<commit_message>
Create table with matched data
</commit_message>
<xml_diff>
--- a/tbls/table2.docx
+++ b/tbls/table2.docx
@@ -18,9 +18,9 @@
       </w:tblPr>
       <w:tblGrid>
         <w:gridCol w:w="3285"/>
-        <w:gridCol w:w="1756"/>
         <w:gridCol w:w="2001"/>
-        <w:gridCol w:w="1756"/>
+        <w:gridCol w:w="2001"/>
+        <w:gridCol w:w="2001"/>
       </w:tblGrid>
       <w:tr>
         <w:trPr>
@@ -136,7 +136,7 @@
                 <w:szCs w:val="22"/>
                 <w:color w:val="000000"/>
               </w:rPr>
-              <w:t xml:space="preserve">(N=295)</w:t>
+              <w:t xml:space="preserve">(N=101)</w:t>
             </w:r>
           </w:p>
         </w:tc>
@@ -204,7 +204,7 @@
                 <w:szCs w:val="22"/>
                 <w:color w:val="000000"/>
               </w:rPr>
-              <w:t xml:space="preserve">(N=148)</w:t>
+              <w:t xml:space="preserve">(N=101)</w:t>
             </w:r>
           </w:p>
         </w:tc>
@@ -272,7 +272,7 @@
                 <w:szCs w:val="22"/>
                 <w:color w:val="000000"/>
               </w:rPr>
-              <w:t xml:space="preserve">(N=443)</w:t>
+              <w:t xml:space="preserve">(N=202)</w:t>
             </w:r>
           </w:p>
         </w:tc>
@@ -548,95 +548,95 @@
                 <w:szCs w:val="22"/>
                 <w:color w:val="000000"/>
               </w:rPr>
-              <w:t xml:space="preserve">69 (23.4%)</w:t>
-            </w:r>
-          </w:p>
-        </w:tc>
-        <w:tc>
-          <w:tcPr>
-            <w:tcBorders>
-              <w:bottom w:val="none" w:sz="0" w:space="0" w:color="000000"/>
-              <w:top w:val="none" w:sz="0" w:space="0" w:color="000000"/>
-              <w:left w:val="none" w:sz="0" w:space="0" w:color="000000"/>
-              <w:right w:val="none" w:sz="0" w:space="0" w:color="000000"/>
-            </w:tcBorders>
-            <w:shd w:val="clear" w:color="auto" w:fill="FFFFFF"/>
-            <w:tcMar>
-              <w:top w:w="0" w:type="dxa"/>
-              <w:bottom w:w="0" w:type="dxa"/>
-              <w:left w:w="0" w:type="dxa"/>
-              <w:right w:w="0" w:type="dxa"/>
-            </w:tcMar>
-            <w:vAlign w:val="center"/>
-          </w:tcPr>
-          <w:p>
-            <w:pPr>
-              <w:pStyle w:val="Normal"/>
-              <w:jc w:val="center"/>
-              <w:pBdr>
-                <w:bottom w:val="none" w:sz="0" w:space="0" w:color="000000"/>
-                <w:top w:val="none" w:sz="0" w:space="0" w:color="000000"/>
-                <w:left w:val="none" w:sz="0" w:space="0" w:color="000000"/>
-                <w:right w:val="none" w:sz="0" w:space="0" w:color="000000"/>
-              </w:pBdr>
-              <w:spacing w:after="100" w:before="100" w:line="240"/>
-              <w:ind w:firstLine="0" w:left="100" w:right="100"/>
-            </w:pPr>
-            <w:r>
-              <w:rPr>
-                <w:rFonts w:ascii="Helvetica" w:hAnsi="Helvetica" w:eastAsia="Helvetica" w:cs="Helvetica"/>
-                <w:i w:val="false"/>
-                <w:b w:val="false"/>
-                <w:u w:val="none"/>
-                <w:sz w:val="22"/>
-                <w:szCs w:val="22"/>
-                <w:color w:val="000000"/>
-              </w:rPr>
-              <w:t xml:space="preserve">31 (20.9%)</w:t>
-            </w:r>
-          </w:p>
-        </w:tc>
-        <w:tc>
-          <w:tcPr>
-            <w:tcBorders>
-              <w:bottom w:val="none" w:sz="0" w:space="0" w:color="000000"/>
-              <w:top w:val="none" w:sz="0" w:space="0" w:color="000000"/>
-              <w:left w:val="none" w:sz="0" w:space="0" w:color="000000"/>
-              <w:right w:val="none" w:sz="0" w:space="0" w:color="000000"/>
-            </w:tcBorders>
-            <w:shd w:val="clear" w:color="auto" w:fill="FFFFFF"/>
-            <w:tcMar>
-              <w:top w:w="0" w:type="dxa"/>
-              <w:bottom w:w="0" w:type="dxa"/>
-              <w:left w:w="0" w:type="dxa"/>
-              <w:right w:w="0" w:type="dxa"/>
-            </w:tcMar>
-            <w:vAlign w:val="center"/>
-          </w:tcPr>
-          <w:p>
-            <w:pPr>
-              <w:pStyle w:val="Normal"/>
-              <w:jc w:val="center"/>
-              <w:pBdr>
-                <w:bottom w:val="none" w:sz="0" w:space="0" w:color="000000"/>
-                <w:top w:val="none" w:sz="0" w:space="0" w:color="000000"/>
-                <w:left w:val="none" w:sz="0" w:space="0" w:color="000000"/>
-                <w:right w:val="none" w:sz="0" w:space="0" w:color="000000"/>
-              </w:pBdr>
-              <w:spacing w:after="100" w:before="100" w:line="240"/>
-              <w:ind w:firstLine="0" w:left="100" w:right="100"/>
-            </w:pPr>
-            <w:r>
-              <w:rPr>
-                <w:rFonts w:ascii="Helvetica" w:hAnsi="Helvetica" w:eastAsia="Helvetica" w:cs="Helvetica"/>
-                <w:i w:val="false"/>
-                <w:b w:val="false"/>
-                <w:u w:val="none"/>
-                <w:sz w:val="22"/>
-                <w:szCs w:val="22"/>
-                <w:color w:val="000000"/>
-              </w:rPr>
-              <w:t xml:space="preserve">100 (22.6%)</w:t>
+              <w:t xml:space="preserve">30 (29.7%)</w:t>
+            </w:r>
+          </w:p>
+        </w:tc>
+        <w:tc>
+          <w:tcPr>
+            <w:tcBorders>
+              <w:bottom w:val="none" w:sz="0" w:space="0" w:color="000000"/>
+              <w:top w:val="none" w:sz="0" w:space="0" w:color="000000"/>
+              <w:left w:val="none" w:sz="0" w:space="0" w:color="000000"/>
+              <w:right w:val="none" w:sz="0" w:space="0" w:color="000000"/>
+            </w:tcBorders>
+            <w:shd w:val="clear" w:color="auto" w:fill="FFFFFF"/>
+            <w:tcMar>
+              <w:top w:w="0" w:type="dxa"/>
+              <w:bottom w:w="0" w:type="dxa"/>
+              <w:left w:w="0" w:type="dxa"/>
+              <w:right w:w="0" w:type="dxa"/>
+            </w:tcMar>
+            <w:vAlign w:val="center"/>
+          </w:tcPr>
+          <w:p>
+            <w:pPr>
+              <w:pStyle w:val="Normal"/>
+              <w:jc w:val="center"/>
+              <w:pBdr>
+                <w:bottom w:val="none" w:sz="0" w:space="0" w:color="000000"/>
+                <w:top w:val="none" w:sz="0" w:space="0" w:color="000000"/>
+                <w:left w:val="none" w:sz="0" w:space="0" w:color="000000"/>
+                <w:right w:val="none" w:sz="0" w:space="0" w:color="000000"/>
+              </w:pBdr>
+              <w:spacing w:after="100" w:before="100" w:line="240"/>
+              <w:ind w:firstLine="0" w:left="100" w:right="100"/>
+            </w:pPr>
+            <w:r>
+              <w:rPr>
+                <w:rFonts w:ascii="Helvetica" w:hAnsi="Helvetica" w:eastAsia="Helvetica" w:cs="Helvetica"/>
+                <w:i w:val="false"/>
+                <w:b w:val="false"/>
+                <w:u w:val="none"/>
+                <w:sz w:val="22"/>
+                <w:szCs w:val="22"/>
+                <w:color w:val="000000"/>
+              </w:rPr>
+              <w:t xml:space="preserve">26 (25.7%)</w:t>
+            </w:r>
+          </w:p>
+        </w:tc>
+        <w:tc>
+          <w:tcPr>
+            <w:tcBorders>
+              <w:bottom w:val="none" w:sz="0" w:space="0" w:color="000000"/>
+              <w:top w:val="none" w:sz="0" w:space="0" w:color="000000"/>
+              <w:left w:val="none" w:sz="0" w:space="0" w:color="000000"/>
+              <w:right w:val="none" w:sz="0" w:space="0" w:color="000000"/>
+            </w:tcBorders>
+            <w:shd w:val="clear" w:color="auto" w:fill="FFFFFF"/>
+            <w:tcMar>
+              <w:top w:w="0" w:type="dxa"/>
+              <w:bottom w:w="0" w:type="dxa"/>
+              <w:left w:w="0" w:type="dxa"/>
+              <w:right w:w="0" w:type="dxa"/>
+            </w:tcMar>
+            <w:vAlign w:val="center"/>
+          </w:tcPr>
+          <w:p>
+            <w:pPr>
+              <w:pStyle w:val="Normal"/>
+              <w:jc w:val="center"/>
+              <w:pBdr>
+                <w:bottom w:val="none" w:sz="0" w:space="0" w:color="000000"/>
+                <w:top w:val="none" w:sz="0" w:space="0" w:color="000000"/>
+                <w:left w:val="none" w:sz="0" w:space="0" w:color="000000"/>
+                <w:right w:val="none" w:sz="0" w:space="0" w:color="000000"/>
+              </w:pBdr>
+              <w:spacing w:after="100" w:before="100" w:line="240"/>
+              <w:ind w:firstLine="0" w:left="100" w:right="100"/>
+            </w:pPr>
+            <w:r>
+              <w:rPr>
+                <w:rFonts w:ascii="Helvetica" w:hAnsi="Helvetica" w:eastAsia="Helvetica" w:cs="Helvetica"/>
+                <w:i w:val="false"/>
+                <w:b w:val="false"/>
+                <w:u w:val="none"/>
+                <w:sz w:val="22"/>
+                <w:szCs w:val="22"/>
+                <w:color w:val="000000"/>
+              </w:rPr>
+              <w:t xml:space="preserve">56 (27.7%)</w:t>
             </w:r>
           </w:p>
         </w:tc>
@@ -730,95 +730,95 @@
                 <w:szCs w:val="22"/>
                 <w:color w:val="000000"/>
               </w:rPr>
-              <w:t xml:space="preserve">226 (76.6%)</w:t>
-            </w:r>
-          </w:p>
-        </w:tc>
-        <w:tc>
-          <w:tcPr>
-            <w:tcBorders>
-              <w:bottom w:val="none" w:sz="0" w:space="0" w:color="000000"/>
-              <w:top w:val="none" w:sz="0" w:space="0" w:color="000000"/>
-              <w:left w:val="none" w:sz="0" w:space="0" w:color="000000"/>
-              <w:right w:val="none" w:sz="0" w:space="0" w:color="000000"/>
-            </w:tcBorders>
-            <w:shd w:val="clear" w:color="auto" w:fill="FFFFFF"/>
-            <w:tcMar>
-              <w:top w:w="0" w:type="dxa"/>
-              <w:bottom w:w="0" w:type="dxa"/>
-              <w:left w:w="0" w:type="dxa"/>
-              <w:right w:w="0" w:type="dxa"/>
-            </w:tcMar>
-            <w:vAlign w:val="center"/>
-          </w:tcPr>
-          <w:p>
-            <w:pPr>
-              <w:pStyle w:val="Normal"/>
-              <w:jc w:val="center"/>
-              <w:pBdr>
-                <w:bottom w:val="none" w:sz="0" w:space="0" w:color="000000"/>
-                <w:top w:val="none" w:sz="0" w:space="0" w:color="000000"/>
-                <w:left w:val="none" w:sz="0" w:space="0" w:color="000000"/>
-                <w:right w:val="none" w:sz="0" w:space="0" w:color="000000"/>
-              </w:pBdr>
-              <w:spacing w:after="100" w:before="100" w:line="240"/>
-              <w:ind w:firstLine="0" w:left="100" w:right="100"/>
-            </w:pPr>
-            <w:r>
-              <w:rPr>
-                <w:rFonts w:ascii="Helvetica" w:hAnsi="Helvetica" w:eastAsia="Helvetica" w:cs="Helvetica"/>
-                <w:i w:val="false"/>
-                <w:b w:val="false"/>
-                <w:u w:val="none"/>
-                <w:sz w:val="22"/>
-                <w:szCs w:val="22"/>
-                <w:color w:val="000000"/>
-              </w:rPr>
-              <w:t xml:space="preserve">117 (79.1%)</w:t>
-            </w:r>
-          </w:p>
-        </w:tc>
-        <w:tc>
-          <w:tcPr>
-            <w:tcBorders>
-              <w:bottom w:val="none" w:sz="0" w:space="0" w:color="000000"/>
-              <w:top w:val="none" w:sz="0" w:space="0" w:color="000000"/>
-              <w:left w:val="none" w:sz="0" w:space="0" w:color="000000"/>
-              <w:right w:val="none" w:sz="0" w:space="0" w:color="000000"/>
-            </w:tcBorders>
-            <w:shd w:val="clear" w:color="auto" w:fill="FFFFFF"/>
-            <w:tcMar>
-              <w:top w:w="0" w:type="dxa"/>
-              <w:bottom w:w="0" w:type="dxa"/>
-              <w:left w:w="0" w:type="dxa"/>
-              <w:right w:w="0" w:type="dxa"/>
-            </w:tcMar>
-            <w:vAlign w:val="center"/>
-          </w:tcPr>
-          <w:p>
-            <w:pPr>
-              <w:pStyle w:val="Normal"/>
-              <w:jc w:val="center"/>
-              <w:pBdr>
-                <w:bottom w:val="none" w:sz="0" w:space="0" w:color="000000"/>
-                <w:top w:val="none" w:sz="0" w:space="0" w:color="000000"/>
-                <w:left w:val="none" w:sz="0" w:space="0" w:color="000000"/>
-                <w:right w:val="none" w:sz="0" w:space="0" w:color="000000"/>
-              </w:pBdr>
-              <w:spacing w:after="100" w:before="100" w:line="240"/>
-              <w:ind w:firstLine="0" w:left="100" w:right="100"/>
-            </w:pPr>
-            <w:r>
-              <w:rPr>
-                <w:rFonts w:ascii="Helvetica" w:hAnsi="Helvetica" w:eastAsia="Helvetica" w:cs="Helvetica"/>
-                <w:i w:val="false"/>
-                <w:b w:val="false"/>
-                <w:u w:val="none"/>
-                <w:sz w:val="22"/>
-                <w:szCs w:val="22"/>
-                <w:color w:val="000000"/>
-              </w:rPr>
-              <w:t xml:space="preserve">343 (77.4%)</w:t>
+              <w:t xml:space="preserve">71 (70.3%)</w:t>
+            </w:r>
+          </w:p>
+        </w:tc>
+        <w:tc>
+          <w:tcPr>
+            <w:tcBorders>
+              <w:bottom w:val="none" w:sz="0" w:space="0" w:color="000000"/>
+              <w:top w:val="none" w:sz="0" w:space="0" w:color="000000"/>
+              <w:left w:val="none" w:sz="0" w:space="0" w:color="000000"/>
+              <w:right w:val="none" w:sz="0" w:space="0" w:color="000000"/>
+            </w:tcBorders>
+            <w:shd w:val="clear" w:color="auto" w:fill="FFFFFF"/>
+            <w:tcMar>
+              <w:top w:w="0" w:type="dxa"/>
+              <w:bottom w:w="0" w:type="dxa"/>
+              <w:left w:w="0" w:type="dxa"/>
+              <w:right w:w="0" w:type="dxa"/>
+            </w:tcMar>
+            <w:vAlign w:val="center"/>
+          </w:tcPr>
+          <w:p>
+            <w:pPr>
+              <w:pStyle w:val="Normal"/>
+              <w:jc w:val="center"/>
+              <w:pBdr>
+                <w:bottom w:val="none" w:sz="0" w:space="0" w:color="000000"/>
+                <w:top w:val="none" w:sz="0" w:space="0" w:color="000000"/>
+                <w:left w:val="none" w:sz="0" w:space="0" w:color="000000"/>
+                <w:right w:val="none" w:sz="0" w:space="0" w:color="000000"/>
+              </w:pBdr>
+              <w:spacing w:after="100" w:before="100" w:line="240"/>
+              <w:ind w:firstLine="0" w:left="100" w:right="100"/>
+            </w:pPr>
+            <w:r>
+              <w:rPr>
+                <w:rFonts w:ascii="Helvetica" w:hAnsi="Helvetica" w:eastAsia="Helvetica" w:cs="Helvetica"/>
+                <w:i w:val="false"/>
+                <w:b w:val="false"/>
+                <w:u w:val="none"/>
+                <w:sz w:val="22"/>
+                <w:szCs w:val="22"/>
+                <w:color w:val="000000"/>
+              </w:rPr>
+              <w:t xml:space="preserve">75 (74.3%)</w:t>
+            </w:r>
+          </w:p>
+        </w:tc>
+        <w:tc>
+          <w:tcPr>
+            <w:tcBorders>
+              <w:bottom w:val="none" w:sz="0" w:space="0" w:color="000000"/>
+              <w:top w:val="none" w:sz="0" w:space="0" w:color="000000"/>
+              <w:left w:val="none" w:sz="0" w:space="0" w:color="000000"/>
+              <w:right w:val="none" w:sz="0" w:space="0" w:color="000000"/>
+            </w:tcBorders>
+            <w:shd w:val="clear" w:color="auto" w:fill="FFFFFF"/>
+            <w:tcMar>
+              <w:top w:w="0" w:type="dxa"/>
+              <w:bottom w:w="0" w:type="dxa"/>
+              <w:left w:w="0" w:type="dxa"/>
+              <w:right w:w="0" w:type="dxa"/>
+            </w:tcMar>
+            <w:vAlign w:val="center"/>
+          </w:tcPr>
+          <w:p>
+            <w:pPr>
+              <w:pStyle w:val="Normal"/>
+              <w:jc w:val="center"/>
+              <w:pBdr>
+                <w:bottom w:val="none" w:sz="0" w:space="0" w:color="000000"/>
+                <w:top w:val="none" w:sz="0" w:space="0" w:color="000000"/>
+                <w:left w:val="none" w:sz="0" w:space="0" w:color="000000"/>
+                <w:right w:val="none" w:sz="0" w:space="0" w:color="000000"/>
+              </w:pBdr>
+              <w:spacing w:after="100" w:before="100" w:line="240"/>
+              <w:ind w:firstLine="0" w:left="100" w:right="100"/>
+            </w:pPr>
+            <w:r>
+              <w:rPr>
+                <w:rFonts w:ascii="Helvetica" w:hAnsi="Helvetica" w:eastAsia="Helvetica" w:cs="Helvetica"/>
+                <w:i w:val="false"/>
+                <w:b w:val="false"/>
+                <w:u w:val="none"/>
+                <w:sz w:val="22"/>
+                <w:szCs w:val="22"/>
+                <w:color w:val="000000"/>
+              </w:rPr>
+              <w:t xml:space="preserve">146 (72.3%)</w:t>
             </w:r>
           </w:p>
         </w:tc>
@@ -1094,95 +1094,95 @@
                 <w:szCs w:val="22"/>
                 <w:color w:val="000000"/>
               </w:rPr>
-              <w:t xml:space="preserve">41 (13.9%)</w:t>
-            </w:r>
-          </w:p>
-        </w:tc>
-        <w:tc>
-          <w:tcPr>
-            <w:tcBorders>
-              <w:bottom w:val="none" w:sz="0" w:space="0" w:color="000000"/>
-              <w:top w:val="none" w:sz="0" w:space="0" w:color="000000"/>
-              <w:left w:val="none" w:sz="0" w:space="0" w:color="000000"/>
-              <w:right w:val="none" w:sz="0" w:space="0" w:color="000000"/>
-            </w:tcBorders>
-            <w:shd w:val="clear" w:color="auto" w:fill="FFFFFF"/>
-            <w:tcMar>
-              <w:top w:w="0" w:type="dxa"/>
-              <w:bottom w:w="0" w:type="dxa"/>
-              <w:left w:w="0" w:type="dxa"/>
-              <w:right w:w="0" w:type="dxa"/>
-            </w:tcMar>
-            <w:vAlign w:val="center"/>
-          </w:tcPr>
-          <w:p>
-            <w:pPr>
-              <w:pStyle w:val="Normal"/>
-              <w:jc w:val="center"/>
-              <w:pBdr>
-                <w:bottom w:val="none" w:sz="0" w:space="0" w:color="000000"/>
-                <w:top w:val="none" w:sz="0" w:space="0" w:color="000000"/>
-                <w:left w:val="none" w:sz="0" w:space="0" w:color="000000"/>
-                <w:right w:val="none" w:sz="0" w:space="0" w:color="000000"/>
-              </w:pBdr>
-              <w:spacing w:after="100" w:before="100" w:line="240"/>
-              <w:ind w:firstLine="0" w:left="100" w:right="100"/>
-            </w:pPr>
-            <w:r>
-              <w:rPr>
-                <w:rFonts w:ascii="Helvetica" w:hAnsi="Helvetica" w:eastAsia="Helvetica" w:cs="Helvetica"/>
-                <w:i w:val="false"/>
-                <w:b w:val="false"/>
-                <w:u w:val="none"/>
-                <w:sz w:val="22"/>
-                <w:szCs w:val="22"/>
-                <w:color w:val="000000"/>
-              </w:rPr>
-              <w:t xml:space="preserve">22 (14.9%)</w:t>
-            </w:r>
-          </w:p>
-        </w:tc>
-        <w:tc>
-          <w:tcPr>
-            <w:tcBorders>
-              <w:bottom w:val="none" w:sz="0" w:space="0" w:color="000000"/>
-              <w:top w:val="none" w:sz="0" w:space="0" w:color="000000"/>
-              <w:left w:val="none" w:sz="0" w:space="0" w:color="000000"/>
-              <w:right w:val="none" w:sz="0" w:space="0" w:color="000000"/>
-            </w:tcBorders>
-            <w:shd w:val="clear" w:color="auto" w:fill="FFFFFF"/>
-            <w:tcMar>
-              <w:top w:w="0" w:type="dxa"/>
-              <w:bottom w:w="0" w:type="dxa"/>
-              <w:left w:w="0" w:type="dxa"/>
-              <w:right w:w="0" w:type="dxa"/>
-            </w:tcMar>
-            <w:vAlign w:val="center"/>
-          </w:tcPr>
-          <w:p>
-            <w:pPr>
-              <w:pStyle w:val="Normal"/>
-              <w:jc w:val="center"/>
-              <w:pBdr>
-                <w:bottom w:val="none" w:sz="0" w:space="0" w:color="000000"/>
-                <w:top w:val="none" w:sz="0" w:space="0" w:color="000000"/>
-                <w:left w:val="none" w:sz="0" w:space="0" w:color="000000"/>
-                <w:right w:val="none" w:sz="0" w:space="0" w:color="000000"/>
-              </w:pBdr>
-              <w:spacing w:after="100" w:before="100" w:line="240"/>
-              <w:ind w:firstLine="0" w:left="100" w:right="100"/>
-            </w:pPr>
-            <w:r>
-              <w:rPr>
-                <w:rFonts w:ascii="Helvetica" w:hAnsi="Helvetica" w:eastAsia="Helvetica" w:cs="Helvetica"/>
-                <w:i w:val="false"/>
-                <w:b w:val="false"/>
-                <w:u w:val="none"/>
-                <w:sz w:val="22"/>
-                <w:szCs w:val="22"/>
-                <w:color w:val="000000"/>
-              </w:rPr>
-              <w:t xml:space="preserve">63 (14.2%)</w:t>
+              <w:t xml:space="preserve">21 (20.8%)</w:t>
+            </w:r>
+          </w:p>
+        </w:tc>
+        <w:tc>
+          <w:tcPr>
+            <w:tcBorders>
+              <w:bottom w:val="none" w:sz="0" w:space="0" w:color="000000"/>
+              <w:top w:val="none" w:sz="0" w:space="0" w:color="000000"/>
+              <w:left w:val="none" w:sz="0" w:space="0" w:color="000000"/>
+              <w:right w:val="none" w:sz="0" w:space="0" w:color="000000"/>
+            </w:tcBorders>
+            <w:shd w:val="clear" w:color="auto" w:fill="FFFFFF"/>
+            <w:tcMar>
+              <w:top w:w="0" w:type="dxa"/>
+              <w:bottom w:w="0" w:type="dxa"/>
+              <w:left w:w="0" w:type="dxa"/>
+              <w:right w:w="0" w:type="dxa"/>
+            </w:tcMar>
+            <w:vAlign w:val="center"/>
+          </w:tcPr>
+          <w:p>
+            <w:pPr>
+              <w:pStyle w:val="Normal"/>
+              <w:jc w:val="center"/>
+              <w:pBdr>
+                <w:bottom w:val="none" w:sz="0" w:space="0" w:color="000000"/>
+                <w:top w:val="none" w:sz="0" w:space="0" w:color="000000"/>
+                <w:left w:val="none" w:sz="0" w:space="0" w:color="000000"/>
+                <w:right w:val="none" w:sz="0" w:space="0" w:color="000000"/>
+              </w:pBdr>
+              <w:spacing w:after="100" w:before="100" w:line="240"/>
+              <w:ind w:firstLine="0" w:left="100" w:right="100"/>
+            </w:pPr>
+            <w:r>
+              <w:rPr>
+                <w:rFonts w:ascii="Helvetica" w:hAnsi="Helvetica" w:eastAsia="Helvetica" w:cs="Helvetica"/>
+                <w:i w:val="false"/>
+                <w:b w:val="false"/>
+                <w:u w:val="none"/>
+                <w:sz w:val="22"/>
+                <w:szCs w:val="22"/>
+                <w:color w:val="000000"/>
+              </w:rPr>
+              <w:t xml:space="preserve">20 (19.8%)</w:t>
+            </w:r>
+          </w:p>
+        </w:tc>
+        <w:tc>
+          <w:tcPr>
+            <w:tcBorders>
+              <w:bottom w:val="none" w:sz="0" w:space="0" w:color="000000"/>
+              <w:top w:val="none" w:sz="0" w:space="0" w:color="000000"/>
+              <w:left w:val="none" w:sz="0" w:space="0" w:color="000000"/>
+              <w:right w:val="none" w:sz="0" w:space="0" w:color="000000"/>
+            </w:tcBorders>
+            <w:shd w:val="clear" w:color="auto" w:fill="FFFFFF"/>
+            <w:tcMar>
+              <w:top w:w="0" w:type="dxa"/>
+              <w:bottom w:w="0" w:type="dxa"/>
+              <w:left w:w="0" w:type="dxa"/>
+              <w:right w:w="0" w:type="dxa"/>
+            </w:tcMar>
+            <w:vAlign w:val="center"/>
+          </w:tcPr>
+          <w:p>
+            <w:pPr>
+              <w:pStyle w:val="Normal"/>
+              <w:jc w:val="center"/>
+              <w:pBdr>
+                <w:bottom w:val="none" w:sz="0" w:space="0" w:color="000000"/>
+                <w:top w:val="none" w:sz="0" w:space="0" w:color="000000"/>
+                <w:left w:val="none" w:sz="0" w:space="0" w:color="000000"/>
+                <w:right w:val="none" w:sz="0" w:space="0" w:color="000000"/>
+              </w:pBdr>
+              <w:spacing w:after="100" w:before="100" w:line="240"/>
+              <w:ind w:firstLine="0" w:left="100" w:right="100"/>
+            </w:pPr>
+            <w:r>
+              <w:rPr>
+                <w:rFonts w:ascii="Helvetica" w:hAnsi="Helvetica" w:eastAsia="Helvetica" w:cs="Helvetica"/>
+                <w:i w:val="false"/>
+                <w:b w:val="false"/>
+                <w:u w:val="none"/>
+                <w:sz w:val="22"/>
+                <w:szCs w:val="22"/>
+                <w:color w:val="000000"/>
+              </w:rPr>
+              <w:t xml:space="preserve">41 (20.3%)</w:t>
             </w:r>
           </w:p>
         </w:tc>
@@ -1276,95 +1276,95 @@
                 <w:szCs w:val="22"/>
                 <w:color w:val="000000"/>
               </w:rPr>
-              <w:t xml:space="preserve">254 (86.1%)</w:t>
-            </w:r>
-          </w:p>
-        </w:tc>
-        <w:tc>
-          <w:tcPr>
-            <w:tcBorders>
-              <w:bottom w:val="none" w:sz="0" w:space="0" w:color="000000"/>
-              <w:top w:val="none" w:sz="0" w:space="0" w:color="000000"/>
-              <w:left w:val="none" w:sz="0" w:space="0" w:color="000000"/>
-              <w:right w:val="none" w:sz="0" w:space="0" w:color="000000"/>
-            </w:tcBorders>
-            <w:shd w:val="clear" w:color="auto" w:fill="FFFFFF"/>
-            <w:tcMar>
-              <w:top w:w="0" w:type="dxa"/>
-              <w:bottom w:w="0" w:type="dxa"/>
-              <w:left w:w="0" w:type="dxa"/>
-              <w:right w:w="0" w:type="dxa"/>
-            </w:tcMar>
-            <w:vAlign w:val="center"/>
-          </w:tcPr>
-          <w:p>
-            <w:pPr>
-              <w:pStyle w:val="Normal"/>
-              <w:jc w:val="center"/>
-              <w:pBdr>
-                <w:bottom w:val="none" w:sz="0" w:space="0" w:color="000000"/>
-                <w:top w:val="none" w:sz="0" w:space="0" w:color="000000"/>
-                <w:left w:val="none" w:sz="0" w:space="0" w:color="000000"/>
-                <w:right w:val="none" w:sz="0" w:space="0" w:color="000000"/>
-              </w:pBdr>
-              <w:spacing w:after="100" w:before="100" w:line="240"/>
-              <w:ind w:firstLine="0" w:left="100" w:right="100"/>
-            </w:pPr>
-            <w:r>
-              <w:rPr>
-                <w:rFonts w:ascii="Helvetica" w:hAnsi="Helvetica" w:eastAsia="Helvetica" w:cs="Helvetica"/>
-                <w:i w:val="false"/>
-                <w:b w:val="false"/>
-                <w:u w:val="none"/>
-                <w:sz w:val="22"/>
-                <w:szCs w:val="22"/>
-                <w:color w:val="000000"/>
-              </w:rPr>
-              <w:t xml:space="preserve">126 (85.1%)</w:t>
-            </w:r>
-          </w:p>
-        </w:tc>
-        <w:tc>
-          <w:tcPr>
-            <w:tcBorders>
-              <w:bottom w:val="none" w:sz="0" w:space="0" w:color="000000"/>
-              <w:top w:val="none" w:sz="0" w:space="0" w:color="000000"/>
-              <w:left w:val="none" w:sz="0" w:space="0" w:color="000000"/>
-              <w:right w:val="none" w:sz="0" w:space="0" w:color="000000"/>
-            </w:tcBorders>
-            <w:shd w:val="clear" w:color="auto" w:fill="FFFFFF"/>
-            <w:tcMar>
-              <w:top w:w="0" w:type="dxa"/>
-              <w:bottom w:w="0" w:type="dxa"/>
-              <w:left w:w="0" w:type="dxa"/>
-              <w:right w:w="0" w:type="dxa"/>
-            </w:tcMar>
-            <w:vAlign w:val="center"/>
-          </w:tcPr>
-          <w:p>
-            <w:pPr>
-              <w:pStyle w:val="Normal"/>
-              <w:jc w:val="center"/>
-              <w:pBdr>
-                <w:bottom w:val="none" w:sz="0" w:space="0" w:color="000000"/>
-                <w:top w:val="none" w:sz="0" w:space="0" w:color="000000"/>
-                <w:left w:val="none" w:sz="0" w:space="0" w:color="000000"/>
-                <w:right w:val="none" w:sz="0" w:space="0" w:color="000000"/>
-              </w:pBdr>
-              <w:spacing w:after="100" w:before="100" w:line="240"/>
-              <w:ind w:firstLine="0" w:left="100" w:right="100"/>
-            </w:pPr>
-            <w:r>
-              <w:rPr>
-                <w:rFonts w:ascii="Helvetica" w:hAnsi="Helvetica" w:eastAsia="Helvetica" w:cs="Helvetica"/>
-                <w:i w:val="false"/>
-                <w:b w:val="false"/>
-                <w:u w:val="none"/>
-                <w:sz w:val="22"/>
-                <w:szCs w:val="22"/>
-                <w:color w:val="000000"/>
-              </w:rPr>
-              <w:t xml:space="preserve">380 (85.8%)</w:t>
+              <w:t xml:space="preserve">80 (79.2%)</w:t>
+            </w:r>
+          </w:p>
+        </w:tc>
+        <w:tc>
+          <w:tcPr>
+            <w:tcBorders>
+              <w:bottom w:val="none" w:sz="0" w:space="0" w:color="000000"/>
+              <w:top w:val="none" w:sz="0" w:space="0" w:color="000000"/>
+              <w:left w:val="none" w:sz="0" w:space="0" w:color="000000"/>
+              <w:right w:val="none" w:sz="0" w:space="0" w:color="000000"/>
+            </w:tcBorders>
+            <w:shd w:val="clear" w:color="auto" w:fill="FFFFFF"/>
+            <w:tcMar>
+              <w:top w:w="0" w:type="dxa"/>
+              <w:bottom w:w="0" w:type="dxa"/>
+              <w:left w:w="0" w:type="dxa"/>
+              <w:right w:w="0" w:type="dxa"/>
+            </w:tcMar>
+            <w:vAlign w:val="center"/>
+          </w:tcPr>
+          <w:p>
+            <w:pPr>
+              <w:pStyle w:val="Normal"/>
+              <w:jc w:val="center"/>
+              <w:pBdr>
+                <w:bottom w:val="none" w:sz="0" w:space="0" w:color="000000"/>
+                <w:top w:val="none" w:sz="0" w:space="0" w:color="000000"/>
+                <w:left w:val="none" w:sz="0" w:space="0" w:color="000000"/>
+                <w:right w:val="none" w:sz="0" w:space="0" w:color="000000"/>
+              </w:pBdr>
+              <w:spacing w:after="100" w:before="100" w:line="240"/>
+              <w:ind w:firstLine="0" w:left="100" w:right="100"/>
+            </w:pPr>
+            <w:r>
+              <w:rPr>
+                <w:rFonts w:ascii="Helvetica" w:hAnsi="Helvetica" w:eastAsia="Helvetica" w:cs="Helvetica"/>
+                <w:i w:val="false"/>
+                <w:b w:val="false"/>
+                <w:u w:val="none"/>
+                <w:sz w:val="22"/>
+                <w:szCs w:val="22"/>
+                <w:color w:val="000000"/>
+              </w:rPr>
+              <w:t xml:space="preserve">81 (80.2%)</w:t>
+            </w:r>
+          </w:p>
+        </w:tc>
+        <w:tc>
+          <w:tcPr>
+            <w:tcBorders>
+              <w:bottom w:val="none" w:sz="0" w:space="0" w:color="000000"/>
+              <w:top w:val="none" w:sz="0" w:space="0" w:color="000000"/>
+              <w:left w:val="none" w:sz="0" w:space="0" w:color="000000"/>
+              <w:right w:val="none" w:sz="0" w:space="0" w:color="000000"/>
+            </w:tcBorders>
+            <w:shd w:val="clear" w:color="auto" w:fill="FFFFFF"/>
+            <w:tcMar>
+              <w:top w:w="0" w:type="dxa"/>
+              <w:bottom w:w="0" w:type="dxa"/>
+              <w:left w:w="0" w:type="dxa"/>
+              <w:right w:w="0" w:type="dxa"/>
+            </w:tcMar>
+            <w:vAlign w:val="center"/>
+          </w:tcPr>
+          <w:p>
+            <w:pPr>
+              <w:pStyle w:val="Normal"/>
+              <w:jc w:val="center"/>
+              <w:pBdr>
+                <w:bottom w:val="none" w:sz="0" w:space="0" w:color="000000"/>
+                <w:top w:val="none" w:sz="0" w:space="0" w:color="000000"/>
+                <w:left w:val="none" w:sz="0" w:space="0" w:color="000000"/>
+                <w:right w:val="none" w:sz="0" w:space="0" w:color="000000"/>
+              </w:pBdr>
+              <w:spacing w:after="100" w:before="100" w:line="240"/>
+              <w:ind w:firstLine="0" w:left="100" w:right="100"/>
+            </w:pPr>
+            <w:r>
+              <w:rPr>
+                <w:rFonts w:ascii="Helvetica" w:hAnsi="Helvetica" w:eastAsia="Helvetica" w:cs="Helvetica"/>
+                <w:i w:val="false"/>
+                <w:b w:val="false"/>
+                <w:u w:val="none"/>
+                <w:sz w:val="22"/>
+                <w:szCs w:val="22"/>
+                <w:color w:val="000000"/>
+              </w:rPr>
+              <w:t xml:space="preserve">161 (79.7%)</w:t>
             </w:r>
           </w:p>
         </w:tc>
@@ -1640,95 +1640,95 @@
                 <w:szCs w:val="22"/>
                 <w:color w:val="000000"/>
               </w:rPr>
-              <w:t xml:space="preserve">27 (9.2%)</w:t>
-            </w:r>
-          </w:p>
-        </w:tc>
-        <w:tc>
-          <w:tcPr>
-            <w:tcBorders>
-              <w:bottom w:val="none" w:sz="0" w:space="0" w:color="000000"/>
-              <w:top w:val="none" w:sz="0" w:space="0" w:color="000000"/>
-              <w:left w:val="none" w:sz="0" w:space="0" w:color="000000"/>
-              <w:right w:val="none" w:sz="0" w:space="0" w:color="000000"/>
-            </w:tcBorders>
-            <w:shd w:val="clear" w:color="auto" w:fill="FFFFFF"/>
-            <w:tcMar>
-              <w:top w:w="0" w:type="dxa"/>
-              <w:bottom w:w="0" w:type="dxa"/>
-              <w:left w:w="0" w:type="dxa"/>
-              <w:right w:w="0" w:type="dxa"/>
-            </w:tcMar>
-            <w:vAlign w:val="center"/>
-          </w:tcPr>
-          <w:p>
-            <w:pPr>
-              <w:pStyle w:val="Normal"/>
-              <w:jc w:val="center"/>
-              <w:pBdr>
-                <w:bottom w:val="none" w:sz="0" w:space="0" w:color="000000"/>
-                <w:top w:val="none" w:sz="0" w:space="0" w:color="000000"/>
-                <w:left w:val="none" w:sz="0" w:space="0" w:color="000000"/>
-                <w:right w:val="none" w:sz="0" w:space="0" w:color="000000"/>
-              </w:pBdr>
-              <w:spacing w:after="100" w:before="100" w:line="240"/>
-              <w:ind w:firstLine="0" w:left="100" w:right="100"/>
-            </w:pPr>
-            <w:r>
-              <w:rPr>
-                <w:rFonts w:ascii="Helvetica" w:hAnsi="Helvetica" w:eastAsia="Helvetica" w:cs="Helvetica"/>
-                <w:i w:val="false"/>
-                <w:b w:val="false"/>
-                <w:u w:val="none"/>
-                <w:sz w:val="22"/>
-                <w:szCs w:val="22"/>
-                <w:color w:val="000000"/>
-              </w:rPr>
-              <w:t xml:space="preserve">13 (8.8%)</w:t>
-            </w:r>
-          </w:p>
-        </w:tc>
-        <w:tc>
-          <w:tcPr>
-            <w:tcBorders>
-              <w:bottom w:val="none" w:sz="0" w:space="0" w:color="000000"/>
-              <w:top w:val="none" w:sz="0" w:space="0" w:color="000000"/>
-              <w:left w:val="none" w:sz="0" w:space="0" w:color="000000"/>
-              <w:right w:val="none" w:sz="0" w:space="0" w:color="000000"/>
-            </w:tcBorders>
-            <w:shd w:val="clear" w:color="auto" w:fill="FFFFFF"/>
-            <w:tcMar>
-              <w:top w:w="0" w:type="dxa"/>
-              <w:bottom w:w="0" w:type="dxa"/>
-              <w:left w:w="0" w:type="dxa"/>
-              <w:right w:w="0" w:type="dxa"/>
-            </w:tcMar>
-            <w:vAlign w:val="center"/>
-          </w:tcPr>
-          <w:p>
-            <w:pPr>
-              <w:pStyle w:val="Normal"/>
-              <w:jc w:val="center"/>
-              <w:pBdr>
-                <w:bottom w:val="none" w:sz="0" w:space="0" w:color="000000"/>
-                <w:top w:val="none" w:sz="0" w:space="0" w:color="000000"/>
-                <w:left w:val="none" w:sz="0" w:space="0" w:color="000000"/>
-                <w:right w:val="none" w:sz="0" w:space="0" w:color="000000"/>
-              </w:pBdr>
-              <w:spacing w:after="100" w:before="100" w:line="240"/>
-              <w:ind w:firstLine="0" w:left="100" w:right="100"/>
-            </w:pPr>
-            <w:r>
-              <w:rPr>
-                <w:rFonts w:ascii="Helvetica" w:hAnsi="Helvetica" w:eastAsia="Helvetica" w:cs="Helvetica"/>
-                <w:i w:val="false"/>
-                <w:b w:val="false"/>
-                <w:u w:val="none"/>
-                <w:sz w:val="22"/>
-                <w:szCs w:val="22"/>
-                <w:color w:val="000000"/>
-              </w:rPr>
-              <w:t xml:space="preserve">40 (9.0%)</w:t>
+              <w:t xml:space="preserve">13 (12.9%)</w:t>
+            </w:r>
+          </w:p>
+        </w:tc>
+        <w:tc>
+          <w:tcPr>
+            <w:tcBorders>
+              <w:bottom w:val="none" w:sz="0" w:space="0" w:color="000000"/>
+              <w:top w:val="none" w:sz="0" w:space="0" w:color="000000"/>
+              <w:left w:val="none" w:sz="0" w:space="0" w:color="000000"/>
+              <w:right w:val="none" w:sz="0" w:space="0" w:color="000000"/>
+            </w:tcBorders>
+            <w:shd w:val="clear" w:color="auto" w:fill="FFFFFF"/>
+            <w:tcMar>
+              <w:top w:w="0" w:type="dxa"/>
+              <w:bottom w:w="0" w:type="dxa"/>
+              <w:left w:w="0" w:type="dxa"/>
+              <w:right w:w="0" w:type="dxa"/>
+            </w:tcMar>
+            <w:vAlign w:val="center"/>
+          </w:tcPr>
+          <w:p>
+            <w:pPr>
+              <w:pStyle w:val="Normal"/>
+              <w:jc w:val="center"/>
+              <w:pBdr>
+                <w:bottom w:val="none" w:sz="0" w:space="0" w:color="000000"/>
+                <w:top w:val="none" w:sz="0" w:space="0" w:color="000000"/>
+                <w:left w:val="none" w:sz="0" w:space="0" w:color="000000"/>
+                <w:right w:val="none" w:sz="0" w:space="0" w:color="000000"/>
+              </w:pBdr>
+              <w:spacing w:after="100" w:before="100" w:line="240"/>
+              <w:ind w:firstLine="0" w:left="100" w:right="100"/>
+            </w:pPr>
+            <w:r>
+              <w:rPr>
+                <w:rFonts w:ascii="Helvetica" w:hAnsi="Helvetica" w:eastAsia="Helvetica" w:cs="Helvetica"/>
+                <w:i w:val="false"/>
+                <w:b w:val="false"/>
+                <w:u w:val="none"/>
+                <w:sz w:val="22"/>
+                <w:szCs w:val="22"/>
+                <w:color w:val="000000"/>
+              </w:rPr>
+              <w:t xml:space="preserve">12 (11.9%)</w:t>
+            </w:r>
+          </w:p>
+        </w:tc>
+        <w:tc>
+          <w:tcPr>
+            <w:tcBorders>
+              <w:bottom w:val="none" w:sz="0" w:space="0" w:color="000000"/>
+              <w:top w:val="none" w:sz="0" w:space="0" w:color="000000"/>
+              <w:left w:val="none" w:sz="0" w:space="0" w:color="000000"/>
+              <w:right w:val="none" w:sz="0" w:space="0" w:color="000000"/>
+            </w:tcBorders>
+            <w:shd w:val="clear" w:color="auto" w:fill="FFFFFF"/>
+            <w:tcMar>
+              <w:top w:w="0" w:type="dxa"/>
+              <w:bottom w:w="0" w:type="dxa"/>
+              <w:left w:w="0" w:type="dxa"/>
+              <w:right w:w="0" w:type="dxa"/>
+            </w:tcMar>
+            <w:vAlign w:val="center"/>
+          </w:tcPr>
+          <w:p>
+            <w:pPr>
+              <w:pStyle w:val="Normal"/>
+              <w:jc w:val="center"/>
+              <w:pBdr>
+                <w:bottom w:val="none" w:sz="0" w:space="0" w:color="000000"/>
+                <w:top w:val="none" w:sz="0" w:space="0" w:color="000000"/>
+                <w:left w:val="none" w:sz="0" w:space="0" w:color="000000"/>
+                <w:right w:val="none" w:sz="0" w:space="0" w:color="000000"/>
+              </w:pBdr>
+              <w:spacing w:after="100" w:before="100" w:line="240"/>
+              <w:ind w:firstLine="0" w:left="100" w:right="100"/>
+            </w:pPr>
+            <w:r>
+              <w:rPr>
+                <w:rFonts w:ascii="Helvetica" w:hAnsi="Helvetica" w:eastAsia="Helvetica" w:cs="Helvetica"/>
+                <w:i w:val="false"/>
+                <w:b w:val="false"/>
+                <w:u w:val="none"/>
+                <w:sz w:val="22"/>
+                <w:szCs w:val="22"/>
+                <w:color w:val="000000"/>
+              </w:rPr>
+              <w:t xml:space="preserve">25 (12.4%)</w:t>
             </w:r>
           </w:p>
         </w:tc>
@@ -1822,95 +1822,95 @@
                 <w:szCs w:val="22"/>
                 <w:color w:val="000000"/>
               </w:rPr>
-              <w:t xml:space="preserve">268 (90.8%)</w:t>
-            </w:r>
-          </w:p>
-        </w:tc>
-        <w:tc>
-          <w:tcPr>
-            <w:tcBorders>
-              <w:bottom w:val="none" w:sz="0" w:space="0" w:color="000000"/>
-              <w:top w:val="none" w:sz="0" w:space="0" w:color="000000"/>
-              <w:left w:val="none" w:sz="0" w:space="0" w:color="000000"/>
-              <w:right w:val="none" w:sz="0" w:space="0" w:color="000000"/>
-            </w:tcBorders>
-            <w:shd w:val="clear" w:color="auto" w:fill="FFFFFF"/>
-            <w:tcMar>
-              <w:top w:w="0" w:type="dxa"/>
-              <w:bottom w:w="0" w:type="dxa"/>
-              <w:left w:w="0" w:type="dxa"/>
-              <w:right w:w="0" w:type="dxa"/>
-            </w:tcMar>
-            <w:vAlign w:val="center"/>
-          </w:tcPr>
-          <w:p>
-            <w:pPr>
-              <w:pStyle w:val="Normal"/>
-              <w:jc w:val="center"/>
-              <w:pBdr>
-                <w:bottom w:val="none" w:sz="0" w:space="0" w:color="000000"/>
-                <w:top w:val="none" w:sz="0" w:space="0" w:color="000000"/>
-                <w:left w:val="none" w:sz="0" w:space="0" w:color="000000"/>
-                <w:right w:val="none" w:sz="0" w:space="0" w:color="000000"/>
-              </w:pBdr>
-              <w:spacing w:after="100" w:before="100" w:line="240"/>
-              <w:ind w:firstLine="0" w:left="100" w:right="100"/>
-            </w:pPr>
-            <w:r>
-              <w:rPr>
-                <w:rFonts w:ascii="Helvetica" w:hAnsi="Helvetica" w:eastAsia="Helvetica" w:cs="Helvetica"/>
-                <w:i w:val="false"/>
-                <w:b w:val="false"/>
-                <w:u w:val="none"/>
-                <w:sz w:val="22"/>
-                <w:szCs w:val="22"/>
-                <w:color w:val="000000"/>
-              </w:rPr>
-              <w:t xml:space="preserve">135 (91.2%)</w:t>
-            </w:r>
-          </w:p>
-        </w:tc>
-        <w:tc>
-          <w:tcPr>
-            <w:tcBorders>
-              <w:bottom w:val="none" w:sz="0" w:space="0" w:color="000000"/>
-              <w:top w:val="none" w:sz="0" w:space="0" w:color="000000"/>
-              <w:left w:val="none" w:sz="0" w:space="0" w:color="000000"/>
-              <w:right w:val="none" w:sz="0" w:space="0" w:color="000000"/>
-            </w:tcBorders>
-            <w:shd w:val="clear" w:color="auto" w:fill="FFFFFF"/>
-            <w:tcMar>
-              <w:top w:w="0" w:type="dxa"/>
-              <w:bottom w:w="0" w:type="dxa"/>
-              <w:left w:w="0" w:type="dxa"/>
-              <w:right w:w="0" w:type="dxa"/>
-            </w:tcMar>
-            <w:vAlign w:val="center"/>
-          </w:tcPr>
-          <w:p>
-            <w:pPr>
-              <w:pStyle w:val="Normal"/>
-              <w:jc w:val="center"/>
-              <w:pBdr>
-                <w:bottom w:val="none" w:sz="0" w:space="0" w:color="000000"/>
-                <w:top w:val="none" w:sz="0" w:space="0" w:color="000000"/>
-                <w:left w:val="none" w:sz="0" w:space="0" w:color="000000"/>
-                <w:right w:val="none" w:sz="0" w:space="0" w:color="000000"/>
-              </w:pBdr>
-              <w:spacing w:after="100" w:before="100" w:line="240"/>
-              <w:ind w:firstLine="0" w:left="100" w:right="100"/>
-            </w:pPr>
-            <w:r>
-              <w:rPr>
-                <w:rFonts w:ascii="Helvetica" w:hAnsi="Helvetica" w:eastAsia="Helvetica" w:cs="Helvetica"/>
-                <w:i w:val="false"/>
-                <w:b w:val="false"/>
-                <w:u w:val="none"/>
-                <w:sz w:val="22"/>
-                <w:szCs w:val="22"/>
-                <w:color w:val="000000"/>
-              </w:rPr>
-              <w:t xml:space="preserve">403 (91.0%)</w:t>
+              <w:t xml:space="preserve">88 (87.1%)</w:t>
+            </w:r>
+          </w:p>
+        </w:tc>
+        <w:tc>
+          <w:tcPr>
+            <w:tcBorders>
+              <w:bottom w:val="none" w:sz="0" w:space="0" w:color="000000"/>
+              <w:top w:val="none" w:sz="0" w:space="0" w:color="000000"/>
+              <w:left w:val="none" w:sz="0" w:space="0" w:color="000000"/>
+              <w:right w:val="none" w:sz="0" w:space="0" w:color="000000"/>
+            </w:tcBorders>
+            <w:shd w:val="clear" w:color="auto" w:fill="FFFFFF"/>
+            <w:tcMar>
+              <w:top w:w="0" w:type="dxa"/>
+              <w:bottom w:w="0" w:type="dxa"/>
+              <w:left w:w="0" w:type="dxa"/>
+              <w:right w:w="0" w:type="dxa"/>
+            </w:tcMar>
+            <w:vAlign w:val="center"/>
+          </w:tcPr>
+          <w:p>
+            <w:pPr>
+              <w:pStyle w:val="Normal"/>
+              <w:jc w:val="center"/>
+              <w:pBdr>
+                <w:bottom w:val="none" w:sz="0" w:space="0" w:color="000000"/>
+                <w:top w:val="none" w:sz="0" w:space="0" w:color="000000"/>
+                <w:left w:val="none" w:sz="0" w:space="0" w:color="000000"/>
+                <w:right w:val="none" w:sz="0" w:space="0" w:color="000000"/>
+              </w:pBdr>
+              <w:spacing w:after="100" w:before="100" w:line="240"/>
+              <w:ind w:firstLine="0" w:left="100" w:right="100"/>
+            </w:pPr>
+            <w:r>
+              <w:rPr>
+                <w:rFonts w:ascii="Helvetica" w:hAnsi="Helvetica" w:eastAsia="Helvetica" w:cs="Helvetica"/>
+                <w:i w:val="false"/>
+                <w:b w:val="false"/>
+                <w:u w:val="none"/>
+                <w:sz w:val="22"/>
+                <w:szCs w:val="22"/>
+                <w:color w:val="000000"/>
+              </w:rPr>
+              <w:t xml:space="preserve">89 (88.1%)</w:t>
+            </w:r>
+          </w:p>
+        </w:tc>
+        <w:tc>
+          <w:tcPr>
+            <w:tcBorders>
+              <w:bottom w:val="none" w:sz="0" w:space="0" w:color="000000"/>
+              <w:top w:val="none" w:sz="0" w:space="0" w:color="000000"/>
+              <w:left w:val="none" w:sz="0" w:space="0" w:color="000000"/>
+              <w:right w:val="none" w:sz="0" w:space="0" w:color="000000"/>
+            </w:tcBorders>
+            <w:shd w:val="clear" w:color="auto" w:fill="FFFFFF"/>
+            <w:tcMar>
+              <w:top w:w="0" w:type="dxa"/>
+              <w:bottom w:w="0" w:type="dxa"/>
+              <w:left w:w="0" w:type="dxa"/>
+              <w:right w:w="0" w:type="dxa"/>
+            </w:tcMar>
+            <w:vAlign w:val="center"/>
+          </w:tcPr>
+          <w:p>
+            <w:pPr>
+              <w:pStyle w:val="Normal"/>
+              <w:jc w:val="center"/>
+              <w:pBdr>
+                <w:bottom w:val="none" w:sz="0" w:space="0" w:color="000000"/>
+                <w:top w:val="none" w:sz="0" w:space="0" w:color="000000"/>
+                <w:left w:val="none" w:sz="0" w:space="0" w:color="000000"/>
+                <w:right w:val="none" w:sz="0" w:space="0" w:color="000000"/>
+              </w:pBdr>
+              <w:spacing w:after="100" w:before="100" w:line="240"/>
+              <w:ind w:firstLine="0" w:left="100" w:right="100"/>
+            </w:pPr>
+            <w:r>
+              <w:rPr>
+                <w:rFonts w:ascii="Helvetica" w:hAnsi="Helvetica" w:eastAsia="Helvetica" w:cs="Helvetica"/>
+                <w:i w:val="false"/>
+                <w:b w:val="false"/>
+                <w:u w:val="none"/>
+                <w:sz w:val="22"/>
+                <w:szCs w:val="22"/>
+                <w:color w:val="000000"/>
+              </w:rPr>
+              <w:t xml:space="preserve">177 (87.6%)</w:t>
             </w:r>
           </w:p>
         </w:tc>
@@ -2368,95 +2368,95 @@
                 <w:szCs w:val="22"/>
                 <w:color w:val="000000"/>
               </w:rPr>
-              <w:t xml:space="preserve">295 (100%)</w:t>
-            </w:r>
-          </w:p>
-        </w:tc>
-        <w:tc>
-          <w:tcPr>
-            <w:tcBorders>
-              <w:bottom w:val="none" w:sz="0" w:space="0" w:color="000000"/>
-              <w:top w:val="none" w:sz="0" w:space="0" w:color="000000"/>
-              <w:left w:val="none" w:sz="0" w:space="0" w:color="000000"/>
-              <w:right w:val="none" w:sz="0" w:space="0" w:color="000000"/>
-            </w:tcBorders>
-            <w:shd w:val="clear" w:color="auto" w:fill="FFFFFF"/>
-            <w:tcMar>
-              <w:top w:w="0" w:type="dxa"/>
-              <w:bottom w:w="0" w:type="dxa"/>
-              <w:left w:w="0" w:type="dxa"/>
-              <w:right w:w="0" w:type="dxa"/>
-            </w:tcMar>
-            <w:vAlign w:val="center"/>
-          </w:tcPr>
-          <w:p>
-            <w:pPr>
-              <w:pStyle w:val="Normal"/>
-              <w:jc w:val="center"/>
-              <w:pBdr>
-                <w:bottom w:val="none" w:sz="0" w:space="0" w:color="000000"/>
-                <w:top w:val="none" w:sz="0" w:space="0" w:color="000000"/>
-                <w:left w:val="none" w:sz="0" w:space="0" w:color="000000"/>
-                <w:right w:val="none" w:sz="0" w:space="0" w:color="000000"/>
-              </w:pBdr>
-              <w:spacing w:after="100" w:before="100" w:line="240"/>
-              <w:ind w:firstLine="0" w:left="100" w:right="100"/>
-            </w:pPr>
-            <w:r>
-              <w:rPr>
-                <w:rFonts w:ascii="Helvetica" w:hAnsi="Helvetica" w:eastAsia="Helvetica" w:cs="Helvetica"/>
-                <w:i w:val="false"/>
-                <w:b w:val="false"/>
-                <w:u w:val="none"/>
-                <w:sz w:val="22"/>
-                <w:szCs w:val="22"/>
-                <w:color w:val="000000"/>
-              </w:rPr>
-              <w:t xml:space="preserve">148 (100%)</w:t>
-            </w:r>
-          </w:p>
-        </w:tc>
-        <w:tc>
-          <w:tcPr>
-            <w:tcBorders>
-              <w:bottom w:val="none" w:sz="0" w:space="0" w:color="000000"/>
-              <w:top w:val="none" w:sz="0" w:space="0" w:color="000000"/>
-              <w:left w:val="none" w:sz="0" w:space="0" w:color="000000"/>
-              <w:right w:val="none" w:sz="0" w:space="0" w:color="000000"/>
-            </w:tcBorders>
-            <w:shd w:val="clear" w:color="auto" w:fill="FFFFFF"/>
-            <w:tcMar>
-              <w:top w:w="0" w:type="dxa"/>
-              <w:bottom w:w="0" w:type="dxa"/>
-              <w:left w:w="0" w:type="dxa"/>
-              <w:right w:w="0" w:type="dxa"/>
-            </w:tcMar>
-            <w:vAlign w:val="center"/>
-          </w:tcPr>
-          <w:p>
-            <w:pPr>
-              <w:pStyle w:val="Normal"/>
-              <w:jc w:val="center"/>
-              <w:pBdr>
-                <w:bottom w:val="none" w:sz="0" w:space="0" w:color="000000"/>
-                <w:top w:val="none" w:sz="0" w:space="0" w:color="000000"/>
-                <w:left w:val="none" w:sz="0" w:space="0" w:color="000000"/>
-                <w:right w:val="none" w:sz="0" w:space="0" w:color="000000"/>
-              </w:pBdr>
-              <w:spacing w:after="100" w:before="100" w:line="240"/>
-              <w:ind w:firstLine="0" w:left="100" w:right="100"/>
-            </w:pPr>
-            <w:r>
-              <w:rPr>
-                <w:rFonts w:ascii="Helvetica" w:hAnsi="Helvetica" w:eastAsia="Helvetica" w:cs="Helvetica"/>
-                <w:i w:val="false"/>
-                <w:b w:val="false"/>
-                <w:u w:val="none"/>
-                <w:sz w:val="22"/>
-                <w:szCs w:val="22"/>
-                <w:color w:val="000000"/>
-              </w:rPr>
-              <w:t xml:space="preserve">443 (100%)</w:t>
+              <w:t xml:space="preserve">101 (100%)</w:t>
+            </w:r>
+          </w:p>
+        </w:tc>
+        <w:tc>
+          <w:tcPr>
+            <w:tcBorders>
+              <w:bottom w:val="none" w:sz="0" w:space="0" w:color="000000"/>
+              <w:top w:val="none" w:sz="0" w:space="0" w:color="000000"/>
+              <w:left w:val="none" w:sz="0" w:space="0" w:color="000000"/>
+              <w:right w:val="none" w:sz="0" w:space="0" w:color="000000"/>
+            </w:tcBorders>
+            <w:shd w:val="clear" w:color="auto" w:fill="FFFFFF"/>
+            <w:tcMar>
+              <w:top w:w="0" w:type="dxa"/>
+              <w:bottom w:w="0" w:type="dxa"/>
+              <w:left w:w="0" w:type="dxa"/>
+              <w:right w:w="0" w:type="dxa"/>
+            </w:tcMar>
+            <w:vAlign w:val="center"/>
+          </w:tcPr>
+          <w:p>
+            <w:pPr>
+              <w:pStyle w:val="Normal"/>
+              <w:jc w:val="center"/>
+              <w:pBdr>
+                <w:bottom w:val="none" w:sz="0" w:space="0" w:color="000000"/>
+                <w:top w:val="none" w:sz="0" w:space="0" w:color="000000"/>
+                <w:left w:val="none" w:sz="0" w:space="0" w:color="000000"/>
+                <w:right w:val="none" w:sz="0" w:space="0" w:color="000000"/>
+              </w:pBdr>
+              <w:spacing w:after="100" w:before="100" w:line="240"/>
+              <w:ind w:firstLine="0" w:left="100" w:right="100"/>
+            </w:pPr>
+            <w:r>
+              <w:rPr>
+                <w:rFonts w:ascii="Helvetica" w:hAnsi="Helvetica" w:eastAsia="Helvetica" w:cs="Helvetica"/>
+                <w:i w:val="false"/>
+                <w:b w:val="false"/>
+                <w:u w:val="none"/>
+                <w:sz w:val="22"/>
+                <w:szCs w:val="22"/>
+                <w:color w:val="000000"/>
+              </w:rPr>
+              <w:t xml:space="preserve">101 (100%)</w:t>
+            </w:r>
+          </w:p>
+        </w:tc>
+        <w:tc>
+          <w:tcPr>
+            <w:tcBorders>
+              <w:bottom w:val="none" w:sz="0" w:space="0" w:color="000000"/>
+              <w:top w:val="none" w:sz="0" w:space="0" w:color="000000"/>
+              <w:left w:val="none" w:sz="0" w:space="0" w:color="000000"/>
+              <w:right w:val="none" w:sz="0" w:space="0" w:color="000000"/>
+            </w:tcBorders>
+            <w:shd w:val="clear" w:color="auto" w:fill="FFFFFF"/>
+            <w:tcMar>
+              <w:top w:w="0" w:type="dxa"/>
+              <w:bottom w:w="0" w:type="dxa"/>
+              <w:left w:w="0" w:type="dxa"/>
+              <w:right w:w="0" w:type="dxa"/>
+            </w:tcMar>
+            <w:vAlign w:val="center"/>
+          </w:tcPr>
+          <w:p>
+            <w:pPr>
+              <w:pStyle w:val="Normal"/>
+              <w:jc w:val="center"/>
+              <w:pBdr>
+                <w:bottom w:val="none" w:sz="0" w:space="0" w:color="000000"/>
+                <w:top w:val="none" w:sz="0" w:space="0" w:color="000000"/>
+                <w:left w:val="none" w:sz="0" w:space="0" w:color="000000"/>
+                <w:right w:val="none" w:sz="0" w:space="0" w:color="000000"/>
+              </w:pBdr>
+              <w:spacing w:after="100" w:before="100" w:line="240"/>
+              <w:ind w:firstLine="0" w:left="100" w:right="100"/>
+            </w:pPr>
+            <w:r>
+              <w:rPr>
+                <w:rFonts w:ascii="Helvetica" w:hAnsi="Helvetica" w:eastAsia="Helvetica" w:cs="Helvetica"/>
+                <w:i w:val="false"/>
+                <w:b w:val="false"/>
+                <w:u w:val="none"/>
+                <w:sz w:val="22"/>
+                <w:szCs w:val="22"/>
+                <w:color w:val="000000"/>
+              </w:rPr>
+              <w:t xml:space="preserve">202 (100%)</w:t>
             </w:r>
           </w:p>
         </w:tc>
@@ -2732,95 +2732,95 @@
                 <w:szCs w:val="22"/>
                 <w:color w:val="000000"/>
               </w:rPr>
-              <w:t xml:space="preserve">1.29 (2.68)</w:t>
-            </w:r>
-          </w:p>
-        </w:tc>
-        <w:tc>
-          <w:tcPr>
-            <w:tcBorders>
-              <w:bottom w:val="none" w:sz="0" w:space="0" w:color="000000"/>
-              <w:top w:val="none" w:sz="0" w:space="0" w:color="000000"/>
-              <w:left w:val="none" w:sz="0" w:space="0" w:color="000000"/>
-              <w:right w:val="none" w:sz="0" w:space="0" w:color="000000"/>
-            </w:tcBorders>
-            <w:shd w:val="clear" w:color="auto" w:fill="FFFFFF"/>
-            <w:tcMar>
-              <w:top w:w="0" w:type="dxa"/>
-              <w:bottom w:w="0" w:type="dxa"/>
-              <w:left w:w="0" w:type="dxa"/>
-              <w:right w:w="0" w:type="dxa"/>
-            </w:tcMar>
-            <w:vAlign w:val="center"/>
-          </w:tcPr>
-          <w:p>
-            <w:pPr>
-              <w:pStyle w:val="Normal"/>
-              <w:jc w:val="center"/>
-              <w:pBdr>
-                <w:bottom w:val="none" w:sz="0" w:space="0" w:color="000000"/>
-                <w:top w:val="none" w:sz="0" w:space="0" w:color="000000"/>
-                <w:left w:val="none" w:sz="0" w:space="0" w:color="000000"/>
-                <w:right w:val="none" w:sz="0" w:space="0" w:color="000000"/>
-              </w:pBdr>
-              <w:spacing w:after="100" w:before="100" w:line="240"/>
-              <w:ind w:firstLine="0" w:left="100" w:right="100"/>
-            </w:pPr>
-            <w:r>
-              <w:rPr>
-                <w:rFonts w:ascii="Helvetica" w:hAnsi="Helvetica" w:eastAsia="Helvetica" w:cs="Helvetica"/>
-                <w:i w:val="false"/>
-                <w:b w:val="false"/>
-                <w:u w:val="none"/>
-                <w:sz w:val="22"/>
-                <w:szCs w:val="22"/>
-                <w:color w:val="000000"/>
-              </w:rPr>
-              <w:t xml:space="preserve">3.16 (5.46)</w:t>
-            </w:r>
-          </w:p>
-        </w:tc>
-        <w:tc>
-          <w:tcPr>
-            <w:tcBorders>
-              <w:bottom w:val="none" w:sz="0" w:space="0" w:color="000000"/>
-              <w:top w:val="none" w:sz="0" w:space="0" w:color="000000"/>
-              <w:left w:val="none" w:sz="0" w:space="0" w:color="000000"/>
-              <w:right w:val="none" w:sz="0" w:space="0" w:color="000000"/>
-            </w:tcBorders>
-            <w:shd w:val="clear" w:color="auto" w:fill="FFFFFF"/>
-            <w:tcMar>
-              <w:top w:w="0" w:type="dxa"/>
-              <w:bottom w:w="0" w:type="dxa"/>
-              <w:left w:w="0" w:type="dxa"/>
-              <w:right w:w="0" w:type="dxa"/>
-            </w:tcMar>
-            <w:vAlign w:val="center"/>
-          </w:tcPr>
-          <w:p>
-            <w:pPr>
-              <w:pStyle w:val="Normal"/>
-              <w:jc w:val="center"/>
-              <w:pBdr>
-                <w:bottom w:val="none" w:sz="0" w:space="0" w:color="000000"/>
-                <w:top w:val="none" w:sz="0" w:space="0" w:color="000000"/>
-                <w:left w:val="none" w:sz="0" w:space="0" w:color="000000"/>
-                <w:right w:val="none" w:sz="0" w:space="0" w:color="000000"/>
-              </w:pBdr>
-              <w:spacing w:after="100" w:before="100" w:line="240"/>
-              <w:ind w:firstLine="0" w:left="100" w:right="100"/>
-            </w:pPr>
-            <w:r>
-              <w:rPr>
-                <w:rFonts w:ascii="Helvetica" w:hAnsi="Helvetica" w:eastAsia="Helvetica" w:cs="Helvetica"/>
-                <w:i w:val="false"/>
-                <w:b w:val="false"/>
-                <w:u w:val="none"/>
-                <w:sz w:val="22"/>
-                <w:szCs w:val="22"/>
-                <w:color w:val="000000"/>
-              </w:rPr>
-              <w:t xml:space="preserve">1.91 (3.93)</w:t>
+              <w:t xml:space="preserve">1.31 (2.33)</w:t>
+            </w:r>
+          </w:p>
+        </w:tc>
+        <w:tc>
+          <w:tcPr>
+            <w:tcBorders>
+              <w:bottom w:val="none" w:sz="0" w:space="0" w:color="000000"/>
+              <w:top w:val="none" w:sz="0" w:space="0" w:color="000000"/>
+              <w:left w:val="none" w:sz="0" w:space="0" w:color="000000"/>
+              <w:right w:val="none" w:sz="0" w:space="0" w:color="000000"/>
+            </w:tcBorders>
+            <w:shd w:val="clear" w:color="auto" w:fill="FFFFFF"/>
+            <w:tcMar>
+              <w:top w:w="0" w:type="dxa"/>
+              <w:bottom w:w="0" w:type="dxa"/>
+              <w:left w:w="0" w:type="dxa"/>
+              <w:right w:w="0" w:type="dxa"/>
+            </w:tcMar>
+            <w:vAlign w:val="center"/>
+          </w:tcPr>
+          <w:p>
+            <w:pPr>
+              <w:pStyle w:val="Normal"/>
+              <w:jc w:val="center"/>
+              <w:pBdr>
+                <w:bottom w:val="none" w:sz="0" w:space="0" w:color="000000"/>
+                <w:top w:val="none" w:sz="0" w:space="0" w:color="000000"/>
+                <w:left w:val="none" w:sz="0" w:space="0" w:color="000000"/>
+                <w:right w:val="none" w:sz="0" w:space="0" w:color="000000"/>
+              </w:pBdr>
+              <w:spacing w:after="100" w:before="100" w:line="240"/>
+              <w:ind w:firstLine="0" w:left="100" w:right="100"/>
+            </w:pPr>
+            <w:r>
+              <w:rPr>
+                <w:rFonts w:ascii="Helvetica" w:hAnsi="Helvetica" w:eastAsia="Helvetica" w:cs="Helvetica"/>
+                <w:i w:val="false"/>
+                <w:b w:val="false"/>
+                <w:u w:val="none"/>
+                <w:sz w:val="22"/>
+                <w:szCs w:val="22"/>
+                <w:color w:val="000000"/>
+              </w:rPr>
+              <w:t xml:space="preserve">3.05 (5.01)</w:t>
+            </w:r>
+          </w:p>
+        </w:tc>
+        <w:tc>
+          <w:tcPr>
+            <w:tcBorders>
+              <w:bottom w:val="none" w:sz="0" w:space="0" w:color="000000"/>
+              <w:top w:val="none" w:sz="0" w:space="0" w:color="000000"/>
+              <w:left w:val="none" w:sz="0" w:space="0" w:color="000000"/>
+              <w:right w:val="none" w:sz="0" w:space="0" w:color="000000"/>
+            </w:tcBorders>
+            <w:shd w:val="clear" w:color="auto" w:fill="FFFFFF"/>
+            <w:tcMar>
+              <w:top w:w="0" w:type="dxa"/>
+              <w:bottom w:w="0" w:type="dxa"/>
+              <w:left w:w="0" w:type="dxa"/>
+              <w:right w:w="0" w:type="dxa"/>
+            </w:tcMar>
+            <w:vAlign w:val="center"/>
+          </w:tcPr>
+          <w:p>
+            <w:pPr>
+              <w:pStyle w:val="Normal"/>
+              <w:jc w:val="center"/>
+              <w:pBdr>
+                <w:bottom w:val="none" w:sz="0" w:space="0" w:color="000000"/>
+                <w:top w:val="none" w:sz="0" w:space="0" w:color="000000"/>
+                <w:left w:val="none" w:sz="0" w:space="0" w:color="000000"/>
+                <w:right w:val="none" w:sz="0" w:space="0" w:color="000000"/>
+              </w:pBdr>
+              <w:spacing w:after="100" w:before="100" w:line="240"/>
+              <w:ind w:firstLine="0" w:left="100" w:right="100"/>
+            </w:pPr>
+            <w:r>
+              <w:rPr>
+                <w:rFonts w:ascii="Helvetica" w:hAnsi="Helvetica" w:eastAsia="Helvetica" w:cs="Helvetica"/>
+                <w:i w:val="false"/>
+                <w:b w:val="false"/>
+                <w:u w:val="none"/>
+                <w:sz w:val="22"/>
+                <w:szCs w:val="22"/>
+                <w:color w:val="000000"/>
+              </w:rPr>
+              <w:t xml:space="preserve">2.18 (3.99)</w:t>
             </w:r>
           </w:p>
         </w:tc>
@@ -2914,95 +2914,95 @@
                 <w:szCs w:val="22"/>
                 <w:color w:val="000000"/>
               </w:rPr>
-              <w:t xml:space="preserve">0 [0, 17.0]</w:t>
-            </w:r>
-          </w:p>
-        </w:tc>
-        <w:tc>
-          <w:tcPr>
-            <w:tcBorders>
-              <w:bottom w:val="none" w:sz="0" w:space="0" w:color="000000"/>
-              <w:top w:val="none" w:sz="0" w:space="0" w:color="000000"/>
-              <w:left w:val="none" w:sz="0" w:space="0" w:color="000000"/>
-              <w:right w:val="none" w:sz="0" w:space="0" w:color="000000"/>
-            </w:tcBorders>
-            <w:shd w:val="clear" w:color="auto" w:fill="FFFFFF"/>
-            <w:tcMar>
-              <w:top w:w="0" w:type="dxa"/>
-              <w:bottom w:w="0" w:type="dxa"/>
-              <w:left w:w="0" w:type="dxa"/>
-              <w:right w:w="0" w:type="dxa"/>
-            </w:tcMar>
-            <w:vAlign w:val="center"/>
-          </w:tcPr>
-          <w:p>
-            <w:pPr>
-              <w:pStyle w:val="Normal"/>
-              <w:jc w:val="center"/>
-              <w:pBdr>
-                <w:bottom w:val="none" w:sz="0" w:space="0" w:color="000000"/>
-                <w:top w:val="none" w:sz="0" w:space="0" w:color="000000"/>
-                <w:left w:val="none" w:sz="0" w:space="0" w:color="000000"/>
-                <w:right w:val="none" w:sz="0" w:space="0" w:color="000000"/>
-              </w:pBdr>
-              <w:spacing w:after="100" w:before="100" w:line="240"/>
-              <w:ind w:firstLine="0" w:left="100" w:right="100"/>
-            </w:pPr>
-            <w:r>
-              <w:rPr>
-                <w:rFonts w:ascii="Helvetica" w:hAnsi="Helvetica" w:eastAsia="Helvetica" w:cs="Helvetica"/>
-                <w:i w:val="false"/>
-                <w:b w:val="false"/>
-                <w:u w:val="none"/>
-                <w:sz w:val="22"/>
-                <w:szCs w:val="22"/>
-                <w:color w:val="000000"/>
-              </w:rPr>
-              <w:t xml:space="preserve">0 [0, 29.0]</w:t>
-            </w:r>
-          </w:p>
-        </w:tc>
-        <w:tc>
-          <w:tcPr>
-            <w:tcBorders>
-              <w:bottom w:val="none" w:sz="0" w:space="0" w:color="000000"/>
-              <w:top w:val="none" w:sz="0" w:space="0" w:color="000000"/>
-              <w:left w:val="none" w:sz="0" w:space="0" w:color="000000"/>
-              <w:right w:val="none" w:sz="0" w:space="0" w:color="000000"/>
-            </w:tcBorders>
-            <w:shd w:val="clear" w:color="auto" w:fill="FFFFFF"/>
-            <w:tcMar>
-              <w:top w:w="0" w:type="dxa"/>
-              <w:bottom w:w="0" w:type="dxa"/>
-              <w:left w:w="0" w:type="dxa"/>
-              <w:right w:w="0" w:type="dxa"/>
-            </w:tcMar>
-            <w:vAlign w:val="center"/>
-          </w:tcPr>
-          <w:p>
-            <w:pPr>
-              <w:pStyle w:val="Normal"/>
-              <w:jc w:val="center"/>
-              <w:pBdr>
-                <w:bottom w:val="none" w:sz="0" w:space="0" w:color="000000"/>
-                <w:top w:val="none" w:sz="0" w:space="0" w:color="000000"/>
-                <w:left w:val="none" w:sz="0" w:space="0" w:color="000000"/>
-                <w:right w:val="none" w:sz="0" w:space="0" w:color="000000"/>
-              </w:pBdr>
-              <w:spacing w:after="100" w:before="100" w:line="240"/>
-              <w:ind w:firstLine="0" w:left="100" w:right="100"/>
-            </w:pPr>
-            <w:r>
-              <w:rPr>
-                <w:rFonts w:ascii="Helvetica" w:hAnsi="Helvetica" w:eastAsia="Helvetica" w:cs="Helvetica"/>
-                <w:i w:val="false"/>
-                <w:b w:val="false"/>
-                <w:u w:val="none"/>
-                <w:sz w:val="22"/>
-                <w:szCs w:val="22"/>
-                <w:color w:val="000000"/>
-              </w:rPr>
-              <w:t xml:space="preserve">0 [0, 29.0]</w:t>
+              <w:t xml:space="preserve">0 [0, 11.0]</w:t>
+            </w:r>
+          </w:p>
+        </w:tc>
+        <w:tc>
+          <w:tcPr>
+            <w:tcBorders>
+              <w:bottom w:val="none" w:sz="0" w:space="0" w:color="000000"/>
+              <w:top w:val="none" w:sz="0" w:space="0" w:color="000000"/>
+              <w:left w:val="none" w:sz="0" w:space="0" w:color="000000"/>
+              <w:right w:val="none" w:sz="0" w:space="0" w:color="000000"/>
+            </w:tcBorders>
+            <w:shd w:val="clear" w:color="auto" w:fill="FFFFFF"/>
+            <w:tcMar>
+              <w:top w:w="0" w:type="dxa"/>
+              <w:bottom w:w="0" w:type="dxa"/>
+              <w:left w:w="0" w:type="dxa"/>
+              <w:right w:w="0" w:type="dxa"/>
+            </w:tcMar>
+            <w:vAlign w:val="center"/>
+          </w:tcPr>
+          <w:p>
+            <w:pPr>
+              <w:pStyle w:val="Normal"/>
+              <w:jc w:val="center"/>
+              <w:pBdr>
+                <w:bottom w:val="none" w:sz="0" w:space="0" w:color="000000"/>
+                <w:top w:val="none" w:sz="0" w:space="0" w:color="000000"/>
+                <w:left w:val="none" w:sz="0" w:space="0" w:color="000000"/>
+                <w:right w:val="none" w:sz="0" w:space="0" w:color="000000"/>
+              </w:pBdr>
+              <w:spacing w:after="100" w:before="100" w:line="240"/>
+              <w:ind w:firstLine="0" w:left="100" w:right="100"/>
+            </w:pPr>
+            <w:r>
+              <w:rPr>
+                <w:rFonts w:ascii="Helvetica" w:hAnsi="Helvetica" w:eastAsia="Helvetica" w:cs="Helvetica"/>
+                <w:i w:val="false"/>
+                <w:b w:val="false"/>
+                <w:u w:val="none"/>
+                <w:sz w:val="22"/>
+                <w:szCs w:val="22"/>
+                <w:color w:val="000000"/>
+              </w:rPr>
+              <w:t xml:space="preserve">0 [0, 20.0]</w:t>
+            </w:r>
+          </w:p>
+        </w:tc>
+        <w:tc>
+          <w:tcPr>
+            <w:tcBorders>
+              <w:bottom w:val="none" w:sz="0" w:space="0" w:color="000000"/>
+              <w:top w:val="none" w:sz="0" w:space="0" w:color="000000"/>
+              <w:left w:val="none" w:sz="0" w:space="0" w:color="000000"/>
+              <w:right w:val="none" w:sz="0" w:space="0" w:color="000000"/>
+            </w:tcBorders>
+            <w:shd w:val="clear" w:color="auto" w:fill="FFFFFF"/>
+            <w:tcMar>
+              <w:top w:w="0" w:type="dxa"/>
+              <w:bottom w:w="0" w:type="dxa"/>
+              <w:left w:w="0" w:type="dxa"/>
+              <w:right w:w="0" w:type="dxa"/>
+            </w:tcMar>
+            <w:vAlign w:val="center"/>
+          </w:tcPr>
+          <w:p>
+            <w:pPr>
+              <w:pStyle w:val="Normal"/>
+              <w:jc w:val="center"/>
+              <w:pBdr>
+                <w:bottom w:val="none" w:sz="0" w:space="0" w:color="000000"/>
+                <w:top w:val="none" w:sz="0" w:space="0" w:color="000000"/>
+                <w:left w:val="none" w:sz="0" w:space="0" w:color="000000"/>
+                <w:right w:val="none" w:sz="0" w:space="0" w:color="000000"/>
+              </w:pBdr>
+              <w:spacing w:after="100" w:before="100" w:line="240"/>
+              <w:ind w:firstLine="0" w:left="100" w:right="100"/>
+            </w:pPr>
+            <w:r>
+              <w:rPr>
+                <w:rFonts w:ascii="Helvetica" w:hAnsi="Helvetica" w:eastAsia="Helvetica" w:cs="Helvetica"/>
+                <w:i w:val="false"/>
+                <w:b w:val="false"/>
+                <w:u w:val="none"/>
+                <w:sz w:val="22"/>
+                <w:szCs w:val="22"/>
+                <w:color w:val="000000"/>
+              </w:rPr>
+              <w:t xml:space="preserve">0 [0, 20.0]</w:t>
             </w:r>
           </w:p>
         </w:tc>
@@ -3278,95 +3278,95 @@
                 <w:szCs w:val="22"/>
                 <w:color w:val="000000"/>
               </w:rPr>
-              <w:t xml:space="preserve">9.83 (9.43)</w:t>
-            </w:r>
-          </w:p>
-        </w:tc>
-        <w:tc>
-          <w:tcPr>
-            <w:tcBorders>
-              <w:bottom w:val="none" w:sz="0" w:space="0" w:color="000000"/>
-              <w:top w:val="none" w:sz="0" w:space="0" w:color="000000"/>
-              <w:left w:val="none" w:sz="0" w:space="0" w:color="000000"/>
-              <w:right w:val="none" w:sz="0" w:space="0" w:color="000000"/>
-            </w:tcBorders>
-            <w:shd w:val="clear" w:color="auto" w:fill="FFFFFF"/>
-            <w:tcMar>
-              <w:top w:w="0" w:type="dxa"/>
-              <w:bottom w:w="0" w:type="dxa"/>
-              <w:left w:w="0" w:type="dxa"/>
-              <w:right w:w="0" w:type="dxa"/>
-            </w:tcMar>
-            <w:vAlign w:val="center"/>
-          </w:tcPr>
-          <w:p>
-            <w:pPr>
-              <w:pStyle w:val="Normal"/>
-              <w:jc w:val="center"/>
-              <w:pBdr>
-                <w:bottom w:val="none" w:sz="0" w:space="0" w:color="000000"/>
-                <w:top w:val="none" w:sz="0" w:space="0" w:color="000000"/>
-                <w:left w:val="none" w:sz="0" w:space="0" w:color="000000"/>
-                <w:right w:val="none" w:sz="0" w:space="0" w:color="000000"/>
-              </w:pBdr>
-              <w:spacing w:after="100" w:before="100" w:line="240"/>
-              <w:ind w:firstLine="0" w:left="100" w:right="100"/>
-            </w:pPr>
-            <w:r>
-              <w:rPr>
-                <w:rFonts w:ascii="Helvetica" w:hAnsi="Helvetica" w:eastAsia="Helvetica" w:cs="Helvetica"/>
-                <w:i w:val="false"/>
-                <w:b w:val="false"/>
-                <w:u w:val="none"/>
-                <w:sz w:val="22"/>
-                <w:szCs w:val="22"/>
-                <w:color w:val="000000"/>
-              </w:rPr>
-              <w:t xml:space="preserve">10.9 (9.01)</w:t>
-            </w:r>
-          </w:p>
-        </w:tc>
-        <w:tc>
-          <w:tcPr>
-            <w:tcBorders>
-              <w:bottom w:val="none" w:sz="0" w:space="0" w:color="000000"/>
-              <w:top w:val="none" w:sz="0" w:space="0" w:color="000000"/>
-              <w:left w:val="none" w:sz="0" w:space="0" w:color="000000"/>
-              <w:right w:val="none" w:sz="0" w:space="0" w:color="000000"/>
-            </w:tcBorders>
-            <w:shd w:val="clear" w:color="auto" w:fill="FFFFFF"/>
-            <w:tcMar>
-              <w:top w:w="0" w:type="dxa"/>
-              <w:bottom w:w="0" w:type="dxa"/>
-              <w:left w:w="0" w:type="dxa"/>
-              <w:right w:w="0" w:type="dxa"/>
-            </w:tcMar>
-            <w:vAlign w:val="center"/>
-          </w:tcPr>
-          <w:p>
-            <w:pPr>
-              <w:pStyle w:val="Normal"/>
-              <w:jc w:val="center"/>
-              <w:pBdr>
-                <w:bottom w:val="none" w:sz="0" w:space="0" w:color="000000"/>
-                <w:top w:val="none" w:sz="0" w:space="0" w:color="000000"/>
-                <w:left w:val="none" w:sz="0" w:space="0" w:color="000000"/>
-                <w:right w:val="none" w:sz="0" w:space="0" w:color="000000"/>
-              </w:pBdr>
-              <w:spacing w:after="100" w:before="100" w:line="240"/>
-              <w:ind w:firstLine="0" w:left="100" w:right="100"/>
-            </w:pPr>
-            <w:r>
-              <w:rPr>
-                <w:rFonts w:ascii="Helvetica" w:hAnsi="Helvetica" w:eastAsia="Helvetica" w:cs="Helvetica"/>
-                <w:i w:val="false"/>
-                <w:b w:val="false"/>
-                <w:u w:val="none"/>
-                <w:sz w:val="22"/>
-                <w:szCs w:val="22"/>
-                <w:color w:val="000000"/>
-              </w:rPr>
-              <w:t xml:space="preserve">10.2 (9.22)</w:t>
+              <w:t xml:space="preserve">10.1 (6.23)</w:t>
+            </w:r>
+          </w:p>
+        </w:tc>
+        <w:tc>
+          <w:tcPr>
+            <w:tcBorders>
+              <w:bottom w:val="none" w:sz="0" w:space="0" w:color="000000"/>
+              <w:top w:val="none" w:sz="0" w:space="0" w:color="000000"/>
+              <w:left w:val="none" w:sz="0" w:space="0" w:color="000000"/>
+              <w:right w:val="none" w:sz="0" w:space="0" w:color="000000"/>
+            </w:tcBorders>
+            <w:shd w:val="clear" w:color="auto" w:fill="FFFFFF"/>
+            <w:tcMar>
+              <w:top w:w="0" w:type="dxa"/>
+              <w:bottom w:w="0" w:type="dxa"/>
+              <w:left w:w="0" w:type="dxa"/>
+              <w:right w:w="0" w:type="dxa"/>
+            </w:tcMar>
+            <w:vAlign w:val="center"/>
+          </w:tcPr>
+          <w:p>
+            <w:pPr>
+              <w:pStyle w:val="Normal"/>
+              <w:jc w:val="center"/>
+              <w:pBdr>
+                <w:bottom w:val="none" w:sz="0" w:space="0" w:color="000000"/>
+                <w:top w:val="none" w:sz="0" w:space="0" w:color="000000"/>
+                <w:left w:val="none" w:sz="0" w:space="0" w:color="000000"/>
+                <w:right w:val="none" w:sz="0" w:space="0" w:color="000000"/>
+              </w:pBdr>
+              <w:spacing w:after="100" w:before="100" w:line="240"/>
+              <w:ind w:firstLine="0" w:left="100" w:right="100"/>
+            </w:pPr>
+            <w:r>
+              <w:rPr>
+                <w:rFonts w:ascii="Helvetica" w:hAnsi="Helvetica" w:eastAsia="Helvetica" w:cs="Helvetica"/>
+                <w:i w:val="false"/>
+                <w:b w:val="false"/>
+                <w:u w:val="none"/>
+                <w:sz w:val="22"/>
+                <w:szCs w:val="22"/>
+                <w:color w:val="000000"/>
+              </w:rPr>
+              <w:t xml:space="preserve">11.4 (10.1)</w:t>
+            </w:r>
+          </w:p>
+        </w:tc>
+        <w:tc>
+          <w:tcPr>
+            <w:tcBorders>
+              <w:bottom w:val="none" w:sz="0" w:space="0" w:color="000000"/>
+              <w:top w:val="none" w:sz="0" w:space="0" w:color="000000"/>
+              <w:left w:val="none" w:sz="0" w:space="0" w:color="000000"/>
+              <w:right w:val="none" w:sz="0" w:space="0" w:color="000000"/>
+            </w:tcBorders>
+            <w:shd w:val="clear" w:color="auto" w:fill="FFFFFF"/>
+            <w:tcMar>
+              <w:top w:w="0" w:type="dxa"/>
+              <w:bottom w:w="0" w:type="dxa"/>
+              <w:left w:w="0" w:type="dxa"/>
+              <w:right w:w="0" w:type="dxa"/>
+            </w:tcMar>
+            <w:vAlign w:val="center"/>
+          </w:tcPr>
+          <w:p>
+            <w:pPr>
+              <w:pStyle w:val="Normal"/>
+              <w:jc w:val="center"/>
+              <w:pBdr>
+                <w:bottom w:val="none" w:sz="0" w:space="0" w:color="000000"/>
+                <w:top w:val="none" w:sz="0" w:space="0" w:color="000000"/>
+                <w:left w:val="none" w:sz="0" w:space="0" w:color="000000"/>
+                <w:right w:val="none" w:sz="0" w:space="0" w:color="000000"/>
+              </w:pBdr>
+              <w:spacing w:after="100" w:before="100" w:line="240"/>
+              <w:ind w:firstLine="0" w:left="100" w:right="100"/>
+            </w:pPr>
+            <w:r>
+              <w:rPr>
+                <w:rFonts w:ascii="Helvetica" w:hAnsi="Helvetica" w:eastAsia="Helvetica" w:cs="Helvetica"/>
+                <w:i w:val="false"/>
+                <w:b w:val="false"/>
+                <w:u w:val="none"/>
+                <w:sz w:val="22"/>
+                <w:szCs w:val="22"/>
+                <w:color w:val="000000"/>
+              </w:rPr>
+              <w:t xml:space="preserve">10.7 (8.18)</w:t>
             </w:r>
           </w:p>
         </w:tc>
@@ -3460,95 +3460,95 @@
                 <w:szCs w:val="22"/>
                 <w:color w:val="000000"/>
               </w:rPr>
-              <w:t xml:space="preserve">7.00 [0, 45.0]</w:t>
-            </w:r>
-          </w:p>
-        </w:tc>
-        <w:tc>
-          <w:tcPr>
-            <w:tcBorders>
-              <w:bottom w:val="none" w:sz="0" w:space="0" w:color="000000"/>
-              <w:top w:val="none" w:sz="0" w:space="0" w:color="000000"/>
-              <w:left w:val="none" w:sz="0" w:space="0" w:color="000000"/>
-              <w:right w:val="none" w:sz="0" w:space="0" w:color="000000"/>
-            </w:tcBorders>
-            <w:shd w:val="clear" w:color="auto" w:fill="FFFFFF"/>
-            <w:tcMar>
-              <w:top w:w="0" w:type="dxa"/>
-              <w:bottom w:w="0" w:type="dxa"/>
-              <w:left w:w="0" w:type="dxa"/>
-              <w:right w:w="0" w:type="dxa"/>
-            </w:tcMar>
-            <w:vAlign w:val="center"/>
-          </w:tcPr>
-          <w:p>
-            <w:pPr>
-              <w:pStyle w:val="Normal"/>
-              <w:jc w:val="center"/>
-              <w:pBdr>
-                <w:bottom w:val="none" w:sz="0" w:space="0" w:color="000000"/>
-                <w:top w:val="none" w:sz="0" w:space="0" w:color="000000"/>
-                <w:left w:val="none" w:sz="0" w:space="0" w:color="000000"/>
-                <w:right w:val="none" w:sz="0" w:space="0" w:color="000000"/>
-              </w:pBdr>
-              <w:spacing w:after="100" w:before="100" w:line="240"/>
-              <w:ind w:firstLine="0" w:left="100" w:right="100"/>
-            </w:pPr>
-            <w:r>
-              <w:rPr>
-                <w:rFonts w:ascii="Helvetica" w:hAnsi="Helvetica" w:eastAsia="Helvetica" w:cs="Helvetica"/>
-                <w:i w:val="false"/>
-                <w:b w:val="false"/>
-                <w:u w:val="none"/>
-                <w:sz w:val="22"/>
-                <w:szCs w:val="22"/>
-                <w:color w:val="000000"/>
-              </w:rPr>
-              <w:t xml:space="preserve">8.00 [1.00, 37.0]</w:t>
-            </w:r>
-          </w:p>
-        </w:tc>
-        <w:tc>
-          <w:tcPr>
-            <w:tcBorders>
-              <w:bottom w:val="none" w:sz="0" w:space="0" w:color="000000"/>
-              <w:top w:val="none" w:sz="0" w:space="0" w:color="000000"/>
-              <w:left w:val="none" w:sz="0" w:space="0" w:color="000000"/>
-              <w:right w:val="none" w:sz="0" w:space="0" w:color="000000"/>
-            </w:tcBorders>
-            <w:shd w:val="clear" w:color="auto" w:fill="FFFFFF"/>
-            <w:tcMar>
-              <w:top w:w="0" w:type="dxa"/>
-              <w:bottom w:w="0" w:type="dxa"/>
-              <w:left w:w="0" w:type="dxa"/>
-              <w:right w:w="0" w:type="dxa"/>
-            </w:tcMar>
-            <w:vAlign w:val="center"/>
-          </w:tcPr>
-          <w:p>
-            <w:pPr>
-              <w:pStyle w:val="Normal"/>
-              <w:jc w:val="center"/>
-              <w:pBdr>
-                <w:bottom w:val="none" w:sz="0" w:space="0" w:color="000000"/>
-                <w:top w:val="none" w:sz="0" w:space="0" w:color="000000"/>
-                <w:left w:val="none" w:sz="0" w:space="0" w:color="000000"/>
-                <w:right w:val="none" w:sz="0" w:space="0" w:color="000000"/>
-              </w:pBdr>
-              <w:spacing w:after="100" w:before="100" w:line="240"/>
-              <w:ind w:firstLine="0" w:left="100" w:right="100"/>
-            </w:pPr>
-            <w:r>
-              <w:rPr>
-                <w:rFonts w:ascii="Helvetica" w:hAnsi="Helvetica" w:eastAsia="Helvetica" w:cs="Helvetica"/>
-                <w:i w:val="false"/>
-                <w:b w:val="false"/>
-                <w:u w:val="none"/>
-                <w:sz w:val="22"/>
-                <w:szCs w:val="22"/>
-                <w:color w:val="000000"/>
-              </w:rPr>
-              <w:t xml:space="preserve">7.00 [0, 45.0]</w:t>
+              <w:t xml:space="preserve">9.00 [1.00, 29.0]</w:t>
+            </w:r>
+          </w:p>
+        </w:tc>
+        <w:tc>
+          <w:tcPr>
+            <w:tcBorders>
+              <w:bottom w:val="none" w:sz="0" w:space="0" w:color="000000"/>
+              <w:top w:val="none" w:sz="0" w:space="0" w:color="000000"/>
+              <w:left w:val="none" w:sz="0" w:space="0" w:color="000000"/>
+              <w:right w:val="none" w:sz="0" w:space="0" w:color="000000"/>
+            </w:tcBorders>
+            <w:shd w:val="clear" w:color="auto" w:fill="FFFFFF"/>
+            <w:tcMar>
+              <w:top w:w="0" w:type="dxa"/>
+              <w:bottom w:w="0" w:type="dxa"/>
+              <w:left w:w="0" w:type="dxa"/>
+              <w:right w:w="0" w:type="dxa"/>
+            </w:tcMar>
+            <w:vAlign w:val="center"/>
+          </w:tcPr>
+          <w:p>
+            <w:pPr>
+              <w:pStyle w:val="Normal"/>
+              <w:jc w:val="center"/>
+              <w:pBdr>
+                <w:bottom w:val="none" w:sz="0" w:space="0" w:color="000000"/>
+                <w:top w:val="none" w:sz="0" w:space="0" w:color="000000"/>
+                <w:left w:val="none" w:sz="0" w:space="0" w:color="000000"/>
+                <w:right w:val="none" w:sz="0" w:space="0" w:color="000000"/>
+              </w:pBdr>
+              <w:spacing w:after="100" w:before="100" w:line="240"/>
+              <w:ind w:firstLine="0" w:left="100" w:right="100"/>
+            </w:pPr>
+            <w:r>
+              <w:rPr>
+                <w:rFonts w:ascii="Helvetica" w:hAnsi="Helvetica" w:eastAsia="Helvetica" w:cs="Helvetica"/>
+                <w:i w:val="false"/>
+                <w:b w:val="false"/>
+                <w:u w:val="none"/>
+                <w:sz w:val="22"/>
+                <w:szCs w:val="22"/>
+                <w:color w:val="000000"/>
+              </w:rPr>
+              <w:t xml:space="preserve">7.00 [1.00, 37.0]</w:t>
+            </w:r>
+          </w:p>
+        </w:tc>
+        <w:tc>
+          <w:tcPr>
+            <w:tcBorders>
+              <w:bottom w:val="none" w:sz="0" w:space="0" w:color="000000"/>
+              <w:top w:val="none" w:sz="0" w:space="0" w:color="000000"/>
+              <w:left w:val="none" w:sz="0" w:space="0" w:color="000000"/>
+              <w:right w:val="none" w:sz="0" w:space="0" w:color="000000"/>
+            </w:tcBorders>
+            <w:shd w:val="clear" w:color="auto" w:fill="FFFFFF"/>
+            <w:tcMar>
+              <w:top w:w="0" w:type="dxa"/>
+              <w:bottom w:w="0" w:type="dxa"/>
+              <w:left w:w="0" w:type="dxa"/>
+              <w:right w:w="0" w:type="dxa"/>
+            </w:tcMar>
+            <w:vAlign w:val="center"/>
+          </w:tcPr>
+          <w:p>
+            <w:pPr>
+              <w:pStyle w:val="Normal"/>
+              <w:jc w:val="center"/>
+              <w:pBdr>
+                <w:bottom w:val="none" w:sz="0" w:space="0" w:color="000000"/>
+                <w:top w:val="none" w:sz="0" w:space="0" w:color="000000"/>
+                <w:left w:val="none" w:sz="0" w:space="0" w:color="000000"/>
+                <w:right w:val="none" w:sz="0" w:space="0" w:color="000000"/>
+              </w:pBdr>
+              <w:spacing w:after="100" w:before="100" w:line="240"/>
+              <w:ind w:firstLine="0" w:left="100" w:right="100"/>
+            </w:pPr>
+            <w:r>
+              <w:rPr>
+                <w:rFonts w:ascii="Helvetica" w:hAnsi="Helvetica" w:eastAsia="Helvetica" w:cs="Helvetica"/>
+                <w:i w:val="false"/>
+                <w:b w:val="false"/>
+                <w:u w:val="none"/>
+                <w:sz w:val="22"/>
+                <w:szCs w:val="22"/>
+                <w:color w:val="000000"/>
+              </w:rPr>
+              <w:t xml:space="preserve">9.00 [1.00, 37.0]</w:t>
             </w:r>
           </w:p>
         </w:tc>
@@ -3642,95 +3642,95 @@
                 <w:szCs w:val="22"/>
                 <w:color w:val="000000"/>
               </w:rPr>
-              <w:t xml:space="preserve">249 (84.4%)</w:t>
-            </w:r>
-          </w:p>
-        </w:tc>
-        <w:tc>
-          <w:tcPr>
-            <w:tcBorders>
-              <w:bottom w:val="none" w:sz="0" w:space="0" w:color="000000"/>
-              <w:top w:val="none" w:sz="0" w:space="0" w:color="000000"/>
-              <w:left w:val="none" w:sz="0" w:space="0" w:color="000000"/>
-              <w:right w:val="none" w:sz="0" w:space="0" w:color="000000"/>
-            </w:tcBorders>
-            <w:shd w:val="clear" w:color="auto" w:fill="FFFFFF"/>
-            <w:tcMar>
-              <w:top w:w="0" w:type="dxa"/>
-              <w:bottom w:w="0" w:type="dxa"/>
-              <w:left w:w="0" w:type="dxa"/>
-              <w:right w:w="0" w:type="dxa"/>
-            </w:tcMar>
-            <w:vAlign w:val="center"/>
-          </w:tcPr>
-          <w:p>
-            <w:pPr>
-              <w:pStyle w:val="Normal"/>
-              <w:jc w:val="center"/>
-              <w:pBdr>
-                <w:bottom w:val="none" w:sz="0" w:space="0" w:color="000000"/>
-                <w:top w:val="none" w:sz="0" w:space="0" w:color="000000"/>
-                <w:left w:val="none" w:sz="0" w:space="0" w:color="000000"/>
-                <w:right w:val="none" w:sz="0" w:space="0" w:color="000000"/>
-              </w:pBdr>
-              <w:spacing w:after="100" w:before="100" w:line="240"/>
-              <w:ind w:firstLine="0" w:left="100" w:right="100"/>
-            </w:pPr>
-            <w:r>
-              <w:rPr>
-                <w:rFonts w:ascii="Helvetica" w:hAnsi="Helvetica" w:eastAsia="Helvetica" w:cs="Helvetica"/>
-                <w:i w:val="false"/>
-                <w:b w:val="false"/>
-                <w:u w:val="none"/>
-                <w:sz w:val="22"/>
-                <w:szCs w:val="22"/>
-                <w:color w:val="000000"/>
-              </w:rPr>
-              <w:t xml:space="preserve">120 (81.1%)</w:t>
-            </w:r>
-          </w:p>
-        </w:tc>
-        <w:tc>
-          <w:tcPr>
-            <w:tcBorders>
-              <w:bottom w:val="none" w:sz="0" w:space="0" w:color="000000"/>
-              <w:top w:val="none" w:sz="0" w:space="0" w:color="000000"/>
-              <w:left w:val="none" w:sz="0" w:space="0" w:color="000000"/>
-              <w:right w:val="none" w:sz="0" w:space="0" w:color="000000"/>
-            </w:tcBorders>
-            <w:shd w:val="clear" w:color="auto" w:fill="FFFFFF"/>
-            <w:tcMar>
-              <w:top w:w="0" w:type="dxa"/>
-              <w:bottom w:w="0" w:type="dxa"/>
-              <w:left w:w="0" w:type="dxa"/>
-              <w:right w:w="0" w:type="dxa"/>
-            </w:tcMar>
-            <w:vAlign w:val="center"/>
-          </w:tcPr>
-          <w:p>
-            <w:pPr>
-              <w:pStyle w:val="Normal"/>
-              <w:jc w:val="center"/>
-              <w:pBdr>
-                <w:bottom w:val="none" w:sz="0" w:space="0" w:color="000000"/>
-                <w:top w:val="none" w:sz="0" w:space="0" w:color="000000"/>
-                <w:left w:val="none" w:sz="0" w:space="0" w:color="000000"/>
-                <w:right w:val="none" w:sz="0" w:space="0" w:color="000000"/>
-              </w:pBdr>
-              <w:spacing w:after="100" w:before="100" w:line="240"/>
-              <w:ind w:firstLine="0" w:left="100" w:right="100"/>
-            </w:pPr>
-            <w:r>
-              <w:rPr>
-                <w:rFonts w:ascii="Helvetica" w:hAnsi="Helvetica" w:eastAsia="Helvetica" w:cs="Helvetica"/>
-                <w:i w:val="false"/>
-                <w:b w:val="false"/>
-                <w:u w:val="none"/>
-                <w:sz w:val="22"/>
-                <w:szCs w:val="22"/>
-                <w:color w:val="000000"/>
-              </w:rPr>
-              <w:t xml:space="preserve">369 (83.3%)</w:t>
+              <w:t xml:space="preserve">80 (79.2%)</w:t>
+            </w:r>
+          </w:p>
+        </w:tc>
+        <w:tc>
+          <w:tcPr>
+            <w:tcBorders>
+              <w:bottom w:val="none" w:sz="0" w:space="0" w:color="000000"/>
+              <w:top w:val="none" w:sz="0" w:space="0" w:color="000000"/>
+              <w:left w:val="none" w:sz="0" w:space="0" w:color="000000"/>
+              <w:right w:val="none" w:sz="0" w:space="0" w:color="000000"/>
+            </w:tcBorders>
+            <w:shd w:val="clear" w:color="auto" w:fill="FFFFFF"/>
+            <w:tcMar>
+              <w:top w:w="0" w:type="dxa"/>
+              <w:bottom w:w="0" w:type="dxa"/>
+              <w:left w:w="0" w:type="dxa"/>
+              <w:right w:w="0" w:type="dxa"/>
+            </w:tcMar>
+            <w:vAlign w:val="center"/>
+          </w:tcPr>
+          <w:p>
+            <w:pPr>
+              <w:pStyle w:val="Normal"/>
+              <w:jc w:val="center"/>
+              <w:pBdr>
+                <w:bottom w:val="none" w:sz="0" w:space="0" w:color="000000"/>
+                <w:top w:val="none" w:sz="0" w:space="0" w:color="000000"/>
+                <w:left w:val="none" w:sz="0" w:space="0" w:color="000000"/>
+                <w:right w:val="none" w:sz="0" w:space="0" w:color="000000"/>
+              </w:pBdr>
+              <w:spacing w:after="100" w:before="100" w:line="240"/>
+              <w:ind w:firstLine="0" w:left="100" w:right="100"/>
+            </w:pPr>
+            <w:r>
+              <w:rPr>
+                <w:rFonts w:ascii="Helvetica" w:hAnsi="Helvetica" w:eastAsia="Helvetica" w:cs="Helvetica"/>
+                <w:i w:val="false"/>
+                <w:b w:val="false"/>
+                <w:u w:val="none"/>
+                <w:sz w:val="22"/>
+                <w:szCs w:val="22"/>
+                <w:color w:val="000000"/>
+              </w:rPr>
+              <w:t xml:space="preserve">82 (81.2%)</w:t>
+            </w:r>
+          </w:p>
+        </w:tc>
+        <w:tc>
+          <w:tcPr>
+            <w:tcBorders>
+              <w:bottom w:val="none" w:sz="0" w:space="0" w:color="000000"/>
+              <w:top w:val="none" w:sz="0" w:space="0" w:color="000000"/>
+              <w:left w:val="none" w:sz="0" w:space="0" w:color="000000"/>
+              <w:right w:val="none" w:sz="0" w:space="0" w:color="000000"/>
+            </w:tcBorders>
+            <w:shd w:val="clear" w:color="auto" w:fill="FFFFFF"/>
+            <w:tcMar>
+              <w:top w:w="0" w:type="dxa"/>
+              <w:bottom w:w="0" w:type="dxa"/>
+              <w:left w:w="0" w:type="dxa"/>
+              <w:right w:w="0" w:type="dxa"/>
+            </w:tcMar>
+            <w:vAlign w:val="center"/>
+          </w:tcPr>
+          <w:p>
+            <w:pPr>
+              <w:pStyle w:val="Normal"/>
+              <w:jc w:val="center"/>
+              <w:pBdr>
+                <w:bottom w:val="none" w:sz="0" w:space="0" w:color="000000"/>
+                <w:top w:val="none" w:sz="0" w:space="0" w:color="000000"/>
+                <w:left w:val="none" w:sz="0" w:space="0" w:color="000000"/>
+                <w:right w:val="none" w:sz="0" w:space="0" w:color="000000"/>
+              </w:pBdr>
+              <w:spacing w:after="100" w:before="100" w:line="240"/>
+              <w:ind w:firstLine="0" w:left="100" w:right="100"/>
+            </w:pPr>
+            <w:r>
+              <w:rPr>
+                <w:rFonts w:ascii="Helvetica" w:hAnsi="Helvetica" w:eastAsia="Helvetica" w:cs="Helvetica"/>
+                <w:i w:val="false"/>
+                <w:b w:val="false"/>
+                <w:u w:val="none"/>
+                <w:sz w:val="22"/>
+                <w:szCs w:val="22"/>
+                <w:color w:val="000000"/>
+              </w:rPr>
+              <w:t xml:space="preserve">162 (80.2%)</w:t>
             </w:r>
           </w:p>
         </w:tc>
@@ -4006,95 +4006,95 @@
                 <w:szCs w:val="22"/>
                 <w:color w:val="000000"/>
               </w:rPr>
-              <w:t xml:space="preserve">28.1 (87.4)</w:t>
-            </w:r>
-          </w:p>
-        </w:tc>
-        <w:tc>
-          <w:tcPr>
-            <w:tcBorders>
-              <w:bottom w:val="none" w:sz="0" w:space="0" w:color="000000"/>
-              <w:top w:val="none" w:sz="0" w:space="0" w:color="000000"/>
-              <w:left w:val="none" w:sz="0" w:space="0" w:color="000000"/>
-              <w:right w:val="none" w:sz="0" w:space="0" w:color="000000"/>
-            </w:tcBorders>
-            <w:shd w:val="clear" w:color="auto" w:fill="FFFFFF"/>
-            <w:tcMar>
-              <w:top w:w="0" w:type="dxa"/>
-              <w:bottom w:w="0" w:type="dxa"/>
-              <w:left w:w="0" w:type="dxa"/>
-              <w:right w:w="0" w:type="dxa"/>
-            </w:tcMar>
-            <w:vAlign w:val="center"/>
-          </w:tcPr>
-          <w:p>
-            <w:pPr>
-              <w:pStyle w:val="Normal"/>
-              <w:jc w:val="center"/>
-              <w:pBdr>
-                <w:bottom w:val="none" w:sz="0" w:space="0" w:color="000000"/>
-                <w:top w:val="none" w:sz="0" w:space="0" w:color="000000"/>
-                <w:left w:val="none" w:sz="0" w:space="0" w:color="000000"/>
-                <w:right w:val="none" w:sz="0" w:space="0" w:color="000000"/>
-              </w:pBdr>
-              <w:spacing w:after="100" w:before="100" w:line="240"/>
-              <w:ind w:firstLine="0" w:left="100" w:right="100"/>
-            </w:pPr>
-            <w:r>
-              <w:rPr>
-                <w:rFonts w:ascii="Helvetica" w:hAnsi="Helvetica" w:eastAsia="Helvetica" w:cs="Helvetica"/>
-                <w:i w:val="false"/>
-                <w:b w:val="false"/>
-                <w:u w:val="none"/>
-                <w:sz w:val="22"/>
-                <w:szCs w:val="22"/>
-                <w:color w:val="000000"/>
-              </w:rPr>
-              <w:t xml:space="preserve">22.3 (23.0)</w:t>
-            </w:r>
-          </w:p>
-        </w:tc>
-        <w:tc>
-          <w:tcPr>
-            <w:tcBorders>
-              <w:bottom w:val="none" w:sz="0" w:space="0" w:color="000000"/>
-              <w:top w:val="none" w:sz="0" w:space="0" w:color="000000"/>
-              <w:left w:val="none" w:sz="0" w:space="0" w:color="000000"/>
-              <w:right w:val="none" w:sz="0" w:space="0" w:color="000000"/>
-            </w:tcBorders>
-            <w:shd w:val="clear" w:color="auto" w:fill="FFFFFF"/>
-            <w:tcMar>
-              <w:top w:w="0" w:type="dxa"/>
-              <w:bottom w:w="0" w:type="dxa"/>
-              <w:left w:w="0" w:type="dxa"/>
-              <w:right w:w="0" w:type="dxa"/>
-            </w:tcMar>
-            <w:vAlign w:val="center"/>
-          </w:tcPr>
-          <w:p>
-            <w:pPr>
-              <w:pStyle w:val="Normal"/>
-              <w:jc w:val="center"/>
-              <w:pBdr>
-                <w:bottom w:val="none" w:sz="0" w:space="0" w:color="000000"/>
-                <w:top w:val="none" w:sz="0" w:space="0" w:color="000000"/>
-                <w:left w:val="none" w:sz="0" w:space="0" w:color="000000"/>
-                <w:right w:val="none" w:sz="0" w:space="0" w:color="000000"/>
-              </w:pBdr>
-              <w:spacing w:after="100" w:before="100" w:line="240"/>
-              <w:ind w:firstLine="0" w:left="100" w:right="100"/>
-            </w:pPr>
-            <w:r>
-              <w:rPr>
-                <w:rFonts w:ascii="Helvetica" w:hAnsi="Helvetica" w:eastAsia="Helvetica" w:cs="Helvetica"/>
-                <w:i w:val="false"/>
-                <w:b w:val="false"/>
-                <w:u w:val="none"/>
-                <w:sz w:val="22"/>
-                <w:szCs w:val="22"/>
-                <w:color w:val="000000"/>
-              </w:rPr>
-              <w:t xml:space="preserve">26.1 (72.6)</w:t>
+              <w:t xml:space="preserve">24.7 (43.6)</w:t>
+            </w:r>
+          </w:p>
+        </w:tc>
+        <w:tc>
+          <w:tcPr>
+            <w:tcBorders>
+              <w:bottom w:val="none" w:sz="0" w:space="0" w:color="000000"/>
+              <w:top w:val="none" w:sz="0" w:space="0" w:color="000000"/>
+              <w:left w:val="none" w:sz="0" w:space="0" w:color="000000"/>
+              <w:right w:val="none" w:sz="0" w:space="0" w:color="000000"/>
+            </w:tcBorders>
+            <w:shd w:val="clear" w:color="auto" w:fill="FFFFFF"/>
+            <w:tcMar>
+              <w:top w:w="0" w:type="dxa"/>
+              <w:bottom w:w="0" w:type="dxa"/>
+              <w:left w:w="0" w:type="dxa"/>
+              <w:right w:w="0" w:type="dxa"/>
+            </w:tcMar>
+            <w:vAlign w:val="center"/>
+          </w:tcPr>
+          <w:p>
+            <w:pPr>
+              <w:pStyle w:val="Normal"/>
+              <w:jc w:val="center"/>
+              <w:pBdr>
+                <w:bottom w:val="none" w:sz="0" w:space="0" w:color="000000"/>
+                <w:top w:val="none" w:sz="0" w:space="0" w:color="000000"/>
+                <w:left w:val="none" w:sz="0" w:space="0" w:color="000000"/>
+                <w:right w:val="none" w:sz="0" w:space="0" w:color="000000"/>
+              </w:pBdr>
+              <w:spacing w:after="100" w:before="100" w:line="240"/>
+              <w:ind w:firstLine="0" w:left="100" w:right="100"/>
+            </w:pPr>
+            <w:r>
+              <w:rPr>
+                <w:rFonts w:ascii="Helvetica" w:hAnsi="Helvetica" w:eastAsia="Helvetica" w:cs="Helvetica"/>
+                <w:i w:val="false"/>
+                <w:b w:val="false"/>
+                <w:u w:val="none"/>
+                <w:sz w:val="22"/>
+                <w:szCs w:val="22"/>
+                <w:color w:val="000000"/>
+              </w:rPr>
+              <w:t xml:space="preserve">23.8 (25.5)</w:t>
+            </w:r>
+          </w:p>
+        </w:tc>
+        <w:tc>
+          <w:tcPr>
+            <w:tcBorders>
+              <w:bottom w:val="none" w:sz="0" w:space="0" w:color="000000"/>
+              <w:top w:val="none" w:sz="0" w:space="0" w:color="000000"/>
+              <w:left w:val="none" w:sz="0" w:space="0" w:color="000000"/>
+              <w:right w:val="none" w:sz="0" w:space="0" w:color="000000"/>
+            </w:tcBorders>
+            <w:shd w:val="clear" w:color="auto" w:fill="FFFFFF"/>
+            <w:tcMar>
+              <w:top w:w="0" w:type="dxa"/>
+              <w:bottom w:w="0" w:type="dxa"/>
+              <w:left w:w="0" w:type="dxa"/>
+              <w:right w:w="0" w:type="dxa"/>
+            </w:tcMar>
+            <w:vAlign w:val="center"/>
+          </w:tcPr>
+          <w:p>
+            <w:pPr>
+              <w:pStyle w:val="Normal"/>
+              <w:jc w:val="center"/>
+              <w:pBdr>
+                <w:bottom w:val="none" w:sz="0" w:space="0" w:color="000000"/>
+                <w:top w:val="none" w:sz="0" w:space="0" w:color="000000"/>
+                <w:left w:val="none" w:sz="0" w:space="0" w:color="000000"/>
+                <w:right w:val="none" w:sz="0" w:space="0" w:color="000000"/>
+              </w:pBdr>
+              <w:spacing w:after="100" w:before="100" w:line="240"/>
+              <w:ind w:firstLine="0" w:left="100" w:right="100"/>
+            </w:pPr>
+            <w:r>
+              <w:rPr>
+                <w:rFonts w:ascii="Helvetica" w:hAnsi="Helvetica" w:eastAsia="Helvetica" w:cs="Helvetica"/>
+                <w:i w:val="false"/>
+                <w:b w:val="false"/>
+                <w:u w:val="none"/>
+                <w:sz w:val="22"/>
+                <w:szCs w:val="22"/>
+                <w:color w:val="000000"/>
+              </w:rPr>
+              <w:t xml:space="preserve">24.2 (35.7)</w:t>
             </w:r>
           </w:p>
         </w:tc>
@@ -4188,95 +4188,95 @@
                 <w:szCs w:val="22"/>
                 <w:color w:val="000000"/>
               </w:rPr>
-              <w:t xml:space="preserve">11.0 [0, 1100]</w:t>
-            </w:r>
-          </w:p>
-        </w:tc>
-        <w:tc>
-          <w:tcPr>
-            <w:tcBorders>
-              <w:bottom w:val="none" w:sz="0" w:space="0" w:color="000000"/>
-              <w:top w:val="none" w:sz="0" w:space="0" w:color="000000"/>
-              <w:left w:val="none" w:sz="0" w:space="0" w:color="000000"/>
-              <w:right w:val="none" w:sz="0" w:space="0" w:color="000000"/>
-            </w:tcBorders>
-            <w:shd w:val="clear" w:color="auto" w:fill="FFFFFF"/>
-            <w:tcMar>
-              <w:top w:w="0" w:type="dxa"/>
-              <w:bottom w:w="0" w:type="dxa"/>
-              <w:left w:w="0" w:type="dxa"/>
-              <w:right w:w="0" w:type="dxa"/>
-            </w:tcMar>
-            <w:vAlign w:val="center"/>
-          </w:tcPr>
-          <w:p>
-            <w:pPr>
-              <w:pStyle w:val="Normal"/>
-              <w:jc w:val="center"/>
-              <w:pBdr>
-                <w:bottom w:val="none" w:sz="0" w:space="0" w:color="000000"/>
-                <w:top w:val="none" w:sz="0" w:space="0" w:color="000000"/>
-                <w:left w:val="none" w:sz="0" w:space="0" w:color="000000"/>
-                <w:right w:val="none" w:sz="0" w:space="0" w:color="000000"/>
-              </w:pBdr>
-              <w:spacing w:after="100" w:before="100" w:line="240"/>
-              <w:ind w:firstLine="0" w:left="100" w:right="100"/>
-            </w:pPr>
-            <w:r>
-              <w:rPr>
-                <w:rFonts w:ascii="Helvetica" w:hAnsi="Helvetica" w:eastAsia="Helvetica" w:cs="Helvetica"/>
-                <w:i w:val="false"/>
-                <w:b w:val="false"/>
-                <w:u w:val="none"/>
-                <w:sz w:val="22"/>
-                <w:szCs w:val="22"/>
-                <w:color w:val="000000"/>
-              </w:rPr>
-              <w:t xml:space="preserve">14.0 [0, 156]</w:t>
-            </w:r>
-          </w:p>
-        </w:tc>
-        <w:tc>
-          <w:tcPr>
-            <w:tcBorders>
-              <w:bottom w:val="none" w:sz="0" w:space="0" w:color="000000"/>
-              <w:top w:val="none" w:sz="0" w:space="0" w:color="000000"/>
-              <w:left w:val="none" w:sz="0" w:space="0" w:color="000000"/>
-              <w:right w:val="none" w:sz="0" w:space="0" w:color="000000"/>
-            </w:tcBorders>
-            <w:shd w:val="clear" w:color="auto" w:fill="FFFFFF"/>
-            <w:tcMar>
-              <w:top w:w="0" w:type="dxa"/>
-              <w:bottom w:w="0" w:type="dxa"/>
-              <w:left w:w="0" w:type="dxa"/>
-              <w:right w:w="0" w:type="dxa"/>
-            </w:tcMar>
-            <w:vAlign w:val="center"/>
-          </w:tcPr>
-          <w:p>
-            <w:pPr>
-              <w:pStyle w:val="Normal"/>
-              <w:jc w:val="center"/>
-              <w:pBdr>
-                <w:bottom w:val="none" w:sz="0" w:space="0" w:color="000000"/>
-                <w:top w:val="none" w:sz="0" w:space="0" w:color="000000"/>
-                <w:left w:val="none" w:sz="0" w:space="0" w:color="000000"/>
-                <w:right w:val="none" w:sz="0" w:space="0" w:color="000000"/>
-              </w:pBdr>
-              <w:spacing w:after="100" w:before="100" w:line="240"/>
-              <w:ind w:firstLine="0" w:left="100" w:right="100"/>
-            </w:pPr>
-            <w:r>
-              <w:rPr>
-                <w:rFonts w:ascii="Helvetica" w:hAnsi="Helvetica" w:eastAsia="Helvetica" w:cs="Helvetica"/>
-                <w:i w:val="false"/>
-                <w:b w:val="false"/>
-                <w:u w:val="none"/>
-                <w:sz w:val="22"/>
-                <w:szCs w:val="22"/>
-                <w:color w:val="000000"/>
-              </w:rPr>
-              <w:t xml:space="preserve">13.0 [0, 1100]</w:t>
+              <w:t xml:space="preserve">13.0 [1.00, 379]</w:t>
+            </w:r>
+          </w:p>
+        </w:tc>
+        <w:tc>
+          <w:tcPr>
+            <w:tcBorders>
+              <w:bottom w:val="none" w:sz="0" w:space="0" w:color="000000"/>
+              <w:top w:val="none" w:sz="0" w:space="0" w:color="000000"/>
+              <w:left w:val="none" w:sz="0" w:space="0" w:color="000000"/>
+              <w:right w:val="none" w:sz="0" w:space="0" w:color="000000"/>
+            </w:tcBorders>
+            <w:shd w:val="clear" w:color="auto" w:fill="FFFFFF"/>
+            <w:tcMar>
+              <w:top w:w="0" w:type="dxa"/>
+              <w:bottom w:w="0" w:type="dxa"/>
+              <w:left w:w="0" w:type="dxa"/>
+              <w:right w:w="0" w:type="dxa"/>
+            </w:tcMar>
+            <w:vAlign w:val="center"/>
+          </w:tcPr>
+          <w:p>
+            <w:pPr>
+              <w:pStyle w:val="Normal"/>
+              <w:jc w:val="center"/>
+              <w:pBdr>
+                <w:bottom w:val="none" w:sz="0" w:space="0" w:color="000000"/>
+                <w:top w:val="none" w:sz="0" w:space="0" w:color="000000"/>
+                <w:left w:val="none" w:sz="0" w:space="0" w:color="000000"/>
+                <w:right w:val="none" w:sz="0" w:space="0" w:color="000000"/>
+              </w:pBdr>
+              <w:spacing w:after="100" w:before="100" w:line="240"/>
+              <w:ind w:firstLine="0" w:left="100" w:right="100"/>
+            </w:pPr>
+            <w:r>
+              <w:rPr>
+                <w:rFonts w:ascii="Helvetica" w:hAnsi="Helvetica" w:eastAsia="Helvetica" w:cs="Helvetica"/>
+                <w:i w:val="false"/>
+                <w:b w:val="false"/>
+                <w:u w:val="none"/>
+                <w:sz w:val="22"/>
+                <w:szCs w:val="22"/>
+                <w:color w:val="000000"/>
+              </w:rPr>
+              <w:t xml:space="preserve">16.0 [0, 156]</w:t>
+            </w:r>
+          </w:p>
+        </w:tc>
+        <w:tc>
+          <w:tcPr>
+            <w:tcBorders>
+              <w:bottom w:val="none" w:sz="0" w:space="0" w:color="000000"/>
+              <w:top w:val="none" w:sz="0" w:space="0" w:color="000000"/>
+              <w:left w:val="none" w:sz="0" w:space="0" w:color="000000"/>
+              <w:right w:val="none" w:sz="0" w:space="0" w:color="000000"/>
+            </w:tcBorders>
+            <w:shd w:val="clear" w:color="auto" w:fill="FFFFFF"/>
+            <w:tcMar>
+              <w:top w:w="0" w:type="dxa"/>
+              <w:bottom w:w="0" w:type="dxa"/>
+              <w:left w:w="0" w:type="dxa"/>
+              <w:right w:w="0" w:type="dxa"/>
+            </w:tcMar>
+            <w:vAlign w:val="center"/>
+          </w:tcPr>
+          <w:p>
+            <w:pPr>
+              <w:pStyle w:val="Normal"/>
+              <w:jc w:val="center"/>
+              <w:pBdr>
+                <w:bottom w:val="none" w:sz="0" w:space="0" w:color="000000"/>
+                <w:top w:val="none" w:sz="0" w:space="0" w:color="000000"/>
+                <w:left w:val="none" w:sz="0" w:space="0" w:color="000000"/>
+                <w:right w:val="none" w:sz="0" w:space="0" w:color="000000"/>
+              </w:pBdr>
+              <w:spacing w:after="100" w:before="100" w:line="240"/>
+              <w:ind w:firstLine="0" w:left="100" w:right="100"/>
+            </w:pPr>
+            <w:r>
+              <w:rPr>
+                <w:rFonts w:ascii="Helvetica" w:hAnsi="Helvetica" w:eastAsia="Helvetica" w:cs="Helvetica"/>
+                <w:i w:val="false"/>
+                <w:b w:val="false"/>
+                <w:u w:val="none"/>
+                <w:sz w:val="22"/>
+                <w:szCs w:val="22"/>
+                <w:color w:val="000000"/>
+              </w:rPr>
+              <w:t xml:space="preserve">14.0 [0, 379]</w:t>
             </w:r>
           </w:p>
         </w:tc>
@@ -4552,95 +4552,95 @@
                 <w:szCs w:val="22"/>
                 <w:color w:val="000000"/>
               </w:rPr>
-              <w:t xml:space="preserve">93 (31.5%)</w:t>
-            </w:r>
-          </w:p>
-        </w:tc>
-        <w:tc>
-          <w:tcPr>
-            <w:tcBorders>
-              <w:bottom w:val="none" w:sz="0" w:space="0" w:color="000000"/>
-              <w:top w:val="none" w:sz="0" w:space="0" w:color="000000"/>
-              <w:left w:val="none" w:sz="0" w:space="0" w:color="000000"/>
-              <w:right w:val="none" w:sz="0" w:space="0" w:color="000000"/>
-            </w:tcBorders>
-            <w:shd w:val="clear" w:color="auto" w:fill="FFFFFF"/>
-            <w:tcMar>
-              <w:top w:w="0" w:type="dxa"/>
-              <w:bottom w:w="0" w:type="dxa"/>
-              <w:left w:w="0" w:type="dxa"/>
-              <w:right w:w="0" w:type="dxa"/>
-            </w:tcMar>
-            <w:vAlign w:val="center"/>
-          </w:tcPr>
-          <w:p>
-            <w:pPr>
-              <w:pStyle w:val="Normal"/>
-              <w:jc w:val="center"/>
-              <w:pBdr>
-                <w:bottom w:val="none" w:sz="0" w:space="0" w:color="000000"/>
-                <w:top w:val="none" w:sz="0" w:space="0" w:color="000000"/>
-                <w:left w:val="none" w:sz="0" w:space="0" w:color="000000"/>
-                <w:right w:val="none" w:sz="0" w:space="0" w:color="000000"/>
-              </w:pBdr>
-              <w:spacing w:after="100" w:before="100" w:line="240"/>
-              <w:ind w:firstLine="0" w:left="100" w:right="100"/>
-            </w:pPr>
-            <w:r>
-              <w:rPr>
-                <w:rFonts w:ascii="Helvetica" w:hAnsi="Helvetica" w:eastAsia="Helvetica" w:cs="Helvetica"/>
-                <w:i w:val="false"/>
-                <w:b w:val="false"/>
-                <w:u w:val="none"/>
-                <w:sz w:val="22"/>
-                <w:szCs w:val="22"/>
-                <w:color w:val="000000"/>
-              </w:rPr>
-              <w:t xml:space="preserve">43 (29.1%)</w:t>
-            </w:r>
-          </w:p>
-        </w:tc>
-        <w:tc>
-          <w:tcPr>
-            <w:tcBorders>
-              <w:bottom w:val="none" w:sz="0" w:space="0" w:color="000000"/>
-              <w:top w:val="none" w:sz="0" w:space="0" w:color="000000"/>
-              <w:left w:val="none" w:sz="0" w:space="0" w:color="000000"/>
-              <w:right w:val="none" w:sz="0" w:space="0" w:color="000000"/>
-            </w:tcBorders>
-            <w:shd w:val="clear" w:color="auto" w:fill="FFFFFF"/>
-            <w:tcMar>
-              <w:top w:w="0" w:type="dxa"/>
-              <w:bottom w:w="0" w:type="dxa"/>
-              <w:left w:w="0" w:type="dxa"/>
-              <w:right w:w="0" w:type="dxa"/>
-            </w:tcMar>
-            <w:vAlign w:val="center"/>
-          </w:tcPr>
-          <w:p>
-            <w:pPr>
-              <w:pStyle w:val="Normal"/>
-              <w:jc w:val="center"/>
-              <w:pBdr>
-                <w:bottom w:val="none" w:sz="0" w:space="0" w:color="000000"/>
-                <w:top w:val="none" w:sz="0" w:space="0" w:color="000000"/>
-                <w:left w:val="none" w:sz="0" w:space="0" w:color="000000"/>
-                <w:right w:val="none" w:sz="0" w:space="0" w:color="000000"/>
-              </w:pBdr>
-              <w:spacing w:after="100" w:before="100" w:line="240"/>
-              <w:ind w:firstLine="0" w:left="100" w:right="100"/>
-            </w:pPr>
-            <w:r>
-              <w:rPr>
-                <w:rFonts w:ascii="Helvetica" w:hAnsi="Helvetica" w:eastAsia="Helvetica" w:cs="Helvetica"/>
-                <w:i w:val="false"/>
-                <w:b w:val="false"/>
-                <w:u w:val="none"/>
-                <w:sz w:val="22"/>
-                <w:szCs w:val="22"/>
-                <w:color w:val="000000"/>
-              </w:rPr>
-              <w:t xml:space="preserve">136 (30.7%)</w:t>
+              <w:t xml:space="preserve">37 (36.6%)</w:t>
+            </w:r>
+          </w:p>
+        </w:tc>
+        <w:tc>
+          <w:tcPr>
+            <w:tcBorders>
+              <w:bottom w:val="none" w:sz="0" w:space="0" w:color="000000"/>
+              <w:top w:val="none" w:sz="0" w:space="0" w:color="000000"/>
+              <w:left w:val="none" w:sz="0" w:space="0" w:color="000000"/>
+              <w:right w:val="none" w:sz="0" w:space="0" w:color="000000"/>
+            </w:tcBorders>
+            <w:shd w:val="clear" w:color="auto" w:fill="FFFFFF"/>
+            <w:tcMar>
+              <w:top w:w="0" w:type="dxa"/>
+              <w:bottom w:w="0" w:type="dxa"/>
+              <w:left w:w="0" w:type="dxa"/>
+              <w:right w:w="0" w:type="dxa"/>
+            </w:tcMar>
+            <w:vAlign w:val="center"/>
+          </w:tcPr>
+          <w:p>
+            <w:pPr>
+              <w:pStyle w:val="Normal"/>
+              <w:jc w:val="center"/>
+              <w:pBdr>
+                <w:bottom w:val="none" w:sz="0" w:space="0" w:color="000000"/>
+                <w:top w:val="none" w:sz="0" w:space="0" w:color="000000"/>
+                <w:left w:val="none" w:sz="0" w:space="0" w:color="000000"/>
+                <w:right w:val="none" w:sz="0" w:space="0" w:color="000000"/>
+              </w:pBdr>
+              <w:spacing w:after="100" w:before="100" w:line="240"/>
+              <w:ind w:firstLine="0" w:left="100" w:right="100"/>
+            </w:pPr>
+            <w:r>
+              <w:rPr>
+                <w:rFonts w:ascii="Helvetica" w:hAnsi="Helvetica" w:eastAsia="Helvetica" w:cs="Helvetica"/>
+                <w:i w:val="false"/>
+                <w:b w:val="false"/>
+                <w:u w:val="none"/>
+                <w:sz w:val="22"/>
+                <w:szCs w:val="22"/>
+                <w:color w:val="000000"/>
+              </w:rPr>
+              <w:t xml:space="preserve">30 (29.7%)</w:t>
+            </w:r>
+          </w:p>
+        </w:tc>
+        <w:tc>
+          <w:tcPr>
+            <w:tcBorders>
+              <w:bottom w:val="none" w:sz="0" w:space="0" w:color="000000"/>
+              <w:top w:val="none" w:sz="0" w:space="0" w:color="000000"/>
+              <w:left w:val="none" w:sz="0" w:space="0" w:color="000000"/>
+              <w:right w:val="none" w:sz="0" w:space="0" w:color="000000"/>
+            </w:tcBorders>
+            <w:shd w:val="clear" w:color="auto" w:fill="FFFFFF"/>
+            <w:tcMar>
+              <w:top w:w="0" w:type="dxa"/>
+              <w:bottom w:w="0" w:type="dxa"/>
+              <w:left w:w="0" w:type="dxa"/>
+              <w:right w:w="0" w:type="dxa"/>
+            </w:tcMar>
+            <w:vAlign w:val="center"/>
+          </w:tcPr>
+          <w:p>
+            <w:pPr>
+              <w:pStyle w:val="Normal"/>
+              <w:jc w:val="center"/>
+              <w:pBdr>
+                <w:bottom w:val="none" w:sz="0" w:space="0" w:color="000000"/>
+                <w:top w:val="none" w:sz="0" w:space="0" w:color="000000"/>
+                <w:left w:val="none" w:sz="0" w:space="0" w:color="000000"/>
+                <w:right w:val="none" w:sz="0" w:space="0" w:color="000000"/>
+              </w:pBdr>
+              <w:spacing w:after="100" w:before="100" w:line="240"/>
+              <w:ind w:firstLine="0" w:left="100" w:right="100"/>
+            </w:pPr>
+            <w:r>
+              <w:rPr>
+                <w:rFonts w:ascii="Helvetica" w:hAnsi="Helvetica" w:eastAsia="Helvetica" w:cs="Helvetica"/>
+                <w:i w:val="false"/>
+                <w:b w:val="false"/>
+                <w:u w:val="none"/>
+                <w:sz w:val="22"/>
+                <w:szCs w:val="22"/>
+                <w:color w:val="000000"/>
+              </w:rPr>
+              <w:t xml:space="preserve">67 (33.2%)</w:t>
             </w:r>
           </w:p>
         </w:tc>
@@ -4734,7 +4734,7 @@
                 <w:szCs w:val="22"/>
                 <w:color w:val="000000"/>
               </w:rPr>
-              <w:t xml:space="preserve">202 (68.5%)</w:t>
+              <w:t xml:space="preserve">64 (63.4%)</w:t>
             </w:r>
           </w:p>
         </w:tc>
@@ -4778,7 +4778,7 @@
                 <w:szCs w:val="22"/>
                 <w:color w:val="000000"/>
               </w:rPr>
-              <w:t xml:space="preserve">105 (70.9%)</w:t>
+              <w:t xml:space="preserve">71 (70.3%)</w:t>
             </w:r>
           </w:p>
         </w:tc>
@@ -4822,7 +4822,7 @@
                 <w:szCs w:val="22"/>
                 <w:color w:val="000000"/>
               </w:rPr>
-              <w:t xml:space="preserve">307 (69.3%)</w:t>
+              <w:t xml:space="preserve">135 (66.8%)</w:t>
             </w:r>
           </w:p>
         </w:tc>

</xml_diff>

<commit_message>
Fix matching errors with renal replacement therapy
</commit_message>
<xml_diff>
--- a/tbls/table2.docx
+++ b/tbls/table2.docx
@@ -18,9 +18,9 @@
       </w:tblPr>
       <w:tblGrid>
         <w:gridCol w:w="3285"/>
-        <w:gridCol w:w="2001"/>
-        <w:gridCol w:w="2001"/>
-        <w:gridCol w:w="2001"/>
+        <w:gridCol w:w="1634"/>
+        <w:gridCol w:w="1756"/>
+        <w:gridCol w:w="1756"/>
       </w:tblGrid>
       <w:tr>
         <w:trPr>
@@ -136,7 +136,7 @@
                 <w:szCs w:val="22"/>
                 <w:color w:val="000000"/>
               </w:rPr>
-              <w:t xml:space="preserve">(N=101)</w:t>
+              <w:t xml:space="preserve">(N=93)</w:t>
             </w:r>
           </w:p>
         </w:tc>
@@ -204,7 +204,7 @@
                 <w:szCs w:val="22"/>
                 <w:color w:val="000000"/>
               </w:rPr>
-              <w:t xml:space="preserve">(N=101)</w:t>
+              <w:t xml:space="preserve">(N=93)</w:t>
             </w:r>
           </w:p>
         </w:tc>
@@ -272,7 +272,7 @@
                 <w:szCs w:val="22"/>
                 <w:color w:val="000000"/>
               </w:rPr>
-              <w:t xml:space="preserve">(N=202)</w:t>
+              <w:t xml:space="preserve">(N=186)</w:t>
             </w:r>
           </w:p>
         </w:tc>
@@ -548,95 +548,95 @@
                 <w:szCs w:val="22"/>
                 <w:color w:val="000000"/>
               </w:rPr>
-              <w:t xml:space="preserve">30 (29.7%)</w:t>
-            </w:r>
-          </w:p>
-        </w:tc>
-        <w:tc>
-          <w:tcPr>
-            <w:tcBorders>
-              <w:bottom w:val="none" w:sz="0" w:space="0" w:color="000000"/>
-              <w:top w:val="none" w:sz="0" w:space="0" w:color="000000"/>
-              <w:left w:val="none" w:sz="0" w:space="0" w:color="000000"/>
-              <w:right w:val="none" w:sz="0" w:space="0" w:color="000000"/>
-            </w:tcBorders>
-            <w:shd w:val="clear" w:color="auto" w:fill="FFFFFF"/>
-            <w:tcMar>
-              <w:top w:w="0" w:type="dxa"/>
-              <w:bottom w:w="0" w:type="dxa"/>
-              <w:left w:w="0" w:type="dxa"/>
-              <w:right w:w="0" w:type="dxa"/>
-            </w:tcMar>
-            <w:vAlign w:val="center"/>
-          </w:tcPr>
-          <w:p>
-            <w:pPr>
-              <w:pStyle w:val="Normal"/>
-              <w:jc w:val="center"/>
-              <w:pBdr>
-                <w:bottom w:val="none" w:sz="0" w:space="0" w:color="000000"/>
-                <w:top w:val="none" w:sz="0" w:space="0" w:color="000000"/>
-                <w:left w:val="none" w:sz="0" w:space="0" w:color="000000"/>
-                <w:right w:val="none" w:sz="0" w:space="0" w:color="000000"/>
-              </w:pBdr>
-              <w:spacing w:after="100" w:before="100" w:line="240"/>
-              <w:ind w:firstLine="0" w:left="100" w:right="100"/>
-            </w:pPr>
-            <w:r>
-              <w:rPr>
-                <w:rFonts w:ascii="Helvetica" w:hAnsi="Helvetica" w:eastAsia="Helvetica" w:cs="Helvetica"/>
-                <w:i w:val="false"/>
-                <w:b w:val="false"/>
-                <w:u w:val="none"/>
-                <w:sz w:val="22"/>
-                <w:szCs w:val="22"/>
-                <w:color w:val="000000"/>
-              </w:rPr>
-              <w:t xml:space="preserve">26 (25.7%)</w:t>
-            </w:r>
-          </w:p>
-        </w:tc>
-        <w:tc>
-          <w:tcPr>
-            <w:tcBorders>
-              <w:bottom w:val="none" w:sz="0" w:space="0" w:color="000000"/>
-              <w:top w:val="none" w:sz="0" w:space="0" w:color="000000"/>
-              <w:left w:val="none" w:sz="0" w:space="0" w:color="000000"/>
-              <w:right w:val="none" w:sz="0" w:space="0" w:color="000000"/>
-            </w:tcBorders>
-            <w:shd w:val="clear" w:color="auto" w:fill="FFFFFF"/>
-            <w:tcMar>
-              <w:top w:w="0" w:type="dxa"/>
-              <w:bottom w:w="0" w:type="dxa"/>
-              <w:left w:w="0" w:type="dxa"/>
-              <w:right w:w="0" w:type="dxa"/>
-            </w:tcMar>
-            <w:vAlign w:val="center"/>
-          </w:tcPr>
-          <w:p>
-            <w:pPr>
-              <w:pStyle w:val="Normal"/>
-              <w:jc w:val="center"/>
-              <w:pBdr>
-                <w:bottom w:val="none" w:sz="0" w:space="0" w:color="000000"/>
-                <w:top w:val="none" w:sz="0" w:space="0" w:color="000000"/>
-                <w:left w:val="none" w:sz="0" w:space="0" w:color="000000"/>
-                <w:right w:val="none" w:sz="0" w:space="0" w:color="000000"/>
-              </w:pBdr>
-              <w:spacing w:after="100" w:before="100" w:line="240"/>
-              <w:ind w:firstLine="0" w:left="100" w:right="100"/>
-            </w:pPr>
-            <w:r>
-              <w:rPr>
-                <w:rFonts w:ascii="Helvetica" w:hAnsi="Helvetica" w:eastAsia="Helvetica" w:cs="Helvetica"/>
-                <w:i w:val="false"/>
-                <w:b w:val="false"/>
-                <w:u w:val="none"/>
-                <w:sz w:val="22"/>
-                <w:szCs w:val="22"/>
-                <w:color w:val="000000"/>
-              </w:rPr>
-              <w:t xml:space="preserve">56 (27.7%)</w:t>
+              <w:t xml:space="preserve">25 (26.9%)</w:t>
+            </w:r>
+          </w:p>
+        </w:tc>
+        <w:tc>
+          <w:tcPr>
+            <w:tcBorders>
+              <w:bottom w:val="none" w:sz="0" w:space="0" w:color="000000"/>
+              <w:top w:val="none" w:sz="0" w:space="0" w:color="000000"/>
+              <w:left w:val="none" w:sz="0" w:space="0" w:color="000000"/>
+              <w:right w:val="none" w:sz="0" w:space="0" w:color="000000"/>
+            </w:tcBorders>
+            <w:shd w:val="clear" w:color="auto" w:fill="FFFFFF"/>
+            <w:tcMar>
+              <w:top w:w="0" w:type="dxa"/>
+              <w:bottom w:w="0" w:type="dxa"/>
+              <w:left w:w="0" w:type="dxa"/>
+              <w:right w:w="0" w:type="dxa"/>
+            </w:tcMar>
+            <w:vAlign w:val="center"/>
+          </w:tcPr>
+          <w:p>
+            <w:pPr>
+              <w:pStyle w:val="Normal"/>
+              <w:jc w:val="center"/>
+              <w:pBdr>
+                <w:bottom w:val="none" w:sz="0" w:space="0" w:color="000000"/>
+                <w:top w:val="none" w:sz="0" w:space="0" w:color="000000"/>
+                <w:left w:val="none" w:sz="0" w:space="0" w:color="000000"/>
+                <w:right w:val="none" w:sz="0" w:space="0" w:color="000000"/>
+              </w:pBdr>
+              <w:spacing w:after="100" w:before="100" w:line="240"/>
+              <w:ind w:firstLine="0" w:left="100" w:right="100"/>
+            </w:pPr>
+            <w:r>
+              <w:rPr>
+                <w:rFonts w:ascii="Helvetica" w:hAnsi="Helvetica" w:eastAsia="Helvetica" w:cs="Helvetica"/>
+                <w:i w:val="false"/>
+                <w:b w:val="false"/>
+                <w:u w:val="none"/>
+                <w:sz w:val="22"/>
+                <w:szCs w:val="22"/>
+                <w:color w:val="000000"/>
+              </w:rPr>
+              <w:t xml:space="preserve">26 (28.0%)</w:t>
+            </w:r>
+          </w:p>
+        </w:tc>
+        <w:tc>
+          <w:tcPr>
+            <w:tcBorders>
+              <w:bottom w:val="none" w:sz="0" w:space="0" w:color="000000"/>
+              <w:top w:val="none" w:sz="0" w:space="0" w:color="000000"/>
+              <w:left w:val="none" w:sz="0" w:space="0" w:color="000000"/>
+              <w:right w:val="none" w:sz="0" w:space="0" w:color="000000"/>
+            </w:tcBorders>
+            <w:shd w:val="clear" w:color="auto" w:fill="FFFFFF"/>
+            <w:tcMar>
+              <w:top w:w="0" w:type="dxa"/>
+              <w:bottom w:w="0" w:type="dxa"/>
+              <w:left w:w="0" w:type="dxa"/>
+              <w:right w:w="0" w:type="dxa"/>
+            </w:tcMar>
+            <w:vAlign w:val="center"/>
+          </w:tcPr>
+          <w:p>
+            <w:pPr>
+              <w:pStyle w:val="Normal"/>
+              <w:jc w:val="center"/>
+              <w:pBdr>
+                <w:bottom w:val="none" w:sz="0" w:space="0" w:color="000000"/>
+                <w:top w:val="none" w:sz="0" w:space="0" w:color="000000"/>
+                <w:left w:val="none" w:sz="0" w:space="0" w:color="000000"/>
+                <w:right w:val="none" w:sz="0" w:space="0" w:color="000000"/>
+              </w:pBdr>
+              <w:spacing w:after="100" w:before="100" w:line="240"/>
+              <w:ind w:firstLine="0" w:left="100" w:right="100"/>
+            </w:pPr>
+            <w:r>
+              <w:rPr>
+                <w:rFonts w:ascii="Helvetica" w:hAnsi="Helvetica" w:eastAsia="Helvetica" w:cs="Helvetica"/>
+                <w:i w:val="false"/>
+                <w:b w:val="false"/>
+                <w:u w:val="none"/>
+                <w:sz w:val="22"/>
+                <w:szCs w:val="22"/>
+                <w:color w:val="000000"/>
+              </w:rPr>
+              <w:t xml:space="preserve">51 (27.4%)</w:t>
             </w:r>
           </w:p>
         </w:tc>
@@ -730,95 +730,95 @@
                 <w:szCs w:val="22"/>
                 <w:color w:val="000000"/>
               </w:rPr>
-              <w:t xml:space="preserve">71 (70.3%)</w:t>
-            </w:r>
-          </w:p>
-        </w:tc>
-        <w:tc>
-          <w:tcPr>
-            <w:tcBorders>
-              <w:bottom w:val="none" w:sz="0" w:space="0" w:color="000000"/>
-              <w:top w:val="none" w:sz="0" w:space="0" w:color="000000"/>
-              <w:left w:val="none" w:sz="0" w:space="0" w:color="000000"/>
-              <w:right w:val="none" w:sz="0" w:space="0" w:color="000000"/>
-            </w:tcBorders>
-            <w:shd w:val="clear" w:color="auto" w:fill="FFFFFF"/>
-            <w:tcMar>
-              <w:top w:w="0" w:type="dxa"/>
-              <w:bottom w:w="0" w:type="dxa"/>
-              <w:left w:w="0" w:type="dxa"/>
-              <w:right w:w="0" w:type="dxa"/>
-            </w:tcMar>
-            <w:vAlign w:val="center"/>
-          </w:tcPr>
-          <w:p>
-            <w:pPr>
-              <w:pStyle w:val="Normal"/>
-              <w:jc w:val="center"/>
-              <w:pBdr>
-                <w:bottom w:val="none" w:sz="0" w:space="0" w:color="000000"/>
-                <w:top w:val="none" w:sz="0" w:space="0" w:color="000000"/>
-                <w:left w:val="none" w:sz="0" w:space="0" w:color="000000"/>
-                <w:right w:val="none" w:sz="0" w:space="0" w:color="000000"/>
-              </w:pBdr>
-              <w:spacing w:after="100" w:before="100" w:line="240"/>
-              <w:ind w:firstLine="0" w:left="100" w:right="100"/>
-            </w:pPr>
-            <w:r>
-              <w:rPr>
-                <w:rFonts w:ascii="Helvetica" w:hAnsi="Helvetica" w:eastAsia="Helvetica" w:cs="Helvetica"/>
-                <w:i w:val="false"/>
-                <w:b w:val="false"/>
-                <w:u w:val="none"/>
-                <w:sz w:val="22"/>
-                <w:szCs w:val="22"/>
-                <w:color w:val="000000"/>
-              </w:rPr>
-              <w:t xml:space="preserve">75 (74.3%)</w:t>
-            </w:r>
-          </w:p>
-        </w:tc>
-        <w:tc>
-          <w:tcPr>
-            <w:tcBorders>
-              <w:bottom w:val="none" w:sz="0" w:space="0" w:color="000000"/>
-              <w:top w:val="none" w:sz="0" w:space="0" w:color="000000"/>
-              <w:left w:val="none" w:sz="0" w:space="0" w:color="000000"/>
-              <w:right w:val="none" w:sz="0" w:space="0" w:color="000000"/>
-            </w:tcBorders>
-            <w:shd w:val="clear" w:color="auto" w:fill="FFFFFF"/>
-            <w:tcMar>
-              <w:top w:w="0" w:type="dxa"/>
-              <w:bottom w:w="0" w:type="dxa"/>
-              <w:left w:w="0" w:type="dxa"/>
-              <w:right w:w="0" w:type="dxa"/>
-            </w:tcMar>
-            <w:vAlign w:val="center"/>
-          </w:tcPr>
-          <w:p>
-            <w:pPr>
-              <w:pStyle w:val="Normal"/>
-              <w:jc w:val="center"/>
-              <w:pBdr>
-                <w:bottom w:val="none" w:sz="0" w:space="0" w:color="000000"/>
-                <w:top w:val="none" w:sz="0" w:space="0" w:color="000000"/>
-                <w:left w:val="none" w:sz="0" w:space="0" w:color="000000"/>
-                <w:right w:val="none" w:sz="0" w:space="0" w:color="000000"/>
-              </w:pBdr>
-              <w:spacing w:after="100" w:before="100" w:line="240"/>
-              <w:ind w:firstLine="0" w:left="100" w:right="100"/>
-            </w:pPr>
-            <w:r>
-              <w:rPr>
-                <w:rFonts w:ascii="Helvetica" w:hAnsi="Helvetica" w:eastAsia="Helvetica" w:cs="Helvetica"/>
-                <w:i w:val="false"/>
-                <w:b w:val="false"/>
-                <w:u w:val="none"/>
-                <w:sz w:val="22"/>
-                <w:szCs w:val="22"/>
-                <w:color w:val="000000"/>
-              </w:rPr>
-              <w:t xml:space="preserve">146 (72.3%)</w:t>
+              <w:t xml:space="preserve">68 (73.1%)</w:t>
+            </w:r>
+          </w:p>
+        </w:tc>
+        <w:tc>
+          <w:tcPr>
+            <w:tcBorders>
+              <w:bottom w:val="none" w:sz="0" w:space="0" w:color="000000"/>
+              <w:top w:val="none" w:sz="0" w:space="0" w:color="000000"/>
+              <w:left w:val="none" w:sz="0" w:space="0" w:color="000000"/>
+              <w:right w:val="none" w:sz="0" w:space="0" w:color="000000"/>
+            </w:tcBorders>
+            <w:shd w:val="clear" w:color="auto" w:fill="FFFFFF"/>
+            <w:tcMar>
+              <w:top w:w="0" w:type="dxa"/>
+              <w:bottom w:w="0" w:type="dxa"/>
+              <w:left w:w="0" w:type="dxa"/>
+              <w:right w:w="0" w:type="dxa"/>
+            </w:tcMar>
+            <w:vAlign w:val="center"/>
+          </w:tcPr>
+          <w:p>
+            <w:pPr>
+              <w:pStyle w:val="Normal"/>
+              <w:jc w:val="center"/>
+              <w:pBdr>
+                <w:bottom w:val="none" w:sz="0" w:space="0" w:color="000000"/>
+                <w:top w:val="none" w:sz="0" w:space="0" w:color="000000"/>
+                <w:left w:val="none" w:sz="0" w:space="0" w:color="000000"/>
+                <w:right w:val="none" w:sz="0" w:space="0" w:color="000000"/>
+              </w:pBdr>
+              <w:spacing w:after="100" w:before="100" w:line="240"/>
+              <w:ind w:firstLine="0" w:left="100" w:right="100"/>
+            </w:pPr>
+            <w:r>
+              <w:rPr>
+                <w:rFonts w:ascii="Helvetica" w:hAnsi="Helvetica" w:eastAsia="Helvetica" w:cs="Helvetica"/>
+                <w:i w:val="false"/>
+                <w:b w:val="false"/>
+                <w:u w:val="none"/>
+                <w:sz w:val="22"/>
+                <w:szCs w:val="22"/>
+                <w:color w:val="000000"/>
+              </w:rPr>
+              <w:t xml:space="preserve">67 (72.0%)</w:t>
+            </w:r>
+          </w:p>
+        </w:tc>
+        <w:tc>
+          <w:tcPr>
+            <w:tcBorders>
+              <w:bottom w:val="none" w:sz="0" w:space="0" w:color="000000"/>
+              <w:top w:val="none" w:sz="0" w:space="0" w:color="000000"/>
+              <w:left w:val="none" w:sz="0" w:space="0" w:color="000000"/>
+              <w:right w:val="none" w:sz="0" w:space="0" w:color="000000"/>
+            </w:tcBorders>
+            <w:shd w:val="clear" w:color="auto" w:fill="FFFFFF"/>
+            <w:tcMar>
+              <w:top w:w="0" w:type="dxa"/>
+              <w:bottom w:w="0" w:type="dxa"/>
+              <w:left w:w="0" w:type="dxa"/>
+              <w:right w:w="0" w:type="dxa"/>
+            </w:tcMar>
+            <w:vAlign w:val="center"/>
+          </w:tcPr>
+          <w:p>
+            <w:pPr>
+              <w:pStyle w:val="Normal"/>
+              <w:jc w:val="center"/>
+              <w:pBdr>
+                <w:bottom w:val="none" w:sz="0" w:space="0" w:color="000000"/>
+                <w:top w:val="none" w:sz="0" w:space="0" w:color="000000"/>
+                <w:left w:val="none" w:sz="0" w:space="0" w:color="000000"/>
+                <w:right w:val="none" w:sz="0" w:space="0" w:color="000000"/>
+              </w:pBdr>
+              <w:spacing w:after="100" w:before="100" w:line="240"/>
+              <w:ind w:firstLine="0" w:left="100" w:right="100"/>
+            </w:pPr>
+            <w:r>
+              <w:rPr>
+                <w:rFonts w:ascii="Helvetica" w:hAnsi="Helvetica" w:eastAsia="Helvetica" w:cs="Helvetica"/>
+                <w:i w:val="false"/>
+                <w:b w:val="false"/>
+                <w:u w:val="none"/>
+                <w:sz w:val="22"/>
+                <w:szCs w:val="22"/>
+                <w:color w:val="000000"/>
+              </w:rPr>
+              <w:t xml:space="preserve">135 (72.6%)</w:t>
             </w:r>
           </w:p>
         </w:tc>
@@ -1094,95 +1094,95 @@
                 <w:szCs w:val="22"/>
                 <w:color w:val="000000"/>
               </w:rPr>
-              <w:t xml:space="preserve">21 (20.8%)</w:t>
-            </w:r>
-          </w:p>
-        </w:tc>
-        <w:tc>
-          <w:tcPr>
-            <w:tcBorders>
-              <w:bottom w:val="none" w:sz="0" w:space="0" w:color="000000"/>
-              <w:top w:val="none" w:sz="0" w:space="0" w:color="000000"/>
-              <w:left w:val="none" w:sz="0" w:space="0" w:color="000000"/>
-              <w:right w:val="none" w:sz="0" w:space="0" w:color="000000"/>
-            </w:tcBorders>
-            <w:shd w:val="clear" w:color="auto" w:fill="FFFFFF"/>
-            <w:tcMar>
-              <w:top w:w="0" w:type="dxa"/>
-              <w:bottom w:w="0" w:type="dxa"/>
-              <w:left w:w="0" w:type="dxa"/>
-              <w:right w:w="0" w:type="dxa"/>
-            </w:tcMar>
-            <w:vAlign w:val="center"/>
-          </w:tcPr>
-          <w:p>
-            <w:pPr>
-              <w:pStyle w:val="Normal"/>
-              <w:jc w:val="center"/>
-              <w:pBdr>
-                <w:bottom w:val="none" w:sz="0" w:space="0" w:color="000000"/>
-                <w:top w:val="none" w:sz="0" w:space="0" w:color="000000"/>
-                <w:left w:val="none" w:sz="0" w:space="0" w:color="000000"/>
-                <w:right w:val="none" w:sz="0" w:space="0" w:color="000000"/>
-              </w:pBdr>
-              <w:spacing w:after="100" w:before="100" w:line="240"/>
-              <w:ind w:firstLine="0" w:left="100" w:right="100"/>
-            </w:pPr>
-            <w:r>
-              <w:rPr>
-                <w:rFonts w:ascii="Helvetica" w:hAnsi="Helvetica" w:eastAsia="Helvetica" w:cs="Helvetica"/>
-                <w:i w:val="false"/>
-                <w:b w:val="false"/>
-                <w:u w:val="none"/>
-                <w:sz w:val="22"/>
-                <w:szCs w:val="22"/>
-                <w:color w:val="000000"/>
-              </w:rPr>
-              <w:t xml:space="preserve">20 (19.8%)</w:t>
-            </w:r>
-          </w:p>
-        </w:tc>
-        <w:tc>
-          <w:tcPr>
-            <w:tcBorders>
-              <w:bottom w:val="none" w:sz="0" w:space="0" w:color="000000"/>
-              <w:top w:val="none" w:sz="0" w:space="0" w:color="000000"/>
-              <w:left w:val="none" w:sz="0" w:space="0" w:color="000000"/>
-              <w:right w:val="none" w:sz="0" w:space="0" w:color="000000"/>
-            </w:tcBorders>
-            <w:shd w:val="clear" w:color="auto" w:fill="FFFFFF"/>
-            <w:tcMar>
-              <w:top w:w="0" w:type="dxa"/>
-              <w:bottom w:w="0" w:type="dxa"/>
-              <w:left w:w="0" w:type="dxa"/>
-              <w:right w:w="0" w:type="dxa"/>
-            </w:tcMar>
-            <w:vAlign w:val="center"/>
-          </w:tcPr>
-          <w:p>
-            <w:pPr>
-              <w:pStyle w:val="Normal"/>
-              <w:jc w:val="center"/>
-              <w:pBdr>
-                <w:bottom w:val="none" w:sz="0" w:space="0" w:color="000000"/>
-                <w:top w:val="none" w:sz="0" w:space="0" w:color="000000"/>
-                <w:left w:val="none" w:sz="0" w:space="0" w:color="000000"/>
-                <w:right w:val="none" w:sz="0" w:space="0" w:color="000000"/>
-              </w:pBdr>
-              <w:spacing w:after="100" w:before="100" w:line="240"/>
-              <w:ind w:firstLine="0" w:left="100" w:right="100"/>
-            </w:pPr>
-            <w:r>
-              <w:rPr>
-                <w:rFonts w:ascii="Helvetica" w:hAnsi="Helvetica" w:eastAsia="Helvetica" w:cs="Helvetica"/>
-                <w:i w:val="false"/>
-                <w:b w:val="false"/>
-                <w:u w:val="none"/>
-                <w:sz w:val="22"/>
-                <w:szCs w:val="22"/>
-                <w:color w:val="000000"/>
-              </w:rPr>
-              <w:t xml:space="preserve">41 (20.3%)</w:t>
+              <w:t xml:space="preserve">14 (15.1%)</w:t>
+            </w:r>
+          </w:p>
+        </w:tc>
+        <w:tc>
+          <w:tcPr>
+            <w:tcBorders>
+              <w:bottom w:val="none" w:sz="0" w:space="0" w:color="000000"/>
+              <w:top w:val="none" w:sz="0" w:space="0" w:color="000000"/>
+              <w:left w:val="none" w:sz="0" w:space="0" w:color="000000"/>
+              <w:right w:val="none" w:sz="0" w:space="0" w:color="000000"/>
+            </w:tcBorders>
+            <w:shd w:val="clear" w:color="auto" w:fill="FFFFFF"/>
+            <w:tcMar>
+              <w:top w:w="0" w:type="dxa"/>
+              <w:bottom w:w="0" w:type="dxa"/>
+              <w:left w:w="0" w:type="dxa"/>
+              <w:right w:w="0" w:type="dxa"/>
+            </w:tcMar>
+            <w:vAlign w:val="center"/>
+          </w:tcPr>
+          <w:p>
+            <w:pPr>
+              <w:pStyle w:val="Normal"/>
+              <w:jc w:val="center"/>
+              <w:pBdr>
+                <w:bottom w:val="none" w:sz="0" w:space="0" w:color="000000"/>
+                <w:top w:val="none" w:sz="0" w:space="0" w:color="000000"/>
+                <w:left w:val="none" w:sz="0" w:space="0" w:color="000000"/>
+                <w:right w:val="none" w:sz="0" w:space="0" w:color="000000"/>
+              </w:pBdr>
+              <w:spacing w:after="100" w:before="100" w:line="240"/>
+              <w:ind w:firstLine="0" w:left="100" w:right="100"/>
+            </w:pPr>
+            <w:r>
+              <w:rPr>
+                <w:rFonts w:ascii="Helvetica" w:hAnsi="Helvetica" w:eastAsia="Helvetica" w:cs="Helvetica"/>
+                <w:i w:val="false"/>
+                <w:b w:val="false"/>
+                <w:u w:val="none"/>
+                <w:sz w:val="22"/>
+                <w:szCs w:val="22"/>
+                <w:color w:val="000000"/>
+              </w:rPr>
+              <w:t xml:space="preserve">19 (20.4%)</w:t>
+            </w:r>
+          </w:p>
+        </w:tc>
+        <w:tc>
+          <w:tcPr>
+            <w:tcBorders>
+              <w:bottom w:val="none" w:sz="0" w:space="0" w:color="000000"/>
+              <w:top w:val="none" w:sz="0" w:space="0" w:color="000000"/>
+              <w:left w:val="none" w:sz="0" w:space="0" w:color="000000"/>
+              <w:right w:val="none" w:sz="0" w:space="0" w:color="000000"/>
+            </w:tcBorders>
+            <w:shd w:val="clear" w:color="auto" w:fill="FFFFFF"/>
+            <w:tcMar>
+              <w:top w:w="0" w:type="dxa"/>
+              <w:bottom w:w="0" w:type="dxa"/>
+              <w:left w:w="0" w:type="dxa"/>
+              <w:right w:w="0" w:type="dxa"/>
+            </w:tcMar>
+            <w:vAlign w:val="center"/>
+          </w:tcPr>
+          <w:p>
+            <w:pPr>
+              <w:pStyle w:val="Normal"/>
+              <w:jc w:val="center"/>
+              <w:pBdr>
+                <w:bottom w:val="none" w:sz="0" w:space="0" w:color="000000"/>
+                <w:top w:val="none" w:sz="0" w:space="0" w:color="000000"/>
+                <w:left w:val="none" w:sz="0" w:space="0" w:color="000000"/>
+                <w:right w:val="none" w:sz="0" w:space="0" w:color="000000"/>
+              </w:pBdr>
+              <w:spacing w:after="100" w:before="100" w:line="240"/>
+              <w:ind w:firstLine="0" w:left="100" w:right="100"/>
+            </w:pPr>
+            <w:r>
+              <w:rPr>
+                <w:rFonts w:ascii="Helvetica" w:hAnsi="Helvetica" w:eastAsia="Helvetica" w:cs="Helvetica"/>
+                <w:i w:val="false"/>
+                <w:b w:val="false"/>
+                <w:u w:val="none"/>
+                <w:sz w:val="22"/>
+                <w:szCs w:val="22"/>
+                <w:color w:val="000000"/>
+              </w:rPr>
+              <w:t xml:space="preserve">33 (17.7%)</w:t>
             </w:r>
           </w:p>
         </w:tc>
@@ -1276,95 +1276,95 @@
                 <w:szCs w:val="22"/>
                 <w:color w:val="000000"/>
               </w:rPr>
-              <w:t xml:space="preserve">80 (79.2%)</w:t>
-            </w:r>
-          </w:p>
-        </w:tc>
-        <w:tc>
-          <w:tcPr>
-            <w:tcBorders>
-              <w:bottom w:val="none" w:sz="0" w:space="0" w:color="000000"/>
-              <w:top w:val="none" w:sz="0" w:space="0" w:color="000000"/>
-              <w:left w:val="none" w:sz="0" w:space="0" w:color="000000"/>
-              <w:right w:val="none" w:sz="0" w:space="0" w:color="000000"/>
-            </w:tcBorders>
-            <w:shd w:val="clear" w:color="auto" w:fill="FFFFFF"/>
-            <w:tcMar>
-              <w:top w:w="0" w:type="dxa"/>
-              <w:bottom w:w="0" w:type="dxa"/>
-              <w:left w:w="0" w:type="dxa"/>
-              <w:right w:w="0" w:type="dxa"/>
-            </w:tcMar>
-            <w:vAlign w:val="center"/>
-          </w:tcPr>
-          <w:p>
-            <w:pPr>
-              <w:pStyle w:val="Normal"/>
-              <w:jc w:val="center"/>
-              <w:pBdr>
-                <w:bottom w:val="none" w:sz="0" w:space="0" w:color="000000"/>
-                <w:top w:val="none" w:sz="0" w:space="0" w:color="000000"/>
-                <w:left w:val="none" w:sz="0" w:space="0" w:color="000000"/>
-                <w:right w:val="none" w:sz="0" w:space="0" w:color="000000"/>
-              </w:pBdr>
-              <w:spacing w:after="100" w:before="100" w:line="240"/>
-              <w:ind w:firstLine="0" w:left="100" w:right="100"/>
-            </w:pPr>
-            <w:r>
-              <w:rPr>
-                <w:rFonts w:ascii="Helvetica" w:hAnsi="Helvetica" w:eastAsia="Helvetica" w:cs="Helvetica"/>
-                <w:i w:val="false"/>
-                <w:b w:val="false"/>
-                <w:u w:val="none"/>
-                <w:sz w:val="22"/>
-                <w:szCs w:val="22"/>
-                <w:color w:val="000000"/>
-              </w:rPr>
-              <w:t xml:space="preserve">81 (80.2%)</w:t>
-            </w:r>
-          </w:p>
-        </w:tc>
-        <w:tc>
-          <w:tcPr>
-            <w:tcBorders>
-              <w:bottom w:val="none" w:sz="0" w:space="0" w:color="000000"/>
-              <w:top w:val="none" w:sz="0" w:space="0" w:color="000000"/>
-              <w:left w:val="none" w:sz="0" w:space="0" w:color="000000"/>
-              <w:right w:val="none" w:sz="0" w:space="0" w:color="000000"/>
-            </w:tcBorders>
-            <w:shd w:val="clear" w:color="auto" w:fill="FFFFFF"/>
-            <w:tcMar>
-              <w:top w:w="0" w:type="dxa"/>
-              <w:bottom w:w="0" w:type="dxa"/>
-              <w:left w:w="0" w:type="dxa"/>
-              <w:right w:w="0" w:type="dxa"/>
-            </w:tcMar>
-            <w:vAlign w:val="center"/>
-          </w:tcPr>
-          <w:p>
-            <w:pPr>
-              <w:pStyle w:val="Normal"/>
-              <w:jc w:val="center"/>
-              <w:pBdr>
-                <w:bottom w:val="none" w:sz="0" w:space="0" w:color="000000"/>
-                <w:top w:val="none" w:sz="0" w:space="0" w:color="000000"/>
-                <w:left w:val="none" w:sz="0" w:space="0" w:color="000000"/>
-                <w:right w:val="none" w:sz="0" w:space="0" w:color="000000"/>
-              </w:pBdr>
-              <w:spacing w:after="100" w:before="100" w:line="240"/>
-              <w:ind w:firstLine="0" w:left="100" w:right="100"/>
-            </w:pPr>
-            <w:r>
-              <w:rPr>
-                <w:rFonts w:ascii="Helvetica" w:hAnsi="Helvetica" w:eastAsia="Helvetica" w:cs="Helvetica"/>
-                <w:i w:val="false"/>
-                <w:b w:val="false"/>
-                <w:u w:val="none"/>
-                <w:sz w:val="22"/>
-                <w:szCs w:val="22"/>
-                <w:color w:val="000000"/>
-              </w:rPr>
-              <w:t xml:space="preserve">161 (79.7%)</w:t>
+              <w:t xml:space="preserve">79 (84.9%)</w:t>
+            </w:r>
+          </w:p>
+        </w:tc>
+        <w:tc>
+          <w:tcPr>
+            <w:tcBorders>
+              <w:bottom w:val="none" w:sz="0" w:space="0" w:color="000000"/>
+              <w:top w:val="none" w:sz="0" w:space="0" w:color="000000"/>
+              <w:left w:val="none" w:sz="0" w:space="0" w:color="000000"/>
+              <w:right w:val="none" w:sz="0" w:space="0" w:color="000000"/>
+            </w:tcBorders>
+            <w:shd w:val="clear" w:color="auto" w:fill="FFFFFF"/>
+            <w:tcMar>
+              <w:top w:w="0" w:type="dxa"/>
+              <w:bottom w:w="0" w:type="dxa"/>
+              <w:left w:w="0" w:type="dxa"/>
+              <w:right w:w="0" w:type="dxa"/>
+            </w:tcMar>
+            <w:vAlign w:val="center"/>
+          </w:tcPr>
+          <w:p>
+            <w:pPr>
+              <w:pStyle w:val="Normal"/>
+              <w:jc w:val="center"/>
+              <w:pBdr>
+                <w:bottom w:val="none" w:sz="0" w:space="0" w:color="000000"/>
+                <w:top w:val="none" w:sz="0" w:space="0" w:color="000000"/>
+                <w:left w:val="none" w:sz="0" w:space="0" w:color="000000"/>
+                <w:right w:val="none" w:sz="0" w:space="0" w:color="000000"/>
+              </w:pBdr>
+              <w:spacing w:after="100" w:before="100" w:line="240"/>
+              <w:ind w:firstLine="0" w:left="100" w:right="100"/>
+            </w:pPr>
+            <w:r>
+              <w:rPr>
+                <w:rFonts w:ascii="Helvetica" w:hAnsi="Helvetica" w:eastAsia="Helvetica" w:cs="Helvetica"/>
+                <w:i w:val="false"/>
+                <w:b w:val="false"/>
+                <w:u w:val="none"/>
+                <w:sz w:val="22"/>
+                <w:szCs w:val="22"/>
+                <w:color w:val="000000"/>
+              </w:rPr>
+              <w:t xml:space="preserve">74 (79.6%)</w:t>
+            </w:r>
+          </w:p>
+        </w:tc>
+        <w:tc>
+          <w:tcPr>
+            <w:tcBorders>
+              <w:bottom w:val="none" w:sz="0" w:space="0" w:color="000000"/>
+              <w:top w:val="none" w:sz="0" w:space="0" w:color="000000"/>
+              <w:left w:val="none" w:sz="0" w:space="0" w:color="000000"/>
+              <w:right w:val="none" w:sz="0" w:space="0" w:color="000000"/>
+            </w:tcBorders>
+            <w:shd w:val="clear" w:color="auto" w:fill="FFFFFF"/>
+            <w:tcMar>
+              <w:top w:w="0" w:type="dxa"/>
+              <w:bottom w:w="0" w:type="dxa"/>
+              <w:left w:w="0" w:type="dxa"/>
+              <w:right w:w="0" w:type="dxa"/>
+            </w:tcMar>
+            <w:vAlign w:val="center"/>
+          </w:tcPr>
+          <w:p>
+            <w:pPr>
+              <w:pStyle w:val="Normal"/>
+              <w:jc w:val="center"/>
+              <w:pBdr>
+                <w:bottom w:val="none" w:sz="0" w:space="0" w:color="000000"/>
+                <w:top w:val="none" w:sz="0" w:space="0" w:color="000000"/>
+                <w:left w:val="none" w:sz="0" w:space="0" w:color="000000"/>
+                <w:right w:val="none" w:sz="0" w:space="0" w:color="000000"/>
+              </w:pBdr>
+              <w:spacing w:after="100" w:before="100" w:line="240"/>
+              <w:ind w:firstLine="0" w:left="100" w:right="100"/>
+            </w:pPr>
+            <w:r>
+              <w:rPr>
+                <w:rFonts w:ascii="Helvetica" w:hAnsi="Helvetica" w:eastAsia="Helvetica" w:cs="Helvetica"/>
+                <w:i w:val="false"/>
+                <w:b w:val="false"/>
+                <w:u w:val="none"/>
+                <w:sz w:val="22"/>
+                <w:szCs w:val="22"/>
+                <w:color w:val="000000"/>
+              </w:rPr>
+              <w:t xml:space="preserve">153 (82.3%)</w:t>
             </w:r>
           </w:p>
         </w:tc>
@@ -1640,95 +1640,95 @@
                 <w:szCs w:val="22"/>
                 <w:color w:val="000000"/>
               </w:rPr>
-              <w:t xml:space="preserve">13 (12.9%)</w:t>
-            </w:r>
-          </w:p>
-        </w:tc>
-        <w:tc>
-          <w:tcPr>
-            <w:tcBorders>
-              <w:bottom w:val="none" w:sz="0" w:space="0" w:color="000000"/>
-              <w:top w:val="none" w:sz="0" w:space="0" w:color="000000"/>
-              <w:left w:val="none" w:sz="0" w:space="0" w:color="000000"/>
-              <w:right w:val="none" w:sz="0" w:space="0" w:color="000000"/>
-            </w:tcBorders>
-            <w:shd w:val="clear" w:color="auto" w:fill="FFFFFF"/>
-            <w:tcMar>
-              <w:top w:w="0" w:type="dxa"/>
-              <w:bottom w:w="0" w:type="dxa"/>
-              <w:left w:w="0" w:type="dxa"/>
-              <w:right w:w="0" w:type="dxa"/>
-            </w:tcMar>
-            <w:vAlign w:val="center"/>
-          </w:tcPr>
-          <w:p>
-            <w:pPr>
-              <w:pStyle w:val="Normal"/>
-              <w:jc w:val="center"/>
-              <w:pBdr>
-                <w:bottom w:val="none" w:sz="0" w:space="0" w:color="000000"/>
-                <w:top w:val="none" w:sz="0" w:space="0" w:color="000000"/>
-                <w:left w:val="none" w:sz="0" w:space="0" w:color="000000"/>
-                <w:right w:val="none" w:sz="0" w:space="0" w:color="000000"/>
-              </w:pBdr>
-              <w:spacing w:after="100" w:before="100" w:line="240"/>
-              <w:ind w:firstLine="0" w:left="100" w:right="100"/>
-            </w:pPr>
-            <w:r>
-              <w:rPr>
-                <w:rFonts w:ascii="Helvetica" w:hAnsi="Helvetica" w:eastAsia="Helvetica" w:cs="Helvetica"/>
-                <w:i w:val="false"/>
-                <w:b w:val="false"/>
-                <w:u w:val="none"/>
-                <w:sz w:val="22"/>
-                <w:szCs w:val="22"/>
-                <w:color w:val="000000"/>
-              </w:rPr>
-              <w:t xml:space="preserve">12 (11.9%)</w:t>
-            </w:r>
-          </w:p>
-        </w:tc>
-        <w:tc>
-          <w:tcPr>
-            <w:tcBorders>
-              <w:bottom w:val="none" w:sz="0" w:space="0" w:color="000000"/>
-              <w:top w:val="none" w:sz="0" w:space="0" w:color="000000"/>
-              <w:left w:val="none" w:sz="0" w:space="0" w:color="000000"/>
-              <w:right w:val="none" w:sz="0" w:space="0" w:color="000000"/>
-            </w:tcBorders>
-            <w:shd w:val="clear" w:color="auto" w:fill="FFFFFF"/>
-            <w:tcMar>
-              <w:top w:w="0" w:type="dxa"/>
-              <w:bottom w:w="0" w:type="dxa"/>
-              <w:left w:w="0" w:type="dxa"/>
-              <w:right w:w="0" w:type="dxa"/>
-            </w:tcMar>
-            <w:vAlign w:val="center"/>
-          </w:tcPr>
-          <w:p>
-            <w:pPr>
-              <w:pStyle w:val="Normal"/>
-              <w:jc w:val="center"/>
-              <w:pBdr>
-                <w:bottom w:val="none" w:sz="0" w:space="0" w:color="000000"/>
-                <w:top w:val="none" w:sz="0" w:space="0" w:color="000000"/>
-                <w:left w:val="none" w:sz="0" w:space="0" w:color="000000"/>
-                <w:right w:val="none" w:sz="0" w:space="0" w:color="000000"/>
-              </w:pBdr>
-              <w:spacing w:after="100" w:before="100" w:line="240"/>
-              <w:ind w:firstLine="0" w:left="100" w:right="100"/>
-            </w:pPr>
-            <w:r>
-              <w:rPr>
-                <w:rFonts w:ascii="Helvetica" w:hAnsi="Helvetica" w:eastAsia="Helvetica" w:cs="Helvetica"/>
-                <w:i w:val="false"/>
-                <w:b w:val="false"/>
-                <w:u w:val="none"/>
-                <w:sz w:val="22"/>
-                <w:szCs w:val="22"/>
-                <w:color w:val="000000"/>
-              </w:rPr>
-              <w:t xml:space="preserve">25 (12.4%)</w:t>
+              <w:t xml:space="preserve">10 (10.8%)</w:t>
+            </w:r>
+          </w:p>
+        </w:tc>
+        <w:tc>
+          <w:tcPr>
+            <w:tcBorders>
+              <w:bottom w:val="none" w:sz="0" w:space="0" w:color="000000"/>
+              <w:top w:val="none" w:sz="0" w:space="0" w:color="000000"/>
+              <w:left w:val="none" w:sz="0" w:space="0" w:color="000000"/>
+              <w:right w:val="none" w:sz="0" w:space="0" w:color="000000"/>
+            </w:tcBorders>
+            <w:shd w:val="clear" w:color="auto" w:fill="FFFFFF"/>
+            <w:tcMar>
+              <w:top w:w="0" w:type="dxa"/>
+              <w:bottom w:w="0" w:type="dxa"/>
+              <w:left w:w="0" w:type="dxa"/>
+              <w:right w:w="0" w:type="dxa"/>
+            </w:tcMar>
+            <w:vAlign w:val="center"/>
+          </w:tcPr>
+          <w:p>
+            <w:pPr>
+              <w:pStyle w:val="Normal"/>
+              <w:jc w:val="center"/>
+              <w:pBdr>
+                <w:bottom w:val="none" w:sz="0" w:space="0" w:color="000000"/>
+                <w:top w:val="none" w:sz="0" w:space="0" w:color="000000"/>
+                <w:left w:val="none" w:sz="0" w:space="0" w:color="000000"/>
+                <w:right w:val="none" w:sz="0" w:space="0" w:color="000000"/>
+              </w:pBdr>
+              <w:spacing w:after="100" w:before="100" w:line="240"/>
+              <w:ind w:firstLine="0" w:left="100" w:right="100"/>
+            </w:pPr>
+            <w:r>
+              <w:rPr>
+                <w:rFonts w:ascii="Helvetica" w:hAnsi="Helvetica" w:eastAsia="Helvetica" w:cs="Helvetica"/>
+                <w:i w:val="false"/>
+                <w:b w:val="false"/>
+                <w:u w:val="none"/>
+                <w:sz w:val="22"/>
+                <w:szCs w:val="22"/>
+                <w:color w:val="000000"/>
+              </w:rPr>
+              <w:t xml:space="preserve">11 (11.8%)</w:t>
+            </w:r>
+          </w:p>
+        </w:tc>
+        <w:tc>
+          <w:tcPr>
+            <w:tcBorders>
+              <w:bottom w:val="none" w:sz="0" w:space="0" w:color="000000"/>
+              <w:top w:val="none" w:sz="0" w:space="0" w:color="000000"/>
+              <w:left w:val="none" w:sz="0" w:space="0" w:color="000000"/>
+              <w:right w:val="none" w:sz="0" w:space="0" w:color="000000"/>
+            </w:tcBorders>
+            <w:shd w:val="clear" w:color="auto" w:fill="FFFFFF"/>
+            <w:tcMar>
+              <w:top w:w="0" w:type="dxa"/>
+              <w:bottom w:w="0" w:type="dxa"/>
+              <w:left w:w="0" w:type="dxa"/>
+              <w:right w:w="0" w:type="dxa"/>
+            </w:tcMar>
+            <w:vAlign w:val="center"/>
+          </w:tcPr>
+          <w:p>
+            <w:pPr>
+              <w:pStyle w:val="Normal"/>
+              <w:jc w:val="center"/>
+              <w:pBdr>
+                <w:bottom w:val="none" w:sz="0" w:space="0" w:color="000000"/>
+                <w:top w:val="none" w:sz="0" w:space="0" w:color="000000"/>
+                <w:left w:val="none" w:sz="0" w:space="0" w:color="000000"/>
+                <w:right w:val="none" w:sz="0" w:space="0" w:color="000000"/>
+              </w:pBdr>
+              <w:spacing w:after="100" w:before="100" w:line="240"/>
+              <w:ind w:firstLine="0" w:left="100" w:right="100"/>
+            </w:pPr>
+            <w:r>
+              <w:rPr>
+                <w:rFonts w:ascii="Helvetica" w:hAnsi="Helvetica" w:eastAsia="Helvetica" w:cs="Helvetica"/>
+                <w:i w:val="false"/>
+                <w:b w:val="false"/>
+                <w:u w:val="none"/>
+                <w:sz w:val="22"/>
+                <w:szCs w:val="22"/>
+                <w:color w:val="000000"/>
+              </w:rPr>
+              <w:t xml:space="preserve">21 (11.3%)</w:t>
             </w:r>
           </w:p>
         </w:tc>
@@ -1822,95 +1822,95 @@
                 <w:szCs w:val="22"/>
                 <w:color w:val="000000"/>
               </w:rPr>
-              <w:t xml:space="preserve">88 (87.1%)</w:t>
-            </w:r>
-          </w:p>
-        </w:tc>
-        <w:tc>
-          <w:tcPr>
-            <w:tcBorders>
-              <w:bottom w:val="none" w:sz="0" w:space="0" w:color="000000"/>
-              <w:top w:val="none" w:sz="0" w:space="0" w:color="000000"/>
-              <w:left w:val="none" w:sz="0" w:space="0" w:color="000000"/>
-              <w:right w:val="none" w:sz="0" w:space="0" w:color="000000"/>
-            </w:tcBorders>
-            <w:shd w:val="clear" w:color="auto" w:fill="FFFFFF"/>
-            <w:tcMar>
-              <w:top w:w="0" w:type="dxa"/>
-              <w:bottom w:w="0" w:type="dxa"/>
-              <w:left w:w="0" w:type="dxa"/>
-              <w:right w:w="0" w:type="dxa"/>
-            </w:tcMar>
-            <w:vAlign w:val="center"/>
-          </w:tcPr>
-          <w:p>
-            <w:pPr>
-              <w:pStyle w:val="Normal"/>
-              <w:jc w:val="center"/>
-              <w:pBdr>
-                <w:bottom w:val="none" w:sz="0" w:space="0" w:color="000000"/>
-                <w:top w:val="none" w:sz="0" w:space="0" w:color="000000"/>
-                <w:left w:val="none" w:sz="0" w:space="0" w:color="000000"/>
-                <w:right w:val="none" w:sz="0" w:space="0" w:color="000000"/>
-              </w:pBdr>
-              <w:spacing w:after="100" w:before="100" w:line="240"/>
-              <w:ind w:firstLine="0" w:left="100" w:right="100"/>
-            </w:pPr>
-            <w:r>
-              <w:rPr>
-                <w:rFonts w:ascii="Helvetica" w:hAnsi="Helvetica" w:eastAsia="Helvetica" w:cs="Helvetica"/>
-                <w:i w:val="false"/>
-                <w:b w:val="false"/>
-                <w:u w:val="none"/>
-                <w:sz w:val="22"/>
-                <w:szCs w:val="22"/>
-                <w:color w:val="000000"/>
-              </w:rPr>
-              <w:t xml:space="preserve">89 (88.1%)</w:t>
-            </w:r>
-          </w:p>
-        </w:tc>
-        <w:tc>
-          <w:tcPr>
-            <w:tcBorders>
-              <w:bottom w:val="none" w:sz="0" w:space="0" w:color="000000"/>
-              <w:top w:val="none" w:sz="0" w:space="0" w:color="000000"/>
-              <w:left w:val="none" w:sz="0" w:space="0" w:color="000000"/>
-              <w:right w:val="none" w:sz="0" w:space="0" w:color="000000"/>
-            </w:tcBorders>
-            <w:shd w:val="clear" w:color="auto" w:fill="FFFFFF"/>
-            <w:tcMar>
-              <w:top w:w="0" w:type="dxa"/>
-              <w:bottom w:w="0" w:type="dxa"/>
-              <w:left w:w="0" w:type="dxa"/>
-              <w:right w:w="0" w:type="dxa"/>
-            </w:tcMar>
-            <w:vAlign w:val="center"/>
-          </w:tcPr>
-          <w:p>
-            <w:pPr>
-              <w:pStyle w:val="Normal"/>
-              <w:jc w:val="center"/>
-              <w:pBdr>
-                <w:bottom w:val="none" w:sz="0" w:space="0" w:color="000000"/>
-                <w:top w:val="none" w:sz="0" w:space="0" w:color="000000"/>
-                <w:left w:val="none" w:sz="0" w:space="0" w:color="000000"/>
-                <w:right w:val="none" w:sz="0" w:space="0" w:color="000000"/>
-              </w:pBdr>
-              <w:spacing w:after="100" w:before="100" w:line="240"/>
-              <w:ind w:firstLine="0" w:left="100" w:right="100"/>
-            </w:pPr>
-            <w:r>
-              <w:rPr>
-                <w:rFonts w:ascii="Helvetica" w:hAnsi="Helvetica" w:eastAsia="Helvetica" w:cs="Helvetica"/>
-                <w:i w:val="false"/>
-                <w:b w:val="false"/>
-                <w:u w:val="none"/>
-                <w:sz w:val="22"/>
-                <w:szCs w:val="22"/>
-                <w:color w:val="000000"/>
-              </w:rPr>
-              <w:t xml:space="preserve">177 (87.6%)</w:t>
+              <w:t xml:space="preserve">83 (89.2%)</w:t>
+            </w:r>
+          </w:p>
+        </w:tc>
+        <w:tc>
+          <w:tcPr>
+            <w:tcBorders>
+              <w:bottom w:val="none" w:sz="0" w:space="0" w:color="000000"/>
+              <w:top w:val="none" w:sz="0" w:space="0" w:color="000000"/>
+              <w:left w:val="none" w:sz="0" w:space="0" w:color="000000"/>
+              <w:right w:val="none" w:sz="0" w:space="0" w:color="000000"/>
+            </w:tcBorders>
+            <w:shd w:val="clear" w:color="auto" w:fill="FFFFFF"/>
+            <w:tcMar>
+              <w:top w:w="0" w:type="dxa"/>
+              <w:bottom w:w="0" w:type="dxa"/>
+              <w:left w:w="0" w:type="dxa"/>
+              <w:right w:w="0" w:type="dxa"/>
+            </w:tcMar>
+            <w:vAlign w:val="center"/>
+          </w:tcPr>
+          <w:p>
+            <w:pPr>
+              <w:pStyle w:val="Normal"/>
+              <w:jc w:val="center"/>
+              <w:pBdr>
+                <w:bottom w:val="none" w:sz="0" w:space="0" w:color="000000"/>
+                <w:top w:val="none" w:sz="0" w:space="0" w:color="000000"/>
+                <w:left w:val="none" w:sz="0" w:space="0" w:color="000000"/>
+                <w:right w:val="none" w:sz="0" w:space="0" w:color="000000"/>
+              </w:pBdr>
+              <w:spacing w:after="100" w:before="100" w:line="240"/>
+              <w:ind w:firstLine="0" w:left="100" w:right="100"/>
+            </w:pPr>
+            <w:r>
+              <w:rPr>
+                <w:rFonts w:ascii="Helvetica" w:hAnsi="Helvetica" w:eastAsia="Helvetica" w:cs="Helvetica"/>
+                <w:i w:val="false"/>
+                <w:b w:val="false"/>
+                <w:u w:val="none"/>
+                <w:sz w:val="22"/>
+                <w:szCs w:val="22"/>
+                <w:color w:val="000000"/>
+              </w:rPr>
+              <w:t xml:space="preserve">82 (88.2%)</w:t>
+            </w:r>
+          </w:p>
+        </w:tc>
+        <w:tc>
+          <w:tcPr>
+            <w:tcBorders>
+              <w:bottom w:val="none" w:sz="0" w:space="0" w:color="000000"/>
+              <w:top w:val="none" w:sz="0" w:space="0" w:color="000000"/>
+              <w:left w:val="none" w:sz="0" w:space="0" w:color="000000"/>
+              <w:right w:val="none" w:sz="0" w:space="0" w:color="000000"/>
+            </w:tcBorders>
+            <w:shd w:val="clear" w:color="auto" w:fill="FFFFFF"/>
+            <w:tcMar>
+              <w:top w:w="0" w:type="dxa"/>
+              <w:bottom w:w="0" w:type="dxa"/>
+              <w:left w:w="0" w:type="dxa"/>
+              <w:right w:w="0" w:type="dxa"/>
+            </w:tcMar>
+            <w:vAlign w:val="center"/>
+          </w:tcPr>
+          <w:p>
+            <w:pPr>
+              <w:pStyle w:val="Normal"/>
+              <w:jc w:val="center"/>
+              <w:pBdr>
+                <w:bottom w:val="none" w:sz="0" w:space="0" w:color="000000"/>
+                <w:top w:val="none" w:sz="0" w:space="0" w:color="000000"/>
+                <w:left w:val="none" w:sz="0" w:space="0" w:color="000000"/>
+                <w:right w:val="none" w:sz="0" w:space="0" w:color="000000"/>
+              </w:pBdr>
+              <w:spacing w:after="100" w:before="100" w:line="240"/>
+              <w:ind w:firstLine="0" w:left="100" w:right="100"/>
+            </w:pPr>
+            <w:r>
+              <w:rPr>
+                <w:rFonts w:ascii="Helvetica" w:hAnsi="Helvetica" w:eastAsia="Helvetica" w:cs="Helvetica"/>
+                <w:i w:val="false"/>
+                <w:b w:val="false"/>
+                <w:u w:val="none"/>
+                <w:sz w:val="22"/>
+                <w:szCs w:val="22"/>
+                <w:color w:val="000000"/>
+              </w:rPr>
+              <w:t xml:space="preserve">165 (88.7%)</w:t>
             </w:r>
           </w:p>
         </w:tc>
@@ -2186,95 +2186,95 @@
                 <w:szCs w:val="22"/>
                 <w:color w:val="000000"/>
               </w:rPr>
-              <w:t xml:space="preserve">0 (0%)</w:t>
-            </w:r>
-          </w:p>
-        </w:tc>
-        <w:tc>
-          <w:tcPr>
-            <w:tcBorders>
-              <w:bottom w:val="none" w:sz="0" w:space="0" w:color="000000"/>
-              <w:top w:val="none" w:sz="0" w:space="0" w:color="000000"/>
-              <w:left w:val="none" w:sz="0" w:space="0" w:color="000000"/>
-              <w:right w:val="none" w:sz="0" w:space="0" w:color="000000"/>
-            </w:tcBorders>
-            <w:shd w:val="clear" w:color="auto" w:fill="FFFFFF"/>
-            <w:tcMar>
-              <w:top w:w="0" w:type="dxa"/>
-              <w:bottom w:w="0" w:type="dxa"/>
-              <w:left w:w="0" w:type="dxa"/>
-              <w:right w:w="0" w:type="dxa"/>
-            </w:tcMar>
-            <w:vAlign w:val="center"/>
-          </w:tcPr>
-          <w:p>
-            <w:pPr>
-              <w:pStyle w:val="Normal"/>
-              <w:jc w:val="center"/>
-              <w:pBdr>
-                <w:bottom w:val="none" w:sz="0" w:space="0" w:color="000000"/>
-                <w:top w:val="none" w:sz="0" w:space="0" w:color="000000"/>
-                <w:left w:val="none" w:sz="0" w:space="0" w:color="000000"/>
-                <w:right w:val="none" w:sz="0" w:space="0" w:color="000000"/>
-              </w:pBdr>
-              <w:spacing w:after="100" w:before="100" w:line="240"/>
-              <w:ind w:firstLine="0" w:left="100" w:right="100"/>
-            </w:pPr>
-            <w:r>
-              <w:rPr>
-                <w:rFonts w:ascii="Helvetica" w:hAnsi="Helvetica" w:eastAsia="Helvetica" w:cs="Helvetica"/>
-                <w:i w:val="false"/>
-                <w:b w:val="false"/>
-                <w:u w:val="none"/>
-                <w:sz w:val="22"/>
-                <w:szCs w:val="22"/>
-                <w:color w:val="000000"/>
-              </w:rPr>
-              <w:t xml:space="preserve">0 (0%)</w:t>
-            </w:r>
-          </w:p>
-        </w:tc>
-        <w:tc>
-          <w:tcPr>
-            <w:tcBorders>
-              <w:bottom w:val="none" w:sz="0" w:space="0" w:color="000000"/>
-              <w:top w:val="none" w:sz="0" w:space="0" w:color="000000"/>
-              <w:left w:val="none" w:sz="0" w:space="0" w:color="000000"/>
-              <w:right w:val="none" w:sz="0" w:space="0" w:color="000000"/>
-            </w:tcBorders>
-            <w:shd w:val="clear" w:color="auto" w:fill="FFFFFF"/>
-            <w:tcMar>
-              <w:top w:w="0" w:type="dxa"/>
-              <w:bottom w:w="0" w:type="dxa"/>
-              <w:left w:w="0" w:type="dxa"/>
-              <w:right w:w="0" w:type="dxa"/>
-            </w:tcMar>
-            <w:vAlign w:val="center"/>
-          </w:tcPr>
-          <w:p>
-            <w:pPr>
-              <w:pStyle w:val="Normal"/>
-              <w:jc w:val="center"/>
-              <w:pBdr>
-                <w:bottom w:val="none" w:sz="0" w:space="0" w:color="000000"/>
-                <w:top w:val="none" w:sz="0" w:space="0" w:color="000000"/>
-                <w:left w:val="none" w:sz="0" w:space="0" w:color="000000"/>
-                <w:right w:val="none" w:sz="0" w:space="0" w:color="000000"/>
-              </w:pBdr>
-              <w:spacing w:after="100" w:before="100" w:line="240"/>
-              <w:ind w:firstLine="0" w:left="100" w:right="100"/>
-            </w:pPr>
-            <w:r>
-              <w:rPr>
-                <w:rFonts w:ascii="Helvetica" w:hAnsi="Helvetica" w:eastAsia="Helvetica" w:cs="Helvetica"/>
-                <w:i w:val="false"/>
-                <w:b w:val="false"/>
-                <w:u w:val="none"/>
-                <w:sz w:val="22"/>
-                <w:szCs w:val="22"/>
-                <w:color w:val="000000"/>
-              </w:rPr>
-              <w:t xml:space="preserve">0 (0%)</w:t>
+              <w:t xml:space="preserve">11 (11.8%)</w:t>
+            </w:r>
+          </w:p>
+        </w:tc>
+        <w:tc>
+          <w:tcPr>
+            <w:tcBorders>
+              <w:bottom w:val="none" w:sz="0" w:space="0" w:color="000000"/>
+              <w:top w:val="none" w:sz="0" w:space="0" w:color="000000"/>
+              <w:left w:val="none" w:sz="0" w:space="0" w:color="000000"/>
+              <w:right w:val="none" w:sz="0" w:space="0" w:color="000000"/>
+            </w:tcBorders>
+            <w:shd w:val="clear" w:color="auto" w:fill="FFFFFF"/>
+            <w:tcMar>
+              <w:top w:w="0" w:type="dxa"/>
+              <w:bottom w:w="0" w:type="dxa"/>
+              <w:left w:w="0" w:type="dxa"/>
+              <w:right w:w="0" w:type="dxa"/>
+            </w:tcMar>
+            <w:vAlign w:val="center"/>
+          </w:tcPr>
+          <w:p>
+            <w:pPr>
+              <w:pStyle w:val="Normal"/>
+              <w:jc w:val="center"/>
+              <w:pBdr>
+                <w:bottom w:val="none" w:sz="0" w:space="0" w:color="000000"/>
+                <w:top w:val="none" w:sz="0" w:space="0" w:color="000000"/>
+                <w:left w:val="none" w:sz="0" w:space="0" w:color="000000"/>
+                <w:right w:val="none" w:sz="0" w:space="0" w:color="000000"/>
+              </w:pBdr>
+              <w:spacing w:after="100" w:before="100" w:line="240"/>
+              <w:ind w:firstLine="0" w:left="100" w:right="100"/>
+            </w:pPr>
+            <w:r>
+              <w:rPr>
+                <w:rFonts w:ascii="Helvetica" w:hAnsi="Helvetica" w:eastAsia="Helvetica" w:cs="Helvetica"/>
+                <w:i w:val="false"/>
+                <w:b w:val="false"/>
+                <w:u w:val="none"/>
+                <w:sz w:val="22"/>
+                <w:szCs w:val="22"/>
+                <w:color w:val="000000"/>
+              </w:rPr>
+              <w:t xml:space="preserve">7 (7.5%)</w:t>
+            </w:r>
+          </w:p>
+        </w:tc>
+        <w:tc>
+          <w:tcPr>
+            <w:tcBorders>
+              <w:bottom w:val="none" w:sz="0" w:space="0" w:color="000000"/>
+              <w:top w:val="none" w:sz="0" w:space="0" w:color="000000"/>
+              <w:left w:val="none" w:sz="0" w:space="0" w:color="000000"/>
+              <w:right w:val="none" w:sz="0" w:space="0" w:color="000000"/>
+            </w:tcBorders>
+            <w:shd w:val="clear" w:color="auto" w:fill="FFFFFF"/>
+            <w:tcMar>
+              <w:top w:w="0" w:type="dxa"/>
+              <w:bottom w:w="0" w:type="dxa"/>
+              <w:left w:w="0" w:type="dxa"/>
+              <w:right w:w="0" w:type="dxa"/>
+            </w:tcMar>
+            <w:vAlign w:val="center"/>
+          </w:tcPr>
+          <w:p>
+            <w:pPr>
+              <w:pStyle w:val="Normal"/>
+              <w:jc w:val="center"/>
+              <w:pBdr>
+                <w:bottom w:val="none" w:sz="0" w:space="0" w:color="000000"/>
+                <w:top w:val="none" w:sz="0" w:space="0" w:color="000000"/>
+                <w:left w:val="none" w:sz="0" w:space="0" w:color="000000"/>
+                <w:right w:val="none" w:sz="0" w:space="0" w:color="000000"/>
+              </w:pBdr>
+              <w:spacing w:after="100" w:before="100" w:line="240"/>
+              <w:ind w:firstLine="0" w:left="100" w:right="100"/>
+            </w:pPr>
+            <w:r>
+              <w:rPr>
+                <w:rFonts w:ascii="Helvetica" w:hAnsi="Helvetica" w:eastAsia="Helvetica" w:cs="Helvetica"/>
+                <w:i w:val="false"/>
+                <w:b w:val="false"/>
+                <w:u w:val="none"/>
+                <w:sz w:val="22"/>
+                <w:szCs w:val="22"/>
+                <w:color w:val="000000"/>
+              </w:rPr>
+              <w:t xml:space="preserve">18 (9.7%)</w:t>
             </w:r>
           </w:p>
         </w:tc>
@@ -2368,102 +2368,102 @@
                 <w:szCs w:val="22"/>
                 <w:color w:val="000000"/>
               </w:rPr>
-              <w:t xml:space="preserve">101 (100%)</w:t>
-            </w:r>
-          </w:p>
-        </w:tc>
-        <w:tc>
-          <w:tcPr>
-            <w:tcBorders>
-              <w:bottom w:val="none" w:sz="0" w:space="0" w:color="000000"/>
-              <w:top w:val="none" w:sz="0" w:space="0" w:color="000000"/>
-              <w:left w:val="none" w:sz="0" w:space="0" w:color="000000"/>
-              <w:right w:val="none" w:sz="0" w:space="0" w:color="000000"/>
-            </w:tcBorders>
-            <w:shd w:val="clear" w:color="auto" w:fill="FFFFFF"/>
-            <w:tcMar>
-              <w:top w:w="0" w:type="dxa"/>
-              <w:bottom w:w="0" w:type="dxa"/>
-              <w:left w:w="0" w:type="dxa"/>
-              <w:right w:w="0" w:type="dxa"/>
-            </w:tcMar>
-            <w:vAlign w:val="center"/>
-          </w:tcPr>
-          <w:p>
-            <w:pPr>
-              <w:pStyle w:val="Normal"/>
-              <w:jc w:val="center"/>
-              <w:pBdr>
-                <w:bottom w:val="none" w:sz="0" w:space="0" w:color="000000"/>
-                <w:top w:val="none" w:sz="0" w:space="0" w:color="000000"/>
-                <w:left w:val="none" w:sz="0" w:space="0" w:color="000000"/>
-                <w:right w:val="none" w:sz="0" w:space="0" w:color="000000"/>
-              </w:pBdr>
-              <w:spacing w:after="100" w:before="100" w:line="240"/>
-              <w:ind w:firstLine="0" w:left="100" w:right="100"/>
-            </w:pPr>
-            <w:r>
-              <w:rPr>
-                <w:rFonts w:ascii="Helvetica" w:hAnsi="Helvetica" w:eastAsia="Helvetica" w:cs="Helvetica"/>
-                <w:i w:val="false"/>
-                <w:b w:val="false"/>
-                <w:u w:val="none"/>
-                <w:sz w:val="22"/>
-                <w:szCs w:val="22"/>
-                <w:color w:val="000000"/>
-              </w:rPr>
-              <w:t xml:space="preserve">101 (100%)</w:t>
-            </w:r>
-          </w:p>
-        </w:tc>
-        <w:tc>
-          <w:tcPr>
-            <w:tcBorders>
-              <w:bottom w:val="none" w:sz="0" w:space="0" w:color="000000"/>
-              <w:top w:val="none" w:sz="0" w:space="0" w:color="000000"/>
-              <w:left w:val="none" w:sz="0" w:space="0" w:color="000000"/>
-              <w:right w:val="none" w:sz="0" w:space="0" w:color="000000"/>
-            </w:tcBorders>
-            <w:shd w:val="clear" w:color="auto" w:fill="FFFFFF"/>
-            <w:tcMar>
-              <w:top w:w="0" w:type="dxa"/>
-              <w:bottom w:w="0" w:type="dxa"/>
-              <w:left w:w="0" w:type="dxa"/>
-              <w:right w:w="0" w:type="dxa"/>
-            </w:tcMar>
-            <w:vAlign w:val="center"/>
-          </w:tcPr>
-          <w:p>
-            <w:pPr>
-              <w:pStyle w:val="Normal"/>
-              <w:jc w:val="center"/>
-              <w:pBdr>
-                <w:bottom w:val="none" w:sz="0" w:space="0" w:color="000000"/>
-                <w:top w:val="none" w:sz="0" w:space="0" w:color="000000"/>
-                <w:left w:val="none" w:sz="0" w:space="0" w:color="000000"/>
-                <w:right w:val="none" w:sz="0" w:space="0" w:color="000000"/>
-              </w:pBdr>
-              <w:spacing w:after="100" w:before="100" w:line="240"/>
-              <w:ind w:firstLine="0" w:left="100" w:right="100"/>
-            </w:pPr>
-            <w:r>
-              <w:rPr>
-                <w:rFonts w:ascii="Helvetica" w:hAnsi="Helvetica" w:eastAsia="Helvetica" w:cs="Helvetica"/>
-                <w:i w:val="false"/>
-                <w:b w:val="false"/>
-                <w:u w:val="none"/>
-                <w:sz w:val="22"/>
-                <w:szCs w:val="22"/>
-                <w:color w:val="000000"/>
-              </w:rPr>
-              <w:t xml:space="preserve">202 (100%)</w:t>
+              <w:t xml:space="preserve">81 (87.1%)</w:t>
+            </w:r>
+          </w:p>
+        </w:tc>
+        <w:tc>
+          <w:tcPr>
+            <w:tcBorders>
+              <w:bottom w:val="none" w:sz="0" w:space="0" w:color="000000"/>
+              <w:top w:val="none" w:sz="0" w:space="0" w:color="000000"/>
+              <w:left w:val="none" w:sz="0" w:space="0" w:color="000000"/>
+              <w:right w:val="none" w:sz="0" w:space="0" w:color="000000"/>
+            </w:tcBorders>
+            <w:shd w:val="clear" w:color="auto" w:fill="FFFFFF"/>
+            <w:tcMar>
+              <w:top w:w="0" w:type="dxa"/>
+              <w:bottom w:w="0" w:type="dxa"/>
+              <w:left w:w="0" w:type="dxa"/>
+              <w:right w:w="0" w:type="dxa"/>
+            </w:tcMar>
+            <w:vAlign w:val="center"/>
+          </w:tcPr>
+          <w:p>
+            <w:pPr>
+              <w:pStyle w:val="Normal"/>
+              <w:jc w:val="center"/>
+              <w:pBdr>
+                <w:bottom w:val="none" w:sz="0" w:space="0" w:color="000000"/>
+                <w:top w:val="none" w:sz="0" w:space="0" w:color="000000"/>
+                <w:left w:val="none" w:sz="0" w:space="0" w:color="000000"/>
+                <w:right w:val="none" w:sz="0" w:space="0" w:color="000000"/>
+              </w:pBdr>
+              <w:spacing w:after="100" w:before="100" w:line="240"/>
+              <w:ind w:firstLine="0" w:left="100" w:right="100"/>
+            </w:pPr>
+            <w:r>
+              <w:rPr>
+                <w:rFonts w:ascii="Helvetica" w:hAnsi="Helvetica" w:eastAsia="Helvetica" w:cs="Helvetica"/>
+                <w:i w:val="false"/>
+                <w:b w:val="false"/>
+                <w:u w:val="none"/>
+                <w:sz w:val="22"/>
+                <w:szCs w:val="22"/>
+                <w:color w:val="000000"/>
+              </w:rPr>
+              <w:t xml:space="preserve">85 (91.4%)</w:t>
+            </w:r>
+          </w:p>
+        </w:tc>
+        <w:tc>
+          <w:tcPr>
+            <w:tcBorders>
+              <w:bottom w:val="none" w:sz="0" w:space="0" w:color="000000"/>
+              <w:top w:val="none" w:sz="0" w:space="0" w:color="000000"/>
+              <w:left w:val="none" w:sz="0" w:space="0" w:color="000000"/>
+              <w:right w:val="none" w:sz="0" w:space="0" w:color="000000"/>
+            </w:tcBorders>
+            <w:shd w:val="clear" w:color="auto" w:fill="FFFFFF"/>
+            <w:tcMar>
+              <w:top w:w="0" w:type="dxa"/>
+              <w:bottom w:w="0" w:type="dxa"/>
+              <w:left w:w="0" w:type="dxa"/>
+              <w:right w:w="0" w:type="dxa"/>
+            </w:tcMar>
+            <w:vAlign w:val="center"/>
+          </w:tcPr>
+          <w:p>
+            <w:pPr>
+              <w:pStyle w:val="Normal"/>
+              <w:jc w:val="center"/>
+              <w:pBdr>
+                <w:bottom w:val="none" w:sz="0" w:space="0" w:color="000000"/>
+                <w:top w:val="none" w:sz="0" w:space="0" w:color="000000"/>
+                <w:left w:val="none" w:sz="0" w:space="0" w:color="000000"/>
+                <w:right w:val="none" w:sz="0" w:space="0" w:color="000000"/>
+              </w:pBdr>
+              <w:spacing w:after="100" w:before="100" w:line="240"/>
+              <w:ind w:firstLine="0" w:left="100" w:right="100"/>
+            </w:pPr>
+            <w:r>
+              <w:rPr>
+                <w:rFonts w:ascii="Helvetica" w:hAnsi="Helvetica" w:eastAsia="Helvetica" w:cs="Helvetica"/>
+                <w:i w:val="false"/>
+                <w:b w:val="false"/>
+                <w:u w:val="none"/>
+                <w:sz w:val="22"/>
+                <w:szCs w:val="22"/>
+                <w:color w:val="000000"/>
+              </w:rPr>
+              <w:t xml:space="preserve">166 (89.2%)</w:t>
             </w:r>
           </w:p>
         </w:tc>
       </w:tr>
       <w:tr>
         <w:trPr>
-          <w:trHeight w:val="618" w:hRule="auto"/>
+          <w:trHeight w:val="617" w:hRule="auto"/>
         </w:trPr>
         body13
         <w:tc>
@@ -2500,145 +2500,145 @@
               <w:rPr>
                 <w:rFonts w:ascii="Helvetica" w:hAnsi="Helvetica" w:eastAsia="Helvetica" w:cs="Helvetica"/>
                 <w:i w:val="false"/>
-                <w:b w:val="true"/>
-                <w:u w:val="none"/>
-                <w:sz w:val="22"/>
-                <w:szCs w:val="22"/>
-                <w:color w:val="000000"/>
-              </w:rPr>
-              <w:t xml:space="preserve">Duration of RRT (days)</w:t>
-            </w:r>
-          </w:p>
-        </w:tc>
-        <w:tc>
-          <w:tcPr>
-            <w:tcBorders>
-              <w:bottom w:val="none" w:sz="0" w:space="0" w:color="000000"/>
-              <w:top w:val="none" w:sz="0" w:space="0" w:color="000000"/>
-              <w:left w:val="none" w:sz="0" w:space="0" w:color="000000"/>
-              <w:right w:val="none" w:sz="0" w:space="0" w:color="000000"/>
-            </w:tcBorders>
-            <w:shd w:val="clear" w:color="auto" w:fill="FFFFFF"/>
-            <w:tcMar>
-              <w:top w:w="0" w:type="dxa"/>
-              <w:bottom w:w="0" w:type="dxa"/>
-              <w:left w:w="0" w:type="dxa"/>
-              <w:right w:w="0" w:type="dxa"/>
-            </w:tcMar>
-            <w:vAlign w:val="center"/>
-          </w:tcPr>
-          <w:p>
-            <w:pPr>
-              <w:pStyle w:val="Normal"/>
-              <w:jc w:val="center"/>
-              <w:pBdr>
-                <w:bottom w:val="none" w:sz="0" w:space="0" w:color="000000"/>
-                <w:top w:val="none" w:sz="0" w:space="0" w:color="000000"/>
-                <w:left w:val="none" w:sz="0" w:space="0" w:color="000000"/>
-                <w:right w:val="none" w:sz="0" w:space="0" w:color="000000"/>
-              </w:pBdr>
-              <w:spacing w:after="100" w:before="100" w:line="240"/>
-              <w:ind w:firstLine="0" w:left="100" w:right="100"/>
-            </w:pPr>
-            <w:r>
-              <w:rPr>
-                <w:rFonts w:ascii="Helvetica" w:hAnsi="Helvetica" w:eastAsia="Helvetica" w:cs="Helvetica"/>
-                <w:i w:val="false"/>
-                <w:b w:val="false"/>
-                <w:u w:val="none"/>
-                <w:sz w:val="22"/>
-                <w:szCs w:val="22"/>
-                <w:color w:val="000000"/>
-              </w:rPr>
-              <w:t xml:space="preserve"/>
-            </w:r>
-          </w:p>
-        </w:tc>
-        <w:tc>
-          <w:tcPr>
-            <w:tcBorders>
-              <w:bottom w:val="none" w:sz="0" w:space="0" w:color="000000"/>
-              <w:top w:val="none" w:sz="0" w:space="0" w:color="000000"/>
-              <w:left w:val="none" w:sz="0" w:space="0" w:color="000000"/>
-              <w:right w:val="none" w:sz="0" w:space="0" w:color="000000"/>
-            </w:tcBorders>
-            <w:shd w:val="clear" w:color="auto" w:fill="FFFFFF"/>
-            <w:tcMar>
-              <w:top w:w="0" w:type="dxa"/>
-              <w:bottom w:w="0" w:type="dxa"/>
-              <w:left w:w="0" w:type="dxa"/>
-              <w:right w:w="0" w:type="dxa"/>
-            </w:tcMar>
-            <w:vAlign w:val="center"/>
-          </w:tcPr>
-          <w:p>
-            <w:pPr>
-              <w:pStyle w:val="Normal"/>
-              <w:jc w:val="center"/>
-              <w:pBdr>
-                <w:bottom w:val="none" w:sz="0" w:space="0" w:color="000000"/>
-                <w:top w:val="none" w:sz="0" w:space="0" w:color="000000"/>
-                <w:left w:val="none" w:sz="0" w:space="0" w:color="000000"/>
-                <w:right w:val="none" w:sz="0" w:space="0" w:color="000000"/>
-              </w:pBdr>
-              <w:spacing w:after="100" w:before="100" w:line="240"/>
-              <w:ind w:firstLine="0" w:left="100" w:right="100"/>
-            </w:pPr>
-            <w:r>
-              <w:rPr>
-                <w:rFonts w:ascii="Helvetica" w:hAnsi="Helvetica" w:eastAsia="Helvetica" w:cs="Helvetica"/>
-                <w:i w:val="false"/>
-                <w:b w:val="false"/>
-                <w:u w:val="none"/>
-                <w:sz w:val="22"/>
-                <w:szCs w:val="22"/>
-                <w:color w:val="000000"/>
-              </w:rPr>
-              <w:t xml:space="preserve"/>
-            </w:r>
-          </w:p>
-        </w:tc>
-        <w:tc>
-          <w:tcPr>
-            <w:tcBorders>
-              <w:bottom w:val="none" w:sz="0" w:space="0" w:color="000000"/>
-              <w:top w:val="none" w:sz="0" w:space="0" w:color="000000"/>
-              <w:left w:val="none" w:sz="0" w:space="0" w:color="000000"/>
-              <w:right w:val="none" w:sz="0" w:space="0" w:color="000000"/>
-            </w:tcBorders>
-            <w:shd w:val="clear" w:color="auto" w:fill="FFFFFF"/>
-            <w:tcMar>
-              <w:top w:w="0" w:type="dxa"/>
-              <w:bottom w:w="0" w:type="dxa"/>
-              <w:left w:w="0" w:type="dxa"/>
-              <w:right w:w="0" w:type="dxa"/>
-            </w:tcMar>
-            <w:vAlign w:val="center"/>
-          </w:tcPr>
-          <w:p>
-            <w:pPr>
-              <w:pStyle w:val="Normal"/>
-              <w:jc w:val="center"/>
-              <w:pBdr>
-                <w:bottom w:val="none" w:sz="0" w:space="0" w:color="000000"/>
-                <w:top w:val="none" w:sz="0" w:space="0" w:color="000000"/>
-                <w:left w:val="none" w:sz="0" w:space="0" w:color="000000"/>
-                <w:right w:val="none" w:sz="0" w:space="0" w:color="000000"/>
-              </w:pBdr>
-              <w:spacing w:after="100" w:before="100" w:line="240"/>
-              <w:ind w:firstLine="0" w:left="100" w:right="100"/>
-            </w:pPr>
-            <w:r>
-              <w:rPr>
-                <w:rFonts w:ascii="Helvetica" w:hAnsi="Helvetica" w:eastAsia="Helvetica" w:cs="Helvetica"/>
-                <w:i w:val="false"/>
-                <w:b w:val="false"/>
-                <w:u w:val="none"/>
-                <w:sz w:val="22"/>
-                <w:szCs w:val="22"/>
-                <w:color w:val="000000"/>
-              </w:rPr>
-              <w:t xml:space="preserve"/>
+                <w:b w:val="false"/>
+                <w:u w:val="none"/>
+                <w:sz w:val="22"/>
+                <w:szCs w:val="22"/>
+                <w:color w:val="000000"/>
+              </w:rPr>
+              <w:t xml:space="preserve">  Missing</w:t>
+            </w:r>
+          </w:p>
+        </w:tc>
+        <w:tc>
+          <w:tcPr>
+            <w:tcBorders>
+              <w:bottom w:val="none" w:sz="0" w:space="0" w:color="000000"/>
+              <w:top w:val="none" w:sz="0" w:space="0" w:color="000000"/>
+              <w:left w:val="none" w:sz="0" w:space="0" w:color="000000"/>
+              <w:right w:val="none" w:sz="0" w:space="0" w:color="000000"/>
+            </w:tcBorders>
+            <w:shd w:val="clear" w:color="auto" w:fill="FFFFFF"/>
+            <w:tcMar>
+              <w:top w:w="0" w:type="dxa"/>
+              <w:bottom w:w="0" w:type="dxa"/>
+              <w:left w:w="0" w:type="dxa"/>
+              <w:right w:w="0" w:type="dxa"/>
+            </w:tcMar>
+            <w:vAlign w:val="center"/>
+          </w:tcPr>
+          <w:p>
+            <w:pPr>
+              <w:pStyle w:val="Normal"/>
+              <w:jc w:val="center"/>
+              <w:pBdr>
+                <w:bottom w:val="none" w:sz="0" w:space="0" w:color="000000"/>
+                <w:top w:val="none" w:sz="0" w:space="0" w:color="000000"/>
+                <w:left w:val="none" w:sz="0" w:space="0" w:color="000000"/>
+                <w:right w:val="none" w:sz="0" w:space="0" w:color="000000"/>
+              </w:pBdr>
+              <w:spacing w:after="100" w:before="100" w:line="240"/>
+              <w:ind w:firstLine="0" w:left="100" w:right="100"/>
+            </w:pPr>
+            <w:r>
+              <w:rPr>
+                <w:rFonts w:ascii="Helvetica" w:hAnsi="Helvetica" w:eastAsia="Helvetica" w:cs="Helvetica"/>
+                <w:i w:val="false"/>
+                <w:b w:val="false"/>
+                <w:u w:val="none"/>
+                <w:sz w:val="22"/>
+                <w:szCs w:val="22"/>
+                <w:color w:val="000000"/>
+              </w:rPr>
+              <w:t xml:space="preserve">1 (1.1%)</w:t>
+            </w:r>
+          </w:p>
+        </w:tc>
+        <w:tc>
+          <w:tcPr>
+            <w:tcBorders>
+              <w:bottom w:val="none" w:sz="0" w:space="0" w:color="000000"/>
+              <w:top w:val="none" w:sz="0" w:space="0" w:color="000000"/>
+              <w:left w:val="none" w:sz="0" w:space="0" w:color="000000"/>
+              <w:right w:val="none" w:sz="0" w:space="0" w:color="000000"/>
+            </w:tcBorders>
+            <w:shd w:val="clear" w:color="auto" w:fill="FFFFFF"/>
+            <w:tcMar>
+              <w:top w:w="0" w:type="dxa"/>
+              <w:bottom w:w="0" w:type="dxa"/>
+              <w:left w:w="0" w:type="dxa"/>
+              <w:right w:w="0" w:type="dxa"/>
+            </w:tcMar>
+            <w:vAlign w:val="center"/>
+          </w:tcPr>
+          <w:p>
+            <w:pPr>
+              <w:pStyle w:val="Normal"/>
+              <w:jc w:val="center"/>
+              <w:pBdr>
+                <w:bottom w:val="none" w:sz="0" w:space="0" w:color="000000"/>
+                <w:top w:val="none" w:sz="0" w:space="0" w:color="000000"/>
+                <w:left w:val="none" w:sz="0" w:space="0" w:color="000000"/>
+                <w:right w:val="none" w:sz="0" w:space="0" w:color="000000"/>
+              </w:pBdr>
+              <w:spacing w:after="100" w:before="100" w:line="240"/>
+              <w:ind w:firstLine="0" w:left="100" w:right="100"/>
+            </w:pPr>
+            <w:r>
+              <w:rPr>
+                <w:rFonts w:ascii="Helvetica" w:hAnsi="Helvetica" w:eastAsia="Helvetica" w:cs="Helvetica"/>
+                <w:i w:val="false"/>
+                <w:b w:val="false"/>
+                <w:u w:val="none"/>
+                <w:sz w:val="22"/>
+                <w:szCs w:val="22"/>
+                <w:color w:val="000000"/>
+              </w:rPr>
+              <w:t xml:space="preserve">1 (1.1%)</w:t>
+            </w:r>
+          </w:p>
+        </w:tc>
+        <w:tc>
+          <w:tcPr>
+            <w:tcBorders>
+              <w:bottom w:val="none" w:sz="0" w:space="0" w:color="000000"/>
+              <w:top w:val="none" w:sz="0" w:space="0" w:color="000000"/>
+              <w:left w:val="none" w:sz="0" w:space="0" w:color="000000"/>
+              <w:right w:val="none" w:sz="0" w:space="0" w:color="000000"/>
+            </w:tcBorders>
+            <w:shd w:val="clear" w:color="auto" w:fill="FFFFFF"/>
+            <w:tcMar>
+              <w:top w:w="0" w:type="dxa"/>
+              <w:bottom w:w="0" w:type="dxa"/>
+              <w:left w:w="0" w:type="dxa"/>
+              <w:right w:w="0" w:type="dxa"/>
+            </w:tcMar>
+            <w:vAlign w:val="center"/>
+          </w:tcPr>
+          <w:p>
+            <w:pPr>
+              <w:pStyle w:val="Normal"/>
+              <w:jc w:val="center"/>
+              <w:pBdr>
+                <w:bottom w:val="none" w:sz="0" w:space="0" w:color="000000"/>
+                <w:top w:val="none" w:sz="0" w:space="0" w:color="000000"/>
+                <w:left w:val="none" w:sz="0" w:space="0" w:color="000000"/>
+                <w:right w:val="none" w:sz="0" w:space="0" w:color="000000"/>
+              </w:pBdr>
+              <w:spacing w:after="100" w:before="100" w:line="240"/>
+              <w:ind w:firstLine="0" w:left="100" w:right="100"/>
+            </w:pPr>
+            <w:r>
+              <w:rPr>
+                <w:rFonts w:ascii="Helvetica" w:hAnsi="Helvetica" w:eastAsia="Helvetica" w:cs="Helvetica"/>
+                <w:i w:val="false"/>
+                <w:b w:val="false"/>
+                <w:u w:val="none"/>
+                <w:sz w:val="22"/>
+                <w:szCs w:val="22"/>
+                <w:color w:val="000000"/>
+              </w:rPr>
+              <w:t xml:space="preserve">2 (1.1%)</w:t>
             </w:r>
           </w:p>
         </w:tc>
@@ -2682,6 +2682,188 @@
               <w:rPr>
                 <w:rFonts w:ascii="Helvetica" w:hAnsi="Helvetica" w:eastAsia="Helvetica" w:cs="Helvetica"/>
                 <w:i w:val="false"/>
+                <w:b w:val="true"/>
+                <w:u w:val="none"/>
+                <w:sz w:val="22"/>
+                <w:szCs w:val="22"/>
+                <w:color w:val="000000"/>
+              </w:rPr>
+              <w:t xml:space="preserve">Duration of RRT (days)</w:t>
+            </w:r>
+          </w:p>
+        </w:tc>
+        <w:tc>
+          <w:tcPr>
+            <w:tcBorders>
+              <w:bottom w:val="none" w:sz="0" w:space="0" w:color="000000"/>
+              <w:top w:val="none" w:sz="0" w:space="0" w:color="000000"/>
+              <w:left w:val="none" w:sz="0" w:space="0" w:color="000000"/>
+              <w:right w:val="none" w:sz="0" w:space="0" w:color="000000"/>
+            </w:tcBorders>
+            <w:shd w:val="clear" w:color="auto" w:fill="FFFFFF"/>
+            <w:tcMar>
+              <w:top w:w="0" w:type="dxa"/>
+              <w:bottom w:w="0" w:type="dxa"/>
+              <w:left w:w="0" w:type="dxa"/>
+              <w:right w:w="0" w:type="dxa"/>
+            </w:tcMar>
+            <w:vAlign w:val="center"/>
+          </w:tcPr>
+          <w:p>
+            <w:pPr>
+              <w:pStyle w:val="Normal"/>
+              <w:jc w:val="center"/>
+              <w:pBdr>
+                <w:bottom w:val="none" w:sz="0" w:space="0" w:color="000000"/>
+                <w:top w:val="none" w:sz="0" w:space="0" w:color="000000"/>
+                <w:left w:val="none" w:sz="0" w:space="0" w:color="000000"/>
+                <w:right w:val="none" w:sz="0" w:space="0" w:color="000000"/>
+              </w:pBdr>
+              <w:spacing w:after="100" w:before="100" w:line="240"/>
+              <w:ind w:firstLine="0" w:left="100" w:right="100"/>
+            </w:pPr>
+            <w:r>
+              <w:rPr>
+                <w:rFonts w:ascii="Helvetica" w:hAnsi="Helvetica" w:eastAsia="Helvetica" w:cs="Helvetica"/>
+                <w:i w:val="false"/>
+                <w:b w:val="false"/>
+                <w:u w:val="none"/>
+                <w:sz w:val="22"/>
+                <w:szCs w:val="22"/>
+                <w:color w:val="000000"/>
+              </w:rPr>
+              <w:t xml:space="preserve"/>
+            </w:r>
+          </w:p>
+        </w:tc>
+        <w:tc>
+          <w:tcPr>
+            <w:tcBorders>
+              <w:bottom w:val="none" w:sz="0" w:space="0" w:color="000000"/>
+              <w:top w:val="none" w:sz="0" w:space="0" w:color="000000"/>
+              <w:left w:val="none" w:sz="0" w:space="0" w:color="000000"/>
+              <w:right w:val="none" w:sz="0" w:space="0" w:color="000000"/>
+            </w:tcBorders>
+            <w:shd w:val="clear" w:color="auto" w:fill="FFFFFF"/>
+            <w:tcMar>
+              <w:top w:w="0" w:type="dxa"/>
+              <w:bottom w:w="0" w:type="dxa"/>
+              <w:left w:w="0" w:type="dxa"/>
+              <w:right w:w="0" w:type="dxa"/>
+            </w:tcMar>
+            <w:vAlign w:val="center"/>
+          </w:tcPr>
+          <w:p>
+            <w:pPr>
+              <w:pStyle w:val="Normal"/>
+              <w:jc w:val="center"/>
+              <w:pBdr>
+                <w:bottom w:val="none" w:sz="0" w:space="0" w:color="000000"/>
+                <w:top w:val="none" w:sz="0" w:space="0" w:color="000000"/>
+                <w:left w:val="none" w:sz="0" w:space="0" w:color="000000"/>
+                <w:right w:val="none" w:sz="0" w:space="0" w:color="000000"/>
+              </w:pBdr>
+              <w:spacing w:after="100" w:before="100" w:line="240"/>
+              <w:ind w:firstLine="0" w:left="100" w:right="100"/>
+            </w:pPr>
+            <w:r>
+              <w:rPr>
+                <w:rFonts w:ascii="Helvetica" w:hAnsi="Helvetica" w:eastAsia="Helvetica" w:cs="Helvetica"/>
+                <w:i w:val="false"/>
+                <w:b w:val="false"/>
+                <w:u w:val="none"/>
+                <w:sz w:val="22"/>
+                <w:szCs w:val="22"/>
+                <w:color w:val="000000"/>
+              </w:rPr>
+              <w:t xml:space="preserve"/>
+            </w:r>
+          </w:p>
+        </w:tc>
+        <w:tc>
+          <w:tcPr>
+            <w:tcBorders>
+              <w:bottom w:val="none" w:sz="0" w:space="0" w:color="000000"/>
+              <w:top w:val="none" w:sz="0" w:space="0" w:color="000000"/>
+              <w:left w:val="none" w:sz="0" w:space="0" w:color="000000"/>
+              <w:right w:val="none" w:sz="0" w:space="0" w:color="000000"/>
+            </w:tcBorders>
+            <w:shd w:val="clear" w:color="auto" w:fill="FFFFFF"/>
+            <w:tcMar>
+              <w:top w:w="0" w:type="dxa"/>
+              <w:bottom w:w="0" w:type="dxa"/>
+              <w:left w:w="0" w:type="dxa"/>
+              <w:right w:w="0" w:type="dxa"/>
+            </w:tcMar>
+            <w:vAlign w:val="center"/>
+          </w:tcPr>
+          <w:p>
+            <w:pPr>
+              <w:pStyle w:val="Normal"/>
+              <w:jc w:val="center"/>
+              <w:pBdr>
+                <w:bottom w:val="none" w:sz="0" w:space="0" w:color="000000"/>
+                <w:top w:val="none" w:sz="0" w:space="0" w:color="000000"/>
+                <w:left w:val="none" w:sz="0" w:space="0" w:color="000000"/>
+                <w:right w:val="none" w:sz="0" w:space="0" w:color="000000"/>
+              </w:pBdr>
+              <w:spacing w:after="100" w:before="100" w:line="240"/>
+              <w:ind w:firstLine="0" w:left="100" w:right="100"/>
+            </w:pPr>
+            <w:r>
+              <w:rPr>
+                <w:rFonts w:ascii="Helvetica" w:hAnsi="Helvetica" w:eastAsia="Helvetica" w:cs="Helvetica"/>
+                <w:i w:val="false"/>
+                <w:b w:val="false"/>
+                <w:u w:val="none"/>
+                <w:sz w:val="22"/>
+                <w:szCs w:val="22"/>
+                <w:color w:val="000000"/>
+              </w:rPr>
+              <w:t xml:space="preserve"/>
+            </w:r>
+          </w:p>
+        </w:tc>
+      </w:tr>
+      <w:tr>
+        <w:trPr>
+          <w:trHeight w:val="618" w:hRule="auto"/>
+        </w:trPr>
+        body15
+        <w:tc>
+          <w:tcPr>
+            <w:tcBorders>
+              <w:bottom w:val="none" w:sz="0" w:space="0" w:color="000000"/>
+              <w:top w:val="none" w:sz="0" w:space="0" w:color="000000"/>
+              <w:left w:val="none" w:sz="0" w:space="0" w:color="000000"/>
+              <w:right w:val="none" w:sz="0" w:space="0" w:color="000000"/>
+            </w:tcBorders>
+            <w:shd w:val="clear" w:color="auto" w:fill="FFFFFF"/>
+            <w:tcMar>
+              <w:top w:w="0" w:type="dxa"/>
+              <w:bottom w:w="0" w:type="dxa"/>
+              <w:left w:w="0" w:type="dxa"/>
+              <w:right w:w="0" w:type="dxa"/>
+            </w:tcMar>
+            <w:vAlign w:val="center"/>
+          </w:tcPr>
+          <w:p>
+            <w:pPr>
+              <w:pStyle w:val="Normal"/>
+              <w:jc w:val="left"/>
+              <w:pBdr>
+                <w:bottom w:val="none" w:sz="0" w:space="0" w:color="000000"/>
+                <w:top w:val="none" w:sz="0" w:space="0" w:color="000000"/>
+                <w:left w:val="none" w:sz="0" w:space="0" w:color="000000"/>
+                <w:right w:val="none" w:sz="0" w:space="0" w:color="000000"/>
+              </w:pBdr>
+              <w:spacing w:after="100" w:before="100" w:line="240"/>
+              <w:ind w:firstLine="0" w:left="100" w:right="100"/>
+            </w:pPr>
+            <w:r>
+              <w:rPr>
+                <w:rFonts w:ascii="Helvetica" w:hAnsi="Helvetica" w:eastAsia="Helvetica" w:cs="Helvetica"/>
+                <w:i w:val="false"/>
                 <w:b w:val="false"/>
                 <w:u w:val="none"/>
                 <w:sz w:val="22"/>
@@ -2732,95 +2914,95 @@
                 <w:szCs w:val="22"/>
                 <w:color w:val="000000"/>
               </w:rPr>
-              <w:t xml:space="preserve">1.31 (2.33)</w:t>
-            </w:r>
-          </w:p>
-        </w:tc>
-        <w:tc>
-          <w:tcPr>
-            <w:tcBorders>
-              <w:bottom w:val="none" w:sz="0" w:space="0" w:color="000000"/>
-              <w:top w:val="none" w:sz="0" w:space="0" w:color="000000"/>
-              <w:left w:val="none" w:sz="0" w:space="0" w:color="000000"/>
-              <w:right w:val="none" w:sz="0" w:space="0" w:color="000000"/>
-            </w:tcBorders>
-            <w:shd w:val="clear" w:color="auto" w:fill="FFFFFF"/>
-            <w:tcMar>
-              <w:top w:w="0" w:type="dxa"/>
-              <w:bottom w:w="0" w:type="dxa"/>
-              <w:left w:w="0" w:type="dxa"/>
-              <w:right w:w="0" w:type="dxa"/>
-            </w:tcMar>
-            <w:vAlign w:val="center"/>
-          </w:tcPr>
-          <w:p>
-            <w:pPr>
-              <w:pStyle w:val="Normal"/>
-              <w:jc w:val="center"/>
-              <w:pBdr>
-                <w:bottom w:val="none" w:sz="0" w:space="0" w:color="000000"/>
-                <w:top w:val="none" w:sz="0" w:space="0" w:color="000000"/>
-                <w:left w:val="none" w:sz="0" w:space="0" w:color="000000"/>
-                <w:right w:val="none" w:sz="0" w:space="0" w:color="000000"/>
-              </w:pBdr>
-              <w:spacing w:after="100" w:before="100" w:line="240"/>
-              <w:ind w:firstLine="0" w:left="100" w:right="100"/>
-            </w:pPr>
-            <w:r>
-              <w:rPr>
-                <w:rFonts w:ascii="Helvetica" w:hAnsi="Helvetica" w:eastAsia="Helvetica" w:cs="Helvetica"/>
-                <w:i w:val="false"/>
-                <w:b w:val="false"/>
-                <w:u w:val="none"/>
-                <w:sz w:val="22"/>
-                <w:szCs w:val="22"/>
-                <w:color w:val="000000"/>
-              </w:rPr>
-              <w:t xml:space="preserve">3.05 (5.01)</w:t>
-            </w:r>
-          </w:p>
-        </w:tc>
-        <w:tc>
-          <w:tcPr>
-            <w:tcBorders>
-              <w:bottom w:val="none" w:sz="0" w:space="0" w:color="000000"/>
-              <w:top w:val="none" w:sz="0" w:space="0" w:color="000000"/>
-              <w:left w:val="none" w:sz="0" w:space="0" w:color="000000"/>
-              <w:right w:val="none" w:sz="0" w:space="0" w:color="000000"/>
-            </w:tcBorders>
-            <w:shd w:val="clear" w:color="auto" w:fill="FFFFFF"/>
-            <w:tcMar>
-              <w:top w:w="0" w:type="dxa"/>
-              <w:bottom w:w="0" w:type="dxa"/>
-              <w:left w:w="0" w:type="dxa"/>
-              <w:right w:w="0" w:type="dxa"/>
-            </w:tcMar>
-            <w:vAlign w:val="center"/>
-          </w:tcPr>
-          <w:p>
-            <w:pPr>
-              <w:pStyle w:val="Normal"/>
-              <w:jc w:val="center"/>
-              <w:pBdr>
-                <w:bottom w:val="none" w:sz="0" w:space="0" w:color="000000"/>
-                <w:top w:val="none" w:sz="0" w:space="0" w:color="000000"/>
-                <w:left w:val="none" w:sz="0" w:space="0" w:color="000000"/>
-                <w:right w:val="none" w:sz="0" w:space="0" w:color="000000"/>
-              </w:pBdr>
-              <w:spacing w:after="100" w:before="100" w:line="240"/>
-              <w:ind w:firstLine="0" w:left="100" w:right="100"/>
-            </w:pPr>
-            <w:r>
-              <w:rPr>
-                <w:rFonts w:ascii="Helvetica" w:hAnsi="Helvetica" w:eastAsia="Helvetica" w:cs="Helvetica"/>
-                <w:i w:val="false"/>
-                <w:b w:val="false"/>
-                <w:u w:val="none"/>
-                <w:sz w:val="22"/>
-                <w:szCs w:val="22"/>
-                <w:color w:val="000000"/>
-              </w:rPr>
-              <w:t xml:space="preserve">2.18 (3.99)</w:t>
+              <w:t xml:space="preserve">1.37 (2.84)</w:t>
+            </w:r>
+          </w:p>
+        </w:tc>
+        <w:tc>
+          <w:tcPr>
+            <w:tcBorders>
+              <w:bottom w:val="none" w:sz="0" w:space="0" w:color="000000"/>
+              <w:top w:val="none" w:sz="0" w:space="0" w:color="000000"/>
+              <w:left w:val="none" w:sz="0" w:space="0" w:color="000000"/>
+              <w:right w:val="none" w:sz="0" w:space="0" w:color="000000"/>
+            </w:tcBorders>
+            <w:shd w:val="clear" w:color="auto" w:fill="FFFFFF"/>
+            <w:tcMar>
+              <w:top w:w="0" w:type="dxa"/>
+              <w:bottom w:w="0" w:type="dxa"/>
+              <w:left w:w="0" w:type="dxa"/>
+              <w:right w:w="0" w:type="dxa"/>
+            </w:tcMar>
+            <w:vAlign w:val="center"/>
+          </w:tcPr>
+          <w:p>
+            <w:pPr>
+              <w:pStyle w:val="Normal"/>
+              <w:jc w:val="center"/>
+              <w:pBdr>
+                <w:bottom w:val="none" w:sz="0" w:space="0" w:color="000000"/>
+                <w:top w:val="none" w:sz="0" w:space="0" w:color="000000"/>
+                <w:left w:val="none" w:sz="0" w:space="0" w:color="000000"/>
+                <w:right w:val="none" w:sz="0" w:space="0" w:color="000000"/>
+              </w:pBdr>
+              <w:spacing w:after="100" w:before="100" w:line="240"/>
+              <w:ind w:firstLine="0" w:left="100" w:right="100"/>
+            </w:pPr>
+            <w:r>
+              <w:rPr>
+                <w:rFonts w:ascii="Helvetica" w:hAnsi="Helvetica" w:eastAsia="Helvetica" w:cs="Helvetica"/>
+                <w:i w:val="false"/>
+                <w:b w:val="false"/>
+                <w:u w:val="none"/>
+                <w:sz w:val="22"/>
+                <w:szCs w:val="22"/>
+                <w:color w:val="000000"/>
+              </w:rPr>
+              <w:t xml:space="preserve">2.89 (4.74)</w:t>
+            </w:r>
+          </w:p>
+        </w:tc>
+        <w:tc>
+          <w:tcPr>
+            <w:tcBorders>
+              <w:bottom w:val="none" w:sz="0" w:space="0" w:color="000000"/>
+              <w:top w:val="none" w:sz="0" w:space="0" w:color="000000"/>
+              <w:left w:val="none" w:sz="0" w:space="0" w:color="000000"/>
+              <w:right w:val="none" w:sz="0" w:space="0" w:color="000000"/>
+            </w:tcBorders>
+            <w:shd w:val="clear" w:color="auto" w:fill="FFFFFF"/>
+            <w:tcMar>
+              <w:top w:w="0" w:type="dxa"/>
+              <w:bottom w:w="0" w:type="dxa"/>
+              <w:left w:w="0" w:type="dxa"/>
+              <w:right w:w="0" w:type="dxa"/>
+            </w:tcMar>
+            <w:vAlign w:val="center"/>
+          </w:tcPr>
+          <w:p>
+            <w:pPr>
+              <w:pStyle w:val="Normal"/>
+              <w:jc w:val="center"/>
+              <w:pBdr>
+                <w:bottom w:val="none" w:sz="0" w:space="0" w:color="000000"/>
+                <w:top w:val="none" w:sz="0" w:space="0" w:color="000000"/>
+                <w:left w:val="none" w:sz="0" w:space="0" w:color="000000"/>
+                <w:right w:val="none" w:sz="0" w:space="0" w:color="000000"/>
+              </w:pBdr>
+              <w:spacing w:after="100" w:before="100" w:line="240"/>
+              <w:ind w:firstLine="0" w:left="100" w:right="100"/>
+            </w:pPr>
+            <w:r>
+              <w:rPr>
+                <w:rFonts w:ascii="Helvetica" w:hAnsi="Helvetica" w:eastAsia="Helvetica" w:cs="Helvetica"/>
+                <w:i w:val="false"/>
+                <w:b w:val="false"/>
+                <w:u w:val="none"/>
+                <w:sz w:val="22"/>
+                <w:szCs w:val="22"/>
+                <w:color w:val="000000"/>
+              </w:rPr>
+              <w:t xml:space="preserve">2.13 (3.97)</w:t>
             </w:r>
           </w:p>
         </w:tc>
@@ -2829,7 +3011,7 @@
         <w:trPr>
           <w:trHeight w:val="613" w:hRule="auto"/>
         </w:trPr>
-        body15
+        body16
         <w:tc>
           <w:tcPr>
             <w:tcBorders>
@@ -2914,277 +3096,95 @@
                 <w:szCs w:val="22"/>
                 <w:color w:val="000000"/>
               </w:rPr>
-              <w:t xml:space="preserve">0 [0, 11.0]</w:t>
-            </w:r>
-          </w:p>
-        </w:tc>
-        <w:tc>
-          <w:tcPr>
-            <w:tcBorders>
-              <w:bottom w:val="none" w:sz="0" w:space="0" w:color="000000"/>
-              <w:top w:val="none" w:sz="0" w:space="0" w:color="000000"/>
-              <w:left w:val="none" w:sz="0" w:space="0" w:color="000000"/>
-              <w:right w:val="none" w:sz="0" w:space="0" w:color="000000"/>
-            </w:tcBorders>
-            <w:shd w:val="clear" w:color="auto" w:fill="FFFFFF"/>
-            <w:tcMar>
-              <w:top w:w="0" w:type="dxa"/>
-              <w:bottom w:w="0" w:type="dxa"/>
-              <w:left w:w="0" w:type="dxa"/>
-              <w:right w:w="0" w:type="dxa"/>
-            </w:tcMar>
-            <w:vAlign w:val="center"/>
-          </w:tcPr>
-          <w:p>
-            <w:pPr>
-              <w:pStyle w:val="Normal"/>
-              <w:jc w:val="center"/>
-              <w:pBdr>
-                <w:bottom w:val="none" w:sz="0" w:space="0" w:color="000000"/>
-                <w:top w:val="none" w:sz="0" w:space="0" w:color="000000"/>
-                <w:left w:val="none" w:sz="0" w:space="0" w:color="000000"/>
-                <w:right w:val="none" w:sz="0" w:space="0" w:color="000000"/>
-              </w:pBdr>
-              <w:spacing w:after="100" w:before="100" w:line="240"/>
-              <w:ind w:firstLine="0" w:left="100" w:right="100"/>
-            </w:pPr>
-            <w:r>
-              <w:rPr>
-                <w:rFonts w:ascii="Helvetica" w:hAnsi="Helvetica" w:eastAsia="Helvetica" w:cs="Helvetica"/>
-                <w:i w:val="false"/>
-                <w:b w:val="false"/>
-                <w:u w:val="none"/>
-                <w:sz w:val="22"/>
-                <w:szCs w:val="22"/>
-                <w:color w:val="000000"/>
-              </w:rPr>
-              <w:t xml:space="preserve">0 [0, 20.0]</w:t>
-            </w:r>
-          </w:p>
-        </w:tc>
-        <w:tc>
-          <w:tcPr>
-            <w:tcBorders>
-              <w:bottom w:val="none" w:sz="0" w:space="0" w:color="000000"/>
-              <w:top w:val="none" w:sz="0" w:space="0" w:color="000000"/>
-              <w:left w:val="none" w:sz="0" w:space="0" w:color="000000"/>
-              <w:right w:val="none" w:sz="0" w:space="0" w:color="000000"/>
-            </w:tcBorders>
-            <w:shd w:val="clear" w:color="auto" w:fill="FFFFFF"/>
-            <w:tcMar>
-              <w:top w:w="0" w:type="dxa"/>
-              <w:bottom w:w="0" w:type="dxa"/>
-              <w:left w:w="0" w:type="dxa"/>
-              <w:right w:w="0" w:type="dxa"/>
-            </w:tcMar>
-            <w:vAlign w:val="center"/>
-          </w:tcPr>
-          <w:p>
-            <w:pPr>
-              <w:pStyle w:val="Normal"/>
-              <w:jc w:val="center"/>
-              <w:pBdr>
-                <w:bottom w:val="none" w:sz="0" w:space="0" w:color="000000"/>
-                <w:top w:val="none" w:sz="0" w:space="0" w:color="000000"/>
-                <w:left w:val="none" w:sz="0" w:space="0" w:color="000000"/>
-                <w:right w:val="none" w:sz="0" w:space="0" w:color="000000"/>
-              </w:pBdr>
-              <w:spacing w:after="100" w:before="100" w:line="240"/>
-              <w:ind w:firstLine="0" w:left="100" w:right="100"/>
-            </w:pPr>
-            <w:r>
-              <w:rPr>
-                <w:rFonts w:ascii="Helvetica" w:hAnsi="Helvetica" w:eastAsia="Helvetica" w:cs="Helvetica"/>
-                <w:i w:val="false"/>
-                <w:b w:val="false"/>
-                <w:u w:val="none"/>
-                <w:sz w:val="22"/>
-                <w:szCs w:val="22"/>
-                <w:color w:val="000000"/>
-              </w:rPr>
-              <w:t xml:space="preserve">0 [0, 20.0]</w:t>
-            </w:r>
-          </w:p>
-        </w:tc>
-      </w:tr>
-      <w:tr>
-        <w:trPr>
-          <w:trHeight w:val="618" w:hRule="auto"/>
-        </w:trPr>
-        body16
-        <w:tc>
-          <w:tcPr>
-            <w:tcBorders>
-              <w:bottom w:val="none" w:sz="0" w:space="0" w:color="000000"/>
-              <w:top w:val="none" w:sz="0" w:space="0" w:color="000000"/>
-              <w:left w:val="none" w:sz="0" w:space="0" w:color="000000"/>
-              <w:right w:val="none" w:sz="0" w:space="0" w:color="000000"/>
-            </w:tcBorders>
-            <w:shd w:val="clear" w:color="auto" w:fill="FFFFFF"/>
-            <w:tcMar>
-              <w:top w:w="0" w:type="dxa"/>
-              <w:bottom w:w="0" w:type="dxa"/>
-              <w:left w:w="0" w:type="dxa"/>
-              <w:right w:w="0" w:type="dxa"/>
-            </w:tcMar>
-            <w:vAlign w:val="center"/>
-          </w:tcPr>
-          <w:p>
-            <w:pPr>
-              <w:pStyle w:val="Normal"/>
-              <w:jc w:val="left"/>
-              <w:pBdr>
-                <w:bottom w:val="none" w:sz="0" w:space="0" w:color="000000"/>
-                <w:top w:val="none" w:sz="0" w:space="0" w:color="000000"/>
-                <w:left w:val="none" w:sz="0" w:space="0" w:color="000000"/>
-                <w:right w:val="none" w:sz="0" w:space="0" w:color="000000"/>
-              </w:pBdr>
-              <w:spacing w:after="100" w:before="100" w:line="240"/>
-              <w:ind w:firstLine="0" w:left="100" w:right="100"/>
-            </w:pPr>
-            <w:r>
-              <w:rPr>
-                <w:rFonts w:ascii="Helvetica" w:hAnsi="Helvetica" w:eastAsia="Helvetica" w:cs="Helvetica"/>
-                <w:i w:val="false"/>
-                <w:b w:val="true"/>
-                <w:u w:val="none"/>
-                <w:sz w:val="22"/>
-                <w:szCs w:val="22"/>
-                <w:color w:val="000000"/>
-              </w:rPr>
-              <w:t xml:space="preserve">Duration of ventilation (days)</w:t>
-            </w:r>
-          </w:p>
-        </w:tc>
-        <w:tc>
-          <w:tcPr>
-            <w:tcBorders>
-              <w:bottom w:val="none" w:sz="0" w:space="0" w:color="000000"/>
-              <w:top w:val="none" w:sz="0" w:space="0" w:color="000000"/>
-              <w:left w:val="none" w:sz="0" w:space="0" w:color="000000"/>
-              <w:right w:val="none" w:sz="0" w:space="0" w:color="000000"/>
-            </w:tcBorders>
-            <w:shd w:val="clear" w:color="auto" w:fill="FFFFFF"/>
-            <w:tcMar>
-              <w:top w:w="0" w:type="dxa"/>
-              <w:bottom w:w="0" w:type="dxa"/>
-              <w:left w:w="0" w:type="dxa"/>
-              <w:right w:w="0" w:type="dxa"/>
-            </w:tcMar>
-            <w:vAlign w:val="center"/>
-          </w:tcPr>
-          <w:p>
-            <w:pPr>
-              <w:pStyle w:val="Normal"/>
-              <w:jc w:val="center"/>
-              <w:pBdr>
-                <w:bottom w:val="none" w:sz="0" w:space="0" w:color="000000"/>
-                <w:top w:val="none" w:sz="0" w:space="0" w:color="000000"/>
-                <w:left w:val="none" w:sz="0" w:space="0" w:color="000000"/>
-                <w:right w:val="none" w:sz="0" w:space="0" w:color="000000"/>
-              </w:pBdr>
-              <w:spacing w:after="100" w:before="100" w:line="240"/>
-              <w:ind w:firstLine="0" w:left="100" w:right="100"/>
-            </w:pPr>
-            <w:r>
-              <w:rPr>
-                <w:rFonts w:ascii="Helvetica" w:hAnsi="Helvetica" w:eastAsia="Helvetica" w:cs="Helvetica"/>
-                <w:i w:val="false"/>
-                <w:b w:val="false"/>
-                <w:u w:val="none"/>
-                <w:sz w:val="22"/>
-                <w:szCs w:val="22"/>
-                <w:color w:val="000000"/>
-              </w:rPr>
-              <w:t xml:space="preserve"/>
-            </w:r>
-          </w:p>
-        </w:tc>
-        <w:tc>
-          <w:tcPr>
-            <w:tcBorders>
-              <w:bottom w:val="none" w:sz="0" w:space="0" w:color="000000"/>
-              <w:top w:val="none" w:sz="0" w:space="0" w:color="000000"/>
-              <w:left w:val="none" w:sz="0" w:space="0" w:color="000000"/>
-              <w:right w:val="none" w:sz="0" w:space="0" w:color="000000"/>
-            </w:tcBorders>
-            <w:shd w:val="clear" w:color="auto" w:fill="FFFFFF"/>
-            <w:tcMar>
-              <w:top w:w="0" w:type="dxa"/>
-              <w:bottom w:w="0" w:type="dxa"/>
-              <w:left w:w="0" w:type="dxa"/>
-              <w:right w:w="0" w:type="dxa"/>
-            </w:tcMar>
-            <w:vAlign w:val="center"/>
-          </w:tcPr>
-          <w:p>
-            <w:pPr>
-              <w:pStyle w:val="Normal"/>
-              <w:jc w:val="center"/>
-              <w:pBdr>
-                <w:bottom w:val="none" w:sz="0" w:space="0" w:color="000000"/>
-                <w:top w:val="none" w:sz="0" w:space="0" w:color="000000"/>
-                <w:left w:val="none" w:sz="0" w:space="0" w:color="000000"/>
-                <w:right w:val="none" w:sz="0" w:space="0" w:color="000000"/>
-              </w:pBdr>
-              <w:spacing w:after="100" w:before="100" w:line="240"/>
-              <w:ind w:firstLine="0" w:left="100" w:right="100"/>
-            </w:pPr>
-            <w:r>
-              <w:rPr>
-                <w:rFonts w:ascii="Helvetica" w:hAnsi="Helvetica" w:eastAsia="Helvetica" w:cs="Helvetica"/>
-                <w:i w:val="false"/>
-                <w:b w:val="false"/>
-                <w:u w:val="none"/>
-                <w:sz w:val="22"/>
-                <w:szCs w:val="22"/>
-                <w:color w:val="000000"/>
-              </w:rPr>
-              <w:t xml:space="preserve"/>
-            </w:r>
-          </w:p>
-        </w:tc>
-        <w:tc>
-          <w:tcPr>
-            <w:tcBorders>
-              <w:bottom w:val="none" w:sz="0" w:space="0" w:color="000000"/>
-              <w:top w:val="none" w:sz="0" w:space="0" w:color="000000"/>
-              <w:left w:val="none" w:sz="0" w:space="0" w:color="000000"/>
-              <w:right w:val="none" w:sz="0" w:space="0" w:color="000000"/>
-            </w:tcBorders>
-            <w:shd w:val="clear" w:color="auto" w:fill="FFFFFF"/>
-            <w:tcMar>
-              <w:top w:w="0" w:type="dxa"/>
-              <w:bottom w:w="0" w:type="dxa"/>
-              <w:left w:w="0" w:type="dxa"/>
-              <w:right w:w="0" w:type="dxa"/>
-            </w:tcMar>
-            <w:vAlign w:val="center"/>
-          </w:tcPr>
-          <w:p>
-            <w:pPr>
-              <w:pStyle w:val="Normal"/>
-              <w:jc w:val="center"/>
-              <w:pBdr>
-                <w:bottom w:val="none" w:sz="0" w:space="0" w:color="000000"/>
-                <w:top w:val="none" w:sz="0" w:space="0" w:color="000000"/>
-                <w:left w:val="none" w:sz="0" w:space="0" w:color="000000"/>
-                <w:right w:val="none" w:sz="0" w:space="0" w:color="000000"/>
-              </w:pBdr>
-              <w:spacing w:after="100" w:before="100" w:line="240"/>
-              <w:ind w:firstLine="0" w:left="100" w:right="100"/>
-            </w:pPr>
-            <w:r>
-              <w:rPr>
-                <w:rFonts w:ascii="Helvetica" w:hAnsi="Helvetica" w:eastAsia="Helvetica" w:cs="Helvetica"/>
-                <w:i w:val="false"/>
-                <w:b w:val="false"/>
-                <w:u w:val="none"/>
-                <w:sz w:val="22"/>
-                <w:szCs w:val="22"/>
-                <w:color w:val="000000"/>
-              </w:rPr>
-              <w:t xml:space="preserve"/>
+              <w:t xml:space="preserve">0 [0, 15.0]</w:t>
+            </w:r>
+          </w:p>
+        </w:tc>
+        <w:tc>
+          <w:tcPr>
+            <w:tcBorders>
+              <w:bottom w:val="none" w:sz="0" w:space="0" w:color="000000"/>
+              <w:top w:val="none" w:sz="0" w:space="0" w:color="000000"/>
+              <w:left w:val="none" w:sz="0" w:space="0" w:color="000000"/>
+              <w:right w:val="none" w:sz="0" w:space="0" w:color="000000"/>
+            </w:tcBorders>
+            <w:shd w:val="clear" w:color="auto" w:fill="FFFFFF"/>
+            <w:tcMar>
+              <w:top w:w="0" w:type="dxa"/>
+              <w:bottom w:w="0" w:type="dxa"/>
+              <w:left w:w="0" w:type="dxa"/>
+              <w:right w:w="0" w:type="dxa"/>
+            </w:tcMar>
+            <w:vAlign w:val="center"/>
+          </w:tcPr>
+          <w:p>
+            <w:pPr>
+              <w:pStyle w:val="Normal"/>
+              <w:jc w:val="center"/>
+              <w:pBdr>
+                <w:bottom w:val="none" w:sz="0" w:space="0" w:color="000000"/>
+                <w:top w:val="none" w:sz="0" w:space="0" w:color="000000"/>
+                <w:left w:val="none" w:sz="0" w:space="0" w:color="000000"/>
+                <w:right w:val="none" w:sz="0" w:space="0" w:color="000000"/>
+              </w:pBdr>
+              <w:spacing w:after="100" w:before="100" w:line="240"/>
+              <w:ind w:firstLine="0" w:left="100" w:right="100"/>
+            </w:pPr>
+            <w:r>
+              <w:rPr>
+                <w:rFonts w:ascii="Helvetica" w:hAnsi="Helvetica" w:eastAsia="Helvetica" w:cs="Helvetica"/>
+                <w:i w:val="false"/>
+                <w:b w:val="false"/>
+                <w:u w:val="none"/>
+                <w:sz w:val="22"/>
+                <w:szCs w:val="22"/>
+                <w:color w:val="000000"/>
+              </w:rPr>
+              <w:t xml:space="preserve">0 [0, 19.0]</w:t>
+            </w:r>
+          </w:p>
+        </w:tc>
+        <w:tc>
+          <w:tcPr>
+            <w:tcBorders>
+              <w:bottom w:val="none" w:sz="0" w:space="0" w:color="000000"/>
+              <w:top w:val="none" w:sz="0" w:space="0" w:color="000000"/>
+              <w:left w:val="none" w:sz="0" w:space="0" w:color="000000"/>
+              <w:right w:val="none" w:sz="0" w:space="0" w:color="000000"/>
+            </w:tcBorders>
+            <w:shd w:val="clear" w:color="auto" w:fill="FFFFFF"/>
+            <w:tcMar>
+              <w:top w:w="0" w:type="dxa"/>
+              <w:bottom w:w="0" w:type="dxa"/>
+              <w:left w:w="0" w:type="dxa"/>
+              <w:right w:w="0" w:type="dxa"/>
+            </w:tcMar>
+            <w:vAlign w:val="center"/>
+          </w:tcPr>
+          <w:p>
+            <w:pPr>
+              <w:pStyle w:val="Normal"/>
+              <w:jc w:val="center"/>
+              <w:pBdr>
+                <w:bottom w:val="none" w:sz="0" w:space="0" w:color="000000"/>
+                <w:top w:val="none" w:sz="0" w:space="0" w:color="000000"/>
+                <w:left w:val="none" w:sz="0" w:space="0" w:color="000000"/>
+                <w:right w:val="none" w:sz="0" w:space="0" w:color="000000"/>
+              </w:pBdr>
+              <w:spacing w:after="100" w:before="100" w:line="240"/>
+              <w:ind w:firstLine="0" w:left="100" w:right="100"/>
+            </w:pPr>
+            <w:r>
+              <w:rPr>
+                <w:rFonts w:ascii="Helvetica" w:hAnsi="Helvetica" w:eastAsia="Helvetica" w:cs="Helvetica"/>
+                <w:i w:val="false"/>
+                <w:b w:val="false"/>
+                <w:u w:val="none"/>
+                <w:sz w:val="22"/>
+                <w:szCs w:val="22"/>
+                <w:color w:val="000000"/>
+              </w:rPr>
+              <w:t xml:space="preserve">0 [0, 19.0]</w:t>
             </w:r>
           </w:p>
         </w:tc>
@@ -3228,6 +3228,188 @@
               <w:rPr>
                 <w:rFonts w:ascii="Helvetica" w:hAnsi="Helvetica" w:eastAsia="Helvetica" w:cs="Helvetica"/>
                 <w:i w:val="false"/>
+                <w:b w:val="true"/>
+                <w:u w:val="none"/>
+                <w:sz w:val="22"/>
+                <w:szCs w:val="22"/>
+                <w:color w:val="000000"/>
+              </w:rPr>
+              <w:t xml:space="preserve">Duration of ventilation (days)</w:t>
+            </w:r>
+          </w:p>
+        </w:tc>
+        <w:tc>
+          <w:tcPr>
+            <w:tcBorders>
+              <w:bottom w:val="none" w:sz="0" w:space="0" w:color="000000"/>
+              <w:top w:val="none" w:sz="0" w:space="0" w:color="000000"/>
+              <w:left w:val="none" w:sz="0" w:space="0" w:color="000000"/>
+              <w:right w:val="none" w:sz="0" w:space="0" w:color="000000"/>
+            </w:tcBorders>
+            <w:shd w:val="clear" w:color="auto" w:fill="FFFFFF"/>
+            <w:tcMar>
+              <w:top w:w="0" w:type="dxa"/>
+              <w:bottom w:w="0" w:type="dxa"/>
+              <w:left w:w="0" w:type="dxa"/>
+              <w:right w:w="0" w:type="dxa"/>
+            </w:tcMar>
+            <w:vAlign w:val="center"/>
+          </w:tcPr>
+          <w:p>
+            <w:pPr>
+              <w:pStyle w:val="Normal"/>
+              <w:jc w:val="center"/>
+              <w:pBdr>
+                <w:bottom w:val="none" w:sz="0" w:space="0" w:color="000000"/>
+                <w:top w:val="none" w:sz="0" w:space="0" w:color="000000"/>
+                <w:left w:val="none" w:sz="0" w:space="0" w:color="000000"/>
+                <w:right w:val="none" w:sz="0" w:space="0" w:color="000000"/>
+              </w:pBdr>
+              <w:spacing w:after="100" w:before="100" w:line="240"/>
+              <w:ind w:firstLine="0" w:left="100" w:right="100"/>
+            </w:pPr>
+            <w:r>
+              <w:rPr>
+                <w:rFonts w:ascii="Helvetica" w:hAnsi="Helvetica" w:eastAsia="Helvetica" w:cs="Helvetica"/>
+                <w:i w:val="false"/>
+                <w:b w:val="false"/>
+                <w:u w:val="none"/>
+                <w:sz w:val="22"/>
+                <w:szCs w:val="22"/>
+                <w:color w:val="000000"/>
+              </w:rPr>
+              <w:t xml:space="preserve"/>
+            </w:r>
+          </w:p>
+        </w:tc>
+        <w:tc>
+          <w:tcPr>
+            <w:tcBorders>
+              <w:bottom w:val="none" w:sz="0" w:space="0" w:color="000000"/>
+              <w:top w:val="none" w:sz="0" w:space="0" w:color="000000"/>
+              <w:left w:val="none" w:sz="0" w:space="0" w:color="000000"/>
+              <w:right w:val="none" w:sz="0" w:space="0" w:color="000000"/>
+            </w:tcBorders>
+            <w:shd w:val="clear" w:color="auto" w:fill="FFFFFF"/>
+            <w:tcMar>
+              <w:top w:w="0" w:type="dxa"/>
+              <w:bottom w:w="0" w:type="dxa"/>
+              <w:left w:w="0" w:type="dxa"/>
+              <w:right w:w="0" w:type="dxa"/>
+            </w:tcMar>
+            <w:vAlign w:val="center"/>
+          </w:tcPr>
+          <w:p>
+            <w:pPr>
+              <w:pStyle w:val="Normal"/>
+              <w:jc w:val="center"/>
+              <w:pBdr>
+                <w:bottom w:val="none" w:sz="0" w:space="0" w:color="000000"/>
+                <w:top w:val="none" w:sz="0" w:space="0" w:color="000000"/>
+                <w:left w:val="none" w:sz="0" w:space="0" w:color="000000"/>
+                <w:right w:val="none" w:sz="0" w:space="0" w:color="000000"/>
+              </w:pBdr>
+              <w:spacing w:after="100" w:before="100" w:line="240"/>
+              <w:ind w:firstLine="0" w:left="100" w:right="100"/>
+            </w:pPr>
+            <w:r>
+              <w:rPr>
+                <w:rFonts w:ascii="Helvetica" w:hAnsi="Helvetica" w:eastAsia="Helvetica" w:cs="Helvetica"/>
+                <w:i w:val="false"/>
+                <w:b w:val="false"/>
+                <w:u w:val="none"/>
+                <w:sz w:val="22"/>
+                <w:szCs w:val="22"/>
+                <w:color w:val="000000"/>
+              </w:rPr>
+              <w:t xml:space="preserve"/>
+            </w:r>
+          </w:p>
+        </w:tc>
+        <w:tc>
+          <w:tcPr>
+            <w:tcBorders>
+              <w:bottom w:val="none" w:sz="0" w:space="0" w:color="000000"/>
+              <w:top w:val="none" w:sz="0" w:space="0" w:color="000000"/>
+              <w:left w:val="none" w:sz="0" w:space="0" w:color="000000"/>
+              <w:right w:val="none" w:sz="0" w:space="0" w:color="000000"/>
+            </w:tcBorders>
+            <w:shd w:val="clear" w:color="auto" w:fill="FFFFFF"/>
+            <w:tcMar>
+              <w:top w:w="0" w:type="dxa"/>
+              <w:bottom w:w="0" w:type="dxa"/>
+              <w:left w:w="0" w:type="dxa"/>
+              <w:right w:w="0" w:type="dxa"/>
+            </w:tcMar>
+            <w:vAlign w:val="center"/>
+          </w:tcPr>
+          <w:p>
+            <w:pPr>
+              <w:pStyle w:val="Normal"/>
+              <w:jc w:val="center"/>
+              <w:pBdr>
+                <w:bottom w:val="none" w:sz="0" w:space="0" w:color="000000"/>
+                <w:top w:val="none" w:sz="0" w:space="0" w:color="000000"/>
+                <w:left w:val="none" w:sz="0" w:space="0" w:color="000000"/>
+                <w:right w:val="none" w:sz="0" w:space="0" w:color="000000"/>
+              </w:pBdr>
+              <w:spacing w:after="100" w:before="100" w:line="240"/>
+              <w:ind w:firstLine="0" w:left="100" w:right="100"/>
+            </w:pPr>
+            <w:r>
+              <w:rPr>
+                <w:rFonts w:ascii="Helvetica" w:hAnsi="Helvetica" w:eastAsia="Helvetica" w:cs="Helvetica"/>
+                <w:i w:val="false"/>
+                <w:b w:val="false"/>
+                <w:u w:val="none"/>
+                <w:sz w:val="22"/>
+                <w:szCs w:val="22"/>
+                <w:color w:val="000000"/>
+              </w:rPr>
+              <w:t xml:space="preserve"/>
+            </w:r>
+          </w:p>
+        </w:tc>
+      </w:tr>
+      <w:tr>
+        <w:trPr>
+          <w:trHeight w:val="618" w:hRule="auto"/>
+        </w:trPr>
+        body18
+        <w:tc>
+          <w:tcPr>
+            <w:tcBorders>
+              <w:bottom w:val="none" w:sz="0" w:space="0" w:color="000000"/>
+              <w:top w:val="none" w:sz="0" w:space="0" w:color="000000"/>
+              <w:left w:val="none" w:sz="0" w:space="0" w:color="000000"/>
+              <w:right w:val="none" w:sz="0" w:space="0" w:color="000000"/>
+            </w:tcBorders>
+            <w:shd w:val="clear" w:color="auto" w:fill="FFFFFF"/>
+            <w:tcMar>
+              <w:top w:w="0" w:type="dxa"/>
+              <w:bottom w:w="0" w:type="dxa"/>
+              <w:left w:w="0" w:type="dxa"/>
+              <w:right w:w="0" w:type="dxa"/>
+            </w:tcMar>
+            <w:vAlign w:val="center"/>
+          </w:tcPr>
+          <w:p>
+            <w:pPr>
+              <w:pStyle w:val="Normal"/>
+              <w:jc w:val="left"/>
+              <w:pBdr>
+                <w:bottom w:val="none" w:sz="0" w:space="0" w:color="000000"/>
+                <w:top w:val="none" w:sz="0" w:space="0" w:color="000000"/>
+                <w:left w:val="none" w:sz="0" w:space="0" w:color="000000"/>
+                <w:right w:val="none" w:sz="0" w:space="0" w:color="000000"/>
+              </w:pBdr>
+              <w:spacing w:after="100" w:before="100" w:line="240"/>
+              <w:ind w:firstLine="0" w:left="100" w:right="100"/>
+            </w:pPr>
+            <w:r>
+              <w:rPr>
+                <w:rFonts w:ascii="Helvetica" w:hAnsi="Helvetica" w:eastAsia="Helvetica" w:cs="Helvetica"/>
+                <w:i w:val="false"/>
                 <w:b w:val="false"/>
                 <w:u w:val="none"/>
                 <w:sz w:val="22"/>
@@ -3278,95 +3460,95 @@
                 <w:szCs w:val="22"/>
                 <w:color w:val="000000"/>
               </w:rPr>
-              <w:t xml:space="preserve">10.1 (6.23)</w:t>
-            </w:r>
-          </w:p>
-        </w:tc>
-        <w:tc>
-          <w:tcPr>
-            <w:tcBorders>
-              <w:bottom w:val="none" w:sz="0" w:space="0" w:color="000000"/>
-              <w:top w:val="none" w:sz="0" w:space="0" w:color="000000"/>
-              <w:left w:val="none" w:sz="0" w:space="0" w:color="000000"/>
-              <w:right w:val="none" w:sz="0" w:space="0" w:color="000000"/>
-            </w:tcBorders>
-            <w:shd w:val="clear" w:color="auto" w:fill="FFFFFF"/>
-            <w:tcMar>
-              <w:top w:w="0" w:type="dxa"/>
-              <w:bottom w:w="0" w:type="dxa"/>
-              <w:left w:w="0" w:type="dxa"/>
-              <w:right w:w="0" w:type="dxa"/>
-            </w:tcMar>
-            <w:vAlign w:val="center"/>
-          </w:tcPr>
-          <w:p>
-            <w:pPr>
-              <w:pStyle w:val="Normal"/>
-              <w:jc w:val="center"/>
-              <w:pBdr>
-                <w:bottom w:val="none" w:sz="0" w:space="0" w:color="000000"/>
-                <w:top w:val="none" w:sz="0" w:space="0" w:color="000000"/>
-                <w:left w:val="none" w:sz="0" w:space="0" w:color="000000"/>
-                <w:right w:val="none" w:sz="0" w:space="0" w:color="000000"/>
-              </w:pBdr>
-              <w:spacing w:after="100" w:before="100" w:line="240"/>
-              <w:ind w:firstLine="0" w:left="100" w:right="100"/>
-            </w:pPr>
-            <w:r>
-              <w:rPr>
-                <w:rFonts w:ascii="Helvetica" w:hAnsi="Helvetica" w:eastAsia="Helvetica" w:cs="Helvetica"/>
-                <w:i w:val="false"/>
-                <w:b w:val="false"/>
-                <w:u w:val="none"/>
-                <w:sz w:val="22"/>
-                <w:szCs w:val="22"/>
-                <w:color w:val="000000"/>
-              </w:rPr>
-              <w:t xml:space="preserve">11.4 (10.1)</w:t>
-            </w:r>
-          </w:p>
-        </w:tc>
-        <w:tc>
-          <w:tcPr>
-            <w:tcBorders>
-              <w:bottom w:val="none" w:sz="0" w:space="0" w:color="000000"/>
-              <w:top w:val="none" w:sz="0" w:space="0" w:color="000000"/>
-              <w:left w:val="none" w:sz="0" w:space="0" w:color="000000"/>
-              <w:right w:val="none" w:sz="0" w:space="0" w:color="000000"/>
-            </w:tcBorders>
-            <w:shd w:val="clear" w:color="auto" w:fill="FFFFFF"/>
-            <w:tcMar>
-              <w:top w:w="0" w:type="dxa"/>
-              <w:bottom w:w="0" w:type="dxa"/>
-              <w:left w:w="0" w:type="dxa"/>
-              <w:right w:w="0" w:type="dxa"/>
-            </w:tcMar>
-            <w:vAlign w:val="center"/>
-          </w:tcPr>
-          <w:p>
-            <w:pPr>
-              <w:pStyle w:val="Normal"/>
-              <w:jc w:val="center"/>
-              <w:pBdr>
-                <w:bottom w:val="none" w:sz="0" w:space="0" w:color="000000"/>
-                <w:top w:val="none" w:sz="0" w:space="0" w:color="000000"/>
-                <w:left w:val="none" w:sz="0" w:space="0" w:color="000000"/>
-                <w:right w:val="none" w:sz="0" w:space="0" w:color="000000"/>
-              </w:pBdr>
-              <w:spacing w:after="100" w:before="100" w:line="240"/>
-              <w:ind w:firstLine="0" w:left="100" w:right="100"/>
-            </w:pPr>
-            <w:r>
-              <w:rPr>
-                <w:rFonts w:ascii="Helvetica" w:hAnsi="Helvetica" w:eastAsia="Helvetica" w:cs="Helvetica"/>
-                <w:i w:val="false"/>
-                <w:b w:val="false"/>
-                <w:u w:val="none"/>
-                <w:sz w:val="22"/>
-                <w:szCs w:val="22"/>
-                <w:color w:val="000000"/>
-              </w:rPr>
-              <w:t xml:space="preserve">10.7 (8.18)</w:t>
+              <w:t xml:space="preserve">2.26 (6.11)</w:t>
+            </w:r>
+          </w:p>
+        </w:tc>
+        <w:tc>
+          <w:tcPr>
+            <w:tcBorders>
+              <w:bottom w:val="none" w:sz="0" w:space="0" w:color="000000"/>
+              <w:top w:val="none" w:sz="0" w:space="0" w:color="000000"/>
+              <w:left w:val="none" w:sz="0" w:space="0" w:color="000000"/>
+              <w:right w:val="none" w:sz="0" w:space="0" w:color="000000"/>
+            </w:tcBorders>
+            <w:shd w:val="clear" w:color="auto" w:fill="FFFFFF"/>
+            <w:tcMar>
+              <w:top w:w="0" w:type="dxa"/>
+              <w:bottom w:w="0" w:type="dxa"/>
+              <w:left w:w="0" w:type="dxa"/>
+              <w:right w:w="0" w:type="dxa"/>
+            </w:tcMar>
+            <w:vAlign w:val="center"/>
+          </w:tcPr>
+          <w:p>
+            <w:pPr>
+              <w:pStyle w:val="Normal"/>
+              <w:jc w:val="center"/>
+              <w:pBdr>
+                <w:bottom w:val="none" w:sz="0" w:space="0" w:color="000000"/>
+                <w:top w:val="none" w:sz="0" w:space="0" w:color="000000"/>
+                <w:left w:val="none" w:sz="0" w:space="0" w:color="000000"/>
+                <w:right w:val="none" w:sz="0" w:space="0" w:color="000000"/>
+              </w:pBdr>
+              <w:spacing w:after="100" w:before="100" w:line="240"/>
+              <w:ind w:firstLine="0" w:left="100" w:right="100"/>
+            </w:pPr>
+            <w:r>
+              <w:rPr>
+                <w:rFonts w:ascii="Helvetica" w:hAnsi="Helvetica" w:eastAsia="Helvetica" w:cs="Helvetica"/>
+                <w:i w:val="false"/>
+                <w:b w:val="false"/>
+                <w:u w:val="none"/>
+                <w:sz w:val="22"/>
+                <w:szCs w:val="22"/>
+                <w:color w:val="000000"/>
+              </w:rPr>
+              <w:t xml:space="preserve">3.04 (9.08)</w:t>
+            </w:r>
+          </w:p>
+        </w:tc>
+        <w:tc>
+          <w:tcPr>
+            <w:tcBorders>
+              <w:bottom w:val="none" w:sz="0" w:space="0" w:color="000000"/>
+              <w:top w:val="none" w:sz="0" w:space="0" w:color="000000"/>
+              <w:left w:val="none" w:sz="0" w:space="0" w:color="000000"/>
+              <w:right w:val="none" w:sz="0" w:space="0" w:color="000000"/>
+            </w:tcBorders>
+            <w:shd w:val="clear" w:color="auto" w:fill="FFFFFF"/>
+            <w:tcMar>
+              <w:top w:w="0" w:type="dxa"/>
+              <w:bottom w:w="0" w:type="dxa"/>
+              <w:left w:w="0" w:type="dxa"/>
+              <w:right w:w="0" w:type="dxa"/>
+            </w:tcMar>
+            <w:vAlign w:val="center"/>
+          </w:tcPr>
+          <w:p>
+            <w:pPr>
+              <w:pStyle w:val="Normal"/>
+              <w:jc w:val="center"/>
+              <w:pBdr>
+                <w:bottom w:val="none" w:sz="0" w:space="0" w:color="000000"/>
+                <w:top w:val="none" w:sz="0" w:space="0" w:color="000000"/>
+                <w:left w:val="none" w:sz="0" w:space="0" w:color="000000"/>
+                <w:right w:val="none" w:sz="0" w:space="0" w:color="000000"/>
+              </w:pBdr>
+              <w:spacing w:after="100" w:before="100" w:line="240"/>
+              <w:ind w:firstLine="0" w:left="100" w:right="100"/>
+            </w:pPr>
+            <w:r>
+              <w:rPr>
+                <w:rFonts w:ascii="Helvetica" w:hAnsi="Helvetica" w:eastAsia="Helvetica" w:cs="Helvetica"/>
+                <w:i w:val="false"/>
+                <w:b w:val="false"/>
+                <w:u w:val="none"/>
+                <w:sz w:val="22"/>
+                <w:szCs w:val="22"/>
+                <w:color w:val="000000"/>
+              </w:rPr>
+              <w:t xml:space="preserve">2.65 (7.73)</w:t>
             </w:r>
           </w:p>
         </w:tc>
@@ -3375,7 +3557,7 @@
         <w:trPr>
           <w:trHeight w:val="613" w:hRule="auto"/>
         </w:trPr>
-        body18
+        body19
         <w:tc>
           <w:tcPr>
             <w:tcBorders>
@@ -3460,277 +3642,95 @@
                 <w:szCs w:val="22"/>
                 <w:color w:val="000000"/>
               </w:rPr>
-              <w:t xml:space="preserve">9.00 [1.00, 29.0]</w:t>
-            </w:r>
-          </w:p>
-        </w:tc>
-        <w:tc>
-          <w:tcPr>
-            <w:tcBorders>
-              <w:bottom w:val="none" w:sz="0" w:space="0" w:color="000000"/>
-              <w:top w:val="none" w:sz="0" w:space="0" w:color="000000"/>
-              <w:left w:val="none" w:sz="0" w:space="0" w:color="000000"/>
-              <w:right w:val="none" w:sz="0" w:space="0" w:color="000000"/>
-            </w:tcBorders>
-            <w:shd w:val="clear" w:color="auto" w:fill="FFFFFF"/>
-            <w:tcMar>
-              <w:top w:w="0" w:type="dxa"/>
-              <w:bottom w:w="0" w:type="dxa"/>
-              <w:left w:w="0" w:type="dxa"/>
-              <w:right w:w="0" w:type="dxa"/>
-            </w:tcMar>
-            <w:vAlign w:val="center"/>
-          </w:tcPr>
-          <w:p>
-            <w:pPr>
-              <w:pStyle w:val="Normal"/>
-              <w:jc w:val="center"/>
-              <w:pBdr>
-                <w:bottom w:val="none" w:sz="0" w:space="0" w:color="000000"/>
-                <w:top w:val="none" w:sz="0" w:space="0" w:color="000000"/>
-                <w:left w:val="none" w:sz="0" w:space="0" w:color="000000"/>
-                <w:right w:val="none" w:sz="0" w:space="0" w:color="000000"/>
-              </w:pBdr>
-              <w:spacing w:after="100" w:before="100" w:line="240"/>
-              <w:ind w:firstLine="0" w:left="100" w:right="100"/>
-            </w:pPr>
-            <w:r>
-              <w:rPr>
-                <w:rFonts w:ascii="Helvetica" w:hAnsi="Helvetica" w:eastAsia="Helvetica" w:cs="Helvetica"/>
-                <w:i w:val="false"/>
-                <w:b w:val="false"/>
-                <w:u w:val="none"/>
-                <w:sz w:val="22"/>
-                <w:szCs w:val="22"/>
-                <w:color w:val="000000"/>
-              </w:rPr>
-              <w:t xml:space="preserve">7.00 [1.00, 37.0]</w:t>
-            </w:r>
-          </w:p>
-        </w:tc>
-        <w:tc>
-          <w:tcPr>
-            <w:tcBorders>
-              <w:bottom w:val="none" w:sz="0" w:space="0" w:color="000000"/>
-              <w:top w:val="none" w:sz="0" w:space="0" w:color="000000"/>
-              <w:left w:val="none" w:sz="0" w:space="0" w:color="000000"/>
-              <w:right w:val="none" w:sz="0" w:space="0" w:color="000000"/>
-            </w:tcBorders>
-            <w:shd w:val="clear" w:color="auto" w:fill="FFFFFF"/>
-            <w:tcMar>
-              <w:top w:w="0" w:type="dxa"/>
-              <w:bottom w:w="0" w:type="dxa"/>
-              <w:left w:w="0" w:type="dxa"/>
-              <w:right w:w="0" w:type="dxa"/>
-            </w:tcMar>
-            <w:vAlign w:val="center"/>
-          </w:tcPr>
-          <w:p>
-            <w:pPr>
-              <w:pStyle w:val="Normal"/>
-              <w:jc w:val="center"/>
-              <w:pBdr>
-                <w:bottom w:val="none" w:sz="0" w:space="0" w:color="000000"/>
-                <w:top w:val="none" w:sz="0" w:space="0" w:color="000000"/>
-                <w:left w:val="none" w:sz="0" w:space="0" w:color="000000"/>
-                <w:right w:val="none" w:sz="0" w:space="0" w:color="000000"/>
-              </w:pBdr>
-              <w:spacing w:after="100" w:before="100" w:line="240"/>
-              <w:ind w:firstLine="0" w:left="100" w:right="100"/>
-            </w:pPr>
-            <w:r>
-              <w:rPr>
-                <w:rFonts w:ascii="Helvetica" w:hAnsi="Helvetica" w:eastAsia="Helvetica" w:cs="Helvetica"/>
-                <w:i w:val="false"/>
-                <w:b w:val="false"/>
-                <w:u w:val="none"/>
-                <w:sz w:val="22"/>
-                <w:szCs w:val="22"/>
-                <w:color w:val="000000"/>
-              </w:rPr>
-              <w:t xml:space="preserve">9.00 [1.00, 37.0]</w:t>
-            </w:r>
-          </w:p>
-        </w:tc>
-      </w:tr>
-      <w:tr>
-        <w:trPr>
-          <w:trHeight w:val="617" w:hRule="auto"/>
-        </w:trPr>
-        body19
-        <w:tc>
-          <w:tcPr>
-            <w:tcBorders>
-              <w:bottom w:val="none" w:sz="0" w:space="0" w:color="000000"/>
-              <w:top w:val="none" w:sz="0" w:space="0" w:color="000000"/>
-              <w:left w:val="none" w:sz="0" w:space="0" w:color="000000"/>
-              <w:right w:val="none" w:sz="0" w:space="0" w:color="000000"/>
-            </w:tcBorders>
-            <w:shd w:val="clear" w:color="auto" w:fill="FFFFFF"/>
-            <w:tcMar>
-              <w:top w:w="0" w:type="dxa"/>
-              <w:bottom w:w="0" w:type="dxa"/>
-              <w:left w:w="0" w:type="dxa"/>
-              <w:right w:w="0" w:type="dxa"/>
-            </w:tcMar>
-            <w:vAlign w:val="center"/>
-          </w:tcPr>
-          <w:p>
-            <w:pPr>
-              <w:pStyle w:val="Normal"/>
-              <w:jc w:val="left"/>
-              <w:pBdr>
-                <w:bottom w:val="none" w:sz="0" w:space="0" w:color="000000"/>
-                <w:top w:val="none" w:sz="0" w:space="0" w:color="000000"/>
-                <w:left w:val="none" w:sz="0" w:space="0" w:color="000000"/>
-                <w:right w:val="none" w:sz="0" w:space="0" w:color="000000"/>
-              </w:pBdr>
-              <w:spacing w:after="100" w:before="100" w:line="240"/>
-              <w:ind w:firstLine="0" w:left="100" w:right="100"/>
-            </w:pPr>
-            <w:r>
-              <w:rPr>
-                <w:rFonts w:ascii="Helvetica" w:hAnsi="Helvetica" w:eastAsia="Helvetica" w:cs="Helvetica"/>
-                <w:i w:val="false"/>
-                <w:b w:val="false"/>
-                <w:u w:val="none"/>
-                <w:sz w:val="22"/>
-                <w:szCs w:val="22"/>
-                <w:color w:val="000000"/>
-              </w:rPr>
-              <w:t xml:space="preserve">  Missing</w:t>
-            </w:r>
-          </w:p>
-        </w:tc>
-        <w:tc>
-          <w:tcPr>
-            <w:tcBorders>
-              <w:bottom w:val="none" w:sz="0" w:space="0" w:color="000000"/>
-              <w:top w:val="none" w:sz="0" w:space="0" w:color="000000"/>
-              <w:left w:val="none" w:sz="0" w:space="0" w:color="000000"/>
-              <w:right w:val="none" w:sz="0" w:space="0" w:color="000000"/>
-            </w:tcBorders>
-            <w:shd w:val="clear" w:color="auto" w:fill="FFFFFF"/>
-            <w:tcMar>
-              <w:top w:w="0" w:type="dxa"/>
-              <w:bottom w:w="0" w:type="dxa"/>
-              <w:left w:w="0" w:type="dxa"/>
-              <w:right w:w="0" w:type="dxa"/>
-            </w:tcMar>
-            <w:vAlign w:val="center"/>
-          </w:tcPr>
-          <w:p>
-            <w:pPr>
-              <w:pStyle w:val="Normal"/>
-              <w:jc w:val="center"/>
-              <w:pBdr>
-                <w:bottom w:val="none" w:sz="0" w:space="0" w:color="000000"/>
-                <w:top w:val="none" w:sz="0" w:space="0" w:color="000000"/>
-                <w:left w:val="none" w:sz="0" w:space="0" w:color="000000"/>
-                <w:right w:val="none" w:sz="0" w:space="0" w:color="000000"/>
-              </w:pBdr>
-              <w:spacing w:after="100" w:before="100" w:line="240"/>
-              <w:ind w:firstLine="0" w:left="100" w:right="100"/>
-            </w:pPr>
-            <w:r>
-              <w:rPr>
-                <w:rFonts w:ascii="Helvetica" w:hAnsi="Helvetica" w:eastAsia="Helvetica" w:cs="Helvetica"/>
-                <w:i w:val="false"/>
-                <w:b w:val="false"/>
-                <w:u w:val="none"/>
-                <w:sz w:val="22"/>
-                <w:szCs w:val="22"/>
-                <w:color w:val="000000"/>
-              </w:rPr>
-              <w:t xml:space="preserve">80 (79.2%)</w:t>
-            </w:r>
-          </w:p>
-        </w:tc>
-        <w:tc>
-          <w:tcPr>
-            <w:tcBorders>
-              <w:bottom w:val="none" w:sz="0" w:space="0" w:color="000000"/>
-              <w:top w:val="none" w:sz="0" w:space="0" w:color="000000"/>
-              <w:left w:val="none" w:sz="0" w:space="0" w:color="000000"/>
-              <w:right w:val="none" w:sz="0" w:space="0" w:color="000000"/>
-            </w:tcBorders>
-            <w:shd w:val="clear" w:color="auto" w:fill="FFFFFF"/>
-            <w:tcMar>
-              <w:top w:w="0" w:type="dxa"/>
-              <w:bottom w:w="0" w:type="dxa"/>
-              <w:left w:w="0" w:type="dxa"/>
-              <w:right w:w="0" w:type="dxa"/>
-            </w:tcMar>
-            <w:vAlign w:val="center"/>
-          </w:tcPr>
-          <w:p>
-            <w:pPr>
-              <w:pStyle w:val="Normal"/>
-              <w:jc w:val="center"/>
-              <w:pBdr>
-                <w:bottom w:val="none" w:sz="0" w:space="0" w:color="000000"/>
-                <w:top w:val="none" w:sz="0" w:space="0" w:color="000000"/>
-                <w:left w:val="none" w:sz="0" w:space="0" w:color="000000"/>
-                <w:right w:val="none" w:sz="0" w:space="0" w:color="000000"/>
-              </w:pBdr>
-              <w:spacing w:after="100" w:before="100" w:line="240"/>
-              <w:ind w:firstLine="0" w:left="100" w:right="100"/>
-            </w:pPr>
-            <w:r>
-              <w:rPr>
-                <w:rFonts w:ascii="Helvetica" w:hAnsi="Helvetica" w:eastAsia="Helvetica" w:cs="Helvetica"/>
-                <w:i w:val="false"/>
-                <w:b w:val="false"/>
-                <w:u w:val="none"/>
-                <w:sz w:val="22"/>
-                <w:szCs w:val="22"/>
-                <w:color w:val="000000"/>
-              </w:rPr>
-              <w:t xml:space="preserve">82 (81.2%)</w:t>
-            </w:r>
-          </w:p>
-        </w:tc>
-        <w:tc>
-          <w:tcPr>
-            <w:tcBorders>
-              <w:bottom w:val="none" w:sz="0" w:space="0" w:color="000000"/>
-              <w:top w:val="none" w:sz="0" w:space="0" w:color="000000"/>
-              <w:left w:val="none" w:sz="0" w:space="0" w:color="000000"/>
-              <w:right w:val="none" w:sz="0" w:space="0" w:color="000000"/>
-            </w:tcBorders>
-            <w:shd w:val="clear" w:color="auto" w:fill="FFFFFF"/>
-            <w:tcMar>
-              <w:top w:w="0" w:type="dxa"/>
-              <w:bottom w:w="0" w:type="dxa"/>
-              <w:left w:w="0" w:type="dxa"/>
-              <w:right w:w="0" w:type="dxa"/>
-            </w:tcMar>
-            <w:vAlign w:val="center"/>
-          </w:tcPr>
-          <w:p>
-            <w:pPr>
-              <w:pStyle w:val="Normal"/>
-              <w:jc w:val="center"/>
-              <w:pBdr>
-                <w:bottom w:val="none" w:sz="0" w:space="0" w:color="000000"/>
-                <w:top w:val="none" w:sz="0" w:space="0" w:color="000000"/>
-                <w:left w:val="none" w:sz="0" w:space="0" w:color="000000"/>
-                <w:right w:val="none" w:sz="0" w:space="0" w:color="000000"/>
-              </w:pBdr>
-              <w:spacing w:after="100" w:before="100" w:line="240"/>
-              <w:ind w:firstLine="0" w:left="100" w:right="100"/>
-            </w:pPr>
-            <w:r>
-              <w:rPr>
-                <w:rFonts w:ascii="Helvetica" w:hAnsi="Helvetica" w:eastAsia="Helvetica" w:cs="Helvetica"/>
-                <w:i w:val="false"/>
-                <w:b w:val="false"/>
-                <w:u w:val="none"/>
-                <w:sz w:val="22"/>
-                <w:szCs w:val="22"/>
-                <w:color w:val="000000"/>
-              </w:rPr>
-              <w:t xml:space="preserve">162 (80.2%)</w:t>
+              <w:t xml:space="preserve">0 [0, 29.0]</w:t>
+            </w:r>
+          </w:p>
+        </w:tc>
+        <w:tc>
+          <w:tcPr>
+            <w:tcBorders>
+              <w:bottom w:val="none" w:sz="0" w:space="0" w:color="000000"/>
+              <w:top w:val="none" w:sz="0" w:space="0" w:color="000000"/>
+              <w:left w:val="none" w:sz="0" w:space="0" w:color="000000"/>
+              <w:right w:val="none" w:sz="0" w:space="0" w:color="000000"/>
+            </w:tcBorders>
+            <w:shd w:val="clear" w:color="auto" w:fill="FFFFFF"/>
+            <w:tcMar>
+              <w:top w:w="0" w:type="dxa"/>
+              <w:bottom w:w="0" w:type="dxa"/>
+              <w:left w:w="0" w:type="dxa"/>
+              <w:right w:w="0" w:type="dxa"/>
+            </w:tcMar>
+            <w:vAlign w:val="center"/>
+          </w:tcPr>
+          <w:p>
+            <w:pPr>
+              <w:pStyle w:val="Normal"/>
+              <w:jc w:val="center"/>
+              <w:pBdr>
+                <w:bottom w:val="none" w:sz="0" w:space="0" w:color="000000"/>
+                <w:top w:val="none" w:sz="0" w:space="0" w:color="000000"/>
+                <w:left w:val="none" w:sz="0" w:space="0" w:color="000000"/>
+                <w:right w:val="none" w:sz="0" w:space="0" w:color="000000"/>
+              </w:pBdr>
+              <w:spacing w:after="100" w:before="100" w:line="240"/>
+              <w:ind w:firstLine="0" w:left="100" w:right="100"/>
+            </w:pPr>
+            <w:r>
+              <w:rPr>
+                <w:rFonts w:ascii="Helvetica" w:hAnsi="Helvetica" w:eastAsia="Helvetica" w:cs="Helvetica"/>
+                <w:i w:val="false"/>
+                <w:b w:val="false"/>
+                <w:u w:val="none"/>
+                <w:sz w:val="22"/>
+                <w:szCs w:val="22"/>
+                <w:color w:val="000000"/>
+              </w:rPr>
+              <w:t xml:space="preserve">0 [0, 61.0]</w:t>
+            </w:r>
+          </w:p>
+        </w:tc>
+        <w:tc>
+          <w:tcPr>
+            <w:tcBorders>
+              <w:bottom w:val="none" w:sz="0" w:space="0" w:color="000000"/>
+              <w:top w:val="none" w:sz="0" w:space="0" w:color="000000"/>
+              <w:left w:val="none" w:sz="0" w:space="0" w:color="000000"/>
+              <w:right w:val="none" w:sz="0" w:space="0" w:color="000000"/>
+            </w:tcBorders>
+            <w:shd w:val="clear" w:color="auto" w:fill="FFFFFF"/>
+            <w:tcMar>
+              <w:top w:w="0" w:type="dxa"/>
+              <w:bottom w:w="0" w:type="dxa"/>
+              <w:left w:w="0" w:type="dxa"/>
+              <w:right w:w="0" w:type="dxa"/>
+            </w:tcMar>
+            <w:vAlign w:val="center"/>
+          </w:tcPr>
+          <w:p>
+            <w:pPr>
+              <w:pStyle w:val="Normal"/>
+              <w:jc w:val="center"/>
+              <w:pBdr>
+                <w:bottom w:val="none" w:sz="0" w:space="0" w:color="000000"/>
+                <w:top w:val="none" w:sz="0" w:space="0" w:color="000000"/>
+                <w:left w:val="none" w:sz="0" w:space="0" w:color="000000"/>
+                <w:right w:val="none" w:sz="0" w:space="0" w:color="000000"/>
+              </w:pBdr>
+              <w:spacing w:after="100" w:before="100" w:line="240"/>
+              <w:ind w:firstLine="0" w:left="100" w:right="100"/>
+            </w:pPr>
+            <w:r>
+              <w:rPr>
+                <w:rFonts w:ascii="Helvetica" w:hAnsi="Helvetica" w:eastAsia="Helvetica" w:cs="Helvetica"/>
+                <w:i w:val="false"/>
+                <w:b w:val="false"/>
+                <w:u w:val="none"/>
+                <w:sz w:val="22"/>
+                <w:szCs w:val="22"/>
+                <w:color w:val="000000"/>
+              </w:rPr>
+              <w:t xml:space="preserve">0 [0, 61.0]</w:t>
             </w:r>
           </w:p>
         </w:tc>
@@ -4006,95 +4006,95 @@
                 <w:szCs w:val="22"/>
                 <w:color w:val="000000"/>
               </w:rPr>
-              <w:t xml:space="preserve">24.7 (43.6)</w:t>
-            </w:r>
-          </w:p>
-        </w:tc>
-        <w:tc>
-          <w:tcPr>
-            <w:tcBorders>
-              <w:bottom w:val="none" w:sz="0" w:space="0" w:color="000000"/>
-              <w:top w:val="none" w:sz="0" w:space="0" w:color="000000"/>
-              <w:left w:val="none" w:sz="0" w:space="0" w:color="000000"/>
-              <w:right w:val="none" w:sz="0" w:space="0" w:color="000000"/>
-            </w:tcBorders>
-            <w:shd w:val="clear" w:color="auto" w:fill="FFFFFF"/>
-            <w:tcMar>
-              <w:top w:w="0" w:type="dxa"/>
-              <w:bottom w:w="0" w:type="dxa"/>
-              <w:left w:w="0" w:type="dxa"/>
-              <w:right w:w="0" w:type="dxa"/>
-            </w:tcMar>
-            <w:vAlign w:val="center"/>
-          </w:tcPr>
-          <w:p>
-            <w:pPr>
-              <w:pStyle w:val="Normal"/>
-              <w:jc w:val="center"/>
-              <w:pBdr>
-                <w:bottom w:val="none" w:sz="0" w:space="0" w:color="000000"/>
-                <w:top w:val="none" w:sz="0" w:space="0" w:color="000000"/>
-                <w:left w:val="none" w:sz="0" w:space="0" w:color="000000"/>
-                <w:right w:val="none" w:sz="0" w:space="0" w:color="000000"/>
-              </w:pBdr>
-              <w:spacing w:after="100" w:before="100" w:line="240"/>
-              <w:ind w:firstLine="0" w:left="100" w:right="100"/>
-            </w:pPr>
-            <w:r>
-              <w:rPr>
-                <w:rFonts w:ascii="Helvetica" w:hAnsi="Helvetica" w:eastAsia="Helvetica" w:cs="Helvetica"/>
-                <w:i w:val="false"/>
-                <w:b w:val="false"/>
-                <w:u w:val="none"/>
-                <w:sz w:val="22"/>
-                <w:szCs w:val="22"/>
-                <w:color w:val="000000"/>
-              </w:rPr>
-              <w:t xml:space="preserve">23.8 (25.5)</w:t>
-            </w:r>
-          </w:p>
-        </w:tc>
-        <w:tc>
-          <w:tcPr>
-            <w:tcBorders>
-              <w:bottom w:val="none" w:sz="0" w:space="0" w:color="000000"/>
-              <w:top w:val="none" w:sz="0" w:space="0" w:color="000000"/>
-              <w:left w:val="none" w:sz="0" w:space="0" w:color="000000"/>
-              <w:right w:val="none" w:sz="0" w:space="0" w:color="000000"/>
-            </w:tcBorders>
-            <w:shd w:val="clear" w:color="auto" w:fill="FFFFFF"/>
-            <w:tcMar>
-              <w:top w:w="0" w:type="dxa"/>
-              <w:bottom w:w="0" w:type="dxa"/>
-              <w:left w:w="0" w:type="dxa"/>
-              <w:right w:w="0" w:type="dxa"/>
-            </w:tcMar>
-            <w:vAlign w:val="center"/>
-          </w:tcPr>
-          <w:p>
-            <w:pPr>
-              <w:pStyle w:val="Normal"/>
-              <w:jc w:val="center"/>
-              <w:pBdr>
-                <w:bottom w:val="none" w:sz="0" w:space="0" w:color="000000"/>
-                <w:top w:val="none" w:sz="0" w:space="0" w:color="000000"/>
-                <w:left w:val="none" w:sz="0" w:space="0" w:color="000000"/>
-                <w:right w:val="none" w:sz="0" w:space="0" w:color="000000"/>
-              </w:pBdr>
-              <w:spacing w:after="100" w:before="100" w:line="240"/>
-              <w:ind w:firstLine="0" w:left="100" w:right="100"/>
-            </w:pPr>
-            <w:r>
-              <w:rPr>
-                <w:rFonts w:ascii="Helvetica" w:hAnsi="Helvetica" w:eastAsia="Helvetica" w:cs="Helvetica"/>
-                <w:i w:val="false"/>
-                <w:b w:val="false"/>
-                <w:u w:val="none"/>
-                <w:sz w:val="22"/>
-                <w:szCs w:val="22"/>
-                <w:color w:val="000000"/>
-              </w:rPr>
-              <w:t xml:space="preserve">24.2 (35.7)</w:t>
+              <w:t xml:space="preserve">41.4 (44.7)</w:t>
+            </w:r>
+          </w:p>
+        </w:tc>
+        <w:tc>
+          <w:tcPr>
+            <w:tcBorders>
+              <w:bottom w:val="none" w:sz="0" w:space="0" w:color="000000"/>
+              <w:top w:val="none" w:sz="0" w:space="0" w:color="000000"/>
+              <w:left w:val="none" w:sz="0" w:space="0" w:color="000000"/>
+              <w:right w:val="none" w:sz="0" w:space="0" w:color="000000"/>
+            </w:tcBorders>
+            <w:shd w:val="clear" w:color="auto" w:fill="FFFFFF"/>
+            <w:tcMar>
+              <w:top w:w="0" w:type="dxa"/>
+              <w:bottom w:w="0" w:type="dxa"/>
+              <w:left w:w="0" w:type="dxa"/>
+              <w:right w:w="0" w:type="dxa"/>
+            </w:tcMar>
+            <w:vAlign w:val="center"/>
+          </w:tcPr>
+          <w:p>
+            <w:pPr>
+              <w:pStyle w:val="Normal"/>
+              <w:jc w:val="center"/>
+              <w:pBdr>
+                <w:bottom w:val="none" w:sz="0" w:space="0" w:color="000000"/>
+                <w:top w:val="none" w:sz="0" w:space="0" w:color="000000"/>
+                <w:left w:val="none" w:sz="0" w:space="0" w:color="000000"/>
+                <w:right w:val="none" w:sz="0" w:space="0" w:color="000000"/>
+              </w:pBdr>
+              <w:spacing w:after="100" w:before="100" w:line="240"/>
+              <w:ind w:firstLine="0" w:left="100" w:right="100"/>
+            </w:pPr>
+            <w:r>
+              <w:rPr>
+                <w:rFonts w:ascii="Helvetica" w:hAnsi="Helvetica" w:eastAsia="Helvetica" w:cs="Helvetica"/>
+                <w:i w:val="false"/>
+                <w:b w:val="false"/>
+                <w:u w:val="none"/>
+                <w:sz w:val="22"/>
+                <w:szCs w:val="22"/>
+                <w:color w:val="000000"/>
+              </w:rPr>
+              <w:t xml:space="preserve">52.7 (120)</w:t>
+            </w:r>
+          </w:p>
+        </w:tc>
+        <w:tc>
+          <w:tcPr>
+            <w:tcBorders>
+              <w:bottom w:val="none" w:sz="0" w:space="0" w:color="000000"/>
+              <w:top w:val="none" w:sz="0" w:space="0" w:color="000000"/>
+              <w:left w:val="none" w:sz="0" w:space="0" w:color="000000"/>
+              <w:right w:val="none" w:sz="0" w:space="0" w:color="000000"/>
+            </w:tcBorders>
+            <w:shd w:val="clear" w:color="auto" w:fill="FFFFFF"/>
+            <w:tcMar>
+              <w:top w:w="0" w:type="dxa"/>
+              <w:bottom w:w="0" w:type="dxa"/>
+              <w:left w:w="0" w:type="dxa"/>
+              <w:right w:w="0" w:type="dxa"/>
+            </w:tcMar>
+            <w:vAlign w:val="center"/>
+          </w:tcPr>
+          <w:p>
+            <w:pPr>
+              <w:pStyle w:val="Normal"/>
+              <w:jc w:val="center"/>
+              <w:pBdr>
+                <w:bottom w:val="none" w:sz="0" w:space="0" w:color="000000"/>
+                <w:top w:val="none" w:sz="0" w:space="0" w:color="000000"/>
+                <w:left w:val="none" w:sz="0" w:space="0" w:color="000000"/>
+                <w:right w:val="none" w:sz="0" w:space="0" w:color="000000"/>
+              </w:pBdr>
+              <w:spacing w:after="100" w:before="100" w:line="240"/>
+              <w:ind w:firstLine="0" w:left="100" w:right="100"/>
+            </w:pPr>
+            <w:r>
+              <w:rPr>
+                <w:rFonts w:ascii="Helvetica" w:hAnsi="Helvetica" w:eastAsia="Helvetica" w:cs="Helvetica"/>
+                <w:i w:val="false"/>
+                <w:b w:val="false"/>
+                <w:u w:val="none"/>
+                <w:sz w:val="22"/>
+                <w:szCs w:val="22"/>
+                <w:color w:val="000000"/>
+              </w:rPr>
+              <w:t xml:space="preserve">47.0 (90.2)</w:t>
             </w:r>
           </w:p>
         </w:tc>
@@ -4188,95 +4188,95 @@
                 <w:szCs w:val="22"/>
                 <w:color w:val="000000"/>
               </w:rPr>
-              <w:t xml:space="preserve">13.0 [1.00, 379]</w:t>
-            </w:r>
-          </w:p>
-        </w:tc>
-        <w:tc>
-          <w:tcPr>
-            <w:tcBorders>
-              <w:bottom w:val="none" w:sz="0" w:space="0" w:color="000000"/>
-              <w:top w:val="none" w:sz="0" w:space="0" w:color="000000"/>
-              <w:left w:val="none" w:sz="0" w:space="0" w:color="000000"/>
-              <w:right w:val="none" w:sz="0" w:space="0" w:color="000000"/>
-            </w:tcBorders>
-            <w:shd w:val="clear" w:color="auto" w:fill="FFFFFF"/>
-            <w:tcMar>
-              <w:top w:w="0" w:type="dxa"/>
-              <w:bottom w:w="0" w:type="dxa"/>
-              <w:left w:w="0" w:type="dxa"/>
-              <w:right w:w="0" w:type="dxa"/>
-            </w:tcMar>
-            <w:vAlign w:val="center"/>
-          </w:tcPr>
-          <w:p>
-            <w:pPr>
-              <w:pStyle w:val="Normal"/>
-              <w:jc w:val="center"/>
-              <w:pBdr>
-                <w:bottom w:val="none" w:sz="0" w:space="0" w:color="000000"/>
-                <w:top w:val="none" w:sz="0" w:space="0" w:color="000000"/>
-                <w:left w:val="none" w:sz="0" w:space="0" w:color="000000"/>
-                <w:right w:val="none" w:sz="0" w:space="0" w:color="000000"/>
-              </w:pBdr>
-              <w:spacing w:after="100" w:before="100" w:line="240"/>
-              <w:ind w:firstLine="0" w:left="100" w:right="100"/>
-            </w:pPr>
-            <w:r>
-              <w:rPr>
-                <w:rFonts w:ascii="Helvetica" w:hAnsi="Helvetica" w:eastAsia="Helvetica" w:cs="Helvetica"/>
-                <w:i w:val="false"/>
-                <w:b w:val="false"/>
-                <w:u w:val="none"/>
-                <w:sz w:val="22"/>
-                <w:szCs w:val="22"/>
-                <w:color w:val="000000"/>
-              </w:rPr>
-              <w:t xml:space="preserve">16.0 [0, 156]</w:t>
-            </w:r>
-          </w:p>
-        </w:tc>
-        <w:tc>
-          <w:tcPr>
-            <w:tcBorders>
-              <w:bottom w:val="none" w:sz="0" w:space="0" w:color="000000"/>
-              <w:top w:val="none" w:sz="0" w:space="0" w:color="000000"/>
-              <w:left w:val="none" w:sz="0" w:space="0" w:color="000000"/>
-              <w:right w:val="none" w:sz="0" w:space="0" w:color="000000"/>
-            </w:tcBorders>
-            <w:shd w:val="clear" w:color="auto" w:fill="FFFFFF"/>
-            <w:tcMar>
-              <w:top w:w="0" w:type="dxa"/>
-              <w:bottom w:w="0" w:type="dxa"/>
-              <w:left w:w="0" w:type="dxa"/>
-              <w:right w:w="0" w:type="dxa"/>
-            </w:tcMar>
-            <w:vAlign w:val="center"/>
-          </w:tcPr>
-          <w:p>
-            <w:pPr>
-              <w:pStyle w:val="Normal"/>
-              <w:jc w:val="center"/>
-              <w:pBdr>
-                <w:bottom w:val="none" w:sz="0" w:space="0" w:color="000000"/>
-                <w:top w:val="none" w:sz="0" w:space="0" w:color="000000"/>
-                <w:left w:val="none" w:sz="0" w:space="0" w:color="000000"/>
-                <w:right w:val="none" w:sz="0" w:space="0" w:color="000000"/>
-              </w:pBdr>
-              <w:spacing w:after="100" w:before="100" w:line="240"/>
-              <w:ind w:firstLine="0" w:left="100" w:right="100"/>
-            </w:pPr>
-            <w:r>
-              <w:rPr>
-                <w:rFonts w:ascii="Helvetica" w:hAnsi="Helvetica" w:eastAsia="Helvetica" w:cs="Helvetica"/>
-                <w:i w:val="false"/>
-                <w:b w:val="false"/>
-                <w:u w:val="none"/>
-                <w:sz w:val="22"/>
-                <w:szCs w:val="22"/>
-                <w:color w:val="000000"/>
-              </w:rPr>
-              <w:t xml:space="preserve">14.0 [0, 379]</w:t>
+              <w:t xml:space="preserve">31.0 [0, 371]</w:t>
+            </w:r>
+          </w:p>
+        </w:tc>
+        <w:tc>
+          <w:tcPr>
+            <w:tcBorders>
+              <w:bottom w:val="none" w:sz="0" w:space="0" w:color="000000"/>
+              <w:top w:val="none" w:sz="0" w:space="0" w:color="000000"/>
+              <w:left w:val="none" w:sz="0" w:space="0" w:color="000000"/>
+              <w:right w:val="none" w:sz="0" w:space="0" w:color="000000"/>
+            </w:tcBorders>
+            <w:shd w:val="clear" w:color="auto" w:fill="FFFFFF"/>
+            <w:tcMar>
+              <w:top w:w="0" w:type="dxa"/>
+              <w:bottom w:w="0" w:type="dxa"/>
+              <w:left w:w="0" w:type="dxa"/>
+              <w:right w:w="0" w:type="dxa"/>
+            </w:tcMar>
+            <w:vAlign w:val="center"/>
+          </w:tcPr>
+          <w:p>
+            <w:pPr>
+              <w:pStyle w:val="Normal"/>
+              <w:jc w:val="center"/>
+              <w:pBdr>
+                <w:bottom w:val="none" w:sz="0" w:space="0" w:color="000000"/>
+                <w:top w:val="none" w:sz="0" w:space="0" w:color="000000"/>
+                <w:left w:val="none" w:sz="0" w:space="0" w:color="000000"/>
+                <w:right w:val="none" w:sz="0" w:space="0" w:color="000000"/>
+              </w:pBdr>
+              <w:spacing w:after="100" w:before="100" w:line="240"/>
+              <w:ind w:firstLine="0" w:left="100" w:right="100"/>
+            </w:pPr>
+            <w:r>
+              <w:rPr>
+                <w:rFonts w:ascii="Helvetica" w:hAnsi="Helvetica" w:eastAsia="Helvetica" w:cs="Helvetica"/>
+                <w:i w:val="false"/>
+                <w:b w:val="false"/>
+                <w:u w:val="none"/>
+                <w:sz w:val="22"/>
+                <w:szCs w:val="22"/>
+                <w:color w:val="000000"/>
+              </w:rPr>
+              <w:t xml:space="preserve">33.0 [0, 1150]</w:t>
+            </w:r>
+          </w:p>
+        </w:tc>
+        <w:tc>
+          <w:tcPr>
+            <w:tcBorders>
+              <w:bottom w:val="none" w:sz="0" w:space="0" w:color="000000"/>
+              <w:top w:val="none" w:sz="0" w:space="0" w:color="000000"/>
+              <w:left w:val="none" w:sz="0" w:space="0" w:color="000000"/>
+              <w:right w:val="none" w:sz="0" w:space="0" w:color="000000"/>
+            </w:tcBorders>
+            <w:shd w:val="clear" w:color="auto" w:fill="FFFFFF"/>
+            <w:tcMar>
+              <w:top w:w="0" w:type="dxa"/>
+              <w:bottom w:w="0" w:type="dxa"/>
+              <w:left w:w="0" w:type="dxa"/>
+              <w:right w:w="0" w:type="dxa"/>
+            </w:tcMar>
+            <w:vAlign w:val="center"/>
+          </w:tcPr>
+          <w:p>
+            <w:pPr>
+              <w:pStyle w:val="Normal"/>
+              <w:jc w:val="center"/>
+              <w:pBdr>
+                <w:bottom w:val="none" w:sz="0" w:space="0" w:color="000000"/>
+                <w:top w:val="none" w:sz="0" w:space="0" w:color="000000"/>
+                <w:left w:val="none" w:sz="0" w:space="0" w:color="000000"/>
+                <w:right w:val="none" w:sz="0" w:space="0" w:color="000000"/>
+              </w:pBdr>
+              <w:spacing w:after="100" w:before="100" w:line="240"/>
+              <w:ind w:firstLine="0" w:left="100" w:right="100"/>
+            </w:pPr>
+            <w:r>
+              <w:rPr>
+                <w:rFonts w:ascii="Helvetica" w:hAnsi="Helvetica" w:eastAsia="Helvetica" w:cs="Helvetica"/>
+                <w:i w:val="false"/>
+                <w:b w:val="false"/>
+                <w:u w:val="none"/>
+                <w:sz w:val="22"/>
+                <w:szCs w:val="22"/>
+                <w:color w:val="000000"/>
+              </w:rPr>
+              <w:t xml:space="preserve">32.0 [0, 1150]</w:t>
             </w:r>
           </w:p>
         </w:tc>
@@ -4552,95 +4552,95 @@
                 <w:szCs w:val="22"/>
                 <w:color w:val="000000"/>
               </w:rPr>
-              <w:t xml:space="preserve">37 (36.6%)</w:t>
-            </w:r>
-          </w:p>
-        </w:tc>
-        <w:tc>
-          <w:tcPr>
-            <w:tcBorders>
-              <w:bottom w:val="none" w:sz="0" w:space="0" w:color="000000"/>
-              <w:top w:val="none" w:sz="0" w:space="0" w:color="000000"/>
-              <w:left w:val="none" w:sz="0" w:space="0" w:color="000000"/>
-              <w:right w:val="none" w:sz="0" w:space="0" w:color="000000"/>
-            </w:tcBorders>
-            <w:shd w:val="clear" w:color="auto" w:fill="FFFFFF"/>
-            <w:tcMar>
-              <w:top w:w="0" w:type="dxa"/>
-              <w:bottom w:w="0" w:type="dxa"/>
-              <w:left w:w="0" w:type="dxa"/>
-              <w:right w:w="0" w:type="dxa"/>
-            </w:tcMar>
-            <w:vAlign w:val="center"/>
-          </w:tcPr>
-          <w:p>
-            <w:pPr>
-              <w:pStyle w:val="Normal"/>
-              <w:jc w:val="center"/>
-              <w:pBdr>
-                <w:bottom w:val="none" w:sz="0" w:space="0" w:color="000000"/>
-                <w:top w:val="none" w:sz="0" w:space="0" w:color="000000"/>
-                <w:left w:val="none" w:sz="0" w:space="0" w:color="000000"/>
-                <w:right w:val="none" w:sz="0" w:space="0" w:color="000000"/>
-              </w:pBdr>
-              <w:spacing w:after="100" w:before="100" w:line="240"/>
-              <w:ind w:firstLine="0" w:left="100" w:right="100"/>
-            </w:pPr>
-            <w:r>
-              <w:rPr>
-                <w:rFonts w:ascii="Helvetica" w:hAnsi="Helvetica" w:eastAsia="Helvetica" w:cs="Helvetica"/>
-                <w:i w:val="false"/>
-                <w:b w:val="false"/>
-                <w:u w:val="none"/>
-                <w:sz w:val="22"/>
-                <w:szCs w:val="22"/>
-                <w:color w:val="000000"/>
-              </w:rPr>
-              <w:t xml:space="preserve">30 (29.7%)</w:t>
-            </w:r>
-          </w:p>
-        </w:tc>
-        <w:tc>
-          <w:tcPr>
-            <w:tcBorders>
-              <w:bottom w:val="none" w:sz="0" w:space="0" w:color="000000"/>
-              <w:top w:val="none" w:sz="0" w:space="0" w:color="000000"/>
-              <w:left w:val="none" w:sz="0" w:space="0" w:color="000000"/>
-              <w:right w:val="none" w:sz="0" w:space="0" w:color="000000"/>
-            </w:tcBorders>
-            <w:shd w:val="clear" w:color="auto" w:fill="FFFFFF"/>
-            <w:tcMar>
-              <w:top w:w="0" w:type="dxa"/>
-              <w:bottom w:w="0" w:type="dxa"/>
-              <w:left w:w="0" w:type="dxa"/>
-              <w:right w:w="0" w:type="dxa"/>
-            </w:tcMar>
-            <w:vAlign w:val="center"/>
-          </w:tcPr>
-          <w:p>
-            <w:pPr>
-              <w:pStyle w:val="Normal"/>
-              <w:jc w:val="center"/>
-              <w:pBdr>
-                <w:bottom w:val="none" w:sz="0" w:space="0" w:color="000000"/>
-                <w:top w:val="none" w:sz="0" w:space="0" w:color="000000"/>
-                <w:left w:val="none" w:sz="0" w:space="0" w:color="000000"/>
-                <w:right w:val="none" w:sz="0" w:space="0" w:color="000000"/>
-              </w:pBdr>
-              <w:spacing w:after="100" w:before="100" w:line="240"/>
-              <w:ind w:firstLine="0" w:left="100" w:right="100"/>
-            </w:pPr>
-            <w:r>
-              <w:rPr>
-                <w:rFonts w:ascii="Helvetica" w:hAnsi="Helvetica" w:eastAsia="Helvetica" w:cs="Helvetica"/>
-                <w:i w:val="false"/>
-                <w:b w:val="false"/>
-                <w:u w:val="none"/>
-                <w:sz w:val="22"/>
-                <w:szCs w:val="22"/>
-                <w:color w:val="000000"/>
-              </w:rPr>
-              <w:t xml:space="preserve">67 (33.2%)</w:t>
+              <w:t xml:space="preserve">43 (46.2%)</w:t>
+            </w:r>
+          </w:p>
+        </w:tc>
+        <w:tc>
+          <w:tcPr>
+            <w:tcBorders>
+              <w:bottom w:val="none" w:sz="0" w:space="0" w:color="000000"/>
+              <w:top w:val="none" w:sz="0" w:space="0" w:color="000000"/>
+              <w:left w:val="none" w:sz="0" w:space="0" w:color="000000"/>
+              <w:right w:val="none" w:sz="0" w:space="0" w:color="000000"/>
+            </w:tcBorders>
+            <w:shd w:val="clear" w:color="auto" w:fill="FFFFFF"/>
+            <w:tcMar>
+              <w:top w:w="0" w:type="dxa"/>
+              <w:bottom w:w="0" w:type="dxa"/>
+              <w:left w:w="0" w:type="dxa"/>
+              <w:right w:w="0" w:type="dxa"/>
+            </w:tcMar>
+            <w:vAlign w:val="center"/>
+          </w:tcPr>
+          <w:p>
+            <w:pPr>
+              <w:pStyle w:val="Normal"/>
+              <w:jc w:val="center"/>
+              <w:pBdr>
+                <w:bottom w:val="none" w:sz="0" w:space="0" w:color="000000"/>
+                <w:top w:val="none" w:sz="0" w:space="0" w:color="000000"/>
+                <w:left w:val="none" w:sz="0" w:space="0" w:color="000000"/>
+                <w:right w:val="none" w:sz="0" w:space="0" w:color="000000"/>
+              </w:pBdr>
+              <w:spacing w:after="100" w:before="100" w:line="240"/>
+              <w:ind w:firstLine="0" w:left="100" w:right="100"/>
+            </w:pPr>
+            <w:r>
+              <w:rPr>
+                <w:rFonts w:ascii="Helvetica" w:hAnsi="Helvetica" w:eastAsia="Helvetica" w:cs="Helvetica"/>
+                <w:i w:val="false"/>
+                <w:b w:val="false"/>
+                <w:u w:val="none"/>
+                <w:sz w:val="22"/>
+                <w:szCs w:val="22"/>
+                <w:color w:val="000000"/>
+              </w:rPr>
+              <w:t xml:space="preserve">49 (52.7%)</w:t>
+            </w:r>
+          </w:p>
+        </w:tc>
+        <w:tc>
+          <w:tcPr>
+            <w:tcBorders>
+              <w:bottom w:val="none" w:sz="0" w:space="0" w:color="000000"/>
+              <w:top w:val="none" w:sz="0" w:space="0" w:color="000000"/>
+              <w:left w:val="none" w:sz="0" w:space="0" w:color="000000"/>
+              <w:right w:val="none" w:sz="0" w:space="0" w:color="000000"/>
+            </w:tcBorders>
+            <w:shd w:val="clear" w:color="auto" w:fill="FFFFFF"/>
+            <w:tcMar>
+              <w:top w:w="0" w:type="dxa"/>
+              <w:bottom w:w="0" w:type="dxa"/>
+              <w:left w:w="0" w:type="dxa"/>
+              <w:right w:w="0" w:type="dxa"/>
+            </w:tcMar>
+            <w:vAlign w:val="center"/>
+          </w:tcPr>
+          <w:p>
+            <w:pPr>
+              <w:pStyle w:val="Normal"/>
+              <w:jc w:val="center"/>
+              <w:pBdr>
+                <w:bottom w:val="none" w:sz="0" w:space="0" w:color="000000"/>
+                <w:top w:val="none" w:sz="0" w:space="0" w:color="000000"/>
+                <w:left w:val="none" w:sz="0" w:space="0" w:color="000000"/>
+                <w:right w:val="none" w:sz="0" w:space="0" w:color="000000"/>
+              </w:pBdr>
+              <w:spacing w:after="100" w:before="100" w:line="240"/>
+              <w:ind w:firstLine="0" w:left="100" w:right="100"/>
+            </w:pPr>
+            <w:r>
+              <w:rPr>
+                <w:rFonts w:ascii="Helvetica" w:hAnsi="Helvetica" w:eastAsia="Helvetica" w:cs="Helvetica"/>
+                <w:i w:val="false"/>
+                <w:b w:val="false"/>
+                <w:u w:val="none"/>
+                <w:sz w:val="22"/>
+                <w:szCs w:val="22"/>
+                <w:color w:val="000000"/>
+              </w:rPr>
+              <w:t xml:space="preserve">92 (49.5%)</w:t>
             </w:r>
           </w:p>
         </w:tc>
@@ -4734,7 +4734,7 @@
                 <w:szCs w:val="22"/>
                 <w:color w:val="000000"/>
               </w:rPr>
-              <w:t xml:space="preserve">64 (63.4%)</w:t>
+              <w:t xml:space="preserve">50 (53.8%)</w:t>
             </w:r>
           </w:p>
         </w:tc>
@@ -4778,7 +4778,7 @@
                 <w:szCs w:val="22"/>
                 <w:color w:val="000000"/>
               </w:rPr>
-              <w:t xml:space="preserve">71 (70.3%)</w:t>
+              <w:t xml:space="preserve">44 (47.3%)</w:t>
             </w:r>
           </w:p>
         </w:tc>
@@ -4822,7 +4822,7 @@
                 <w:szCs w:val="22"/>
                 <w:color w:val="000000"/>
               </w:rPr>
-              <w:t xml:space="preserve">135 (66.8%)</w:t>
+              <w:t xml:space="preserve">94 (50.5%)</w:t>
             </w:r>
           </w:p>
         </w:tc>

</xml_diff>

<commit_message>
Collect pre-tcms variables and include in regression
</commit_message>
<xml_diff>
--- a/tbls/table2.docx
+++ b/tbls/table2.docx
@@ -18,9 +18,9 @@
       </w:tblPr>
       <w:tblGrid>
         <w:gridCol w:w="3285"/>
-        <w:gridCol w:w="1634"/>
-        <w:gridCol w:w="1634"/>
-        <w:gridCol w:w="1634"/>
+        <w:gridCol w:w="2184"/>
+        <w:gridCol w:w="2184"/>
+        <w:gridCol w:w="2184"/>
       </w:tblGrid>
       <w:tr>
         <w:trPr>
@@ -136,7 +136,7 @@
                 <w:szCs w:val="22"/>
                 <w:color w:val="000000"/>
               </w:rPr>
-              <w:t xml:space="preserve">(N=65)</w:t>
+              <w:t xml:space="preserve">(N=284)</w:t>
             </w:r>
           </w:p>
         </w:tc>
@@ -204,7 +204,7 @@
                 <w:szCs w:val="22"/>
                 <w:color w:val="000000"/>
               </w:rPr>
-              <w:t xml:space="preserve">(N=65)</w:t>
+              <w:t xml:space="preserve">(N=129)</w:t>
             </w:r>
           </w:p>
         </w:tc>
@@ -272,7 +272,7 @@
                 <w:szCs w:val="22"/>
                 <w:color w:val="000000"/>
               </w:rPr>
-              <w:t xml:space="preserve">(N=130)</w:t>
+              <w:t xml:space="preserve">(N=413)</w:t>
             </w:r>
           </w:p>
         </w:tc>
@@ -548,95 +548,95 @@
                 <w:szCs w:val="22"/>
                 <w:color w:val="000000"/>
               </w:rPr>
-              <w:t xml:space="preserve">17 (26.2%)</w:t>
-            </w:r>
-          </w:p>
-        </w:tc>
-        <w:tc>
-          <w:tcPr>
-            <w:tcBorders>
-              <w:bottom w:val="none" w:sz="0" w:space="0" w:color="000000"/>
-              <w:top w:val="none" w:sz="0" w:space="0" w:color="000000"/>
-              <w:left w:val="none" w:sz="0" w:space="0" w:color="000000"/>
-              <w:right w:val="none" w:sz="0" w:space="0" w:color="000000"/>
-            </w:tcBorders>
-            <w:shd w:val="clear" w:color="auto" w:fill="FFFFFF"/>
-            <w:tcMar>
-              <w:top w:w="0" w:type="dxa"/>
-              <w:bottom w:w="0" w:type="dxa"/>
-              <w:left w:w="0" w:type="dxa"/>
-              <w:right w:w="0" w:type="dxa"/>
-            </w:tcMar>
-            <w:vAlign w:val="center"/>
-          </w:tcPr>
-          <w:p>
-            <w:pPr>
-              <w:pStyle w:val="Normal"/>
-              <w:jc w:val="center"/>
-              <w:pBdr>
-                <w:bottom w:val="none" w:sz="0" w:space="0" w:color="000000"/>
-                <w:top w:val="none" w:sz="0" w:space="0" w:color="000000"/>
-                <w:left w:val="none" w:sz="0" w:space="0" w:color="000000"/>
-                <w:right w:val="none" w:sz="0" w:space="0" w:color="000000"/>
-              </w:pBdr>
-              <w:spacing w:after="100" w:before="100" w:line="240"/>
-              <w:ind w:left="100" w:right="100" w:firstLine="0" w:firstLineChars="0"/>
-            </w:pPr>
-            <w:r>
-              <w:rPr>
-                <w:rFonts w:ascii="Helvetica" w:hAnsi="Helvetica" w:eastAsia="Helvetica" w:cs="Helvetica"/>
-                <w:i w:val="false"/>
-                <w:b w:val="false"/>
-                <w:u w:val="none"/>
-                <w:sz w:val="22"/>
-                <w:szCs w:val="22"/>
-                <w:color w:val="000000"/>
-              </w:rPr>
-              <w:t xml:space="preserve">14 (21.5%)</w:t>
-            </w:r>
-          </w:p>
-        </w:tc>
-        <w:tc>
-          <w:tcPr>
-            <w:tcBorders>
-              <w:bottom w:val="none" w:sz="0" w:space="0" w:color="000000"/>
-              <w:top w:val="none" w:sz="0" w:space="0" w:color="000000"/>
-              <w:left w:val="none" w:sz="0" w:space="0" w:color="000000"/>
-              <w:right w:val="none" w:sz="0" w:space="0" w:color="000000"/>
-            </w:tcBorders>
-            <w:shd w:val="clear" w:color="auto" w:fill="FFFFFF"/>
-            <w:tcMar>
-              <w:top w:w="0" w:type="dxa"/>
-              <w:bottom w:w="0" w:type="dxa"/>
-              <w:left w:w="0" w:type="dxa"/>
-              <w:right w:w="0" w:type="dxa"/>
-            </w:tcMar>
-            <w:vAlign w:val="center"/>
-          </w:tcPr>
-          <w:p>
-            <w:pPr>
-              <w:pStyle w:val="Normal"/>
-              <w:jc w:val="center"/>
-              <w:pBdr>
-                <w:bottom w:val="none" w:sz="0" w:space="0" w:color="000000"/>
-                <w:top w:val="none" w:sz="0" w:space="0" w:color="000000"/>
-                <w:left w:val="none" w:sz="0" w:space="0" w:color="000000"/>
-                <w:right w:val="none" w:sz="0" w:space="0" w:color="000000"/>
-              </w:pBdr>
-              <w:spacing w:after="100" w:before="100" w:line="240"/>
-              <w:ind w:left="100" w:right="100" w:firstLine="0" w:firstLineChars="0"/>
-            </w:pPr>
-            <w:r>
-              <w:rPr>
-                <w:rFonts w:ascii="Helvetica" w:hAnsi="Helvetica" w:eastAsia="Helvetica" w:cs="Helvetica"/>
-                <w:i w:val="false"/>
-                <w:b w:val="false"/>
-                <w:u w:val="none"/>
-                <w:sz w:val="22"/>
-                <w:szCs w:val="22"/>
-                <w:color w:val="000000"/>
-              </w:rPr>
-              <w:t xml:space="preserve">31 (23.8%)</w:t>
+              <w:t xml:space="preserve">69 (24.3%)</w:t>
+            </w:r>
+          </w:p>
+        </w:tc>
+        <w:tc>
+          <w:tcPr>
+            <w:tcBorders>
+              <w:bottom w:val="none" w:sz="0" w:space="0" w:color="000000"/>
+              <w:top w:val="none" w:sz="0" w:space="0" w:color="000000"/>
+              <w:left w:val="none" w:sz="0" w:space="0" w:color="000000"/>
+              <w:right w:val="none" w:sz="0" w:space="0" w:color="000000"/>
+            </w:tcBorders>
+            <w:shd w:val="clear" w:color="auto" w:fill="FFFFFF"/>
+            <w:tcMar>
+              <w:top w:w="0" w:type="dxa"/>
+              <w:bottom w:w="0" w:type="dxa"/>
+              <w:left w:w="0" w:type="dxa"/>
+              <w:right w:w="0" w:type="dxa"/>
+            </w:tcMar>
+            <w:vAlign w:val="center"/>
+          </w:tcPr>
+          <w:p>
+            <w:pPr>
+              <w:pStyle w:val="Normal"/>
+              <w:jc w:val="center"/>
+              <w:pBdr>
+                <w:bottom w:val="none" w:sz="0" w:space="0" w:color="000000"/>
+                <w:top w:val="none" w:sz="0" w:space="0" w:color="000000"/>
+                <w:left w:val="none" w:sz="0" w:space="0" w:color="000000"/>
+                <w:right w:val="none" w:sz="0" w:space="0" w:color="000000"/>
+              </w:pBdr>
+              <w:spacing w:after="100" w:before="100" w:line="240"/>
+              <w:ind w:left="100" w:right="100" w:firstLine="0" w:firstLineChars="0"/>
+            </w:pPr>
+            <w:r>
+              <w:rPr>
+                <w:rFonts w:ascii="Helvetica" w:hAnsi="Helvetica" w:eastAsia="Helvetica" w:cs="Helvetica"/>
+                <w:i w:val="false"/>
+                <w:b w:val="false"/>
+                <w:u w:val="none"/>
+                <w:sz w:val="22"/>
+                <w:szCs w:val="22"/>
+                <w:color w:val="000000"/>
+              </w:rPr>
+              <w:t xml:space="preserve">29 (22.5%)</w:t>
+            </w:r>
+          </w:p>
+        </w:tc>
+        <w:tc>
+          <w:tcPr>
+            <w:tcBorders>
+              <w:bottom w:val="none" w:sz="0" w:space="0" w:color="000000"/>
+              <w:top w:val="none" w:sz="0" w:space="0" w:color="000000"/>
+              <w:left w:val="none" w:sz="0" w:space="0" w:color="000000"/>
+              <w:right w:val="none" w:sz="0" w:space="0" w:color="000000"/>
+            </w:tcBorders>
+            <w:shd w:val="clear" w:color="auto" w:fill="FFFFFF"/>
+            <w:tcMar>
+              <w:top w:w="0" w:type="dxa"/>
+              <w:bottom w:w="0" w:type="dxa"/>
+              <w:left w:w="0" w:type="dxa"/>
+              <w:right w:w="0" w:type="dxa"/>
+            </w:tcMar>
+            <w:vAlign w:val="center"/>
+          </w:tcPr>
+          <w:p>
+            <w:pPr>
+              <w:pStyle w:val="Normal"/>
+              <w:jc w:val="center"/>
+              <w:pBdr>
+                <w:bottom w:val="none" w:sz="0" w:space="0" w:color="000000"/>
+                <w:top w:val="none" w:sz="0" w:space="0" w:color="000000"/>
+                <w:left w:val="none" w:sz="0" w:space="0" w:color="000000"/>
+                <w:right w:val="none" w:sz="0" w:space="0" w:color="000000"/>
+              </w:pBdr>
+              <w:spacing w:after="100" w:before="100" w:line="240"/>
+              <w:ind w:left="100" w:right="100" w:firstLine="0" w:firstLineChars="0"/>
+            </w:pPr>
+            <w:r>
+              <w:rPr>
+                <w:rFonts w:ascii="Helvetica" w:hAnsi="Helvetica" w:eastAsia="Helvetica" w:cs="Helvetica"/>
+                <w:i w:val="false"/>
+                <w:b w:val="false"/>
+                <w:u w:val="none"/>
+                <w:sz w:val="22"/>
+                <w:szCs w:val="22"/>
+                <w:color w:val="000000"/>
+              </w:rPr>
+              <w:t xml:space="preserve">98 (23.7%)</w:t>
             </w:r>
           </w:p>
         </w:tc>
@@ -730,95 +730,95 @@
                 <w:szCs w:val="22"/>
                 <w:color w:val="000000"/>
               </w:rPr>
-              <w:t xml:space="preserve">48 (73.8%)</w:t>
-            </w:r>
-          </w:p>
-        </w:tc>
-        <w:tc>
-          <w:tcPr>
-            <w:tcBorders>
-              <w:bottom w:val="none" w:sz="0" w:space="0" w:color="000000"/>
-              <w:top w:val="none" w:sz="0" w:space="0" w:color="000000"/>
-              <w:left w:val="none" w:sz="0" w:space="0" w:color="000000"/>
-              <w:right w:val="none" w:sz="0" w:space="0" w:color="000000"/>
-            </w:tcBorders>
-            <w:shd w:val="clear" w:color="auto" w:fill="FFFFFF"/>
-            <w:tcMar>
-              <w:top w:w="0" w:type="dxa"/>
-              <w:bottom w:w="0" w:type="dxa"/>
-              <w:left w:w="0" w:type="dxa"/>
-              <w:right w:w="0" w:type="dxa"/>
-            </w:tcMar>
-            <w:vAlign w:val="center"/>
-          </w:tcPr>
-          <w:p>
-            <w:pPr>
-              <w:pStyle w:val="Normal"/>
-              <w:jc w:val="center"/>
-              <w:pBdr>
-                <w:bottom w:val="none" w:sz="0" w:space="0" w:color="000000"/>
-                <w:top w:val="none" w:sz="0" w:space="0" w:color="000000"/>
-                <w:left w:val="none" w:sz="0" w:space="0" w:color="000000"/>
-                <w:right w:val="none" w:sz="0" w:space="0" w:color="000000"/>
-              </w:pBdr>
-              <w:spacing w:after="100" w:before="100" w:line="240"/>
-              <w:ind w:left="100" w:right="100" w:firstLine="0" w:firstLineChars="0"/>
-            </w:pPr>
-            <w:r>
-              <w:rPr>
-                <w:rFonts w:ascii="Helvetica" w:hAnsi="Helvetica" w:eastAsia="Helvetica" w:cs="Helvetica"/>
-                <w:i w:val="false"/>
-                <w:b w:val="false"/>
-                <w:u w:val="none"/>
-                <w:sz w:val="22"/>
-                <w:szCs w:val="22"/>
-                <w:color w:val="000000"/>
-              </w:rPr>
-              <w:t xml:space="preserve">51 (78.5%)</w:t>
-            </w:r>
-          </w:p>
-        </w:tc>
-        <w:tc>
-          <w:tcPr>
-            <w:tcBorders>
-              <w:bottom w:val="none" w:sz="0" w:space="0" w:color="000000"/>
-              <w:top w:val="none" w:sz="0" w:space="0" w:color="000000"/>
-              <w:left w:val="none" w:sz="0" w:space="0" w:color="000000"/>
-              <w:right w:val="none" w:sz="0" w:space="0" w:color="000000"/>
-            </w:tcBorders>
-            <w:shd w:val="clear" w:color="auto" w:fill="FFFFFF"/>
-            <w:tcMar>
-              <w:top w:w="0" w:type="dxa"/>
-              <w:bottom w:w="0" w:type="dxa"/>
-              <w:left w:w="0" w:type="dxa"/>
-              <w:right w:w="0" w:type="dxa"/>
-            </w:tcMar>
-            <w:vAlign w:val="center"/>
-          </w:tcPr>
-          <w:p>
-            <w:pPr>
-              <w:pStyle w:val="Normal"/>
-              <w:jc w:val="center"/>
-              <w:pBdr>
-                <w:bottom w:val="none" w:sz="0" w:space="0" w:color="000000"/>
-                <w:top w:val="none" w:sz="0" w:space="0" w:color="000000"/>
-                <w:left w:val="none" w:sz="0" w:space="0" w:color="000000"/>
-                <w:right w:val="none" w:sz="0" w:space="0" w:color="000000"/>
-              </w:pBdr>
-              <w:spacing w:after="100" w:before="100" w:line="240"/>
-              <w:ind w:left="100" w:right="100" w:firstLine="0" w:firstLineChars="0"/>
-            </w:pPr>
-            <w:r>
-              <w:rPr>
-                <w:rFonts w:ascii="Helvetica" w:hAnsi="Helvetica" w:eastAsia="Helvetica" w:cs="Helvetica"/>
-                <w:i w:val="false"/>
-                <w:b w:val="false"/>
-                <w:u w:val="none"/>
-                <w:sz w:val="22"/>
-                <w:szCs w:val="22"/>
-                <w:color w:val="000000"/>
-              </w:rPr>
-              <w:t xml:space="preserve">99 (76.2%)</w:t>
+              <w:t xml:space="preserve">215 (75.7%)</w:t>
+            </w:r>
+          </w:p>
+        </w:tc>
+        <w:tc>
+          <w:tcPr>
+            <w:tcBorders>
+              <w:bottom w:val="none" w:sz="0" w:space="0" w:color="000000"/>
+              <w:top w:val="none" w:sz="0" w:space="0" w:color="000000"/>
+              <w:left w:val="none" w:sz="0" w:space="0" w:color="000000"/>
+              <w:right w:val="none" w:sz="0" w:space="0" w:color="000000"/>
+            </w:tcBorders>
+            <w:shd w:val="clear" w:color="auto" w:fill="FFFFFF"/>
+            <w:tcMar>
+              <w:top w:w="0" w:type="dxa"/>
+              <w:bottom w:w="0" w:type="dxa"/>
+              <w:left w:w="0" w:type="dxa"/>
+              <w:right w:w="0" w:type="dxa"/>
+            </w:tcMar>
+            <w:vAlign w:val="center"/>
+          </w:tcPr>
+          <w:p>
+            <w:pPr>
+              <w:pStyle w:val="Normal"/>
+              <w:jc w:val="center"/>
+              <w:pBdr>
+                <w:bottom w:val="none" w:sz="0" w:space="0" w:color="000000"/>
+                <w:top w:val="none" w:sz="0" w:space="0" w:color="000000"/>
+                <w:left w:val="none" w:sz="0" w:space="0" w:color="000000"/>
+                <w:right w:val="none" w:sz="0" w:space="0" w:color="000000"/>
+              </w:pBdr>
+              <w:spacing w:after="100" w:before="100" w:line="240"/>
+              <w:ind w:left="100" w:right="100" w:firstLine="0" w:firstLineChars="0"/>
+            </w:pPr>
+            <w:r>
+              <w:rPr>
+                <w:rFonts w:ascii="Helvetica" w:hAnsi="Helvetica" w:eastAsia="Helvetica" w:cs="Helvetica"/>
+                <w:i w:val="false"/>
+                <w:b w:val="false"/>
+                <w:u w:val="none"/>
+                <w:sz w:val="22"/>
+                <w:szCs w:val="22"/>
+                <w:color w:val="000000"/>
+              </w:rPr>
+              <w:t xml:space="preserve">100 (77.5%)</w:t>
+            </w:r>
+          </w:p>
+        </w:tc>
+        <w:tc>
+          <w:tcPr>
+            <w:tcBorders>
+              <w:bottom w:val="none" w:sz="0" w:space="0" w:color="000000"/>
+              <w:top w:val="none" w:sz="0" w:space="0" w:color="000000"/>
+              <w:left w:val="none" w:sz="0" w:space="0" w:color="000000"/>
+              <w:right w:val="none" w:sz="0" w:space="0" w:color="000000"/>
+            </w:tcBorders>
+            <w:shd w:val="clear" w:color="auto" w:fill="FFFFFF"/>
+            <w:tcMar>
+              <w:top w:w="0" w:type="dxa"/>
+              <w:bottom w:w="0" w:type="dxa"/>
+              <w:left w:w="0" w:type="dxa"/>
+              <w:right w:w="0" w:type="dxa"/>
+            </w:tcMar>
+            <w:vAlign w:val="center"/>
+          </w:tcPr>
+          <w:p>
+            <w:pPr>
+              <w:pStyle w:val="Normal"/>
+              <w:jc w:val="center"/>
+              <w:pBdr>
+                <w:bottom w:val="none" w:sz="0" w:space="0" w:color="000000"/>
+                <w:top w:val="none" w:sz="0" w:space="0" w:color="000000"/>
+                <w:left w:val="none" w:sz="0" w:space="0" w:color="000000"/>
+                <w:right w:val="none" w:sz="0" w:space="0" w:color="000000"/>
+              </w:pBdr>
+              <w:spacing w:after="100" w:before="100" w:line="240"/>
+              <w:ind w:left="100" w:right="100" w:firstLine="0" w:firstLineChars="0"/>
+            </w:pPr>
+            <w:r>
+              <w:rPr>
+                <w:rFonts w:ascii="Helvetica" w:hAnsi="Helvetica" w:eastAsia="Helvetica" w:cs="Helvetica"/>
+                <w:i w:val="false"/>
+                <w:b w:val="false"/>
+                <w:u w:val="none"/>
+                <w:sz w:val="22"/>
+                <w:szCs w:val="22"/>
+                <w:color w:val="000000"/>
+              </w:rPr>
+              <w:t xml:space="preserve">315 (76.3%)</w:t>
             </w:r>
           </w:p>
         </w:tc>
@@ -1094,95 +1094,95 @@
                 <w:szCs w:val="22"/>
                 <w:color w:val="000000"/>
               </w:rPr>
-              <w:t xml:space="preserve">12 (18.5%)</w:t>
-            </w:r>
-          </w:p>
-        </w:tc>
-        <w:tc>
-          <w:tcPr>
-            <w:tcBorders>
-              <w:bottom w:val="none" w:sz="0" w:space="0" w:color="000000"/>
-              <w:top w:val="none" w:sz="0" w:space="0" w:color="000000"/>
-              <w:left w:val="none" w:sz="0" w:space="0" w:color="000000"/>
-              <w:right w:val="none" w:sz="0" w:space="0" w:color="000000"/>
-            </w:tcBorders>
-            <w:shd w:val="clear" w:color="auto" w:fill="FFFFFF"/>
-            <w:tcMar>
-              <w:top w:w="0" w:type="dxa"/>
-              <w:bottom w:w="0" w:type="dxa"/>
-              <w:left w:w="0" w:type="dxa"/>
-              <w:right w:w="0" w:type="dxa"/>
-            </w:tcMar>
-            <w:vAlign w:val="center"/>
-          </w:tcPr>
-          <w:p>
-            <w:pPr>
-              <w:pStyle w:val="Normal"/>
-              <w:jc w:val="center"/>
-              <w:pBdr>
-                <w:bottom w:val="none" w:sz="0" w:space="0" w:color="000000"/>
-                <w:top w:val="none" w:sz="0" w:space="0" w:color="000000"/>
-                <w:left w:val="none" w:sz="0" w:space="0" w:color="000000"/>
-                <w:right w:val="none" w:sz="0" w:space="0" w:color="000000"/>
-              </w:pBdr>
-              <w:spacing w:after="100" w:before="100" w:line="240"/>
-              <w:ind w:left="100" w:right="100" w:firstLine="0" w:firstLineChars="0"/>
-            </w:pPr>
-            <w:r>
-              <w:rPr>
-                <w:rFonts w:ascii="Helvetica" w:hAnsi="Helvetica" w:eastAsia="Helvetica" w:cs="Helvetica"/>
-                <w:i w:val="false"/>
-                <w:b w:val="false"/>
-                <w:u w:val="none"/>
-                <w:sz w:val="22"/>
-                <w:szCs w:val="22"/>
-                <w:color w:val="000000"/>
-              </w:rPr>
-              <w:t xml:space="preserve">11 (16.9%)</w:t>
-            </w:r>
-          </w:p>
-        </w:tc>
-        <w:tc>
-          <w:tcPr>
-            <w:tcBorders>
-              <w:bottom w:val="none" w:sz="0" w:space="0" w:color="000000"/>
-              <w:top w:val="none" w:sz="0" w:space="0" w:color="000000"/>
-              <w:left w:val="none" w:sz="0" w:space="0" w:color="000000"/>
-              <w:right w:val="none" w:sz="0" w:space="0" w:color="000000"/>
-            </w:tcBorders>
-            <w:shd w:val="clear" w:color="auto" w:fill="FFFFFF"/>
-            <w:tcMar>
-              <w:top w:w="0" w:type="dxa"/>
-              <w:bottom w:w="0" w:type="dxa"/>
-              <w:left w:w="0" w:type="dxa"/>
-              <w:right w:w="0" w:type="dxa"/>
-            </w:tcMar>
-            <w:vAlign w:val="center"/>
-          </w:tcPr>
-          <w:p>
-            <w:pPr>
-              <w:pStyle w:val="Normal"/>
-              <w:jc w:val="center"/>
-              <w:pBdr>
-                <w:bottom w:val="none" w:sz="0" w:space="0" w:color="000000"/>
-                <w:top w:val="none" w:sz="0" w:space="0" w:color="000000"/>
-                <w:left w:val="none" w:sz="0" w:space="0" w:color="000000"/>
-                <w:right w:val="none" w:sz="0" w:space="0" w:color="000000"/>
-              </w:pBdr>
-              <w:spacing w:after="100" w:before="100" w:line="240"/>
-              <w:ind w:left="100" w:right="100" w:firstLine="0" w:firstLineChars="0"/>
-            </w:pPr>
-            <w:r>
-              <w:rPr>
-                <w:rFonts w:ascii="Helvetica" w:hAnsi="Helvetica" w:eastAsia="Helvetica" w:cs="Helvetica"/>
-                <w:i w:val="false"/>
-                <w:b w:val="false"/>
-                <w:u w:val="none"/>
-                <w:sz w:val="22"/>
-                <w:szCs w:val="22"/>
-                <w:color w:val="000000"/>
-              </w:rPr>
-              <w:t xml:space="preserve">23 (17.7%)</w:t>
+              <w:t xml:space="preserve">40 (14.1%)</w:t>
+            </w:r>
+          </w:p>
+        </w:tc>
+        <w:tc>
+          <w:tcPr>
+            <w:tcBorders>
+              <w:bottom w:val="none" w:sz="0" w:space="0" w:color="000000"/>
+              <w:top w:val="none" w:sz="0" w:space="0" w:color="000000"/>
+              <w:left w:val="none" w:sz="0" w:space="0" w:color="000000"/>
+              <w:right w:val="none" w:sz="0" w:space="0" w:color="000000"/>
+            </w:tcBorders>
+            <w:shd w:val="clear" w:color="auto" w:fill="FFFFFF"/>
+            <w:tcMar>
+              <w:top w:w="0" w:type="dxa"/>
+              <w:bottom w:w="0" w:type="dxa"/>
+              <w:left w:w="0" w:type="dxa"/>
+              <w:right w:w="0" w:type="dxa"/>
+            </w:tcMar>
+            <w:vAlign w:val="center"/>
+          </w:tcPr>
+          <w:p>
+            <w:pPr>
+              <w:pStyle w:val="Normal"/>
+              <w:jc w:val="center"/>
+              <w:pBdr>
+                <w:bottom w:val="none" w:sz="0" w:space="0" w:color="000000"/>
+                <w:top w:val="none" w:sz="0" w:space="0" w:color="000000"/>
+                <w:left w:val="none" w:sz="0" w:space="0" w:color="000000"/>
+                <w:right w:val="none" w:sz="0" w:space="0" w:color="000000"/>
+              </w:pBdr>
+              <w:spacing w:after="100" w:before="100" w:line="240"/>
+              <w:ind w:left="100" w:right="100" w:firstLine="0" w:firstLineChars="0"/>
+            </w:pPr>
+            <w:r>
+              <w:rPr>
+                <w:rFonts w:ascii="Helvetica" w:hAnsi="Helvetica" w:eastAsia="Helvetica" w:cs="Helvetica"/>
+                <w:i w:val="false"/>
+                <w:b w:val="false"/>
+                <w:u w:val="none"/>
+                <w:sz w:val="22"/>
+                <w:szCs w:val="22"/>
+                <w:color w:val="000000"/>
+              </w:rPr>
+              <w:t xml:space="preserve">19 (14.7%)</w:t>
+            </w:r>
+          </w:p>
+        </w:tc>
+        <w:tc>
+          <w:tcPr>
+            <w:tcBorders>
+              <w:bottom w:val="none" w:sz="0" w:space="0" w:color="000000"/>
+              <w:top w:val="none" w:sz="0" w:space="0" w:color="000000"/>
+              <w:left w:val="none" w:sz="0" w:space="0" w:color="000000"/>
+              <w:right w:val="none" w:sz="0" w:space="0" w:color="000000"/>
+            </w:tcBorders>
+            <w:shd w:val="clear" w:color="auto" w:fill="FFFFFF"/>
+            <w:tcMar>
+              <w:top w:w="0" w:type="dxa"/>
+              <w:bottom w:w="0" w:type="dxa"/>
+              <w:left w:w="0" w:type="dxa"/>
+              <w:right w:w="0" w:type="dxa"/>
+            </w:tcMar>
+            <w:vAlign w:val="center"/>
+          </w:tcPr>
+          <w:p>
+            <w:pPr>
+              <w:pStyle w:val="Normal"/>
+              <w:jc w:val="center"/>
+              <w:pBdr>
+                <w:bottom w:val="none" w:sz="0" w:space="0" w:color="000000"/>
+                <w:top w:val="none" w:sz="0" w:space="0" w:color="000000"/>
+                <w:left w:val="none" w:sz="0" w:space="0" w:color="000000"/>
+                <w:right w:val="none" w:sz="0" w:space="0" w:color="000000"/>
+              </w:pBdr>
+              <w:spacing w:after="100" w:before="100" w:line="240"/>
+              <w:ind w:left="100" w:right="100" w:firstLine="0" w:firstLineChars="0"/>
+            </w:pPr>
+            <w:r>
+              <w:rPr>
+                <w:rFonts w:ascii="Helvetica" w:hAnsi="Helvetica" w:eastAsia="Helvetica" w:cs="Helvetica"/>
+                <w:i w:val="false"/>
+                <w:b w:val="false"/>
+                <w:u w:val="none"/>
+                <w:sz w:val="22"/>
+                <w:szCs w:val="22"/>
+                <w:color w:val="000000"/>
+              </w:rPr>
+              <w:t xml:space="preserve">59 (14.3%)</w:t>
             </w:r>
           </w:p>
         </w:tc>
@@ -1276,95 +1276,95 @@
                 <w:szCs w:val="22"/>
                 <w:color w:val="000000"/>
               </w:rPr>
-              <w:t xml:space="preserve">53 (81.5%)</w:t>
-            </w:r>
-          </w:p>
-        </w:tc>
-        <w:tc>
-          <w:tcPr>
-            <w:tcBorders>
-              <w:bottom w:val="none" w:sz="0" w:space="0" w:color="000000"/>
-              <w:top w:val="none" w:sz="0" w:space="0" w:color="000000"/>
-              <w:left w:val="none" w:sz="0" w:space="0" w:color="000000"/>
-              <w:right w:val="none" w:sz="0" w:space="0" w:color="000000"/>
-            </w:tcBorders>
-            <w:shd w:val="clear" w:color="auto" w:fill="FFFFFF"/>
-            <w:tcMar>
-              <w:top w:w="0" w:type="dxa"/>
-              <w:bottom w:w="0" w:type="dxa"/>
-              <w:left w:w="0" w:type="dxa"/>
-              <w:right w:w="0" w:type="dxa"/>
-            </w:tcMar>
-            <w:vAlign w:val="center"/>
-          </w:tcPr>
-          <w:p>
-            <w:pPr>
-              <w:pStyle w:val="Normal"/>
-              <w:jc w:val="center"/>
-              <w:pBdr>
-                <w:bottom w:val="none" w:sz="0" w:space="0" w:color="000000"/>
-                <w:top w:val="none" w:sz="0" w:space="0" w:color="000000"/>
-                <w:left w:val="none" w:sz="0" w:space="0" w:color="000000"/>
-                <w:right w:val="none" w:sz="0" w:space="0" w:color="000000"/>
-              </w:pBdr>
-              <w:spacing w:after="100" w:before="100" w:line="240"/>
-              <w:ind w:left="100" w:right="100" w:firstLine="0" w:firstLineChars="0"/>
-            </w:pPr>
-            <w:r>
-              <w:rPr>
-                <w:rFonts w:ascii="Helvetica" w:hAnsi="Helvetica" w:eastAsia="Helvetica" w:cs="Helvetica"/>
-                <w:i w:val="false"/>
-                <w:b w:val="false"/>
-                <w:u w:val="none"/>
-                <w:sz w:val="22"/>
-                <w:szCs w:val="22"/>
-                <w:color w:val="000000"/>
-              </w:rPr>
-              <w:t xml:space="preserve">54 (83.1%)</w:t>
-            </w:r>
-          </w:p>
-        </w:tc>
-        <w:tc>
-          <w:tcPr>
-            <w:tcBorders>
-              <w:bottom w:val="none" w:sz="0" w:space="0" w:color="000000"/>
-              <w:top w:val="none" w:sz="0" w:space="0" w:color="000000"/>
-              <w:left w:val="none" w:sz="0" w:space="0" w:color="000000"/>
-              <w:right w:val="none" w:sz="0" w:space="0" w:color="000000"/>
-            </w:tcBorders>
-            <w:shd w:val="clear" w:color="auto" w:fill="FFFFFF"/>
-            <w:tcMar>
-              <w:top w:w="0" w:type="dxa"/>
-              <w:bottom w:w="0" w:type="dxa"/>
-              <w:left w:w="0" w:type="dxa"/>
-              <w:right w:w="0" w:type="dxa"/>
-            </w:tcMar>
-            <w:vAlign w:val="center"/>
-          </w:tcPr>
-          <w:p>
-            <w:pPr>
-              <w:pStyle w:val="Normal"/>
-              <w:jc w:val="center"/>
-              <w:pBdr>
-                <w:bottom w:val="none" w:sz="0" w:space="0" w:color="000000"/>
-                <w:top w:val="none" w:sz="0" w:space="0" w:color="000000"/>
-                <w:left w:val="none" w:sz="0" w:space="0" w:color="000000"/>
-                <w:right w:val="none" w:sz="0" w:space="0" w:color="000000"/>
-              </w:pBdr>
-              <w:spacing w:after="100" w:before="100" w:line="240"/>
-              <w:ind w:left="100" w:right="100" w:firstLine="0" w:firstLineChars="0"/>
-            </w:pPr>
-            <w:r>
-              <w:rPr>
-                <w:rFonts w:ascii="Helvetica" w:hAnsi="Helvetica" w:eastAsia="Helvetica" w:cs="Helvetica"/>
-                <w:i w:val="false"/>
-                <w:b w:val="false"/>
-                <w:u w:val="none"/>
-                <w:sz w:val="22"/>
-                <w:szCs w:val="22"/>
-                <w:color w:val="000000"/>
-              </w:rPr>
-              <w:t xml:space="preserve">107 (82.3%)</w:t>
+              <w:t xml:space="preserve">244 (85.9%)</w:t>
+            </w:r>
+          </w:p>
+        </w:tc>
+        <w:tc>
+          <w:tcPr>
+            <w:tcBorders>
+              <w:bottom w:val="none" w:sz="0" w:space="0" w:color="000000"/>
+              <w:top w:val="none" w:sz="0" w:space="0" w:color="000000"/>
+              <w:left w:val="none" w:sz="0" w:space="0" w:color="000000"/>
+              <w:right w:val="none" w:sz="0" w:space="0" w:color="000000"/>
+            </w:tcBorders>
+            <w:shd w:val="clear" w:color="auto" w:fill="FFFFFF"/>
+            <w:tcMar>
+              <w:top w:w="0" w:type="dxa"/>
+              <w:bottom w:w="0" w:type="dxa"/>
+              <w:left w:w="0" w:type="dxa"/>
+              <w:right w:w="0" w:type="dxa"/>
+            </w:tcMar>
+            <w:vAlign w:val="center"/>
+          </w:tcPr>
+          <w:p>
+            <w:pPr>
+              <w:pStyle w:val="Normal"/>
+              <w:jc w:val="center"/>
+              <w:pBdr>
+                <w:bottom w:val="none" w:sz="0" w:space="0" w:color="000000"/>
+                <w:top w:val="none" w:sz="0" w:space="0" w:color="000000"/>
+                <w:left w:val="none" w:sz="0" w:space="0" w:color="000000"/>
+                <w:right w:val="none" w:sz="0" w:space="0" w:color="000000"/>
+              </w:pBdr>
+              <w:spacing w:after="100" w:before="100" w:line="240"/>
+              <w:ind w:left="100" w:right="100" w:firstLine="0" w:firstLineChars="0"/>
+            </w:pPr>
+            <w:r>
+              <w:rPr>
+                <w:rFonts w:ascii="Helvetica" w:hAnsi="Helvetica" w:eastAsia="Helvetica" w:cs="Helvetica"/>
+                <w:i w:val="false"/>
+                <w:b w:val="false"/>
+                <w:u w:val="none"/>
+                <w:sz w:val="22"/>
+                <w:szCs w:val="22"/>
+                <w:color w:val="000000"/>
+              </w:rPr>
+              <w:t xml:space="preserve">110 (85.3%)</w:t>
+            </w:r>
+          </w:p>
+        </w:tc>
+        <w:tc>
+          <w:tcPr>
+            <w:tcBorders>
+              <w:bottom w:val="none" w:sz="0" w:space="0" w:color="000000"/>
+              <w:top w:val="none" w:sz="0" w:space="0" w:color="000000"/>
+              <w:left w:val="none" w:sz="0" w:space="0" w:color="000000"/>
+              <w:right w:val="none" w:sz="0" w:space="0" w:color="000000"/>
+            </w:tcBorders>
+            <w:shd w:val="clear" w:color="auto" w:fill="FFFFFF"/>
+            <w:tcMar>
+              <w:top w:w="0" w:type="dxa"/>
+              <w:bottom w:w="0" w:type="dxa"/>
+              <w:left w:w="0" w:type="dxa"/>
+              <w:right w:w="0" w:type="dxa"/>
+            </w:tcMar>
+            <w:vAlign w:val="center"/>
+          </w:tcPr>
+          <w:p>
+            <w:pPr>
+              <w:pStyle w:val="Normal"/>
+              <w:jc w:val="center"/>
+              <w:pBdr>
+                <w:bottom w:val="none" w:sz="0" w:space="0" w:color="000000"/>
+                <w:top w:val="none" w:sz="0" w:space="0" w:color="000000"/>
+                <w:left w:val="none" w:sz="0" w:space="0" w:color="000000"/>
+                <w:right w:val="none" w:sz="0" w:space="0" w:color="000000"/>
+              </w:pBdr>
+              <w:spacing w:after="100" w:before="100" w:line="240"/>
+              <w:ind w:left="100" w:right="100" w:firstLine="0" w:firstLineChars="0"/>
+            </w:pPr>
+            <w:r>
+              <w:rPr>
+                <w:rFonts w:ascii="Helvetica" w:hAnsi="Helvetica" w:eastAsia="Helvetica" w:cs="Helvetica"/>
+                <w:i w:val="false"/>
+                <w:b w:val="false"/>
+                <w:u w:val="none"/>
+                <w:sz w:val="22"/>
+                <w:szCs w:val="22"/>
+                <w:color w:val="000000"/>
+              </w:rPr>
+              <w:t xml:space="preserve">354 (85.7%)</w:t>
             </w:r>
           </w:p>
         </w:tc>
@@ -1640,95 +1640,95 @@
                 <w:szCs w:val="22"/>
                 <w:color w:val="000000"/>
               </w:rPr>
-              <w:t xml:space="preserve">9 (13.8%)</w:t>
-            </w:r>
-          </w:p>
-        </w:tc>
-        <w:tc>
-          <w:tcPr>
-            <w:tcBorders>
-              <w:bottom w:val="none" w:sz="0" w:space="0" w:color="000000"/>
-              <w:top w:val="none" w:sz="0" w:space="0" w:color="000000"/>
-              <w:left w:val="none" w:sz="0" w:space="0" w:color="000000"/>
-              <w:right w:val="none" w:sz="0" w:space="0" w:color="000000"/>
-            </w:tcBorders>
-            <w:shd w:val="clear" w:color="auto" w:fill="FFFFFF"/>
-            <w:tcMar>
-              <w:top w:w="0" w:type="dxa"/>
-              <w:bottom w:w="0" w:type="dxa"/>
-              <w:left w:w="0" w:type="dxa"/>
-              <w:right w:w="0" w:type="dxa"/>
-            </w:tcMar>
-            <w:vAlign w:val="center"/>
-          </w:tcPr>
-          <w:p>
-            <w:pPr>
-              <w:pStyle w:val="Normal"/>
-              <w:jc w:val="center"/>
-              <w:pBdr>
-                <w:bottom w:val="none" w:sz="0" w:space="0" w:color="000000"/>
-                <w:top w:val="none" w:sz="0" w:space="0" w:color="000000"/>
-                <w:left w:val="none" w:sz="0" w:space="0" w:color="000000"/>
-                <w:right w:val="none" w:sz="0" w:space="0" w:color="000000"/>
-              </w:pBdr>
-              <w:spacing w:after="100" w:before="100" w:line="240"/>
-              <w:ind w:left="100" w:right="100" w:firstLine="0" w:firstLineChars="0"/>
-            </w:pPr>
-            <w:r>
-              <w:rPr>
-                <w:rFonts w:ascii="Helvetica" w:hAnsi="Helvetica" w:eastAsia="Helvetica" w:cs="Helvetica"/>
-                <w:i w:val="false"/>
-                <w:b w:val="false"/>
-                <w:u w:val="none"/>
-                <w:sz w:val="22"/>
-                <w:szCs w:val="22"/>
-                <w:color w:val="000000"/>
-              </w:rPr>
-              <w:t xml:space="preserve">4 (6.2%)</w:t>
-            </w:r>
-          </w:p>
-        </w:tc>
-        <w:tc>
-          <w:tcPr>
-            <w:tcBorders>
-              <w:bottom w:val="none" w:sz="0" w:space="0" w:color="000000"/>
-              <w:top w:val="none" w:sz="0" w:space="0" w:color="000000"/>
-              <w:left w:val="none" w:sz="0" w:space="0" w:color="000000"/>
-              <w:right w:val="none" w:sz="0" w:space="0" w:color="000000"/>
-            </w:tcBorders>
-            <w:shd w:val="clear" w:color="auto" w:fill="FFFFFF"/>
-            <w:tcMar>
-              <w:top w:w="0" w:type="dxa"/>
-              <w:bottom w:w="0" w:type="dxa"/>
-              <w:left w:w="0" w:type="dxa"/>
-              <w:right w:w="0" w:type="dxa"/>
-            </w:tcMar>
-            <w:vAlign w:val="center"/>
-          </w:tcPr>
-          <w:p>
-            <w:pPr>
-              <w:pStyle w:val="Normal"/>
-              <w:jc w:val="center"/>
-              <w:pBdr>
-                <w:bottom w:val="none" w:sz="0" w:space="0" w:color="000000"/>
-                <w:top w:val="none" w:sz="0" w:space="0" w:color="000000"/>
-                <w:left w:val="none" w:sz="0" w:space="0" w:color="000000"/>
-                <w:right w:val="none" w:sz="0" w:space="0" w:color="000000"/>
-              </w:pBdr>
-              <w:spacing w:after="100" w:before="100" w:line="240"/>
-              <w:ind w:left="100" w:right="100" w:firstLine="0" w:firstLineChars="0"/>
-            </w:pPr>
-            <w:r>
-              <w:rPr>
-                <w:rFonts w:ascii="Helvetica" w:hAnsi="Helvetica" w:eastAsia="Helvetica" w:cs="Helvetica"/>
-                <w:i w:val="false"/>
-                <w:b w:val="false"/>
-                <w:u w:val="none"/>
-                <w:sz w:val="22"/>
-                <w:szCs w:val="22"/>
-                <w:color w:val="000000"/>
-              </w:rPr>
-              <w:t xml:space="preserve">13 (10.0%)</w:t>
+              <w:t xml:space="preserve">27 (9.5%)</w:t>
+            </w:r>
+          </w:p>
+        </w:tc>
+        <w:tc>
+          <w:tcPr>
+            <w:tcBorders>
+              <w:bottom w:val="none" w:sz="0" w:space="0" w:color="000000"/>
+              <w:top w:val="none" w:sz="0" w:space="0" w:color="000000"/>
+              <w:left w:val="none" w:sz="0" w:space="0" w:color="000000"/>
+              <w:right w:val="none" w:sz="0" w:space="0" w:color="000000"/>
+            </w:tcBorders>
+            <w:shd w:val="clear" w:color="auto" w:fill="FFFFFF"/>
+            <w:tcMar>
+              <w:top w:w="0" w:type="dxa"/>
+              <w:bottom w:w="0" w:type="dxa"/>
+              <w:left w:w="0" w:type="dxa"/>
+              <w:right w:w="0" w:type="dxa"/>
+            </w:tcMar>
+            <w:vAlign w:val="center"/>
+          </w:tcPr>
+          <w:p>
+            <w:pPr>
+              <w:pStyle w:val="Normal"/>
+              <w:jc w:val="center"/>
+              <w:pBdr>
+                <w:bottom w:val="none" w:sz="0" w:space="0" w:color="000000"/>
+                <w:top w:val="none" w:sz="0" w:space="0" w:color="000000"/>
+                <w:left w:val="none" w:sz="0" w:space="0" w:color="000000"/>
+                <w:right w:val="none" w:sz="0" w:space="0" w:color="000000"/>
+              </w:pBdr>
+              <w:spacing w:after="100" w:before="100" w:line="240"/>
+              <w:ind w:left="100" w:right="100" w:firstLine="0" w:firstLineChars="0"/>
+            </w:pPr>
+            <w:r>
+              <w:rPr>
+                <w:rFonts w:ascii="Helvetica" w:hAnsi="Helvetica" w:eastAsia="Helvetica" w:cs="Helvetica"/>
+                <w:i w:val="false"/>
+                <w:b w:val="false"/>
+                <w:u w:val="none"/>
+                <w:sz w:val="22"/>
+                <w:szCs w:val="22"/>
+                <w:color w:val="000000"/>
+              </w:rPr>
+              <w:t xml:space="preserve">12 (9.3%)</w:t>
+            </w:r>
+          </w:p>
+        </w:tc>
+        <w:tc>
+          <w:tcPr>
+            <w:tcBorders>
+              <w:bottom w:val="none" w:sz="0" w:space="0" w:color="000000"/>
+              <w:top w:val="none" w:sz="0" w:space="0" w:color="000000"/>
+              <w:left w:val="none" w:sz="0" w:space="0" w:color="000000"/>
+              <w:right w:val="none" w:sz="0" w:space="0" w:color="000000"/>
+            </w:tcBorders>
+            <w:shd w:val="clear" w:color="auto" w:fill="FFFFFF"/>
+            <w:tcMar>
+              <w:top w:w="0" w:type="dxa"/>
+              <w:bottom w:w="0" w:type="dxa"/>
+              <w:left w:w="0" w:type="dxa"/>
+              <w:right w:w="0" w:type="dxa"/>
+            </w:tcMar>
+            <w:vAlign w:val="center"/>
+          </w:tcPr>
+          <w:p>
+            <w:pPr>
+              <w:pStyle w:val="Normal"/>
+              <w:jc w:val="center"/>
+              <w:pBdr>
+                <w:bottom w:val="none" w:sz="0" w:space="0" w:color="000000"/>
+                <w:top w:val="none" w:sz="0" w:space="0" w:color="000000"/>
+                <w:left w:val="none" w:sz="0" w:space="0" w:color="000000"/>
+                <w:right w:val="none" w:sz="0" w:space="0" w:color="000000"/>
+              </w:pBdr>
+              <w:spacing w:after="100" w:before="100" w:line="240"/>
+              <w:ind w:left="100" w:right="100" w:firstLine="0" w:firstLineChars="0"/>
+            </w:pPr>
+            <w:r>
+              <w:rPr>
+                <w:rFonts w:ascii="Helvetica" w:hAnsi="Helvetica" w:eastAsia="Helvetica" w:cs="Helvetica"/>
+                <w:i w:val="false"/>
+                <w:b w:val="false"/>
+                <w:u w:val="none"/>
+                <w:sz w:val="22"/>
+                <w:szCs w:val="22"/>
+                <w:color w:val="000000"/>
+              </w:rPr>
+              <w:t xml:space="preserve">39 (9.4%)</w:t>
             </w:r>
           </w:p>
         </w:tc>
@@ -1822,95 +1822,95 @@
                 <w:szCs w:val="22"/>
                 <w:color w:val="000000"/>
               </w:rPr>
-              <w:t xml:space="preserve">56 (86.2%)</w:t>
-            </w:r>
-          </w:p>
-        </w:tc>
-        <w:tc>
-          <w:tcPr>
-            <w:tcBorders>
-              <w:bottom w:val="none" w:sz="0" w:space="0" w:color="000000"/>
-              <w:top w:val="none" w:sz="0" w:space="0" w:color="000000"/>
-              <w:left w:val="none" w:sz="0" w:space="0" w:color="000000"/>
-              <w:right w:val="none" w:sz="0" w:space="0" w:color="000000"/>
-            </w:tcBorders>
-            <w:shd w:val="clear" w:color="auto" w:fill="FFFFFF"/>
-            <w:tcMar>
-              <w:top w:w="0" w:type="dxa"/>
-              <w:bottom w:w="0" w:type="dxa"/>
-              <w:left w:w="0" w:type="dxa"/>
-              <w:right w:w="0" w:type="dxa"/>
-            </w:tcMar>
-            <w:vAlign w:val="center"/>
-          </w:tcPr>
-          <w:p>
-            <w:pPr>
-              <w:pStyle w:val="Normal"/>
-              <w:jc w:val="center"/>
-              <w:pBdr>
-                <w:bottom w:val="none" w:sz="0" w:space="0" w:color="000000"/>
-                <w:top w:val="none" w:sz="0" w:space="0" w:color="000000"/>
-                <w:left w:val="none" w:sz="0" w:space="0" w:color="000000"/>
-                <w:right w:val="none" w:sz="0" w:space="0" w:color="000000"/>
-              </w:pBdr>
-              <w:spacing w:after="100" w:before="100" w:line="240"/>
-              <w:ind w:left="100" w:right="100" w:firstLine="0" w:firstLineChars="0"/>
-            </w:pPr>
-            <w:r>
-              <w:rPr>
-                <w:rFonts w:ascii="Helvetica" w:hAnsi="Helvetica" w:eastAsia="Helvetica" w:cs="Helvetica"/>
-                <w:i w:val="false"/>
-                <w:b w:val="false"/>
-                <w:u w:val="none"/>
-                <w:sz w:val="22"/>
-                <w:szCs w:val="22"/>
-                <w:color w:val="000000"/>
-              </w:rPr>
-              <w:t xml:space="preserve">61 (93.8%)</w:t>
-            </w:r>
-          </w:p>
-        </w:tc>
-        <w:tc>
-          <w:tcPr>
-            <w:tcBorders>
-              <w:bottom w:val="none" w:sz="0" w:space="0" w:color="000000"/>
-              <w:top w:val="none" w:sz="0" w:space="0" w:color="000000"/>
-              <w:left w:val="none" w:sz="0" w:space="0" w:color="000000"/>
-              <w:right w:val="none" w:sz="0" w:space="0" w:color="000000"/>
-            </w:tcBorders>
-            <w:shd w:val="clear" w:color="auto" w:fill="FFFFFF"/>
-            <w:tcMar>
-              <w:top w:w="0" w:type="dxa"/>
-              <w:bottom w:w="0" w:type="dxa"/>
-              <w:left w:w="0" w:type="dxa"/>
-              <w:right w:w="0" w:type="dxa"/>
-            </w:tcMar>
-            <w:vAlign w:val="center"/>
-          </w:tcPr>
-          <w:p>
-            <w:pPr>
-              <w:pStyle w:val="Normal"/>
-              <w:jc w:val="center"/>
-              <w:pBdr>
-                <w:bottom w:val="none" w:sz="0" w:space="0" w:color="000000"/>
-                <w:top w:val="none" w:sz="0" w:space="0" w:color="000000"/>
-                <w:left w:val="none" w:sz="0" w:space="0" w:color="000000"/>
-                <w:right w:val="none" w:sz="0" w:space="0" w:color="000000"/>
-              </w:pBdr>
-              <w:spacing w:after="100" w:before="100" w:line="240"/>
-              <w:ind w:left="100" w:right="100" w:firstLine="0" w:firstLineChars="0"/>
-            </w:pPr>
-            <w:r>
-              <w:rPr>
-                <w:rFonts w:ascii="Helvetica" w:hAnsi="Helvetica" w:eastAsia="Helvetica" w:cs="Helvetica"/>
-                <w:i w:val="false"/>
-                <w:b w:val="false"/>
-                <w:u w:val="none"/>
-                <w:sz w:val="22"/>
-                <w:szCs w:val="22"/>
-                <w:color w:val="000000"/>
-              </w:rPr>
-              <w:t xml:space="preserve">117 (90.0%)</w:t>
+              <w:t xml:space="preserve">257 (90.5%)</w:t>
+            </w:r>
+          </w:p>
+        </w:tc>
+        <w:tc>
+          <w:tcPr>
+            <w:tcBorders>
+              <w:bottom w:val="none" w:sz="0" w:space="0" w:color="000000"/>
+              <w:top w:val="none" w:sz="0" w:space="0" w:color="000000"/>
+              <w:left w:val="none" w:sz="0" w:space="0" w:color="000000"/>
+              <w:right w:val="none" w:sz="0" w:space="0" w:color="000000"/>
+            </w:tcBorders>
+            <w:shd w:val="clear" w:color="auto" w:fill="FFFFFF"/>
+            <w:tcMar>
+              <w:top w:w="0" w:type="dxa"/>
+              <w:bottom w:w="0" w:type="dxa"/>
+              <w:left w:w="0" w:type="dxa"/>
+              <w:right w:w="0" w:type="dxa"/>
+            </w:tcMar>
+            <w:vAlign w:val="center"/>
+          </w:tcPr>
+          <w:p>
+            <w:pPr>
+              <w:pStyle w:val="Normal"/>
+              <w:jc w:val="center"/>
+              <w:pBdr>
+                <w:bottom w:val="none" w:sz="0" w:space="0" w:color="000000"/>
+                <w:top w:val="none" w:sz="0" w:space="0" w:color="000000"/>
+                <w:left w:val="none" w:sz="0" w:space="0" w:color="000000"/>
+                <w:right w:val="none" w:sz="0" w:space="0" w:color="000000"/>
+              </w:pBdr>
+              <w:spacing w:after="100" w:before="100" w:line="240"/>
+              <w:ind w:left="100" w:right="100" w:firstLine="0" w:firstLineChars="0"/>
+            </w:pPr>
+            <w:r>
+              <w:rPr>
+                <w:rFonts w:ascii="Helvetica" w:hAnsi="Helvetica" w:eastAsia="Helvetica" w:cs="Helvetica"/>
+                <w:i w:val="false"/>
+                <w:b w:val="false"/>
+                <w:u w:val="none"/>
+                <w:sz w:val="22"/>
+                <w:szCs w:val="22"/>
+                <w:color w:val="000000"/>
+              </w:rPr>
+              <w:t xml:space="preserve">117 (90.7%)</w:t>
+            </w:r>
+          </w:p>
+        </w:tc>
+        <w:tc>
+          <w:tcPr>
+            <w:tcBorders>
+              <w:bottom w:val="none" w:sz="0" w:space="0" w:color="000000"/>
+              <w:top w:val="none" w:sz="0" w:space="0" w:color="000000"/>
+              <w:left w:val="none" w:sz="0" w:space="0" w:color="000000"/>
+              <w:right w:val="none" w:sz="0" w:space="0" w:color="000000"/>
+            </w:tcBorders>
+            <w:shd w:val="clear" w:color="auto" w:fill="FFFFFF"/>
+            <w:tcMar>
+              <w:top w:w="0" w:type="dxa"/>
+              <w:bottom w:w="0" w:type="dxa"/>
+              <w:left w:w="0" w:type="dxa"/>
+              <w:right w:w="0" w:type="dxa"/>
+            </w:tcMar>
+            <w:vAlign w:val="center"/>
+          </w:tcPr>
+          <w:p>
+            <w:pPr>
+              <w:pStyle w:val="Normal"/>
+              <w:jc w:val="center"/>
+              <w:pBdr>
+                <w:bottom w:val="none" w:sz="0" w:space="0" w:color="000000"/>
+                <w:top w:val="none" w:sz="0" w:space="0" w:color="000000"/>
+                <w:left w:val="none" w:sz="0" w:space="0" w:color="000000"/>
+                <w:right w:val="none" w:sz="0" w:space="0" w:color="000000"/>
+              </w:pBdr>
+              <w:spacing w:after="100" w:before="100" w:line="240"/>
+              <w:ind w:left="100" w:right="100" w:firstLine="0" w:firstLineChars="0"/>
+            </w:pPr>
+            <w:r>
+              <w:rPr>
+                <w:rFonts w:ascii="Helvetica" w:hAnsi="Helvetica" w:eastAsia="Helvetica" w:cs="Helvetica"/>
+                <w:i w:val="false"/>
+                <w:b w:val="false"/>
+                <w:u w:val="none"/>
+                <w:sz w:val="22"/>
+                <w:szCs w:val="22"/>
+                <w:color w:val="000000"/>
+              </w:rPr>
+              <w:t xml:space="preserve">374 (90.6%)</w:t>
             </w:r>
           </w:p>
         </w:tc>
@@ -2186,95 +2186,95 @@
                 <w:szCs w:val="22"/>
                 <w:color w:val="000000"/>
               </w:rPr>
-              <w:t xml:space="preserve">4 (6.2%)</w:t>
-            </w:r>
-          </w:p>
-        </w:tc>
-        <w:tc>
-          <w:tcPr>
-            <w:tcBorders>
-              <w:bottom w:val="none" w:sz="0" w:space="0" w:color="000000"/>
-              <w:top w:val="none" w:sz="0" w:space="0" w:color="000000"/>
-              <w:left w:val="none" w:sz="0" w:space="0" w:color="000000"/>
-              <w:right w:val="none" w:sz="0" w:space="0" w:color="000000"/>
-            </w:tcBorders>
-            <w:shd w:val="clear" w:color="auto" w:fill="FFFFFF"/>
-            <w:tcMar>
-              <w:top w:w="0" w:type="dxa"/>
-              <w:bottom w:w="0" w:type="dxa"/>
-              <w:left w:w="0" w:type="dxa"/>
-              <w:right w:w="0" w:type="dxa"/>
-            </w:tcMar>
-            <w:vAlign w:val="center"/>
-          </w:tcPr>
-          <w:p>
-            <w:pPr>
-              <w:pStyle w:val="Normal"/>
-              <w:jc w:val="center"/>
-              <w:pBdr>
-                <w:bottom w:val="none" w:sz="0" w:space="0" w:color="000000"/>
-                <w:top w:val="none" w:sz="0" w:space="0" w:color="000000"/>
-                <w:left w:val="none" w:sz="0" w:space="0" w:color="000000"/>
-                <w:right w:val="none" w:sz="0" w:space="0" w:color="000000"/>
-              </w:pBdr>
-              <w:spacing w:after="100" w:before="100" w:line="240"/>
-              <w:ind w:left="100" w:right="100" w:firstLine="0" w:firstLineChars="0"/>
-            </w:pPr>
-            <w:r>
-              <w:rPr>
-                <w:rFonts w:ascii="Helvetica" w:hAnsi="Helvetica" w:eastAsia="Helvetica" w:cs="Helvetica"/>
-                <w:i w:val="false"/>
-                <w:b w:val="false"/>
-                <w:u w:val="none"/>
-                <w:sz w:val="22"/>
-                <w:szCs w:val="22"/>
-                <w:color w:val="000000"/>
-              </w:rPr>
-              <w:t xml:space="preserve">4 (6.2%)</w:t>
-            </w:r>
-          </w:p>
-        </w:tc>
-        <w:tc>
-          <w:tcPr>
-            <w:tcBorders>
-              <w:bottom w:val="none" w:sz="0" w:space="0" w:color="000000"/>
-              <w:top w:val="none" w:sz="0" w:space="0" w:color="000000"/>
-              <w:left w:val="none" w:sz="0" w:space="0" w:color="000000"/>
-              <w:right w:val="none" w:sz="0" w:space="0" w:color="000000"/>
-            </w:tcBorders>
-            <w:shd w:val="clear" w:color="auto" w:fill="FFFFFF"/>
-            <w:tcMar>
-              <w:top w:w="0" w:type="dxa"/>
-              <w:bottom w:w="0" w:type="dxa"/>
-              <w:left w:w="0" w:type="dxa"/>
-              <w:right w:w="0" w:type="dxa"/>
-            </w:tcMar>
-            <w:vAlign w:val="center"/>
-          </w:tcPr>
-          <w:p>
-            <w:pPr>
-              <w:pStyle w:val="Normal"/>
-              <w:jc w:val="center"/>
-              <w:pBdr>
-                <w:bottom w:val="none" w:sz="0" w:space="0" w:color="000000"/>
-                <w:top w:val="none" w:sz="0" w:space="0" w:color="000000"/>
-                <w:left w:val="none" w:sz="0" w:space="0" w:color="000000"/>
-                <w:right w:val="none" w:sz="0" w:space="0" w:color="000000"/>
-              </w:pBdr>
-              <w:spacing w:after="100" w:before="100" w:line="240"/>
-              <w:ind w:left="100" w:right="100" w:firstLine="0" w:firstLineChars="0"/>
-            </w:pPr>
-            <w:r>
-              <w:rPr>
-                <w:rFonts w:ascii="Helvetica" w:hAnsi="Helvetica" w:eastAsia="Helvetica" w:cs="Helvetica"/>
-                <w:i w:val="false"/>
-                <w:b w:val="false"/>
-                <w:u w:val="none"/>
-                <w:sz w:val="22"/>
-                <w:szCs w:val="22"/>
-                <w:color w:val="000000"/>
-              </w:rPr>
-              <w:t xml:space="preserve">8 (6.2%)</w:t>
+              <w:t xml:space="preserve">34 (12.0%)</w:t>
+            </w:r>
+          </w:p>
+        </w:tc>
+        <w:tc>
+          <w:tcPr>
+            <w:tcBorders>
+              <w:bottom w:val="none" w:sz="0" w:space="0" w:color="000000"/>
+              <w:top w:val="none" w:sz="0" w:space="0" w:color="000000"/>
+              <w:left w:val="none" w:sz="0" w:space="0" w:color="000000"/>
+              <w:right w:val="none" w:sz="0" w:space="0" w:color="000000"/>
+            </w:tcBorders>
+            <w:shd w:val="clear" w:color="auto" w:fill="FFFFFF"/>
+            <w:tcMar>
+              <w:top w:w="0" w:type="dxa"/>
+              <w:bottom w:w="0" w:type="dxa"/>
+              <w:left w:w="0" w:type="dxa"/>
+              <w:right w:w="0" w:type="dxa"/>
+            </w:tcMar>
+            <w:vAlign w:val="center"/>
+          </w:tcPr>
+          <w:p>
+            <w:pPr>
+              <w:pStyle w:val="Normal"/>
+              <w:jc w:val="center"/>
+              <w:pBdr>
+                <w:bottom w:val="none" w:sz="0" w:space="0" w:color="000000"/>
+                <w:top w:val="none" w:sz="0" w:space="0" w:color="000000"/>
+                <w:left w:val="none" w:sz="0" w:space="0" w:color="000000"/>
+                <w:right w:val="none" w:sz="0" w:space="0" w:color="000000"/>
+              </w:pBdr>
+              <w:spacing w:after="100" w:before="100" w:line="240"/>
+              <w:ind w:left="100" w:right="100" w:firstLine="0" w:firstLineChars="0"/>
+            </w:pPr>
+            <w:r>
+              <w:rPr>
+                <w:rFonts w:ascii="Helvetica" w:hAnsi="Helvetica" w:eastAsia="Helvetica" w:cs="Helvetica"/>
+                <w:i w:val="false"/>
+                <w:b w:val="false"/>
+                <w:u w:val="none"/>
+                <w:sz w:val="22"/>
+                <w:szCs w:val="22"/>
+                <w:color w:val="000000"/>
+              </w:rPr>
+              <w:t xml:space="preserve">13 (10.1%)</w:t>
+            </w:r>
+          </w:p>
+        </w:tc>
+        <w:tc>
+          <w:tcPr>
+            <w:tcBorders>
+              <w:bottom w:val="none" w:sz="0" w:space="0" w:color="000000"/>
+              <w:top w:val="none" w:sz="0" w:space="0" w:color="000000"/>
+              <w:left w:val="none" w:sz="0" w:space="0" w:color="000000"/>
+              <w:right w:val="none" w:sz="0" w:space="0" w:color="000000"/>
+            </w:tcBorders>
+            <w:shd w:val="clear" w:color="auto" w:fill="FFFFFF"/>
+            <w:tcMar>
+              <w:top w:w="0" w:type="dxa"/>
+              <w:bottom w:w="0" w:type="dxa"/>
+              <w:left w:w="0" w:type="dxa"/>
+              <w:right w:w="0" w:type="dxa"/>
+            </w:tcMar>
+            <w:vAlign w:val="center"/>
+          </w:tcPr>
+          <w:p>
+            <w:pPr>
+              <w:pStyle w:val="Normal"/>
+              <w:jc w:val="center"/>
+              <w:pBdr>
+                <w:bottom w:val="none" w:sz="0" w:space="0" w:color="000000"/>
+                <w:top w:val="none" w:sz="0" w:space="0" w:color="000000"/>
+                <w:left w:val="none" w:sz="0" w:space="0" w:color="000000"/>
+                <w:right w:val="none" w:sz="0" w:space="0" w:color="000000"/>
+              </w:pBdr>
+              <w:spacing w:after="100" w:before="100" w:line="240"/>
+              <w:ind w:left="100" w:right="100" w:firstLine="0" w:firstLineChars="0"/>
+            </w:pPr>
+            <w:r>
+              <w:rPr>
+                <w:rFonts w:ascii="Helvetica" w:hAnsi="Helvetica" w:eastAsia="Helvetica" w:cs="Helvetica"/>
+                <w:i w:val="false"/>
+                <w:b w:val="false"/>
+                <w:u w:val="none"/>
+                <w:sz w:val="22"/>
+                <w:szCs w:val="22"/>
+                <w:color w:val="000000"/>
+              </w:rPr>
+              <w:t xml:space="preserve">47 (11.4%)</w:t>
             </w:r>
           </w:p>
         </w:tc>
@@ -2368,95 +2368,95 @@
                 <w:szCs w:val="22"/>
                 <w:color w:val="000000"/>
               </w:rPr>
-              <w:t xml:space="preserve">59 (90.8%)</w:t>
-            </w:r>
-          </w:p>
-        </w:tc>
-        <w:tc>
-          <w:tcPr>
-            <w:tcBorders>
-              <w:bottom w:val="none" w:sz="0" w:space="0" w:color="000000"/>
-              <w:top w:val="none" w:sz="0" w:space="0" w:color="000000"/>
-              <w:left w:val="none" w:sz="0" w:space="0" w:color="000000"/>
-              <w:right w:val="none" w:sz="0" w:space="0" w:color="000000"/>
-            </w:tcBorders>
-            <w:shd w:val="clear" w:color="auto" w:fill="FFFFFF"/>
-            <w:tcMar>
-              <w:top w:w="0" w:type="dxa"/>
-              <w:bottom w:w="0" w:type="dxa"/>
-              <w:left w:w="0" w:type="dxa"/>
-              <w:right w:w="0" w:type="dxa"/>
-            </w:tcMar>
-            <w:vAlign w:val="center"/>
-          </w:tcPr>
-          <w:p>
-            <w:pPr>
-              <w:pStyle w:val="Normal"/>
-              <w:jc w:val="center"/>
-              <w:pBdr>
-                <w:bottom w:val="none" w:sz="0" w:space="0" w:color="000000"/>
-                <w:top w:val="none" w:sz="0" w:space="0" w:color="000000"/>
-                <w:left w:val="none" w:sz="0" w:space="0" w:color="000000"/>
-                <w:right w:val="none" w:sz="0" w:space="0" w:color="000000"/>
-              </w:pBdr>
-              <w:spacing w:after="100" w:before="100" w:line="240"/>
-              <w:ind w:left="100" w:right="100" w:firstLine="0" w:firstLineChars="0"/>
-            </w:pPr>
-            <w:r>
-              <w:rPr>
-                <w:rFonts w:ascii="Helvetica" w:hAnsi="Helvetica" w:eastAsia="Helvetica" w:cs="Helvetica"/>
-                <w:i w:val="false"/>
-                <w:b w:val="false"/>
-                <w:u w:val="none"/>
-                <w:sz w:val="22"/>
-                <w:szCs w:val="22"/>
-                <w:color w:val="000000"/>
-              </w:rPr>
-              <w:t xml:space="preserve">61 (93.8%)</w:t>
-            </w:r>
-          </w:p>
-        </w:tc>
-        <w:tc>
-          <w:tcPr>
-            <w:tcBorders>
-              <w:bottom w:val="none" w:sz="0" w:space="0" w:color="000000"/>
-              <w:top w:val="none" w:sz="0" w:space="0" w:color="000000"/>
-              <w:left w:val="none" w:sz="0" w:space="0" w:color="000000"/>
-              <w:right w:val="none" w:sz="0" w:space="0" w:color="000000"/>
-            </w:tcBorders>
-            <w:shd w:val="clear" w:color="auto" w:fill="FFFFFF"/>
-            <w:tcMar>
-              <w:top w:w="0" w:type="dxa"/>
-              <w:bottom w:w="0" w:type="dxa"/>
-              <w:left w:w="0" w:type="dxa"/>
-              <w:right w:w="0" w:type="dxa"/>
-            </w:tcMar>
-            <w:vAlign w:val="center"/>
-          </w:tcPr>
-          <w:p>
-            <w:pPr>
-              <w:pStyle w:val="Normal"/>
-              <w:jc w:val="center"/>
-              <w:pBdr>
-                <w:bottom w:val="none" w:sz="0" w:space="0" w:color="000000"/>
-                <w:top w:val="none" w:sz="0" w:space="0" w:color="000000"/>
-                <w:left w:val="none" w:sz="0" w:space="0" w:color="000000"/>
-                <w:right w:val="none" w:sz="0" w:space="0" w:color="000000"/>
-              </w:pBdr>
-              <w:spacing w:after="100" w:before="100" w:line="240"/>
-              <w:ind w:left="100" w:right="100" w:firstLine="0" w:firstLineChars="0"/>
-            </w:pPr>
-            <w:r>
-              <w:rPr>
-                <w:rFonts w:ascii="Helvetica" w:hAnsi="Helvetica" w:eastAsia="Helvetica" w:cs="Helvetica"/>
-                <w:i w:val="false"/>
-                <w:b w:val="false"/>
-                <w:u w:val="none"/>
-                <w:sz w:val="22"/>
-                <w:szCs w:val="22"/>
-                <w:color w:val="000000"/>
-              </w:rPr>
-              <w:t xml:space="preserve">120 (92.3%)</w:t>
+              <w:t xml:space="preserve">247 (87.0%)</w:t>
+            </w:r>
+          </w:p>
+        </w:tc>
+        <w:tc>
+          <w:tcPr>
+            <w:tcBorders>
+              <w:bottom w:val="none" w:sz="0" w:space="0" w:color="000000"/>
+              <w:top w:val="none" w:sz="0" w:space="0" w:color="000000"/>
+              <w:left w:val="none" w:sz="0" w:space="0" w:color="000000"/>
+              <w:right w:val="none" w:sz="0" w:space="0" w:color="000000"/>
+            </w:tcBorders>
+            <w:shd w:val="clear" w:color="auto" w:fill="FFFFFF"/>
+            <w:tcMar>
+              <w:top w:w="0" w:type="dxa"/>
+              <w:bottom w:w="0" w:type="dxa"/>
+              <w:left w:w="0" w:type="dxa"/>
+              <w:right w:w="0" w:type="dxa"/>
+            </w:tcMar>
+            <w:vAlign w:val="center"/>
+          </w:tcPr>
+          <w:p>
+            <w:pPr>
+              <w:pStyle w:val="Normal"/>
+              <w:jc w:val="center"/>
+              <w:pBdr>
+                <w:bottom w:val="none" w:sz="0" w:space="0" w:color="000000"/>
+                <w:top w:val="none" w:sz="0" w:space="0" w:color="000000"/>
+                <w:left w:val="none" w:sz="0" w:space="0" w:color="000000"/>
+                <w:right w:val="none" w:sz="0" w:space="0" w:color="000000"/>
+              </w:pBdr>
+              <w:spacing w:after="100" w:before="100" w:line="240"/>
+              <w:ind w:left="100" w:right="100" w:firstLine="0" w:firstLineChars="0"/>
+            </w:pPr>
+            <w:r>
+              <w:rPr>
+                <w:rFonts w:ascii="Helvetica" w:hAnsi="Helvetica" w:eastAsia="Helvetica" w:cs="Helvetica"/>
+                <w:i w:val="false"/>
+                <w:b w:val="false"/>
+                <w:u w:val="none"/>
+                <w:sz w:val="22"/>
+                <w:szCs w:val="22"/>
+                <w:color w:val="000000"/>
+              </w:rPr>
+              <w:t xml:space="preserve">114 (88.4%)</w:t>
+            </w:r>
+          </w:p>
+        </w:tc>
+        <w:tc>
+          <w:tcPr>
+            <w:tcBorders>
+              <w:bottom w:val="none" w:sz="0" w:space="0" w:color="000000"/>
+              <w:top w:val="none" w:sz="0" w:space="0" w:color="000000"/>
+              <w:left w:val="none" w:sz="0" w:space="0" w:color="000000"/>
+              <w:right w:val="none" w:sz="0" w:space="0" w:color="000000"/>
+            </w:tcBorders>
+            <w:shd w:val="clear" w:color="auto" w:fill="FFFFFF"/>
+            <w:tcMar>
+              <w:top w:w="0" w:type="dxa"/>
+              <w:bottom w:w="0" w:type="dxa"/>
+              <w:left w:w="0" w:type="dxa"/>
+              <w:right w:w="0" w:type="dxa"/>
+            </w:tcMar>
+            <w:vAlign w:val="center"/>
+          </w:tcPr>
+          <w:p>
+            <w:pPr>
+              <w:pStyle w:val="Normal"/>
+              <w:jc w:val="center"/>
+              <w:pBdr>
+                <w:bottom w:val="none" w:sz="0" w:space="0" w:color="000000"/>
+                <w:top w:val="none" w:sz="0" w:space="0" w:color="000000"/>
+                <w:left w:val="none" w:sz="0" w:space="0" w:color="000000"/>
+                <w:right w:val="none" w:sz="0" w:space="0" w:color="000000"/>
+              </w:pBdr>
+              <w:spacing w:after="100" w:before="100" w:line="240"/>
+              <w:ind w:left="100" w:right="100" w:firstLine="0" w:firstLineChars="0"/>
+            </w:pPr>
+            <w:r>
+              <w:rPr>
+                <w:rFonts w:ascii="Helvetica" w:hAnsi="Helvetica" w:eastAsia="Helvetica" w:cs="Helvetica"/>
+                <w:i w:val="false"/>
+                <w:b w:val="false"/>
+                <w:u w:val="none"/>
+                <w:sz w:val="22"/>
+                <w:szCs w:val="22"/>
+                <w:color w:val="000000"/>
+              </w:rPr>
+              <w:t xml:space="preserve">361 (87.4%)</w:t>
             </w:r>
           </w:p>
         </w:tc>
@@ -2550,95 +2550,95 @@
                 <w:szCs w:val="22"/>
                 <w:color w:val="000000"/>
               </w:rPr>
-              <w:t xml:space="preserve">2 (3.1%)</w:t>
-            </w:r>
-          </w:p>
-        </w:tc>
-        <w:tc>
-          <w:tcPr>
-            <w:tcBorders>
-              <w:bottom w:val="none" w:sz="0" w:space="0" w:color="000000"/>
-              <w:top w:val="none" w:sz="0" w:space="0" w:color="000000"/>
-              <w:left w:val="none" w:sz="0" w:space="0" w:color="000000"/>
-              <w:right w:val="none" w:sz="0" w:space="0" w:color="000000"/>
-            </w:tcBorders>
-            <w:shd w:val="clear" w:color="auto" w:fill="FFFFFF"/>
-            <w:tcMar>
-              <w:top w:w="0" w:type="dxa"/>
-              <w:bottom w:w="0" w:type="dxa"/>
-              <w:left w:w="0" w:type="dxa"/>
-              <w:right w:w="0" w:type="dxa"/>
-            </w:tcMar>
-            <w:vAlign w:val="center"/>
-          </w:tcPr>
-          <w:p>
-            <w:pPr>
-              <w:pStyle w:val="Normal"/>
-              <w:jc w:val="center"/>
-              <w:pBdr>
-                <w:bottom w:val="none" w:sz="0" w:space="0" w:color="000000"/>
-                <w:top w:val="none" w:sz="0" w:space="0" w:color="000000"/>
-                <w:left w:val="none" w:sz="0" w:space="0" w:color="000000"/>
-                <w:right w:val="none" w:sz="0" w:space="0" w:color="000000"/>
-              </w:pBdr>
-              <w:spacing w:after="100" w:before="100" w:line="240"/>
-              <w:ind w:left="100" w:right="100" w:firstLine="0" w:firstLineChars="0"/>
-            </w:pPr>
-            <w:r>
-              <w:rPr>
-                <w:rFonts w:ascii="Helvetica" w:hAnsi="Helvetica" w:eastAsia="Helvetica" w:cs="Helvetica"/>
-                <w:i w:val="false"/>
-                <w:b w:val="false"/>
-                <w:u w:val="none"/>
-                <w:sz w:val="22"/>
-                <w:szCs w:val="22"/>
-                <w:color w:val="000000"/>
-              </w:rPr>
-              <w:t xml:space="preserve">0 (0%)</w:t>
-            </w:r>
-          </w:p>
-        </w:tc>
-        <w:tc>
-          <w:tcPr>
-            <w:tcBorders>
-              <w:bottom w:val="none" w:sz="0" w:space="0" w:color="000000"/>
-              <w:top w:val="none" w:sz="0" w:space="0" w:color="000000"/>
-              <w:left w:val="none" w:sz="0" w:space="0" w:color="000000"/>
-              <w:right w:val="none" w:sz="0" w:space="0" w:color="000000"/>
-            </w:tcBorders>
-            <w:shd w:val="clear" w:color="auto" w:fill="FFFFFF"/>
-            <w:tcMar>
-              <w:top w:w="0" w:type="dxa"/>
-              <w:bottom w:w="0" w:type="dxa"/>
-              <w:left w:w="0" w:type="dxa"/>
-              <w:right w:w="0" w:type="dxa"/>
-            </w:tcMar>
-            <w:vAlign w:val="center"/>
-          </w:tcPr>
-          <w:p>
-            <w:pPr>
-              <w:pStyle w:val="Normal"/>
-              <w:jc w:val="center"/>
-              <w:pBdr>
-                <w:bottom w:val="none" w:sz="0" w:space="0" w:color="000000"/>
-                <w:top w:val="none" w:sz="0" w:space="0" w:color="000000"/>
-                <w:left w:val="none" w:sz="0" w:space="0" w:color="000000"/>
-                <w:right w:val="none" w:sz="0" w:space="0" w:color="000000"/>
-              </w:pBdr>
-              <w:spacing w:after="100" w:before="100" w:line="240"/>
-              <w:ind w:left="100" w:right="100" w:firstLine="0" w:firstLineChars="0"/>
-            </w:pPr>
-            <w:r>
-              <w:rPr>
-                <w:rFonts w:ascii="Helvetica" w:hAnsi="Helvetica" w:eastAsia="Helvetica" w:cs="Helvetica"/>
-                <w:i w:val="false"/>
-                <w:b w:val="false"/>
-                <w:u w:val="none"/>
-                <w:sz w:val="22"/>
-                <w:szCs w:val="22"/>
-                <w:color w:val="000000"/>
-              </w:rPr>
-              <w:t xml:space="preserve">2 (1.5%)</w:t>
+              <w:t xml:space="preserve">3 (1.1%)</w:t>
+            </w:r>
+          </w:p>
+        </w:tc>
+        <w:tc>
+          <w:tcPr>
+            <w:tcBorders>
+              <w:bottom w:val="none" w:sz="0" w:space="0" w:color="000000"/>
+              <w:top w:val="none" w:sz="0" w:space="0" w:color="000000"/>
+              <w:left w:val="none" w:sz="0" w:space="0" w:color="000000"/>
+              <w:right w:val="none" w:sz="0" w:space="0" w:color="000000"/>
+            </w:tcBorders>
+            <w:shd w:val="clear" w:color="auto" w:fill="FFFFFF"/>
+            <w:tcMar>
+              <w:top w:w="0" w:type="dxa"/>
+              <w:bottom w:w="0" w:type="dxa"/>
+              <w:left w:w="0" w:type="dxa"/>
+              <w:right w:w="0" w:type="dxa"/>
+            </w:tcMar>
+            <w:vAlign w:val="center"/>
+          </w:tcPr>
+          <w:p>
+            <w:pPr>
+              <w:pStyle w:val="Normal"/>
+              <w:jc w:val="center"/>
+              <w:pBdr>
+                <w:bottom w:val="none" w:sz="0" w:space="0" w:color="000000"/>
+                <w:top w:val="none" w:sz="0" w:space="0" w:color="000000"/>
+                <w:left w:val="none" w:sz="0" w:space="0" w:color="000000"/>
+                <w:right w:val="none" w:sz="0" w:space="0" w:color="000000"/>
+              </w:pBdr>
+              <w:spacing w:after="100" w:before="100" w:line="240"/>
+              <w:ind w:left="100" w:right="100" w:firstLine="0" w:firstLineChars="0"/>
+            </w:pPr>
+            <w:r>
+              <w:rPr>
+                <w:rFonts w:ascii="Helvetica" w:hAnsi="Helvetica" w:eastAsia="Helvetica" w:cs="Helvetica"/>
+                <w:i w:val="false"/>
+                <w:b w:val="false"/>
+                <w:u w:val="none"/>
+                <w:sz w:val="22"/>
+                <w:szCs w:val="22"/>
+                <w:color w:val="000000"/>
+              </w:rPr>
+              <w:t xml:space="preserve">2 (1.6%)</w:t>
+            </w:r>
+          </w:p>
+        </w:tc>
+        <w:tc>
+          <w:tcPr>
+            <w:tcBorders>
+              <w:bottom w:val="none" w:sz="0" w:space="0" w:color="000000"/>
+              <w:top w:val="none" w:sz="0" w:space="0" w:color="000000"/>
+              <w:left w:val="none" w:sz="0" w:space="0" w:color="000000"/>
+              <w:right w:val="none" w:sz="0" w:space="0" w:color="000000"/>
+            </w:tcBorders>
+            <w:shd w:val="clear" w:color="auto" w:fill="FFFFFF"/>
+            <w:tcMar>
+              <w:top w:w="0" w:type="dxa"/>
+              <w:bottom w:w="0" w:type="dxa"/>
+              <w:left w:w="0" w:type="dxa"/>
+              <w:right w:w="0" w:type="dxa"/>
+            </w:tcMar>
+            <w:vAlign w:val="center"/>
+          </w:tcPr>
+          <w:p>
+            <w:pPr>
+              <w:pStyle w:val="Normal"/>
+              <w:jc w:val="center"/>
+              <w:pBdr>
+                <w:bottom w:val="none" w:sz="0" w:space="0" w:color="000000"/>
+                <w:top w:val="none" w:sz="0" w:space="0" w:color="000000"/>
+                <w:left w:val="none" w:sz="0" w:space="0" w:color="000000"/>
+                <w:right w:val="none" w:sz="0" w:space="0" w:color="000000"/>
+              </w:pBdr>
+              <w:spacing w:after="100" w:before="100" w:line="240"/>
+              <w:ind w:left="100" w:right="100" w:firstLine="0" w:firstLineChars="0"/>
+            </w:pPr>
+            <w:r>
+              <w:rPr>
+                <w:rFonts w:ascii="Helvetica" w:hAnsi="Helvetica" w:eastAsia="Helvetica" w:cs="Helvetica"/>
+                <w:i w:val="false"/>
+                <w:b w:val="false"/>
+                <w:u w:val="none"/>
+                <w:sz w:val="22"/>
+                <w:szCs w:val="22"/>
+                <w:color w:val="000000"/>
+              </w:rPr>
+              <w:t xml:space="preserve">5 (1.2%)</w:t>
             </w:r>
           </w:p>
         </w:tc>
@@ -2914,95 +2914,95 @@
                 <w:szCs w:val="22"/>
                 <w:color w:val="000000"/>
               </w:rPr>
-              <w:t xml:space="preserve">0.892 (1.87)</w:t>
-            </w:r>
-          </w:p>
-        </w:tc>
-        <w:tc>
-          <w:tcPr>
-            <w:tcBorders>
-              <w:bottom w:val="none" w:sz="0" w:space="0" w:color="000000"/>
-              <w:top w:val="none" w:sz="0" w:space="0" w:color="000000"/>
-              <w:left w:val="none" w:sz="0" w:space="0" w:color="000000"/>
-              <w:right w:val="none" w:sz="0" w:space="0" w:color="000000"/>
-            </w:tcBorders>
-            <w:shd w:val="clear" w:color="auto" w:fill="FFFFFF"/>
-            <w:tcMar>
-              <w:top w:w="0" w:type="dxa"/>
-              <w:bottom w:w="0" w:type="dxa"/>
-              <w:left w:w="0" w:type="dxa"/>
-              <w:right w:w="0" w:type="dxa"/>
-            </w:tcMar>
-            <w:vAlign w:val="center"/>
-          </w:tcPr>
-          <w:p>
-            <w:pPr>
-              <w:pStyle w:val="Normal"/>
-              <w:jc w:val="center"/>
-              <w:pBdr>
-                <w:bottom w:val="none" w:sz="0" w:space="0" w:color="000000"/>
-                <w:top w:val="none" w:sz="0" w:space="0" w:color="000000"/>
-                <w:left w:val="none" w:sz="0" w:space="0" w:color="000000"/>
-                <w:right w:val="none" w:sz="0" w:space="0" w:color="000000"/>
-              </w:pBdr>
-              <w:spacing w:after="100" w:before="100" w:line="240"/>
-              <w:ind w:left="100" w:right="100" w:firstLine="0" w:firstLineChars="0"/>
-            </w:pPr>
-            <w:r>
-              <w:rPr>
-                <w:rFonts w:ascii="Helvetica" w:hAnsi="Helvetica" w:eastAsia="Helvetica" w:cs="Helvetica"/>
-                <w:i w:val="false"/>
-                <w:b w:val="false"/>
-                <w:u w:val="none"/>
-                <w:sz w:val="22"/>
-                <w:szCs w:val="22"/>
-                <w:color w:val="000000"/>
-              </w:rPr>
-              <w:t xml:space="preserve">3.02 (5.34)</w:t>
-            </w:r>
-          </w:p>
-        </w:tc>
-        <w:tc>
-          <w:tcPr>
-            <w:tcBorders>
-              <w:bottom w:val="none" w:sz="0" w:space="0" w:color="000000"/>
-              <w:top w:val="none" w:sz="0" w:space="0" w:color="000000"/>
-              <w:left w:val="none" w:sz="0" w:space="0" w:color="000000"/>
-              <w:right w:val="none" w:sz="0" w:space="0" w:color="000000"/>
-            </w:tcBorders>
-            <w:shd w:val="clear" w:color="auto" w:fill="FFFFFF"/>
-            <w:tcMar>
-              <w:top w:w="0" w:type="dxa"/>
-              <w:bottom w:w="0" w:type="dxa"/>
-              <w:left w:w="0" w:type="dxa"/>
-              <w:right w:w="0" w:type="dxa"/>
-            </w:tcMar>
-            <w:vAlign w:val="center"/>
-          </w:tcPr>
-          <w:p>
-            <w:pPr>
-              <w:pStyle w:val="Normal"/>
-              <w:jc w:val="center"/>
-              <w:pBdr>
-                <w:bottom w:val="none" w:sz="0" w:space="0" w:color="000000"/>
-                <w:top w:val="none" w:sz="0" w:space="0" w:color="000000"/>
-                <w:left w:val="none" w:sz="0" w:space="0" w:color="000000"/>
-                <w:right w:val="none" w:sz="0" w:space="0" w:color="000000"/>
-              </w:pBdr>
-              <w:spacing w:after="100" w:before="100" w:line="240"/>
-              <w:ind w:left="100" w:right="100" w:firstLine="0" w:firstLineChars="0"/>
-            </w:pPr>
-            <w:r>
-              <w:rPr>
-                <w:rFonts w:ascii="Helvetica" w:hAnsi="Helvetica" w:eastAsia="Helvetica" w:cs="Helvetica"/>
-                <w:i w:val="false"/>
-                <w:b w:val="false"/>
-                <w:u w:val="none"/>
-                <w:sz w:val="22"/>
-                <w:szCs w:val="22"/>
-                <w:color w:val="000000"/>
-              </w:rPr>
-              <w:t xml:space="preserve">1.95 (4.12)</w:t>
+              <w:t xml:space="preserve">1.30 (2.68)</w:t>
+            </w:r>
+          </w:p>
+        </w:tc>
+        <w:tc>
+          <w:tcPr>
+            <w:tcBorders>
+              <w:bottom w:val="none" w:sz="0" w:space="0" w:color="000000"/>
+              <w:top w:val="none" w:sz="0" w:space="0" w:color="000000"/>
+              <w:left w:val="none" w:sz="0" w:space="0" w:color="000000"/>
+              <w:right w:val="none" w:sz="0" w:space="0" w:color="000000"/>
+            </w:tcBorders>
+            <w:shd w:val="clear" w:color="auto" w:fill="FFFFFF"/>
+            <w:tcMar>
+              <w:top w:w="0" w:type="dxa"/>
+              <w:bottom w:w="0" w:type="dxa"/>
+              <w:left w:w="0" w:type="dxa"/>
+              <w:right w:w="0" w:type="dxa"/>
+            </w:tcMar>
+            <w:vAlign w:val="center"/>
+          </w:tcPr>
+          <w:p>
+            <w:pPr>
+              <w:pStyle w:val="Normal"/>
+              <w:jc w:val="center"/>
+              <w:pBdr>
+                <w:bottom w:val="none" w:sz="0" w:space="0" w:color="000000"/>
+                <w:top w:val="none" w:sz="0" w:space="0" w:color="000000"/>
+                <w:left w:val="none" w:sz="0" w:space="0" w:color="000000"/>
+                <w:right w:val="none" w:sz="0" w:space="0" w:color="000000"/>
+              </w:pBdr>
+              <w:spacing w:after="100" w:before="100" w:line="240"/>
+              <w:ind w:left="100" w:right="100" w:firstLine="0" w:firstLineChars="0"/>
+            </w:pPr>
+            <w:r>
+              <w:rPr>
+                <w:rFonts w:ascii="Helvetica" w:hAnsi="Helvetica" w:eastAsia="Helvetica" w:cs="Helvetica"/>
+                <w:i w:val="false"/>
+                <w:b w:val="false"/>
+                <w:u w:val="none"/>
+                <w:sz w:val="22"/>
+                <w:szCs w:val="22"/>
+                <w:color w:val="000000"/>
+              </w:rPr>
+              <w:t xml:space="preserve">3.24 (5.39)</w:t>
+            </w:r>
+          </w:p>
+        </w:tc>
+        <w:tc>
+          <w:tcPr>
+            <w:tcBorders>
+              <w:bottom w:val="none" w:sz="0" w:space="0" w:color="000000"/>
+              <w:top w:val="none" w:sz="0" w:space="0" w:color="000000"/>
+              <w:left w:val="none" w:sz="0" w:space="0" w:color="000000"/>
+              <w:right w:val="none" w:sz="0" w:space="0" w:color="000000"/>
+            </w:tcBorders>
+            <w:shd w:val="clear" w:color="auto" w:fill="FFFFFF"/>
+            <w:tcMar>
+              <w:top w:w="0" w:type="dxa"/>
+              <w:bottom w:w="0" w:type="dxa"/>
+              <w:left w:w="0" w:type="dxa"/>
+              <w:right w:w="0" w:type="dxa"/>
+            </w:tcMar>
+            <w:vAlign w:val="center"/>
+          </w:tcPr>
+          <w:p>
+            <w:pPr>
+              <w:pStyle w:val="Normal"/>
+              <w:jc w:val="center"/>
+              <w:pBdr>
+                <w:bottom w:val="none" w:sz="0" w:space="0" w:color="000000"/>
+                <w:top w:val="none" w:sz="0" w:space="0" w:color="000000"/>
+                <w:left w:val="none" w:sz="0" w:space="0" w:color="000000"/>
+                <w:right w:val="none" w:sz="0" w:space="0" w:color="000000"/>
+              </w:pBdr>
+              <w:spacing w:after="100" w:before="100" w:line="240"/>
+              <w:ind w:left="100" w:right="100" w:firstLine="0" w:firstLineChars="0"/>
+            </w:pPr>
+            <w:r>
+              <w:rPr>
+                <w:rFonts w:ascii="Helvetica" w:hAnsi="Helvetica" w:eastAsia="Helvetica" w:cs="Helvetica"/>
+                <w:i w:val="false"/>
+                <w:b w:val="false"/>
+                <w:u w:val="none"/>
+                <w:sz w:val="22"/>
+                <w:szCs w:val="22"/>
+                <w:color w:val="000000"/>
+              </w:rPr>
+              <w:t xml:space="preserve">1.91 (3.85)</w:t>
             </w:r>
           </w:p>
         </w:tc>
@@ -3096,95 +3096,95 @@
                 <w:szCs w:val="22"/>
                 <w:color w:val="000000"/>
               </w:rPr>
-              <w:t xml:space="preserve">0 [0, 9.00]</w:t>
-            </w:r>
-          </w:p>
-        </w:tc>
-        <w:tc>
-          <w:tcPr>
-            <w:tcBorders>
-              <w:bottom w:val="none" w:sz="0" w:space="0" w:color="000000"/>
-              <w:top w:val="none" w:sz="0" w:space="0" w:color="000000"/>
-              <w:left w:val="none" w:sz="0" w:space="0" w:color="000000"/>
-              <w:right w:val="none" w:sz="0" w:space="0" w:color="000000"/>
-            </w:tcBorders>
-            <w:shd w:val="clear" w:color="auto" w:fill="FFFFFF"/>
-            <w:tcMar>
-              <w:top w:w="0" w:type="dxa"/>
-              <w:bottom w:w="0" w:type="dxa"/>
-              <w:left w:w="0" w:type="dxa"/>
-              <w:right w:w="0" w:type="dxa"/>
-            </w:tcMar>
-            <w:vAlign w:val="center"/>
-          </w:tcPr>
-          <w:p>
-            <w:pPr>
-              <w:pStyle w:val="Normal"/>
-              <w:jc w:val="center"/>
-              <w:pBdr>
-                <w:bottom w:val="none" w:sz="0" w:space="0" w:color="000000"/>
-                <w:top w:val="none" w:sz="0" w:space="0" w:color="000000"/>
-                <w:left w:val="none" w:sz="0" w:space="0" w:color="000000"/>
-                <w:right w:val="none" w:sz="0" w:space="0" w:color="000000"/>
-              </w:pBdr>
-              <w:spacing w:after="100" w:before="100" w:line="240"/>
-              <w:ind w:left="100" w:right="100" w:firstLine="0" w:firstLineChars="0"/>
-            </w:pPr>
-            <w:r>
-              <w:rPr>
-                <w:rFonts w:ascii="Helvetica" w:hAnsi="Helvetica" w:eastAsia="Helvetica" w:cs="Helvetica"/>
-                <w:i w:val="false"/>
-                <w:b w:val="false"/>
-                <w:u w:val="none"/>
-                <w:sz w:val="22"/>
-                <w:szCs w:val="22"/>
-                <w:color w:val="000000"/>
-              </w:rPr>
-              <w:t xml:space="preserve">0 [0, 20.0]</w:t>
-            </w:r>
-          </w:p>
-        </w:tc>
-        <w:tc>
-          <w:tcPr>
-            <w:tcBorders>
-              <w:bottom w:val="none" w:sz="0" w:space="0" w:color="000000"/>
-              <w:top w:val="none" w:sz="0" w:space="0" w:color="000000"/>
-              <w:left w:val="none" w:sz="0" w:space="0" w:color="000000"/>
-              <w:right w:val="none" w:sz="0" w:space="0" w:color="000000"/>
-            </w:tcBorders>
-            <w:shd w:val="clear" w:color="auto" w:fill="FFFFFF"/>
-            <w:tcMar>
-              <w:top w:w="0" w:type="dxa"/>
-              <w:bottom w:w="0" w:type="dxa"/>
-              <w:left w:w="0" w:type="dxa"/>
-              <w:right w:w="0" w:type="dxa"/>
-            </w:tcMar>
-            <w:vAlign w:val="center"/>
-          </w:tcPr>
-          <w:p>
-            <w:pPr>
-              <w:pStyle w:val="Normal"/>
-              <w:jc w:val="center"/>
-              <w:pBdr>
-                <w:bottom w:val="none" w:sz="0" w:space="0" w:color="000000"/>
-                <w:top w:val="none" w:sz="0" w:space="0" w:color="000000"/>
-                <w:left w:val="none" w:sz="0" w:space="0" w:color="000000"/>
-                <w:right w:val="none" w:sz="0" w:space="0" w:color="000000"/>
-              </w:pBdr>
-              <w:spacing w:after="100" w:before="100" w:line="240"/>
-              <w:ind w:left="100" w:right="100" w:firstLine="0" w:firstLineChars="0"/>
-            </w:pPr>
-            <w:r>
-              <w:rPr>
-                <w:rFonts w:ascii="Helvetica" w:hAnsi="Helvetica" w:eastAsia="Helvetica" w:cs="Helvetica"/>
-                <w:i w:val="false"/>
-                <w:b w:val="false"/>
-                <w:u w:val="none"/>
-                <w:sz w:val="22"/>
-                <w:szCs w:val="22"/>
-                <w:color w:val="000000"/>
-              </w:rPr>
-              <w:t xml:space="preserve">0 [0, 20.0]</w:t>
+              <w:t xml:space="preserve">0 [0, 17.0]</w:t>
+            </w:r>
+          </w:p>
+        </w:tc>
+        <w:tc>
+          <w:tcPr>
+            <w:tcBorders>
+              <w:bottom w:val="none" w:sz="0" w:space="0" w:color="000000"/>
+              <w:top w:val="none" w:sz="0" w:space="0" w:color="000000"/>
+              <w:left w:val="none" w:sz="0" w:space="0" w:color="000000"/>
+              <w:right w:val="none" w:sz="0" w:space="0" w:color="000000"/>
+            </w:tcBorders>
+            <w:shd w:val="clear" w:color="auto" w:fill="FFFFFF"/>
+            <w:tcMar>
+              <w:top w:w="0" w:type="dxa"/>
+              <w:bottom w:w="0" w:type="dxa"/>
+              <w:left w:w="0" w:type="dxa"/>
+              <w:right w:w="0" w:type="dxa"/>
+            </w:tcMar>
+            <w:vAlign w:val="center"/>
+          </w:tcPr>
+          <w:p>
+            <w:pPr>
+              <w:pStyle w:val="Normal"/>
+              <w:jc w:val="center"/>
+              <w:pBdr>
+                <w:bottom w:val="none" w:sz="0" w:space="0" w:color="000000"/>
+                <w:top w:val="none" w:sz="0" w:space="0" w:color="000000"/>
+                <w:left w:val="none" w:sz="0" w:space="0" w:color="000000"/>
+                <w:right w:val="none" w:sz="0" w:space="0" w:color="000000"/>
+              </w:pBdr>
+              <w:spacing w:after="100" w:before="100" w:line="240"/>
+              <w:ind w:left="100" w:right="100" w:firstLine="0" w:firstLineChars="0"/>
+            </w:pPr>
+            <w:r>
+              <w:rPr>
+                <w:rFonts w:ascii="Helvetica" w:hAnsi="Helvetica" w:eastAsia="Helvetica" w:cs="Helvetica"/>
+                <w:i w:val="false"/>
+                <w:b w:val="false"/>
+                <w:u w:val="none"/>
+                <w:sz w:val="22"/>
+                <w:szCs w:val="22"/>
+                <w:color w:val="000000"/>
+              </w:rPr>
+              <w:t xml:space="preserve">0 [0, 29.0]</w:t>
+            </w:r>
+          </w:p>
+        </w:tc>
+        <w:tc>
+          <w:tcPr>
+            <w:tcBorders>
+              <w:bottom w:val="none" w:sz="0" w:space="0" w:color="000000"/>
+              <w:top w:val="none" w:sz="0" w:space="0" w:color="000000"/>
+              <w:left w:val="none" w:sz="0" w:space="0" w:color="000000"/>
+              <w:right w:val="none" w:sz="0" w:space="0" w:color="000000"/>
+            </w:tcBorders>
+            <w:shd w:val="clear" w:color="auto" w:fill="FFFFFF"/>
+            <w:tcMar>
+              <w:top w:w="0" w:type="dxa"/>
+              <w:bottom w:w="0" w:type="dxa"/>
+              <w:left w:w="0" w:type="dxa"/>
+              <w:right w:w="0" w:type="dxa"/>
+            </w:tcMar>
+            <w:vAlign w:val="center"/>
+          </w:tcPr>
+          <w:p>
+            <w:pPr>
+              <w:pStyle w:val="Normal"/>
+              <w:jc w:val="center"/>
+              <w:pBdr>
+                <w:bottom w:val="none" w:sz="0" w:space="0" w:color="000000"/>
+                <w:top w:val="none" w:sz="0" w:space="0" w:color="000000"/>
+                <w:left w:val="none" w:sz="0" w:space="0" w:color="000000"/>
+                <w:right w:val="none" w:sz="0" w:space="0" w:color="000000"/>
+              </w:pBdr>
+              <w:spacing w:after="100" w:before="100" w:line="240"/>
+              <w:ind w:left="100" w:right="100" w:firstLine="0" w:firstLineChars="0"/>
+            </w:pPr>
+            <w:r>
+              <w:rPr>
+                <w:rFonts w:ascii="Helvetica" w:hAnsi="Helvetica" w:eastAsia="Helvetica" w:cs="Helvetica"/>
+                <w:i w:val="false"/>
+                <w:b w:val="false"/>
+                <w:u w:val="none"/>
+                <w:sz w:val="22"/>
+                <w:szCs w:val="22"/>
+                <w:color w:val="000000"/>
+              </w:rPr>
+              <w:t xml:space="preserve">0 [0, 29.0]</w:t>
             </w:r>
           </w:p>
         </w:tc>
@@ -3460,95 +3460,95 @@
                 <w:szCs w:val="22"/>
                 <w:color w:val="000000"/>
               </w:rPr>
-              <w:t xml:space="preserve">6.85 (25.9)</w:t>
-            </w:r>
-          </w:p>
-        </w:tc>
-        <w:tc>
-          <w:tcPr>
-            <w:tcBorders>
-              <w:bottom w:val="none" w:sz="0" w:space="0" w:color="000000"/>
-              <w:top w:val="none" w:sz="0" w:space="0" w:color="000000"/>
-              <w:left w:val="none" w:sz="0" w:space="0" w:color="000000"/>
-              <w:right w:val="none" w:sz="0" w:space="0" w:color="000000"/>
-            </w:tcBorders>
-            <w:shd w:val="clear" w:color="auto" w:fill="FFFFFF"/>
-            <w:tcMar>
-              <w:top w:w="0" w:type="dxa"/>
-              <w:bottom w:w="0" w:type="dxa"/>
-              <w:left w:w="0" w:type="dxa"/>
-              <w:right w:w="0" w:type="dxa"/>
-            </w:tcMar>
-            <w:vAlign w:val="center"/>
-          </w:tcPr>
-          <w:p>
-            <w:pPr>
-              <w:pStyle w:val="Normal"/>
-              <w:jc w:val="center"/>
-              <w:pBdr>
-                <w:bottom w:val="none" w:sz="0" w:space="0" w:color="000000"/>
-                <w:top w:val="none" w:sz="0" w:space="0" w:color="000000"/>
-                <w:left w:val="none" w:sz="0" w:space="0" w:color="000000"/>
-                <w:right w:val="none" w:sz="0" w:space="0" w:color="000000"/>
-              </w:pBdr>
-              <w:spacing w:after="100" w:before="100" w:line="240"/>
-              <w:ind w:left="100" w:right="100" w:firstLine="0" w:firstLineChars="0"/>
-            </w:pPr>
-            <w:r>
-              <w:rPr>
-                <w:rFonts w:ascii="Helvetica" w:hAnsi="Helvetica" w:eastAsia="Helvetica" w:cs="Helvetica"/>
-                <w:i w:val="false"/>
-                <w:b w:val="false"/>
-                <w:u w:val="none"/>
-                <w:sz w:val="22"/>
-                <w:szCs w:val="22"/>
-                <w:color w:val="000000"/>
-              </w:rPr>
-              <w:t xml:space="preserve">3.62 (10.0)</w:t>
-            </w:r>
-          </w:p>
-        </w:tc>
-        <w:tc>
-          <w:tcPr>
-            <w:tcBorders>
-              <w:bottom w:val="none" w:sz="0" w:space="0" w:color="000000"/>
-              <w:top w:val="none" w:sz="0" w:space="0" w:color="000000"/>
-              <w:left w:val="none" w:sz="0" w:space="0" w:color="000000"/>
-              <w:right w:val="none" w:sz="0" w:space="0" w:color="000000"/>
-            </w:tcBorders>
-            <w:shd w:val="clear" w:color="auto" w:fill="FFFFFF"/>
-            <w:tcMar>
-              <w:top w:w="0" w:type="dxa"/>
-              <w:bottom w:w="0" w:type="dxa"/>
-              <w:left w:w="0" w:type="dxa"/>
-              <w:right w:w="0" w:type="dxa"/>
-            </w:tcMar>
-            <w:vAlign w:val="center"/>
-          </w:tcPr>
-          <w:p>
-            <w:pPr>
-              <w:pStyle w:val="Normal"/>
-              <w:jc w:val="center"/>
-              <w:pBdr>
-                <w:bottom w:val="none" w:sz="0" w:space="0" w:color="000000"/>
-                <w:top w:val="none" w:sz="0" w:space="0" w:color="000000"/>
-                <w:left w:val="none" w:sz="0" w:space="0" w:color="000000"/>
-                <w:right w:val="none" w:sz="0" w:space="0" w:color="000000"/>
-              </w:pBdr>
-              <w:spacing w:after="100" w:before="100" w:line="240"/>
-              <w:ind w:left="100" w:right="100" w:firstLine="0" w:firstLineChars="0"/>
-            </w:pPr>
-            <w:r>
-              <w:rPr>
-                <w:rFonts w:ascii="Helvetica" w:hAnsi="Helvetica" w:eastAsia="Helvetica" w:cs="Helvetica"/>
-                <w:i w:val="false"/>
-                <w:b w:val="false"/>
-                <w:u w:val="none"/>
-                <w:sz w:val="22"/>
-                <w:szCs w:val="22"/>
-                <w:color w:val="000000"/>
-              </w:rPr>
-              <w:t xml:space="preserve">5.23 (19.6)</w:t>
+              <w:t xml:space="preserve">1.58 (5.24)</w:t>
+            </w:r>
+          </w:p>
+        </w:tc>
+        <w:tc>
+          <w:tcPr>
+            <w:tcBorders>
+              <w:bottom w:val="none" w:sz="0" w:space="0" w:color="000000"/>
+              <w:top w:val="none" w:sz="0" w:space="0" w:color="000000"/>
+              <w:left w:val="none" w:sz="0" w:space="0" w:color="000000"/>
+              <w:right w:val="none" w:sz="0" w:space="0" w:color="000000"/>
+            </w:tcBorders>
+            <w:shd w:val="clear" w:color="auto" w:fill="FFFFFF"/>
+            <w:tcMar>
+              <w:top w:w="0" w:type="dxa"/>
+              <w:bottom w:w="0" w:type="dxa"/>
+              <w:left w:w="0" w:type="dxa"/>
+              <w:right w:w="0" w:type="dxa"/>
+            </w:tcMar>
+            <w:vAlign w:val="center"/>
+          </w:tcPr>
+          <w:p>
+            <w:pPr>
+              <w:pStyle w:val="Normal"/>
+              <w:jc w:val="center"/>
+              <w:pBdr>
+                <w:bottom w:val="none" w:sz="0" w:space="0" w:color="000000"/>
+                <w:top w:val="none" w:sz="0" w:space="0" w:color="000000"/>
+                <w:left w:val="none" w:sz="0" w:space="0" w:color="000000"/>
+                <w:right w:val="none" w:sz="0" w:space="0" w:color="000000"/>
+              </w:pBdr>
+              <w:spacing w:after="100" w:before="100" w:line="240"/>
+              <w:ind w:left="100" w:right="100" w:firstLine="0" w:firstLineChars="0"/>
+            </w:pPr>
+            <w:r>
+              <w:rPr>
+                <w:rFonts w:ascii="Helvetica" w:hAnsi="Helvetica" w:eastAsia="Helvetica" w:cs="Helvetica"/>
+                <w:i w:val="false"/>
+                <w:b w:val="false"/>
+                <w:u w:val="none"/>
+                <w:sz w:val="22"/>
+                <w:szCs w:val="22"/>
+                <w:color w:val="000000"/>
+              </w:rPr>
+              <w:t xml:space="preserve">1.45 (5.22)</w:t>
+            </w:r>
+          </w:p>
+        </w:tc>
+        <w:tc>
+          <w:tcPr>
+            <w:tcBorders>
+              <w:bottom w:val="none" w:sz="0" w:space="0" w:color="000000"/>
+              <w:top w:val="none" w:sz="0" w:space="0" w:color="000000"/>
+              <w:left w:val="none" w:sz="0" w:space="0" w:color="000000"/>
+              <w:right w:val="none" w:sz="0" w:space="0" w:color="000000"/>
+            </w:tcBorders>
+            <w:shd w:val="clear" w:color="auto" w:fill="FFFFFF"/>
+            <w:tcMar>
+              <w:top w:w="0" w:type="dxa"/>
+              <w:bottom w:w="0" w:type="dxa"/>
+              <w:left w:w="0" w:type="dxa"/>
+              <w:right w:w="0" w:type="dxa"/>
+            </w:tcMar>
+            <w:vAlign w:val="center"/>
+          </w:tcPr>
+          <w:p>
+            <w:pPr>
+              <w:pStyle w:val="Normal"/>
+              <w:jc w:val="center"/>
+              <w:pBdr>
+                <w:bottom w:val="none" w:sz="0" w:space="0" w:color="000000"/>
+                <w:top w:val="none" w:sz="0" w:space="0" w:color="000000"/>
+                <w:left w:val="none" w:sz="0" w:space="0" w:color="000000"/>
+                <w:right w:val="none" w:sz="0" w:space="0" w:color="000000"/>
+              </w:pBdr>
+              <w:spacing w:after="100" w:before="100" w:line="240"/>
+              <w:ind w:left="100" w:right="100" w:firstLine="0" w:firstLineChars="0"/>
+            </w:pPr>
+            <w:r>
+              <w:rPr>
+                <w:rFonts w:ascii="Helvetica" w:hAnsi="Helvetica" w:eastAsia="Helvetica" w:cs="Helvetica"/>
+                <w:i w:val="false"/>
+                <w:b w:val="false"/>
+                <w:u w:val="none"/>
+                <w:sz w:val="22"/>
+                <w:szCs w:val="22"/>
+                <w:color w:val="000000"/>
+              </w:rPr>
+              <w:t xml:space="preserve">1.54 (5.23)</w:t>
             </w:r>
           </w:p>
         </w:tc>
@@ -3642,95 +3642,823 @@
                 <w:szCs w:val="22"/>
                 <w:color w:val="000000"/>
               </w:rPr>
-              <w:t xml:space="preserve">0 [0, 203]</w:t>
-            </w:r>
-          </w:p>
-        </w:tc>
-        <w:tc>
-          <w:tcPr>
-            <w:tcBorders>
-              <w:bottom w:val="none" w:sz="0" w:space="0" w:color="000000"/>
-              <w:top w:val="none" w:sz="0" w:space="0" w:color="000000"/>
-              <w:left w:val="none" w:sz="0" w:space="0" w:color="000000"/>
-              <w:right w:val="none" w:sz="0" w:space="0" w:color="000000"/>
-            </w:tcBorders>
-            <w:shd w:val="clear" w:color="auto" w:fill="FFFFFF"/>
-            <w:tcMar>
-              <w:top w:w="0" w:type="dxa"/>
-              <w:bottom w:w="0" w:type="dxa"/>
-              <w:left w:w="0" w:type="dxa"/>
-              <w:right w:w="0" w:type="dxa"/>
-            </w:tcMar>
-            <w:vAlign w:val="center"/>
-          </w:tcPr>
-          <w:p>
-            <w:pPr>
-              <w:pStyle w:val="Normal"/>
-              <w:jc w:val="center"/>
-              <w:pBdr>
-                <w:bottom w:val="none" w:sz="0" w:space="0" w:color="000000"/>
-                <w:top w:val="none" w:sz="0" w:space="0" w:color="000000"/>
-                <w:left w:val="none" w:sz="0" w:space="0" w:color="000000"/>
-                <w:right w:val="none" w:sz="0" w:space="0" w:color="000000"/>
-              </w:pBdr>
-              <w:spacing w:after="100" w:before="100" w:line="240"/>
-              <w:ind w:left="100" w:right="100" w:firstLine="0" w:firstLineChars="0"/>
-            </w:pPr>
-            <w:r>
-              <w:rPr>
-                <w:rFonts w:ascii="Helvetica" w:hAnsi="Helvetica" w:eastAsia="Helvetica" w:cs="Helvetica"/>
-                <w:i w:val="false"/>
-                <w:b w:val="false"/>
-                <w:u w:val="none"/>
-                <w:sz w:val="22"/>
-                <w:szCs w:val="22"/>
-                <w:color w:val="000000"/>
-              </w:rPr>
-              <w:t xml:space="preserve">0 [0, 61.0]</w:t>
-            </w:r>
-          </w:p>
-        </w:tc>
-        <w:tc>
-          <w:tcPr>
-            <w:tcBorders>
-              <w:bottom w:val="none" w:sz="0" w:space="0" w:color="000000"/>
-              <w:top w:val="none" w:sz="0" w:space="0" w:color="000000"/>
-              <w:left w:val="none" w:sz="0" w:space="0" w:color="000000"/>
-              <w:right w:val="none" w:sz="0" w:space="0" w:color="000000"/>
-            </w:tcBorders>
-            <w:shd w:val="clear" w:color="auto" w:fill="FFFFFF"/>
-            <w:tcMar>
-              <w:top w:w="0" w:type="dxa"/>
-              <w:bottom w:w="0" w:type="dxa"/>
-              <w:left w:w="0" w:type="dxa"/>
-              <w:right w:w="0" w:type="dxa"/>
-            </w:tcMar>
-            <w:vAlign w:val="center"/>
-          </w:tcPr>
-          <w:p>
-            <w:pPr>
-              <w:pStyle w:val="Normal"/>
-              <w:jc w:val="center"/>
-              <w:pBdr>
-                <w:bottom w:val="none" w:sz="0" w:space="0" w:color="000000"/>
-                <w:top w:val="none" w:sz="0" w:space="0" w:color="000000"/>
-                <w:left w:val="none" w:sz="0" w:space="0" w:color="000000"/>
-                <w:right w:val="none" w:sz="0" w:space="0" w:color="000000"/>
-              </w:pBdr>
-              <w:spacing w:after="100" w:before="100" w:line="240"/>
-              <w:ind w:left="100" w:right="100" w:firstLine="0" w:firstLineChars="0"/>
-            </w:pPr>
-            <w:r>
-              <w:rPr>
-                <w:rFonts w:ascii="Helvetica" w:hAnsi="Helvetica" w:eastAsia="Helvetica" w:cs="Helvetica"/>
-                <w:i w:val="false"/>
-                <w:b w:val="false"/>
-                <w:u w:val="none"/>
-                <w:sz w:val="22"/>
-                <w:szCs w:val="22"/>
-                <w:color w:val="000000"/>
-              </w:rPr>
-              <w:t xml:space="preserve">0 [0, 203]</w:t>
+              <w:t xml:space="preserve">0 [0, 45.0]</w:t>
+            </w:r>
+          </w:p>
+        </w:tc>
+        <w:tc>
+          <w:tcPr>
+            <w:tcBorders>
+              <w:bottom w:val="none" w:sz="0" w:space="0" w:color="000000"/>
+              <w:top w:val="none" w:sz="0" w:space="0" w:color="000000"/>
+              <w:left w:val="none" w:sz="0" w:space="0" w:color="000000"/>
+              <w:right w:val="none" w:sz="0" w:space="0" w:color="000000"/>
+            </w:tcBorders>
+            <w:shd w:val="clear" w:color="auto" w:fill="FFFFFF"/>
+            <w:tcMar>
+              <w:top w:w="0" w:type="dxa"/>
+              <w:bottom w:w="0" w:type="dxa"/>
+              <w:left w:w="0" w:type="dxa"/>
+              <w:right w:w="0" w:type="dxa"/>
+            </w:tcMar>
+            <w:vAlign w:val="center"/>
+          </w:tcPr>
+          <w:p>
+            <w:pPr>
+              <w:pStyle w:val="Normal"/>
+              <w:jc w:val="center"/>
+              <w:pBdr>
+                <w:bottom w:val="none" w:sz="0" w:space="0" w:color="000000"/>
+                <w:top w:val="none" w:sz="0" w:space="0" w:color="000000"/>
+                <w:left w:val="none" w:sz="0" w:space="0" w:color="000000"/>
+                <w:right w:val="none" w:sz="0" w:space="0" w:color="000000"/>
+              </w:pBdr>
+              <w:spacing w:after="100" w:before="100" w:line="240"/>
+              <w:ind w:left="100" w:right="100" w:firstLine="0" w:firstLineChars="0"/>
+            </w:pPr>
+            <w:r>
+              <w:rPr>
+                <w:rFonts w:ascii="Helvetica" w:hAnsi="Helvetica" w:eastAsia="Helvetica" w:cs="Helvetica"/>
+                <w:i w:val="false"/>
+                <w:b w:val="false"/>
+                <w:u w:val="none"/>
+                <w:sz w:val="22"/>
+                <w:szCs w:val="22"/>
+                <w:color w:val="000000"/>
+              </w:rPr>
+              <w:t xml:space="preserve">0 [0, 37.0]</w:t>
+            </w:r>
+          </w:p>
+        </w:tc>
+        <w:tc>
+          <w:tcPr>
+            <w:tcBorders>
+              <w:bottom w:val="none" w:sz="0" w:space="0" w:color="000000"/>
+              <w:top w:val="none" w:sz="0" w:space="0" w:color="000000"/>
+              <w:left w:val="none" w:sz="0" w:space="0" w:color="000000"/>
+              <w:right w:val="none" w:sz="0" w:space="0" w:color="000000"/>
+            </w:tcBorders>
+            <w:shd w:val="clear" w:color="auto" w:fill="FFFFFF"/>
+            <w:tcMar>
+              <w:top w:w="0" w:type="dxa"/>
+              <w:bottom w:w="0" w:type="dxa"/>
+              <w:left w:w="0" w:type="dxa"/>
+              <w:right w:w="0" w:type="dxa"/>
+            </w:tcMar>
+            <w:vAlign w:val="center"/>
+          </w:tcPr>
+          <w:p>
+            <w:pPr>
+              <w:pStyle w:val="Normal"/>
+              <w:jc w:val="center"/>
+              <w:pBdr>
+                <w:bottom w:val="none" w:sz="0" w:space="0" w:color="000000"/>
+                <w:top w:val="none" w:sz="0" w:space="0" w:color="000000"/>
+                <w:left w:val="none" w:sz="0" w:space="0" w:color="000000"/>
+                <w:right w:val="none" w:sz="0" w:space="0" w:color="000000"/>
+              </w:pBdr>
+              <w:spacing w:after="100" w:before="100" w:line="240"/>
+              <w:ind w:left="100" w:right="100" w:firstLine="0" w:firstLineChars="0"/>
+            </w:pPr>
+            <w:r>
+              <w:rPr>
+                <w:rFonts w:ascii="Helvetica" w:hAnsi="Helvetica" w:eastAsia="Helvetica" w:cs="Helvetica"/>
+                <w:i w:val="false"/>
+                <w:b w:val="false"/>
+                <w:u w:val="none"/>
+                <w:sz w:val="22"/>
+                <w:szCs w:val="22"/>
+                <w:color w:val="000000"/>
+              </w:rPr>
+              <w:t xml:space="preserve">0 [0, 45.0]</w:t>
+            </w:r>
+          </w:p>
+        </w:tc>
+      </w:tr>
+      <w:tr>
+        <w:trPr>
+          <w:trHeight w:val="617" w:hRule="auto"/>
+        </w:trPr>
+        body20
+        <w:tc>
+          <w:tcPr>
+            <w:tcBorders>
+              <w:bottom w:val="none" w:sz="0" w:space="0" w:color="000000"/>
+              <w:top w:val="none" w:sz="0" w:space="0" w:color="000000"/>
+              <w:left w:val="none" w:sz="0" w:space="0" w:color="000000"/>
+              <w:right w:val="none" w:sz="0" w:space="0" w:color="000000"/>
+            </w:tcBorders>
+            <w:shd w:val="clear" w:color="auto" w:fill="FFFFFF"/>
+            <w:tcMar>
+              <w:top w:w="0" w:type="dxa"/>
+              <w:bottom w:w="0" w:type="dxa"/>
+              <w:left w:w="0" w:type="dxa"/>
+              <w:right w:w="0" w:type="dxa"/>
+            </w:tcMar>
+            <w:vAlign w:val="center"/>
+          </w:tcPr>
+          <w:p>
+            <w:pPr>
+              <w:pStyle w:val="Normal"/>
+              <w:jc w:val="left"/>
+              <w:pBdr>
+                <w:bottom w:val="none" w:sz="0" w:space="0" w:color="000000"/>
+                <w:top w:val="none" w:sz="0" w:space="0" w:color="000000"/>
+                <w:left w:val="none" w:sz="0" w:space="0" w:color="000000"/>
+                <w:right w:val="none" w:sz="0" w:space="0" w:color="000000"/>
+              </w:pBdr>
+              <w:spacing w:after="100" w:before="100" w:line="240"/>
+              <w:ind w:left="100" w:right="100" w:firstLine="0" w:firstLineChars="0"/>
+            </w:pPr>
+            <w:r>
+              <w:rPr>
+                <w:rFonts w:ascii="Helvetica" w:hAnsi="Helvetica" w:eastAsia="Helvetica" w:cs="Helvetica"/>
+                <w:i w:val="false"/>
+                <w:b w:val="false"/>
+                <w:u w:val="none"/>
+                <w:sz w:val="22"/>
+                <w:szCs w:val="22"/>
+                <w:color w:val="000000"/>
+              </w:rPr>
+              <w:t xml:space="preserve">  Missing</w:t>
+            </w:r>
+          </w:p>
+        </w:tc>
+        <w:tc>
+          <w:tcPr>
+            <w:tcBorders>
+              <w:bottom w:val="none" w:sz="0" w:space="0" w:color="000000"/>
+              <w:top w:val="none" w:sz="0" w:space="0" w:color="000000"/>
+              <w:left w:val="none" w:sz="0" w:space="0" w:color="000000"/>
+              <w:right w:val="none" w:sz="0" w:space="0" w:color="000000"/>
+            </w:tcBorders>
+            <w:shd w:val="clear" w:color="auto" w:fill="FFFFFF"/>
+            <w:tcMar>
+              <w:top w:w="0" w:type="dxa"/>
+              <w:bottom w:w="0" w:type="dxa"/>
+              <w:left w:w="0" w:type="dxa"/>
+              <w:right w:w="0" w:type="dxa"/>
+            </w:tcMar>
+            <w:vAlign w:val="center"/>
+          </w:tcPr>
+          <w:p>
+            <w:pPr>
+              <w:pStyle w:val="Normal"/>
+              <w:jc w:val="center"/>
+              <w:pBdr>
+                <w:bottom w:val="none" w:sz="0" w:space="0" w:color="000000"/>
+                <w:top w:val="none" w:sz="0" w:space="0" w:color="000000"/>
+                <w:left w:val="none" w:sz="0" w:space="0" w:color="000000"/>
+                <w:right w:val="none" w:sz="0" w:space="0" w:color="000000"/>
+              </w:pBdr>
+              <w:spacing w:after="100" w:before="100" w:line="240"/>
+              <w:ind w:left="100" w:right="100" w:firstLine="0" w:firstLineChars="0"/>
+            </w:pPr>
+            <w:r>
+              <w:rPr>
+                <w:rFonts w:ascii="Helvetica" w:hAnsi="Helvetica" w:eastAsia="Helvetica" w:cs="Helvetica"/>
+                <w:i w:val="false"/>
+                <w:b w:val="false"/>
+                <w:u w:val="none"/>
+                <w:sz w:val="22"/>
+                <w:szCs w:val="22"/>
+                <w:color w:val="000000"/>
+              </w:rPr>
+              <w:t xml:space="preserve">4 (1.4%)</w:t>
+            </w:r>
+          </w:p>
+        </w:tc>
+        <w:tc>
+          <w:tcPr>
+            <w:tcBorders>
+              <w:bottom w:val="none" w:sz="0" w:space="0" w:color="000000"/>
+              <w:top w:val="none" w:sz="0" w:space="0" w:color="000000"/>
+              <w:left w:val="none" w:sz="0" w:space="0" w:color="000000"/>
+              <w:right w:val="none" w:sz="0" w:space="0" w:color="000000"/>
+            </w:tcBorders>
+            <w:shd w:val="clear" w:color="auto" w:fill="FFFFFF"/>
+            <w:tcMar>
+              <w:top w:w="0" w:type="dxa"/>
+              <w:bottom w:w="0" w:type="dxa"/>
+              <w:left w:w="0" w:type="dxa"/>
+              <w:right w:w="0" w:type="dxa"/>
+            </w:tcMar>
+            <w:vAlign w:val="center"/>
+          </w:tcPr>
+          <w:p>
+            <w:pPr>
+              <w:pStyle w:val="Normal"/>
+              <w:jc w:val="center"/>
+              <w:pBdr>
+                <w:bottom w:val="none" w:sz="0" w:space="0" w:color="000000"/>
+                <w:top w:val="none" w:sz="0" w:space="0" w:color="000000"/>
+                <w:left w:val="none" w:sz="0" w:space="0" w:color="000000"/>
+                <w:right w:val="none" w:sz="0" w:space="0" w:color="000000"/>
+              </w:pBdr>
+              <w:spacing w:after="100" w:before="100" w:line="240"/>
+              <w:ind w:left="100" w:right="100" w:firstLine="0" w:firstLineChars="0"/>
+            </w:pPr>
+            <w:r>
+              <w:rPr>
+                <w:rFonts w:ascii="Helvetica" w:hAnsi="Helvetica" w:eastAsia="Helvetica" w:cs="Helvetica"/>
+                <w:i w:val="false"/>
+                <w:b w:val="false"/>
+                <w:u w:val="none"/>
+                <w:sz w:val="22"/>
+                <w:szCs w:val="22"/>
+                <w:color w:val="000000"/>
+              </w:rPr>
+              <w:t xml:space="preserve">1 (0.8%)</w:t>
+            </w:r>
+          </w:p>
+        </w:tc>
+        <w:tc>
+          <w:tcPr>
+            <w:tcBorders>
+              <w:bottom w:val="none" w:sz="0" w:space="0" w:color="000000"/>
+              <w:top w:val="none" w:sz="0" w:space="0" w:color="000000"/>
+              <w:left w:val="none" w:sz="0" w:space="0" w:color="000000"/>
+              <w:right w:val="none" w:sz="0" w:space="0" w:color="000000"/>
+            </w:tcBorders>
+            <w:shd w:val="clear" w:color="auto" w:fill="FFFFFF"/>
+            <w:tcMar>
+              <w:top w:w="0" w:type="dxa"/>
+              <w:bottom w:w="0" w:type="dxa"/>
+              <w:left w:w="0" w:type="dxa"/>
+              <w:right w:w="0" w:type="dxa"/>
+            </w:tcMar>
+            <w:vAlign w:val="center"/>
+          </w:tcPr>
+          <w:p>
+            <w:pPr>
+              <w:pStyle w:val="Normal"/>
+              <w:jc w:val="center"/>
+              <w:pBdr>
+                <w:bottom w:val="none" w:sz="0" w:space="0" w:color="000000"/>
+                <w:top w:val="none" w:sz="0" w:space="0" w:color="000000"/>
+                <w:left w:val="none" w:sz="0" w:space="0" w:color="000000"/>
+                <w:right w:val="none" w:sz="0" w:space="0" w:color="000000"/>
+              </w:pBdr>
+              <w:spacing w:after="100" w:before="100" w:line="240"/>
+              <w:ind w:left="100" w:right="100" w:firstLine="0" w:firstLineChars="0"/>
+            </w:pPr>
+            <w:r>
+              <w:rPr>
+                <w:rFonts w:ascii="Helvetica" w:hAnsi="Helvetica" w:eastAsia="Helvetica" w:cs="Helvetica"/>
+                <w:i w:val="false"/>
+                <w:b w:val="false"/>
+                <w:u w:val="none"/>
+                <w:sz w:val="22"/>
+                <w:szCs w:val="22"/>
+                <w:color w:val="000000"/>
+              </w:rPr>
+              <w:t xml:space="preserve">5 (1.2%)</w:t>
+            </w:r>
+          </w:p>
+        </w:tc>
+      </w:tr>
+      <w:tr>
+        <w:trPr>
+          <w:trHeight w:val="621" w:hRule="auto"/>
+        </w:trPr>
+        body21
+        <w:tc>
+          <w:tcPr>
+            <w:tcBorders>
+              <w:bottom w:val="none" w:sz="0" w:space="0" w:color="000000"/>
+              <w:top w:val="none" w:sz="0" w:space="0" w:color="000000"/>
+              <w:left w:val="none" w:sz="0" w:space="0" w:color="000000"/>
+              <w:right w:val="none" w:sz="0" w:space="0" w:color="000000"/>
+            </w:tcBorders>
+            <w:shd w:val="clear" w:color="auto" w:fill="FFFFFF"/>
+            <w:tcMar>
+              <w:top w:w="0" w:type="dxa"/>
+              <w:bottom w:w="0" w:type="dxa"/>
+              <w:left w:w="0" w:type="dxa"/>
+              <w:right w:w="0" w:type="dxa"/>
+            </w:tcMar>
+            <w:vAlign w:val="center"/>
+          </w:tcPr>
+          <w:p>
+            <w:pPr>
+              <w:pStyle w:val="Normal"/>
+              <w:jc w:val="left"/>
+              <w:pBdr>
+                <w:bottom w:val="none" w:sz="0" w:space="0" w:color="000000"/>
+                <w:top w:val="none" w:sz="0" w:space="0" w:color="000000"/>
+                <w:left w:val="none" w:sz="0" w:space="0" w:color="000000"/>
+                <w:right w:val="none" w:sz="0" w:space="0" w:color="000000"/>
+              </w:pBdr>
+              <w:spacing w:after="100" w:before="100" w:line="240"/>
+              <w:ind w:left="100" w:right="100" w:firstLine="0" w:firstLineChars="0"/>
+            </w:pPr>
+            <w:r>
+              <w:rPr>
+                <w:rFonts w:ascii="Helvetica" w:hAnsi="Helvetica" w:eastAsia="Helvetica" w:cs="Helvetica"/>
+                <w:i w:val="false"/>
+                <w:b w:val="true"/>
+                <w:u w:val="none"/>
+                <w:sz w:val="22"/>
+                <w:szCs w:val="22"/>
+                <w:color w:val="000000"/>
+              </w:rPr>
+              <w:t xml:space="preserve">Length of ICU stay (days)</w:t>
+            </w:r>
+          </w:p>
+        </w:tc>
+        <w:tc>
+          <w:tcPr>
+            <w:tcBorders>
+              <w:bottom w:val="none" w:sz="0" w:space="0" w:color="000000"/>
+              <w:top w:val="none" w:sz="0" w:space="0" w:color="000000"/>
+              <w:left w:val="none" w:sz="0" w:space="0" w:color="000000"/>
+              <w:right w:val="none" w:sz="0" w:space="0" w:color="000000"/>
+            </w:tcBorders>
+            <w:shd w:val="clear" w:color="auto" w:fill="FFFFFF"/>
+            <w:tcMar>
+              <w:top w:w="0" w:type="dxa"/>
+              <w:bottom w:w="0" w:type="dxa"/>
+              <w:left w:w="0" w:type="dxa"/>
+              <w:right w:w="0" w:type="dxa"/>
+            </w:tcMar>
+            <w:vAlign w:val="center"/>
+          </w:tcPr>
+          <w:p>
+            <w:pPr>
+              <w:pStyle w:val="Normal"/>
+              <w:jc w:val="center"/>
+              <w:pBdr>
+                <w:bottom w:val="none" w:sz="0" w:space="0" w:color="000000"/>
+                <w:top w:val="none" w:sz="0" w:space="0" w:color="000000"/>
+                <w:left w:val="none" w:sz="0" w:space="0" w:color="000000"/>
+                <w:right w:val="none" w:sz="0" w:space="0" w:color="000000"/>
+              </w:pBdr>
+              <w:spacing w:after="100" w:before="100" w:line="240"/>
+              <w:ind w:left="100" w:right="100" w:firstLine="0" w:firstLineChars="0"/>
+            </w:pPr>
+            <w:r>
+              <w:rPr>
+                <w:rFonts w:ascii="Helvetica" w:hAnsi="Helvetica" w:eastAsia="Helvetica" w:cs="Helvetica"/>
+                <w:i w:val="false"/>
+                <w:b w:val="false"/>
+                <w:u w:val="none"/>
+                <w:sz w:val="22"/>
+                <w:szCs w:val="22"/>
+                <w:color w:val="000000"/>
+              </w:rPr>
+              <w:t xml:space="preserve"/>
+            </w:r>
+          </w:p>
+        </w:tc>
+        <w:tc>
+          <w:tcPr>
+            <w:tcBorders>
+              <w:bottom w:val="none" w:sz="0" w:space="0" w:color="000000"/>
+              <w:top w:val="none" w:sz="0" w:space="0" w:color="000000"/>
+              <w:left w:val="none" w:sz="0" w:space="0" w:color="000000"/>
+              <w:right w:val="none" w:sz="0" w:space="0" w:color="000000"/>
+            </w:tcBorders>
+            <w:shd w:val="clear" w:color="auto" w:fill="FFFFFF"/>
+            <w:tcMar>
+              <w:top w:w="0" w:type="dxa"/>
+              <w:bottom w:w="0" w:type="dxa"/>
+              <w:left w:w="0" w:type="dxa"/>
+              <w:right w:w="0" w:type="dxa"/>
+            </w:tcMar>
+            <w:vAlign w:val="center"/>
+          </w:tcPr>
+          <w:p>
+            <w:pPr>
+              <w:pStyle w:val="Normal"/>
+              <w:jc w:val="center"/>
+              <w:pBdr>
+                <w:bottom w:val="none" w:sz="0" w:space="0" w:color="000000"/>
+                <w:top w:val="none" w:sz="0" w:space="0" w:color="000000"/>
+                <w:left w:val="none" w:sz="0" w:space="0" w:color="000000"/>
+                <w:right w:val="none" w:sz="0" w:space="0" w:color="000000"/>
+              </w:pBdr>
+              <w:spacing w:after="100" w:before="100" w:line="240"/>
+              <w:ind w:left="100" w:right="100" w:firstLine="0" w:firstLineChars="0"/>
+            </w:pPr>
+            <w:r>
+              <w:rPr>
+                <w:rFonts w:ascii="Helvetica" w:hAnsi="Helvetica" w:eastAsia="Helvetica" w:cs="Helvetica"/>
+                <w:i w:val="false"/>
+                <w:b w:val="false"/>
+                <w:u w:val="none"/>
+                <w:sz w:val="22"/>
+                <w:szCs w:val="22"/>
+                <w:color w:val="000000"/>
+              </w:rPr>
+              <w:t xml:space="preserve"/>
+            </w:r>
+          </w:p>
+        </w:tc>
+        <w:tc>
+          <w:tcPr>
+            <w:tcBorders>
+              <w:bottom w:val="none" w:sz="0" w:space="0" w:color="000000"/>
+              <w:top w:val="none" w:sz="0" w:space="0" w:color="000000"/>
+              <w:left w:val="none" w:sz="0" w:space="0" w:color="000000"/>
+              <w:right w:val="none" w:sz="0" w:space="0" w:color="000000"/>
+            </w:tcBorders>
+            <w:shd w:val="clear" w:color="auto" w:fill="FFFFFF"/>
+            <w:tcMar>
+              <w:top w:w="0" w:type="dxa"/>
+              <w:bottom w:w="0" w:type="dxa"/>
+              <w:left w:w="0" w:type="dxa"/>
+              <w:right w:w="0" w:type="dxa"/>
+            </w:tcMar>
+            <w:vAlign w:val="center"/>
+          </w:tcPr>
+          <w:p>
+            <w:pPr>
+              <w:pStyle w:val="Normal"/>
+              <w:jc w:val="center"/>
+              <w:pBdr>
+                <w:bottom w:val="none" w:sz="0" w:space="0" w:color="000000"/>
+                <w:top w:val="none" w:sz="0" w:space="0" w:color="000000"/>
+                <w:left w:val="none" w:sz="0" w:space="0" w:color="000000"/>
+                <w:right w:val="none" w:sz="0" w:space="0" w:color="000000"/>
+              </w:pBdr>
+              <w:spacing w:after="100" w:before="100" w:line="240"/>
+              <w:ind w:left="100" w:right="100" w:firstLine="0" w:firstLineChars="0"/>
+            </w:pPr>
+            <w:r>
+              <w:rPr>
+                <w:rFonts w:ascii="Helvetica" w:hAnsi="Helvetica" w:eastAsia="Helvetica" w:cs="Helvetica"/>
+                <w:i w:val="false"/>
+                <w:b w:val="false"/>
+                <w:u w:val="none"/>
+                <w:sz w:val="22"/>
+                <w:szCs w:val="22"/>
+                <w:color w:val="000000"/>
+              </w:rPr>
+              <w:t xml:space="preserve"/>
+            </w:r>
+          </w:p>
+        </w:tc>
+      </w:tr>
+      <w:tr>
+        <w:trPr>
+          <w:trHeight w:val="618" w:hRule="auto"/>
+        </w:trPr>
+        body22
+        <w:tc>
+          <w:tcPr>
+            <w:tcBorders>
+              <w:bottom w:val="none" w:sz="0" w:space="0" w:color="000000"/>
+              <w:top w:val="none" w:sz="0" w:space="0" w:color="000000"/>
+              <w:left w:val="none" w:sz="0" w:space="0" w:color="000000"/>
+              <w:right w:val="none" w:sz="0" w:space="0" w:color="000000"/>
+            </w:tcBorders>
+            <w:shd w:val="clear" w:color="auto" w:fill="FFFFFF"/>
+            <w:tcMar>
+              <w:top w:w="0" w:type="dxa"/>
+              <w:bottom w:w="0" w:type="dxa"/>
+              <w:left w:w="0" w:type="dxa"/>
+              <w:right w:w="0" w:type="dxa"/>
+            </w:tcMar>
+            <w:vAlign w:val="center"/>
+          </w:tcPr>
+          <w:p>
+            <w:pPr>
+              <w:pStyle w:val="Normal"/>
+              <w:jc w:val="left"/>
+              <w:pBdr>
+                <w:bottom w:val="none" w:sz="0" w:space="0" w:color="000000"/>
+                <w:top w:val="none" w:sz="0" w:space="0" w:color="000000"/>
+                <w:left w:val="none" w:sz="0" w:space="0" w:color="000000"/>
+                <w:right w:val="none" w:sz="0" w:space="0" w:color="000000"/>
+              </w:pBdr>
+              <w:spacing w:after="100" w:before="100" w:line="240"/>
+              <w:ind w:left="100" w:right="100" w:firstLine="0" w:firstLineChars="0"/>
+            </w:pPr>
+            <w:r>
+              <w:rPr>
+                <w:rFonts w:ascii="Helvetica" w:hAnsi="Helvetica" w:eastAsia="Helvetica" w:cs="Helvetica"/>
+                <w:i w:val="false"/>
+                <w:b w:val="false"/>
+                <w:u w:val="none"/>
+                <w:sz w:val="22"/>
+                <w:szCs w:val="22"/>
+                <w:color w:val="000000"/>
+              </w:rPr>
+              <w:t xml:space="preserve">  Mean (SD)</w:t>
+            </w:r>
+          </w:p>
+        </w:tc>
+        <w:tc>
+          <w:tcPr>
+            <w:tcBorders>
+              <w:bottom w:val="none" w:sz="0" w:space="0" w:color="000000"/>
+              <w:top w:val="none" w:sz="0" w:space="0" w:color="000000"/>
+              <w:left w:val="none" w:sz="0" w:space="0" w:color="000000"/>
+              <w:right w:val="none" w:sz="0" w:space="0" w:color="000000"/>
+            </w:tcBorders>
+            <w:shd w:val="clear" w:color="auto" w:fill="FFFFFF"/>
+            <w:tcMar>
+              <w:top w:w="0" w:type="dxa"/>
+              <w:bottom w:w="0" w:type="dxa"/>
+              <w:left w:w="0" w:type="dxa"/>
+              <w:right w:w="0" w:type="dxa"/>
+            </w:tcMar>
+            <w:vAlign w:val="center"/>
+          </w:tcPr>
+          <w:p>
+            <w:pPr>
+              <w:pStyle w:val="Normal"/>
+              <w:jc w:val="center"/>
+              <w:pBdr>
+                <w:bottom w:val="none" w:sz="0" w:space="0" w:color="000000"/>
+                <w:top w:val="none" w:sz="0" w:space="0" w:color="000000"/>
+                <w:left w:val="none" w:sz="0" w:space="0" w:color="000000"/>
+                <w:right w:val="none" w:sz="0" w:space="0" w:color="000000"/>
+              </w:pBdr>
+              <w:spacing w:after="100" w:before="100" w:line="240"/>
+              <w:ind w:left="100" w:right="100" w:firstLine="0" w:firstLineChars="0"/>
+            </w:pPr>
+            <w:r>
+              <w:rPr>
+                <w:rFonts w:ascii="Helvetica" w:hAnsi="Helvetica" w:eastAsia="Helvetica" w:cs="Helvetica"/>
+                <w:i w:val="false"/>
+                <w:b w:val="false"/>
+                <w:u w:val="none"/>
+                <w:sz w:val="22"/>
+                <w:szCs w:val="22"/>
+                <w:color w:val="000000"/>
+              </w:rPr>
+              <w:t xml:space="preserve">16.9 (19.8)</w:t>
+            </w:r>
+          </w:p>
+        </w:tc>
+        <w:tc>
+          <w:tcPr>
+            <w:tcBorders>
+              <w:bottom w:val="none" w:sz="0" w:space="0" w:color="000000"/>
+              <w:top w:val="none" w:sz="0" w:space="0" w:color="000000"/>
+              <w:left w:val="none" w:sz="0" w:space="0" w:color="000000"/>
+              <w:right w:val="none" w:sz="0" w:space="0" w:color="000000"/>
+            </w:tcBorders>
+            <w:shd w:val="clear" w:color="auto" w:fill="FFFFFF"/>
+            <w:tcMar>
+              <w:top w:w="0" w:type="dxa"/>
+              <w:bottom w:w="0" w:type="dxa"/>
+              <w:left w:w="0" w:type="dxa"/>
+              <w:right w:w="0" w:type="dxa"/>
+            </w:tcMar>
+            <w:vAlign w:val="center"/>
+          </w:tcPr>
+          <w:p>
+            <w:pPr>
+              <w:pStyle w:val="Normal"/>
+              <w:jc w:val="center"/>
+              <w:pBdr>
+                <w:bottom w:val="none" w:sz="0" w:space="0" w:color="000000"/>
+                <w:top w:val="none" w:sz="0" w:space="0" w:color="000000"/>
+                <w:left w:val="none" w:sz="0" w:space="0" w:color="000000"/>
+                <w:right w:val="none" w:sz="0" w:space="0" w:color="000000"/>
+              </w:pBdr>
+              <w:spacing w:after="100" w:before="100" w:line="240"/>
+              <w:ind w:left="100" w:right="100" w:firstLine="0" w:firstLineChars="0"/>
+            </w:pPr>
+            <w:r>
+              <w:rPr>
+                <w:rFonts w:ascii="Helvetica" w:hAnsi="Helvetica" w:eastAsia="Helvetica" w:cs="Helvetica"/>
+                <w:i w:val="false"/>
+                <w:b w:val="false"/>
+                <w:u w:val="none"/>
+                <w:sz w:val="22"/>
+                <w:szCs w:val="22"/>
+                <w:color w:val="000000"/>
+              </w:rPr>
+              <w:t xml:space="preserve">21.2 (20.7)</w:t>
+            </w:r>
+          </w:p>
+        </w:tc>
+        <w:tc>
+          <w:tcPr>
+            <w:tcBorders>
+              <w:bottom w:val="none" w:sz="0" w:space="0" w:color="000000"/>
+              <w:top w:val="none" w:sz="0" w:space="0" w:color="000000"/>
+              <w:left w:val="none" w:sz="0" w:space="0" w:color="000000"/>
+              <w:right w:val="none" w:sz="0" w:space="0" w:color="000000"/>
+            </w:tcBorders>
+            <w:shd w:val="clear" w:color="auto" w:fill="FFFFFF"/>
+            <w:tcMar>
+              <w:top w:w="0" w:type="dxa"/>
+              <w:bottom w:w="0" w:type="dxa"/>
+              <w:left w:w="0" w:type="dxa"/>
+              <w:right w:w="0" w:type="dxa"/>
+            </w:tcMar>
+            <w:vAlign w:val="center"/>
+          </w:tcPr>
+          <w:p>
+            <w:pPr>
+              <w:pStyle w:val="Normal"/>
+              <w:jc w:val="center"/>
+              <w:pBdr>
+                <w:bottom w:val="none" w:sz="0" w:space="0" w:color="000000"/>
+                <w:top w:val="none" w:sz="0" w:space="0" w:color="000000"/>
+                <w:left w:val="none" w:sz="0" w:space="0" w:color="000000"/>
+                <w:right w:val="none" w:sz="0" w:space="0" w:color="000000"/>
+              </w:pBdr>
+              <w:spacing w:after="100" w:before="100" w:line="240"/>
+              <w:ind w:left="100" w:right="100" w:firstLine="0" w:firstLineChars="0"/>
+            </w:pPr>
+            <w:r>
+              <w:rPr>
+                <w:rFonts w:ascii="Helvetica" w:hAnsi="Helvetica" w:eastAsia="Helvetica" w:cs="Helvetica"/>
+                <w:i w:val="false"/>
+                <w:b w:val="false"/>
+                <w:u w:val="none"/>
+                <w:sz w:val="22"/>
+                <w:szCs w:val="22"/>
+                <w:color w:val="000000"/>
+              </w:rPr>
+              <w:t xml:space="preserve">18.2 (20.2)</w:t>
+            </w:r>
+          </w:p>
+        </w:tc>
+      </w:tr>
+      <w:tr>
+        <w:trPr>
+          <w:trHeight w:val="613" w:hRule="auto"/>
+        </w:trPr>
+        body23
+        <w:tc>
+          <w:tcPr>
+            <w:tcBorders>
+              <w:bottom w:val="none" w:sz="0" w:space="0" w:color="000000"/>
+              <w:top w:val="none" w:sz="0" w:space="0" w:color="000000"/>
+              <w:left w:val="none" w:sz="0" w:space="0" w:color="000000"/>
+              <w:right w:val="none" w:sz="0" w:space="0" w:color="000000"/>
+            </w:tcBorders>
+            <w:shd w:val="clear" w:color="auto" w:fill="FFFFFF"/>
+            <w:tcMar>
+              <w:top w:w="0" w:type="dxa"/>
+              <w:bottom w:w="0" w:type="dxa"/>
+              <w:left w:w="0" w:type="dxa"/>
+              <w:right w:w="0" w:type="dxa"/>
+            </w:tcMar>
+            <w:vAlign w:val="center"/>
+          </w:tcPr>
+          <w:p>
+            <w:pPr>
+              <w:pStyle w:val="Normal"/>
+              <w:jc w:val="left"/>
+              <w:pBdr>
+                <w:bottom w:val="none" w:sz="0" w:space="0" w:color="000000"/>
+                <w:top w:val="none" w:sz="0" w:space="0" w:color="000000"/>
+                <w:left w:val="none" w:sz="0" w:space="0" w:color="000000"/>
+                <w:right w:val="none" w:sz="0" w:space="0" w:color="000000"/>
+              </w:pBdr>
+              <w:spacing w:after="100" w:before="100" w:line="240"/>
+              <w:ind w:left="100" w:right="100" w:firstLine="0" w:firstLineChars="0"/>
+            </w:pPr>
+            <w:r>
+              <w:rPr>
+                <w:rFonts w:ascii="Helvetica" w:hAnsi="Helvetica" w:eastAsia="Helvetica" w:cs="Helvetica"/>
+                <w:i w:val="false"/>
+                <w:b w:val="false"/>
+                <w:u w:val="none"/>
+                <w:sz w:val="22"/>
+                <w:szCs w:val="22"/>
+                <w:color w:val="000000"/>
+              </w:rPr>
+              <w:t xml:space="preserve">  Median [Min, Max]</w:t>
+            </w:r>
+          </w:p>
+        </w:tc>
+        <w:tc>
+          <w:tcPr>
+            <w:tcBorders>
+              <w:bottom w:val="none" w:sz="0" w:space="0" w:color="000000"/>
+              <w:top w:val="none" w:sz="0" w:space="0" w:color="000000"/>
+              <w:left w:val="none" w:sz="0" w:space="0" w:color="000000"/>
+              <w:right w:val="none" w:sz="0" w:space="0" w:color="000000"/>
+            </w:tcBorders>
+            <w:shd w:val="clear" w:color="auto" w:fill="FFFFFF"/>
+            <w:tcMar>
+              <w:top w:w="0" w:type="dxa"/>
+              <w:bottom w:w="0" w:type="dxa"/>
+              <w:left w:w="0" w:type="dxa"/>
+              <w:right w:w="0" w:type="dxa"/>
+            </w:tcMar>
+            <w:vAlign w:val="center"/>
+          </w:tcPr>
+          <w:p>
+            <w:pPr>
+              <w:pStyle w:val="Normal"/>
+              <w:jc w:val="center"/>
+              <w:pBdr>
+                <w:bottom w:val="none" w:sz="0" w:space="0" w:color="000000"/>
+                <w:top w:val="none" w:sz="0" w:space="0" w:color="000000"/>
+                <w:left w:val="none" w:sz="0" w:space="0" w:color="000000"/>
+                <w:right w:val="none" w:sz="0" w:space="0" w:color="000000"/>
+              </w:pBdr>
+              <w:spacing w:after="100" w:before="100" w:line="240"/>
+              <w:ind w:left="100" w:right="100" w:firstLine="0" w:firstLineChars="0"/>
+            </w:pPr>
+            <w:r>
+              <w:rPr>
+                <w:rFonts w:ascii="Helvetica" w:hAnsi="Helvetica" w:eastAsia="Helvetica" w:cs="Helvetica"/>
+                <w:i w:val="false"/>
+                <w:b w:val="false"/>
+                <w:u w:val="none"/>
+                <w:sz w:val="22"/>
+                <w:szCs w:val="22"/>
+                <w:color w:val="000000"/>
+              </w:rPr>
+              <w:t xml:space="preserve">9.58 [0.0417, 118]</w:t>
+            </w:r>
+          </w:p>
+        </w:tc>
+        <w:tc>
+          <w:tcPr>
+            <w:tcBorders>
+              <w:bottom w:val="none" w:sz="0" w:space="0" w:color="000000"/>
+              <w:top w:val="none" w:sz="0" w:space="0" w:color="000000"/>
+              <w:left w:val="none" w:sz="0" w:space="0" w:color="000000"/>
+              <w:right w:val="none" w:sz="0" w:space="0" w:color="000000"/>
+            </w:tcBorders>
+            <w:shd w:val="clear" w:color="auto" w:fill="FFFFFF"/>
+            <w:tcMar>
+              <w:top w:w="0" w:type="dxa"/>
+              <w:bottom w:w="0" w:type="dxa"/>
+              <w:left w:w="0" w:type="dxa"/>
+              <w:right w:w="0" w:type="dxa"/>
+            </w:tcMar>
+            <w:vAlign w:val="center"/>
+          </w:tcPr>
+          <w:p>
+            <w:pPr>
+              <w:pStyle w:val="Normal"/>
+              <w:jc w:val="center"/>
+              <w:pBdr>
+                <w:bottom w:val="none" w:sz="0" w:space="0" w:color="000000"/>
+                <w:top w:val="none" w:sz="0" w:space="0" w:color="000000"/>
+                <w:left w:val="none" w:sz="0" w:space="0" w:color="000000"/>
+                <w:right w:val="none" w:sz="0" w:space="0" w:color="000000"/>
+              </w:pBdr>
+              <w:spacing w:after="100" w:before="100" w:line="240"/>
+              <w:ind w:left="100" w:right="100" w:firstLine="0" w:firstLineChars="0"/>
+            </w:pPr>
+            <w:r>
+              <w:rPr>
+                <w:rFonts w:ascii="Helvetica" w:hAnsi="Helvetica" w:eastAsia="Helvetica" w:cs="Helvetica"/>
+                <w:i w:val="false"/>
+                <w:b w:val="false"/>
+                <w:u w:val="none"/>
+                <w:sz w:val="22"/>
+                <w:szCs w:val="22"/>
+                <w:color w:val="000000"/>
+              </w:rPr>
+              <w:t xml:space="preserve">14.7 [0.0431, 119]</w:t>
+            </w:r>
+          </w:p>
+        </w:tc>
+        <w:tc>
+          <w:tcPr>
+            <w:tcBorders>
+              <w:bottom w:val="none" w:sz="0" w:space="0" w:color="000000"/>
+              <w:top w:val="none" w:sz="0" w:space="0" w:color="000000"/>
+              <w:left w:val="none" w:sz="0" w:space="0" w:color="000000"/>
+              <w:right w:val="none" w:sz="0" w:space="0" w:color="000000"/>
+            </w:tcBorders>
+            <w:shd w:val="clear" w:color="auto" w:fill="FFFFFF"/>
+            <w:tcMar>
+              <w:top w:w="0" w:type="dxa"/>
+              <w:bottom w:w="0" w:type="dxa"/>
+              <w:left w:w="0" w:type="dxa"/>
+              <w:right w:w="0" w:type="dxa"/>
+            </w:tcMar>
+            <w:vAlign w:val="center"/>
+          </w:tcPr>
+          <w:p>
+            <w:pPr>
+              <w:pStyle w:val="Normal"/>
+              <w:jc w:val="center"/>
+              <w:pBdr>
+                <w:bottom w:val="none" w:sz="0" w:space="0" w:color="000000"/>
+                <w:top w:val="none" w:sz="0" w:space="0" w:color="000000"/>
+                <w:left w:val="none" w:sz="0" w:space="0" w:color="000000"/>
+                <w:right w:val="none" w:sz="0" w:space="0" w:color="000000"/>
+              </w:pBdr>
+              <w:spacing w:after="100" w:before="100" w:line="240"/>
+              <w:ind w:left="100" w:right="100" w:firstLine="0" w:firstLineChars="0"/>
+            </w:pPr>
+            <w:r>
+              <w:rPr>
+                <w:rFonts w:ascii="Helvetica" w:hAnsi="Helvetica" w:eastAsia="Helvetica" w:cs="Helvetica"/>
+                <w:i w:val="false"/>
+                <w:b w:val="false"/>
+                <w:u w:val="none"/>
+                <w:sz w:val="22"/>
+                <w:szCs w:val="22"/>
+                <w:color w:val="000000"/>
+              </w:rPr>
+              <w:t xml:space="preserve">11.9 [0.0417, 119]</w:t>
             </w:r>
           </w:p>
         </w:tc>
@@ -3739,7 +4467,7 @@
         <w:trPr>
           <w:trHeight w:val="620" w:hRule="auto"/>
         </w:trPr>
-        body20
+        body24
         <w:tc>
           <w:tcPr>
             <w:tcBorders>
@@ -3921,7 +4649,7 @@
         <w:trPr>
           <w:trHeight w:val="618" w:hRule="auto"/>
         </w:trPr>
-        body21
+        body25
         <w:tc>
           <w:tcPr>
             <w:tcBorders>
@@ -4006,95 +4734,95 @@
                 <w:szCs w:val="22"/>
                 <w:color w:val="000000"/>
               </w:rPr>
-              <w:t xml:space="preserve">31.3 (68.6)</w:t>
-            </w:r>
-          </w:p>
-        </w:tc>
-        <w:tc>
-          <w:tcPr>
-            <w:tcBorders>
-              <w:bottom w:val="none" w:sz="0" w:space="0" w:color="000000"/>
-              <w:top w:val="none" w:sz="0" w:space="0" w:color="000000"/>
-              <w:left w:val="none" w:sz="0" w:space="0" w:color="000000"/>
-              <w:right w:val="none" w:sz="0" w:space="0" w:color="000000"/>
-            </w:tcBorders>
-            <w:shd w:val="clear" w:color="auto" w:fill="FFFFFF"/>
-            <w:tcMar>
-              <w:top w:w="0" w:type="dxa"/>
-              <w:bottom w:w="0" w:type="dxa"/>
-              <w:left w:w="0" w:type="dxa"/>
-              <w:right w:w="0" w:type="dxa"/>
-            </w:tcMar>
-            <w:vAlign w:val="center"/>
-          </w:tcPr>
-          <w:p>
-            <w:pPr>
-              <w:pStyle w:val="Normal"/>
-              <w:jc w:val="center"/>
-              <w:pBdr>
-                <w:bottom w:val="none" w:sz="0" w:space="0" w:color="000000"/>
-                <w:top w:val="none" w:sz="0" w:space="0" w:color="000000"/>
-                <w:left w:val="none" w:sz="0" w:space="0" w:color="000000"/>
-                <w:right w:val="none" w:sz="0" w:space="0" w:color="000000"/>
-              </w:pBdr>
-              <w:spacing w:after="100" w:before="100" w:line="240"/>
-              <w:ind w:left="100" w:right="100" w:firstLine="0" w:firstLineChars="0"/>
-            </w:pPr>
-            <w:r>
-              <w:rPr>
-                <w:rFonts w:ascii="Helvetica" w:hAnsi="Helvetica" w:eastAsia="Helvetica" w:cs="Helvetica"/>
-                <w:i w:val="false"/>
-                <w:b w:val="false"/>
-                <w:u w:val="none"/>
-                <w:sz w:val="22"/>
-                <w:szCs w:val="22"/>
-                <w:color w:val="000000"/>
-              </w:rPr>
-              <w:t xml:space="preserve">31.1 (57.4)</w:t>
-            </w:r>
-          </w:p>
-        </w:tc>
-        <w:tc>
-          <w:tcPr>
-            <w:tcBorders>
-              <w:bottom w:val="none" w:sz="0" w:space="0" w:color="000000"/>
-              <w:top w:val="none" w:sz="0" w:space="0" w:color="000000"/>
-              <w:left w:val="none" w:sz="0" w:space="0" w:color="000000"/>
-              <w:right w:val="none" w:sz="0" w:space="0" w:color="000000"/>
-            </w:tcBorders>
-            <w:shd w:val="clear" w:color="auto" w:fill="FFFFFF"/>
-            <w:tcMar>
-              <w:top w:w="0" w:type="dxa"/>
-              <w:bottom w:w="0" w:type="dxa"/>
-              <w:left w:w="0" w:type="dxa"/>
-              <w:right w:w="0" w:type="dxa"/>
-            </w:tcMar>
-            <w:vAlign w:val="center"/>
-          </w:tcPr>
-          <w:p>
-            <w:pPr>
-              <w:pStyle w:val="Normal"/>
-              <w:jc w:val="center"/>
-              <w:pBdr>
-                <w:bottom w:val="none" w:sz="0" w:space="0" w:color="000000"/>
-                <w:top w:val="none" w:sz="0" w:space="0" w:color="000000"/>
-                <w:left w:val="none" w:sz="0" w:space="0" w:color="000000"/>
-                <w:right w:val="none" w:sz="0" w:space="0" w:color="000000"/>
-              </w:pBdr>
-              <w:spacing w:after="100" w:before="100" w:line="240"/>
-              <w:ind w:left="100" w:right="100" w:firstLine="0" w:firstLineChars="0"/>
-            </w:pPr>
-            <w:r>
-              <w:rPr>
-                <w:rFonts w:ascii="Helvetica" w:hAnsi="Helvetica" w:eastAsia="Helvetica" w:cs="Helvetica"/>
-                <w:i w:val="false"/>
-                <w:b w:val="false"/>
-                <w:u w:val="none"/>
-                <w:sz w:val="22"/>
-                <w:szCs w:val="22"/>
-                <w:color w:val="000000"/>
-              </w:rPr>
-              <w:t xml:space="preserve">31.2 (63.0)</w:t>
+              <w:t xml:space="preserve">18.4 (22.5)</w:t>
+            </w:r>
+          </w:p>
+        </w:tc>
+        <w:tc>
+          <w:tcPr>
+            <w:tcBorders>
+              <w:bottom w:val="none" w:sz="0" w:space="0" w:color="000000"/>
+              <w:top w:val="none" w:sz="0" w:space="0" w:color="000000"/>
+              <w:left w:val="none" w:sz="0" w:space="0" w:color="000000"/>
+              <w:right w:val="none" w:sz="0" w:space="0" w:color="000000"/>
+            </w:tcBorders>
+            <w:shd w:val="clear" w:color="auto" w:fill="FFFFFF"/>
+            <w:tcMar>
+              <w:top w:w="0" w:type="dxa"/>
+              <w:bottom w:w="0" w:type="dxa"/>
+              <w:left w:w="0" w:type="dxa"/>
+              <w:right w:w="0" w:type="dxa"/>
+            </w:tcMar>
+            <w:vAlign w:val="center"/>
+          </w:tcPr>
+          <w:p>
+            <w:pPr>
+              <w:pStyle w:val="Normal"/>
+              <w:jc w:val="center"/>
+              <w:pBdr>
+                <w:bottom w:val="none" w:sz="0" w:space="0" w:color="000000"/>
+                <w:top w:val="none" w:sz="0" w:space="0" w:color="000000"/>
+                <w:left w:val="none" w:sz="0" w:space="0" w:color="000000"/>
+                <w:right w:val="none" w:sz="0" w:space="0" w:color="000000"/>
+              </w:pBdr>
+              <w:spacing w:after="100" w:before="100" w:line="240"/>
+              <w:ind w:left="100" w:right="100" w:firstLine="0" w:firstLineChars="0"/>
+            </w:pPr>
+            <w:r>
+              <w:rPr>
+                <w:rFonts w:ascii="Helvetica" w:hAnsi="Helvetica" w:eastAsia="Helvetica" w:cs="Helvetica"/>
+                <w:i w:val="false"/>
+                <w:b w:val="false"/>
+                <w:u w:val="none"/>
+                <w:sz w:val="22"/>
+                <w:szCs w:val="22"/>
+                <w:color w:val="000000"/>
+              </w:rPr>
+              <w:t xml:space="preserve">22.7 (22.5)</w:t>
+            </w:r>
+          </w:p>
+        </w:tc>
+        <w:tc>
+          <w:tcPr>
+            <w:tcBorders>
+              <w:bottom w:val="none" w:sz="0" w:space="0" w:color="000000"/>
+              <w:top w:val="none" w:sz="0" w:space="0" w:color="000000"/>
+              <w:left w:val="none" w:sz="0" w:space="0" w:color="000000"/>
+              <w:right w:val="none" w:sz="0" w:space="0" w:color="000000"/>
+            </w:tcBorders>
+            <w:shd w:val="clear" w:color="auto" w:fill="FFFFFF"/>
+            <w:tcMar>
+              <w:top w:w="0" w:type="dxa"/>
+              <w:bottom w:w="0" w:type="dxa"/>
+              <w:left w:w="0" w:type="dxa"/>
+              <w:right w:w="0" w:type="dxa"/>
+            </w:tcMar>
+            <w:vAlign w:val="center"/>
+          </w:tcPr>
+          <w:p>
+            <w:pPr>
+              <w:pStyle w:val="Normal"/>
+              <w:jc w:val="center"/>
+              <w:pBdr>
+                <w:bottom w:val="none" w:sz="0" w:space="0" w:color="000000"/>
+                <w:top w:val="none" w:sz="0" w:space="0" w:color="000000"/>
+                <w:left w:val="none" w:sz="0" w:space="0" w:color="000000"/>
+                <w:right w:val="none" w:sz="0" w:space="0" w:color="000000"/>
+              </w:pBdr>
+              <w:spacing w:after="100" w:before="100" w:line="240"/>
+              <w:ind w:left="100" w:right="100" w:firstLine="0" w:firstLineChars="0"/>
+            </w:pPr>
+            <w:r>
+              <w:rPr>
+                <w:rFonts w:ascii="Helvetica" w:hAnsi="Helvetica" w:eastAsia="Helvetica" w:cs="Helvetica"/>
+                <w:i w:val="false"/>
+                <w:b w:val="false"/>
+                <w:u w:val="none"/>
+                <w:sz w:val="22"/>
+                <w:szCs w:val="22"/>
+                <w:color w:val="000000"/>
+              </w:rPr>
+              <w:t xml:space="preserve">19.7 (22.6)</w:t>
             </w:r>
           </w:p>
         </w:tc>
@@ -4103,7 +4831,7 @@
         <w:trPr>
           <w:trHeight w:val="613" w:hRule="auto"/>
         </w:trPr>
-        body22
+        body26
         <w:tc>
           <w:tcPr>
             <w:tcBorders>
@@ -4188,95 +4916,95 @@
                 <w:szCs w:val="22"/>
                 <w:color w:val="000000"/>
               </w:rPr>
-              <w:t xml:space="preserve">9.00 [0, 345]</w:t>
-            </w:r>
-          </w:p>
-        </w:tc>
-        <w:tc>
-          <w:tcPr>
-            <w:tcBorders>
-              <w:bottom w:val="none" w:sz="0" w:space="0" w:color="000000"/>
-              <w:top w:val="none" w:sz="0" w:space="0" w:color="000000"/>
-              <w:left w:val="none" w:sz="0" w:space="0" w:color="000000"/>
-              <w:right w:val="none" w:sz="0" w:space="0" w:color="000000"/>
-            </w:tcBorders>
-            <w:shd w:val="clear" w:color="auto" w:fill="FFFFFF"/>
-            <w:tcMar>
-              <w:top w:w="0" w:type="dxa"/>
-              <w:bottom w:w="0" w:type="dxa"/>
-              <w:left w:w="0" w:type="dxa"/>
-              <w:right w:w="0" w:type="dxa"/>
-            </w:tcMar>
-            <w:vAlign w:val="center"/>
-          </w:tcPr>
-          <w:p>
-            <w:pPr>
-              <w:pStyle w:val="Normal"/>
-              <w:jc w:val="center"/>
-              <w:pBdr>
-                <w:bottom w:val="none" w:sz="0" w:space="0" w:color="000000"/>
-                <w:top w:val="none" w:sz="0" w:space="0" w:color="000000"/>
-                <w:left w:val="none" w:sz="0" w:space="0" w:color="000000"/>
-                <w:right w:val="none" w:sz="0" w:space="0" w:color="000000"/>
-              </w:pBdr>
-              <w:spacing w:after="100" w:before="100" w:line="240"/>
-              <w:ind w:left="100" w:right="100" w:firstLine="0" w:firstLineChars="0"/>
-            </w:pPr>
-            <w:r>
-              <w:rPr>
-                <w:rFonts w:ascii="Helvetica" w:hAnsi="Helvetica" w:eastAsia="Helvetica" w:cs="Helvetica"/>
-                <w:i w:val="false"/>
-                <w:b w:val="false"/>
-                <w:u w:val="none"/>
-                <w:sz w:val="22"/>
-                <w:szCs w:val="22"/>
-                <w:color w:val="000000"/>
-              </w:rPr>
-              <w:t xml:space="preserve">14.0 [0, 427]</w:t>
-            </w:r>
-          </w:p>
-        </w:tc>
-        <w:tc>
-          <w:tcPr>
-            <w:tcBorders>
-              <w:bottom w:val="none" w:sz="0" w:space="0" w:color="000000"/>
-              <w:top w:val="none" w:sz="0" w:space="0" w:color="000000"/>
-              <w:left w:val="none" w:sz="0" w:space="0" w:color="000000"/>
-              <w:right w:val="none" w:sz="0" w:space="0" w:color="000000"/>
-            </w:tcBorders>
-            <w:shd w:val="clear" w:color="auto" w:fill="FFFFFF"/>
-            <w:tcMar>
-              <w:top w:w="0" w:type="dxa"/>
-              <w:bottom w:w="0" w:type="dxa"/>
-              <w:left w:w="0" w:type="dxa"/>
-              <w:right w:w="0" w:type="dxa"/>
-            </w:tcMar>
-            <w:vAlign w:val="center"/>
-          </w:tcPr>
-          <w:p>
-            <w:pPr>
-              <w:pStyle w:val="Normal"/>
-              <w:jc w:val="center"/>
-              <w:pBdr>
-                <w:bottom w:val="none" w:sz="0" w:space="0" w:color="000000"/>
-                <w:top w:val="none" w:sz="0" w:space="0" w:color="000000"/>
-                <w:left w:val="none" w:sz="0" w:space="0" w:color="000000"/>
-                <w:right w:val="none" w:sz="0" w:space="0" w:color="000000"/>
-              </w:pBdr>
-              <w:spacing w:after="100" w:before="100" w:line="240"/>
-              <w:ind w:left="100" w:right="100" w:firstLine="0" w:firstLineChars="0"/>
-            </w:pPr>
-            <w:r>
-              <w:rPr>
-                <w:rFonts w:ascii="Helvetica" w:hAnsi="Helvetica" w:eastAsia="Helvetica" w:cs="Helvetica"/>
-                <w:i w:val="false"/>
-                <w:b w:val="false"/>
-                <w:u w:val="none"/>
-                <w:sz w:val="22"/>
-                <w:szCs w:val="22"/>
-                <w:color w:val="000000"/>
-              </w:rPr>
-              <w:t xml:space="preserve">12.5 [0, 427]</w:t>
+              <w:t xml:space="preserve">10.1 [0.0417, 118]</w:t>
+            </w:r>
+          </w:p>
+        </w:tc>
+        <w:tc>
+          <w:tcPr>
+            <w:tcBorders>
+              <w:bottom w:val="none" w:sz="0" w:space="0" w:color="000000"/>
+              <w:top w:val="none" w:sz="0" w:space="0" w:color="000000"/>
+              <w:left w:val="none" w:sz="0" w:space="0" w:color="000000"/>
+              <w:right w:val="none" w:sz="0" w:space="0" w:color="000000"/>
+            </w:tcBorders>
+            <w:shd w:val="clear" w:color="auto" w:fill="FFFFFF"/>
+            <w:tcMar>
+              <w:top w:w="0" w:type="dxa"/>
+              <w:bottom w:w="0" w:type="dxa"/>
+              <w:left w:w="0" w:type="dxa"/>
+              <w:right w:w="0" w:type="dxa"/>
+            </w:tcMar>
+            <w:vAlign w:val="center"/>
+          </w:tcPr>
+          <w:p>
+            <w:pPr>
+              <w:pStyle w:val="Normal"/>
+              <w:jc w:val="center"/>
+              <w:pBdr>
+                <w:bottom w:val="none" w:sz="0" w:space="0" w:color="000000"/>
+                <w:top w:val="none" w:sz="0" w:space="0" w:color="000000"/>
+                <w:left w:val="none" w:sz="0" w:space="0" w:color="000000"/>
+                <w:right w:val="none" w:sz="0" w:space="0" w:color="000000"/>
+              </w:pBdr>
+              <w:spacing w:after="100" w:before="100" w:line="240"/>
+              <w:ind w:left="100" w:right="100" w:firstLine="0" w:firstLineChars="0"/>
+            </w:pPr>
+            <w:r>
+              <w:rPr>
+                <w:rFonts w:ascii="Helvetica" w:hAnsi="Helvetica" w:eastAsia="Helvetica" w:cs="Helvetica"/>
+                <w:i w:val="false"/>
+                <w:b w:val="false"/>
+                <w:u w:val="none"/>
+                <w:sz w:val="22"/>
+                <w:szCs w:val="22"/>
+                <w:color w:val="000000"/>
+              </w:rPr>
+              <w:t xml:space="preserve">15.8 [0.0431, 119]</w:t>
+            </w:r>
+          </w:p>
+        </w:tc>
+        <w:tc>
+          <w:tcPr>
+            <w:tcBorders>
+              <w:bottom w:val="none" w:sz="0" w:space="0" w:color="000000"/>
+              <w:top w:val="none" w:sz="0" w:space="0" w:color="000000"/>
+              <w:left w:val="none" w:sz="0" w:space="0" w:color="000000"/>
+              <w:right w:val="none" w:sz="0" w:space="0" w:color="000000"/>
+            </w:tcBorders>
+            <w:shd w:val="clear" w:color="auto" w:fill="FFFFFF"/>
+            <w:tcMar>
+              <w:top w:w="0" w:type="dxa"/>
+              <w:bottom w:w="0" w:type="dxa"/>
+              <w:left w:w="0" w:type="dxa"/>
+              <w:right w:w="0" w:type="dxa"/>
+            </w:tcMar>
+            <w:vAlign w:val="center"/>
+          </w:tcPr>
+          <w:p>
+            <w:pPr>
+              <w:pStyle w:val="Normal"/>
+              <w:jc w:val="center"/>
+              <w:pBdr>
+                <w:bottom w:val="none" w:sz="0" w:space="0" w:color="000000"/>
+                <w:top w:val="none" w:sz="0" w:space="0" w:color="000000"/>
+                <w:left w:val="none" w:sz="0" w:space="0" w:color="000000"/>
+                <w:right w:val="none" w:sz="0" w:space="0" w:color="000000"/>
+              </w:pBdr>
+              <w:spacing w:after="100" w:before="100" w:line="240"/>
+              <w:ind w:left="100" w:right="100" w:firstLine="0" w:firstLineChars="0"/>
+            </w:pPr>
+            <w:r>
+              <w:rPr>
+                <w:rFonts w:ascii="Helvetica" w:hAnsi="Helvetica" w:eastAsia="Helvetica" w:cs="Helvetica"/>
+                <w:i w:val="false"/>
+                <w:b w:val="false"/>
+                <w:u w:val="none"/>
+                <w:sz w:val="22"/>
+                <w:szCs w:val="22"/>
+                <w:color w:val="000000"/>
+              </w:rPr>
+              <w:t xml:space="preserve">12.3 [0.0417, 119]</w:t>
             </w:r>
           </w:p>
         </w:tc>
@@ -4285,7 +5013,7 @@
         <w:trPr>
           <w:trHeight w:val="621" w:hRule="auto"/>
         </w:trPr>
-        body23
+        body27
         <w:tc>
           <w:tcPr>
             <w:tcBorders>
@@ -4467,7 +5195,7 @@
         <w:trPr>
           <w:trHeight w:val="616" w:hRule="auto"/>
         </w:trPr>
-        body24
+        body28
         <w:tc>
           <w:tcPr>
             <w:tcBorders>
@@ -4552,95 +5280,95 @@
                 <w:szCs w:val="22"/>
                 <w:color w:val="000000"/>
               </w:rPr>
-              <w:t xml:space="preserve">38 (58.5%)</w:t>
-            </w:r>
-          </w:p>
-        </w:tc>
-        <w:tc>
-          <w:tcPr>
-            <w:tcBorders>
-              <w:bottom w:val="none" w:sz="0" w:space="0" w:color="000000"/>
-              <w:top w:val="none" w:sz="0" w:space="0" w:color="000000"/>
-              <w:left w:val="none" w:sz="0" w:space="0" w:color="000000"/>
-              <w:right w:val="none" w:sz="0" w:space="0" w:color="000000"/>
-            </w:tcBorders>
-            <w:shd w:val="clear" w:color="auto" w:fill="FFFFFF"/>
-            <w:tcMar>
-              <w:top w:w="0" w:type="dxa"/>
-              <w:bottom w:w="0" w:type="dxa"/>
-              <w:left w:w="0" w:type="dxa"/>
-              <w:right w:w="0" w:type="dxa"/>
-            </w:tcMar>
-            <w:vAlign w:val="center"/>
-          </w:tcPr>
-          <w:p>
-            <w:pPr>
-              <w:pStyle w:val="Normal"/>
-              <w:jc w:val="center"/>
-              <w:pBdr>
-                <w:bottom w:val="none" w:sz="0" w:space="0" w:color="000000"/>
-                <w:top w:val="none" w:sz="0" w:space="0" w:color="000000"/>
-                <w:left w:val="none" w:sz="0" w:space="0" w:color="000000"/>
-                <w:right w:val="none" w:sz="0" w:space="0" w:color="000000"/>
-              </w:pBdr>
-              <w:spacing w:after="100" w:before="100" w:line="240"/>
-              <w:ind w:left="100" w:right="100" w:firstLine="0" w:firstLineChars="0"/>
-            </w:pPr>
-            <w:r>
-              <w:rPr>
-                <w:rFonts w:ascii="Helvetica" w:hAnsi="Helvetica" w:eastAsia="Helvetica" w:cs="Helvetica"/>
-                <w:i w:val="false"/>
-                <w:b w:val="false"/>
-                <w:u w:val="none"/>
-                <w:sz w:val="22"/>
-                <w:szCs w:val="22"/>
-                <w:color w:val="000000"/>
-              </w:rPr>
-              <w:t xml:space="preserve">40 (61.5%)</w:t>
-            </w:r>
-          </w:p>
-        </w:tc>
-        <w:tc>
-          <w:tcPr>
-            <w:tcBorders>
-              <w:bottom w:val="none" w:sz="0" w:space="0" w:color="000000"/>
-              <w:top w:val="none" w:sz="0" w:space="0" w:color="000000"/>
-              <w:left w:val="none" w:sz="0" w:space="0" w:color="000000"/>
-              <w:right w:val="none" w:sz="0" w:space="0" w:color="000000"/>
-            </w:tcBorders>
-            <w:shd w:val="clear" w:color="auto" w:fill="FFFFFF"/>
-            <w:tcMar>
-              <w:top w:w="0" w:type="dxa"/>
-              <w:bottom w:w="0" w:type="dxa"/>
-              <w:left w:w="0" w:type="dxa"/>
-              <w:right w:w="0" w:type="dxa"/>
-            </w:tcMar>
-            <w:vAlign w:val="center"/>
-          </w:tcPr>
-          <w:p>
-            <w:pPr>
-              <w:pStyle w:val="Normal"/>
-              <w:jc w:val="center"/>
-              <w:pBdr>
-                <w:bottom w:val="none" w:sz="0" w:space="0" w:color="000000"/>
-                <w:top w:val="none" w:sz="0" w:space="0" w:color="000000"/>
-                <w:left w:val="none" w:sz="0" w:space="0" w:color="000000"/>
-                <w:right w:val="none" w:sz="0" w:space="0" w:color="000000"/>
-              </w:pBdr>
-              <w:spacing w:after="100" w:before="100" w:line="240"/>
-              <w:ind w:left="100" w:right="100" w:firstLine="0" w:firstLineChars="0"/>
-            </w:pPr>
-            <w:r>
-              <w:rPr>
-                <w:rFonts w:ascii="Helvetica" w:hAnsi="Helvetica" w:eastAsia="Helvetica" w:cs="Helvetica"/>
-                <w:i w:val="false"/>
-                <w:b w:val="false"/>
-                <w:u w:val="none"/>
-                <w:sz w:val="22"/>
-                <w:szCs w:val="22"/>
-                <w:color w:val="000000"/>
-              </w:rPr>
-              <w:t xml:space="preserve">78 (60.0%)</w:t>
+              <w:t xml:space="preserve">89 (31.3%)</w:t>
+            </w:r>
+          </w:p>
+        </w:tc>
+        <w:tc>
+          <w:tcPr>
+            <w:tcBorders>
+              <w:bottom w:val="none" w:sz="0" w:space="0" w:color="000000"/>
+              <w:top w:val="none" w:sz="0" w:space="0" w:color="000000"/>
+              <w:left w:val="none" w:sz="0" w:space="0" w:color="000000"/>
+              <w:right w:val="none" w:sz="0" w:space="0" w:color="000000"/>
+            </w:tcBorders>
+            <w:shd w:val="clear" w:color="auto" w:fill="FFFFFF"/>
+            <w:tcMar>
+              <w:top w:w="0" w:type="dxa"/>
+              <w:bottom w:w="0" w:type="dxa"/>
+              <w:left w:w="0" w:type="dxa"/>
+              <w:right w:w="0" w:type="dxa"/>
+            </w:tcMar>
+            <w:vAlign w:val="center"/>
+          </w:tcPr>
+          <w:p>
+            <w:pPr>
+              <w:pStyle w:val="Normal"/>
+              <w:jc w:val="center"/>
+              <w:pBdr>
+                <w:bottom w:val="none" w:sz="0" w:space="0" w:color="000000"/>
+                <w:top w:val="none" w:sz="0" w:space="0" w:color="000000"/>
+                <w:left w:val="none" w:sz="0" w:space="0" w:color="000000"/>
+                <w:right w:val="none" w:sz="0" w:space="0" w:color="000000"/>
+              </w:pBdr>
+              <w:spacing w:after="100" w:before="100" w:line="240"/>
+              <w:ind w:left="100" w:right="100" w:firstLine="0" w:firstLineChars="0"/>
+            </w:pPr>
+            <w:r>
+              <w:rPr>
+                <w:rFonts w:ascii="Helvetica" w:hAnsi="Helvetica" w:eastAsia="Helvetica" w:cs="Helvetica"/>
+                <w:i w:val="false"/>
+                <w:b w:val="false"/>
+                <w:u w:val="none"/>
+                <w:sz w:val="22"/>
+                <w:szCs w:val="22"/>
+                <w:color w:val="000000"/>
+              </w:rPr>
+              <w:t xml:space="preserve">34 (26.4%)</w:t>
+            </w:r>
+          </w:p>
+        </w:tc>
+        <w:tc>
+          <w:tcPr>
+            <w:tcBorders>
+              <w:bottom w:val="none" w:sz="0" w:space="0" w:color="000000"/>
+              <w:top w:val="none" w:sz="0" w:space="0" w:color="000000"/>
+              <w:left w:val="none" w:sz="0" w:space="0" w:color="000000"/>
+              <w:right w:val="none" w:sz="0" w:space="0" w:color="000000"/>
+            </w:tcBorders>
+            <w:shd w:val="clear" w:color="auto" w:fill="FFFFFF"/>
+            <w:tcMar>
+              <w:top w:w="0" w:type="dxa"/>
+              <w:bottom w:w="0" w:type="dxa"/>
+              <w:left w:w="0" w:type="dxa"/>
+              <w:right w:w="0" w:type="dxa"/>
+            </w:tcMar>
+            <w:vAlign w:val="center"/>
+          </w:tcPr>
+          <w:p>
+            <w:pPr>
+              <w:pStyle w:val="Normal"/>
+              <w:jc w:val="center"/>
+              <w:pBdr>
+                <w:bottom w:val="none" w:sz="0" w:space="0" w:color="000000"/>
+                <w:top w:val="none" w:sz="0" w:space="0" w:color="000000"/>
+                <w:left w:val="none" w:sz="0" w:space="0" w:color="000000"/>
+                <w:right w:val="none" w:sz="0" w:space="0" w:color="000000"/>
+              </w:pBdr>
+              <w:spacing w:after="100" w:before="100" w:line="240"/>
+              <w:ind w:left="100" w:right="100" w:firstLine="0" w:firstLineChars="0"/>
+            </w:pPr>
+            <w:r>
+              <w:rPr>
+                <w:rFonts w:ascii="Helvetica" w:hAnsi="Helvetica" w:eastAsia="Helvetica" w:cs="Helvetica"/>
+                <w:i w:val="false"/>
+                <w:b w:val="false"/>
+                <w:u w:val="none"/>
+                <w:sz w:val="22"/>
+                <w:szCs w:val="22"/>
+                <w:color w:val="000000"/>
+              </w:rPr>
+              <w:t xml:space="preserve">123 (29.8%)</w:t>
             </w:r>
           </w:p>
         </w:tc>
@@ -4649,7 +5377,7 @@
         <w:trPr>
           <w:trHeight w:val="616" w:hRule="auto"/>
         </w:trPr>
-        body25
+        body29
         <w:tc>
           <w:tcPr>
             <w:tcBorders>
@@ -4734,7 +5462,7 @@
                 <w:szCs w:val="22"/>
                 <w:color w:val="000000"/>
               </w:rPr>
-              <w:t xml:space="preserve">27 (41.5%)</w:t>
+              <w:t xml:space="preserve">195 (68.7%)</w:t>
             </w:r>
           </w:p>
         </w:tc>
@@ -4778,7 +5506,7 @@
                 <w:szCs w:val="22"/>
                 <w:color w:val="000000"/>
               </w:rPr>
-              <w:t xml:space="preserve">25 (38.5%)</w:t>
+              <w:t xml:space="preserve">95 (73.6%)</w:t>
             </w:r>
           </w:p>
         </w:tc>
@@ -4822,7 +5550,7 @@
                 <w:szCs w:val="22"/>
                 <w:color w:val="000000"/>
               </w:rPr>
-              <w:t xml:space="preserve">52 (40.0%)</w:t>
+              <w:t xml:space="preserve">290 (70.2%)</w:t>
             </w:r>
           </w:p>
         </w:tc>

</xml_diff>